<commit_message>
ms update, method part roughly finished
</commit_message>
<xml_diff>
--- a/ms/LinkageCoder.docx
+++ b/ms/LinkageCoder.docx
@@ -22,7 +22,23 @@
           <w:sz w:val="24"/>
           <w:szCs w:val="24"/>
         </w:rPr>
-        <w:t>A Novel Approach to Use Sequence Data for Linkage Analysis</w:t>
+        <w:t xml:space="preserve">A Novel Approach </w:t>
+      </w:r>
+      <w:r>
+        <w:rPr>
+          <w:rFonts w:ascii="Times New Roman" w:hAnsi="Times New Roman"/>
+          <w:sz w:val="24"/>
+          <w:szCs w:val="24"/>
+        </w:rPr>
+        <w:t xml:space="preserve">and Software </w:t>
+      </w:r>
+      <w:r>
+        <w:rPr>
+          <w:rFonts w:ascii="Times New Roman" w:hAnsi="Times New Roman"/>
+          <w:sz w:val="24"/>
+          <w:szCs w:val="24"/>
+        </w:rPr>
+        <w:t>to Use Sequence Data for Linkage Analysis</w:t>
       </w:r>
     </w:p>
     <w:p>
@@ -343,7 +359,7 @@
           <w:szCs w:val="24"/>
           <w:shd w:val="clear" w:color="auto" w:fill="FFFFFF"/>
         </w:rPr>
-        <w:t xml:space="preserve">713-798-4011 </w:t>
+        <w:t>713-798-4011</w:t>
       </w:r>
     </w:p>
     <w:p>
@@ -571,7 +587,31 @@
           <w:sz w:val="24"/>
           <w:szCs w:val="24"/>
         </w:rPr>
-        <w:t xml:space="preserve"> Combined linkage and sequence analysis </w:t>
+        <w:t xml:space="preserve"> L</w:t>
+      </w:r>
+      <w:r>
+        <w:rPr>
+          <w:rFonts w:ascii="Times New Roman" w:hAnsi="Times New Roman"/>
+          <w:sz w:val="24"/>
+          <w:szCs w:val="24"/>
+        </w:rPr>
+        <w:t xml:space="preserve">inkage </w:t>
+      </w:r>
+      <w:r>
+        <w:rPr>
+          <w:rFonts w:ascii="Times New Roman" w:hAnsi="Times New Roman"/>
+          <w:sz w:val="24"/>
+          <w:szCs w:val="24"/>
+        </w:rPr>
+        <w:t>analysis using SNP markers in conjunction with</w:t>
+      </w:r>
+      <w:r>
+        <w:rPr>
+          <w:rFonts w:ascii="Times New Roman" w:hAnsi="Times New Roman"/>
+          <w:sz w:val="24"/>
+          <w:szCs w:val="24"/>
+        </w:rPr>
+        <w:t xml:space="preserve"> sequence analysis </w:t>
       </w:r>
       <w:r>
         <w:rPr>
@@ -1150,7 +1190,7 @@
           <w:sz w:val="24"/>
           <w:szCs w:val="24"/>
         </w:rPr>
-        <w:t>inkage analysis with Collapsed Haplotype M</w:t>
+        <w:t xml:space="preserve">inkage </w:t>
       </w:r>
       <w:r>
         <w:rPr>
@@ -1159,7 +1199,25 @@
           <w:sz w:val="24"/>
           <w:szCs w:val="24"/>
         </w:rPr>
-        <w:t>arkers</w:t>
+        <w:t>A</w:t>
+      </w:r>
+      <w:r>
+        <w:rPr>
+          <w:rFonts w:ascii="Times New Roman" w:hAnsi="Times New Roman"/>
+          <w:i/>
+          <w:sz w:val="24"/>
+          <w:szCs w:val="24"/>
+        </w:rPr>
+        <w:t xml:space="preserve">nalysis with Collapsed Haplotype </w:t>
+      </w:r>
+      <w:r>
+        <w:rPr>
+          <w:rFonts w:ascii="Times New Roman" w:hAnsi="Times New Roman"/>
+          <w:i/>
+          <w:sz w:val="24"/>
+          <w:szCs w:val="24"/>
+        </w:rPr>
+        <w:t>Patterns</w:t>
       </w:r>
     </w:p>
     <w:p>
@@ -1178,31 +1236,144 @@
           <w:sz w:val="24"/>
           <w:szCs w:val="24"/>
         </w:rPr>
-        <w:t xml:space="preserve">Our </w:t>
-      </w:r>
-      <w:r>
-        <w:rPr>
-          <w:rFonts w:ascii="Times New Roman" w:hAnsi="Times New Roman"/>
-          <w:sz w:val="24"/>
-          <w:szCs w:val="24"/>
-        </w:rPr>
-        <w:t xml:space="preserve">Outline. </w:t>
-      </w:r>
-      <w:r>
-        <w:rPr>
-          <w:rFonts w:ascii="Times New Roman" w:hAnsi="Times New Roman"/>
-          <w:sz w:val="24"/>
-          <w:szCs w:val="24"/>
-        </w:rPr>
-        <w:t xml:space="preserve">We generate </w:t>
-      </w:r>
-      <w:r>
-        <w:rPr>
-          <w:rFonts w:ascii="Times New Roman" w:hAnsi="Times New Roman"/>
-          <w:sz w:val="24"/>
-          <w:szCs w:val="24"/>
-        </w:rPr>
-        <w:t>The idea of haplotype pattern: definition of units, determination of genetic distance.</w:t>
+        <w:t>The idea of collapsed haplotype pattern method is that instead of analyzing each SNV separately, we create numeric representations of haplotypes within a given genet</w:t>
+      </w:r>
+      <w:r>
+        <w:rPr>
+          <w:rFonts w:ascii="Times New Roman" w:hAnsi="Times New Roman"/>
+          <w:sz w:val="24"/>
+          <w:szCs w:val="24"/>
+        </w:rPr>
+        <w:t>ic region, e.g., genes for whole-exome sequences</w:t>
+      </w:r>
+      <w:r>
+        <w:rPr>
+          <w:rFonts w:ascii="Times New Roman" w:hAnsi="Times New Roman"/>
+          <w:sz w:val="24"/>
+          <w:szCs w:val="24"/>
+        </w:rPr>
+        <w:t xml:space="preserve">. These numeric representations contain information on the transmission of variants in the </w:t>
+      </w:r>
+      <w:r>
+        <w:rPr>
+          <w:rFonts w:ascii="Times New Roman" w:hAnsi="Times New Roman"/>
+          <w:sz w:val="24"/>
+          <w:szCs w:val="24"/>
+        </w:rPr>
+        <w:t xml:space="preserve">entire </w:t>
+      </w:r>
+      <w:r>
+        <w:rPr>
+          <w:rFonts w:ascii="Times New Roman" w:hAnsi="Times New Roman"/>
+          <w:sz w:val="24"/>
+          <w:szCs w:val="24"/>
+        </w:rPr>
+        <w:t>region i</w:t>
+      </w:r>
+      <w:r>
+        <w:rPr>
+          <w:rFonts w:ascii="Times New Roman" w:hAnsi="Times New Roman"/>
+          <w:sz w:val="24"/>
+          <w:szCs w:val="24"/>
+        </w:rPr>
+        <w:t xml:space="preserve">nformative for linkage analysis, and are </w:t>
+      </w:r>
+      <w:commentRangeStart w:id="0"/>
+      <w:r>
+        <w:rPr>
+          <w:rFonts w:ascii="Times New Roman" w:hAnsi="Times New Roman"/>
+          <w:sz w:val="24"/>
+          <w:szCs w:val="24"/>
+        </w:rPr>
+        <w:t xml:space="preserve">mathematically </w:t>
+      </w:r>
+      <w:commentRangeEnd w:id="0"/>
+      <w:r>
+        <w:rPr>
+          <w:rStyle w:val="CommentReference"/>
+          <w:lang w:val="x-none" w:eastAsia="x-none"/>
+        </w:rPr>
+        <w:commentReference w:id="0"/>
+      </w:r>
+      <w:r>
+        <w:rPr>
+          <w:rFonts w:ascii="Times New Roman" w:hAnsi="Times New Roman"/>
+          <w:sz w:val="24"/>
+          <w:szCs w:val="24"/>
+        </w:rPr>
+        <w:t xml:space="preserve">compatible with the off-shelf linkage methods that are traditionally used to analyze </w:t>
+      </w:r>
+      <w:r>
+        <w:rPr>
+          <w:rFonts w:ascii="Times New Roman" w:hAnsi="Times New Roman"/>
+          <w:sz w:val="24"/>
+          <w:szCs w:val="24"/>
+        </w:rPr>
+        <w:t>RFLP</w:t>
+      </w:r>
+      <w:r>
+        <w:rPr>
+          <w:rFonts w:ascii="Times New Roman" w:hAnsi="Times New Roman"/>
+          <w:sz w:val="24"/>
+          <w:szCs w:val="24"/>
+        </w:rPr>
+        <w:t xml:space="preserve"> or SNP genotyp</w:t>
+      </w:r>
+      <w:r>
+        <w:rPr>
+          <w:rFonts w:ascii="Times New Roman" w:hAnsi="Times New Roman"/>
+          <w:sz w:val="24"/>
+          <w:szCs w:val="24"/>
+        </w:rPr>
+        <w:t xml:space="preserve">e </w:t>
+      </w:r>
+      <w:r>
+        <w:rPr>
+          <w:rFonts w:ascii="Times New Roman" w:hAnsi="Times New Roman"/>
+          <w:sz w:val="24"/>
+          <w:szCs w:val="24"/>
+        </w:rPr>
+        <w:t xml:space="preserve">markers. </w:t>
+      </w:r>
+      <w:r>
+        <w:rPr>
+          <w:rFonts w:ascii="Times New Roman" w:hAnsi="Times New Roman"/>
+          <w:sz w:val="24"/>
+          <w:szCs w:val="24"/>
+        </w:rPr>
+        <w:t xml:space="preserve">The advantage of analyzing multiple SNVs collectively as </w:t>
+      </w:r>
+      <w:r>
+        <w:rPr>
+          <w:rFonts w:ascii="Times New Roman" w:hAnsi="Times New Roman"/>
+          <w:sz w:val="24"/>
+          <w:szCs w:val="24"/>
+        </w:rPr>
+        <w:t>regional</w:t>
+      </w:r>
+      <w:r>
+        <w:rPr>
+          <w:rFonts w:ascii="Times New Roman" w:hAnsi="Times New Roman"/>
+          <w:sz w:val="24"/>
+          <w:szCs w:val="24"/>
+        </w:rPr>
+        <w:t xml:space="preserve"> markers is that allelic heterogeneity within the region of interest across multiple samples from different families </w:t>
+      </w:r>
+      <w:r>
+        <w:rPr>
+          <w:rFonts w:ascii="Times New Roman" w:hAnsi="Times New Roman"/>
+          <w:sz w:val="24"/>
+          <w:szCs w:val="24"/>
+        </w:rPr>
+        <w:t xml:space="preserve">is naturally </w:t>
+      </w:r>
+      <w:r>
+        <w:rPr>
+          <w:rFonts w:ascii="Times New Roman" w:hAnsi="Times New Roman"/>
+          <w:sz w:val="24"/>
+          <w:szCs w:val="24"/>
+        </w:rPr>
+        <w:t>handled by the coding method.</w:t>
       </w:r>
     </w:p>
     <w:p>
@@ -1221,15 +1392,980 @@
           <w:sz w:val="24"/>
           <w:szCs w:val="24"/>
         </w:rPr>
-        <w:t>Mendelian error checking, g</w:t>
-      </w:r>
-      <w:r>
-        <w:rPr>
-          <w:rFonts w:ascii="Times New Roman" w:hAnsi="Times New Roman"/>
-          <w:sz w:val="24"/>
-          <w:szCs w:val="24"/>
-        </w:rPr>
-        <w:t>enetic haplotyping, missing data imputation</w:t>
+        <w:lastRenderedPageBreak/>
+        <w:t xml:space="preserve">To generate regional </w:t>
+      </w:r>
+      <w:r>
+        <w:rPr>
+          <w:rFonts w:ascii="Times New Roman" w:hAnsi="Times New Roman"/>
+          <w:sz w:val="24"/>
+          <w:szCs w:val="24"/>
+        </w:rPr>
+        <w:t xml:space="preserve">genotype </w:t>
+      </w:r>
+      <w:r>
+        <w:rPr>
+          <w:rFonts w:ascii="Times New Roman" w:hAnsi="Times New Roman"/>
+          <w:sz w:val="24"/>
+          <w:szCs w:val="24"/>
+        </w:rPr>
+        <w:t>markers</w:t>
+      </w:r>
+      <w:r>
+        <w:rPr>
+          <w:rFonts w:ascii="Times New Roman" w:hAnsi="Times New Roman"/>
+          <w:sz w:val="24"/>
+          <w:szCs w:val="24"/>
+        </w:rPr>
+        <w:t>,</w:t>
+      </w:r>
+      <w:r>
+        <w:rPr>
+          <w:rFonts w:ascii="Times New Roman" w:hAnsi="Times New Roman"/>
+          <w:sz w:val="24"/>
+          <w:szCs w:val="24"/>
+        </w:rPr>
+        <w:t xml:space="preserve"> </w:t>
+      </w:r>
+      <w:r>
+        <w:rPr>
+          <w:rFonts w:ascii="Times New Roman" w:hAnsi="Times New Roman"/>
+          <w:sz w:val="24"/>
+          <w:szCs w:val="24"/>
+        </w:rPr>
+        <w:t xml:space="preserve">haplotype for the region must be obtained for all samples. Samples </w:t>
+      </w:r>
+      <w:r>
+        <w:rPr>
+          <w:rFonts w:ascii="Times New Roman" w:hAnsi="Times New Roman"/>
+          <w:sz w:val="24"/>
+          <w:szCs w:val="24"/>
+        </w:rPr>
+        <w:t xml:space="preserve">of the same family </w:t>
+      </w:r>
+      <w:r>
+        <w:rPr>
+          <w:rFonts w:ascii="Times New Roman" w:hAnsi="Times New Roman"/>
+          <w:sz w:val="24"/>
+          <w:szCs w:val="24"/>
+        </w:rPr>
+        <w:t xml:space="preserve">are first checked for </w:t>
+      </w:r>
+      <w:r>
+        <w:rPr>
+          <w:rFonts w:ascii="Times New Roman" w:hAnsi="Times New Roman"/>
+          <w:sz w:val="24"/>
+          <w:szCs w:val="24"/>
+        </w:rPr>
+        <w:t>Mendelian error</w:t>
+      </w:r>
+      <w:r>
+        <w:rPr>
+          <w:rFonts w:ascii="Times New Roman" w:hAnsi="Times New Roman"/>
+          <w:sz w:val="24"/>
+          <w:szCs w:val="24"/>
+        </w:rPr>
+        <w:t xml:space="preserve">s and </w:t>
+      </w:r>
+      <w:r>
+        <w:rPr>
+          <w:rFonts w:ascii="Times New Roman" w:hAnsi="Times New Roman"/>
+          <w:sz w:val="24"/>
+          <w:szCs w:val="24"/>
+        </w:rPr>
+        <w:t xml:space="preserve">inconsistencies </w:t>
+      </w:r>
+      <w:r>
+        <w:rPr>
+          <w:rFonts w:ascii="Times New Roman" w:hAnsi="Times New Roman"/>
+          <w:sz w:val="24"/>
+          <w:szCs w:val="24"/>
+        </w:rPr>
+        <w:t xml:space="preserve">detected </w:t>
+      </w:r>
+      <w:r>
+        <w:rPr>
+          <w:rFonts w:ascii="Times New Roman" w:hAnsi="Times New Roman"/>
+          <w:sz w:val="24"/>
+          <w:szCs w:val="24"/>
+        </w:rPr>
+        <w:t xml:space="preserve">are </w:t>
+      </w:r>
+      <w:r>
+        <w:rPr>
+          <w:rFonts w:ascii="Times New Roman" w:hAnsi="Times New Roman"/>
+          <w:sz w:val="24"/>
+          <w:szCs w:val="24"/>
+        </w:rPr>
+        <w:t xml:space="preserve">treated as </w:t>
+      </w:r>
+      <w:r>
+        <w:rPr>
+          <w:rFonts w:ascii="Times New Roman" w:hAnsi="Times New Roman"/>
+          <w:sz w:val="24"/>
+          <w:szCs w:val="24"/>
+        </w:rPr>
+        <w:t>missing</w:t>
+      </w:r>
+      <w:r>
+        <w:rPr>
+          <w:rFonts w:ascii="Times New Roman" w:hAnsi="Times New Roman"/>
+          <w:sz w:val="24"/>
+          <w:szCs w:val="24"/>
+        </w:rPr>
+        <w:t xml:space="preserve"> data</w:t>
+      </w:r>
+      <w:r>
+        <w:rPr>
+          <w:rFonts w:ascii="Times New Roman" w:hAnsi="Times New Roman"/>
+          <w:sz w:val="24"/>
+          <w:szCs w:val="24"/>
+        </w:rPr>
+        <w:t xml:space="preserve">. </w:t>
+      </w:r>
+      <w:r>
+        <w:rPr>
+          <w:rFonts w:ascii="Times New Roman" w:hAnsi="Times New Roman"/>
+          <w:sz w:val="24"/>
+          <w:szCs w:val="24"/>
+        </w:rPr>
+        <w:t xml:space="preserve">The Merlin’s </w:t>
+      </w:r>
+      <w:r>
+        <w:rPr>
+          <w:rFonts w:ascii="Times New Roman" w:hAnsi="Times New Roman"/>
+          <w:sz w:val="24"/>
+          <w:szCs w:val="24"/>
+        </w:rPr>
+        <w:t>improved version</w:t>
+      </w:r>
+      <w:r>
+        <w:rPr>
+          <w:rFonts w:ascii="Times New Roman" w:hAnsi="Times New Roman"/>
+          <w:sz w:val="24"/>
+          <w:szCs w:val="24"/>
+        </w:rPr>
+        <w:t xml:space="preserve"> of the Lander-Green algorithm for genetic phasing </w:t>
+      </w:r>
+      <w:r>
+        <w:rPr>
+          <w:rFonts w:ascii="Times New Roman" w:hAnsi="Times New Roman"/>
+          <w:sz w:val="24"/>
+          <w:szCs w:val="24"/>
+        </w:rPr>
+        <w:t xml:space="preserve">and missing </w:t>
+      </w:r>
+      <w:r>
+        <w:rPr>
+          <w:rFonts w:ascii="Times New Roman" w:hAnsi="Times New Roman"/>
+          <w:sz w:val="24"/>
+          <w:szCs w:val="24"/>
+        </w:rPr>
+        <w:t>genotype</w:t>
+      </w:r>
+      <w:r>
+        <w:rPr>
+          <w:rFonts w:ascii="Times New Roman" w:hAnsi="Times New Roman"/>
+          <w:sz w:val="24"/>
+          <w:szCs w:val="24"/>
+        </w:rPr>
+        <w:t xml:space="preserve"> imputation </w:t>
+      </w:r>
+      <w:r>
+        <w:rPr>
+          <w:rFonts w:ascii="Times New Roman" w:hAnsi="Times New Roman"/>
+          <w:sz w:val="24"/>
+          <w:szCs w:val="24"/>
+        </w:rPr>
+        <w:t>was then applied to reconstruct haplotypes in pedigree</w:t>
+      </w:r>
+      <w:r>
+        <w:rPr>
+          <w:rFonts w:ascii="Times New Roman" w:hAnsi="Times New Roman"/>
+          <w:sz w:val="24"/>
+          <w:szCs w:val="24"/>
+        </w:rPr>
+        <w:t xml:space="preserve">. </w:t>
+      </w:r>
+      <w:r>
+        <w:rPr>
+          <w:rFonts w:ascii="Times New Roman" w:hAnsi="Times New Roman"/>
+          <w:sz w:val="24"/>
+          <w:szCs w:val="24"/>
+        </w:rPr>
+        <w:t>The resulting hapl</w:t>
+      </w:r>
+      <w:r>
+        <w:rPr>
+          <w:rFonts w:ascii="Times New Roman" w:hAnsi="Times New Roman"/>
+          <w:sz w:val="24"/>
+          <w:szCs w:val="24"/>
+        </w:rPr>
+        <w:t>otypes are converted to markers for linkage analysis</w:t>
+      </w:r>
+      <w:r>
+        <w:rPr>
+          <w:rFonts w:ascii="Times New Roman" w:hAnsi="Times New Roman"/>
+          <w:sz w:val="24"/>
+          <w:szCs w:val="24"/>
+        </w:rPr>
+        <w:t xml:space="preserve"> using the collapsed haplotype pattern method </w:t>
+      </w:r>
+      <w:r>
+        <w:rPr>
+          <w:rFonts w:ascii="Times New Roman" w:hAnsi="Times New Roman"/>
+          <w:sz w:val="24"/>
+          <w:szCs w:val="24"/>
+        </w:rPr>
+        <w:t xml:space="preserve">(CHP) </w:t>
+      </w:r>
+      <w:r>
+        <w:rPr>
+          <w:rFonts w:ascii="Times New Roman" w:hAnsi="Times New Roman"/>
+          <w:sz w:val="24"/>
+          <w:szCs w:val="24"/>
+        </w:rPr>
+        <w:t>illustrated in Fig</w:t>
+      </w:r>
+      <w:r>
+        <w:rPr>
+          <w:rFonts w:ascii="Times New Roman" w:hAnsi="Times New Roman"/>
+          <w:sz w:val="24"/>
+          <w:szCs w:val="24"/>
+        </w:rPr>
+        <w:t>.</w:t>
+      </w:r>
+      <w:r>
+        <w:rPr>
+          <w:rFonts w:ascii="Times New Roman" w:hAnsi="Times New Roman"/>
+          <w:sz w:val="24"/>
+          <w:szCs w:val="24"/>
+        </w:rPr>
+        <w:t xml:space="preserve"> </w:t>
+      </w:r>
+      <w:r>
+        <w:rPr>
+          <w:rFonts w:ascii="Times New Roman" w:hAnsi="Times New Roman"/>
+          <w:sz w:val="24"/>
+          <w:szCs w:val="24"/>
+        </w:rPr>
+        <w:t>S</w:t>
+      </w:r>
+      <w:r>
+        <w:rPr>
+          <w:rFonts w:ascii="Times New Roman" w:hAnsi="Times New Roman"/>
+          <w:sz w:val="24"/>
+          <w:szCs w:val="24"/>
+        </w:rPr>
+        <w:t xml:space="preserve">1. We </w:t>
+      </w:r>
+      <w:r>
+        <w:rPr>
+          <w:rFonts w:ascii="Times New Roman" w:hAnsi="Times New Roman"/>
+          <w:sz w:val="24"/>
+          <w:szCs w:val="24"/>
+        </w:rPr>
+        <w:t xml:space="preserve">first </w:t>
+      </w:r>
+      <w:r>
+        <w:rPr>
+          <w:rFonts w:ascii="Times New Roman" w:hAnsi="Times New Roman"/>
+          <w:sz w:val="24"/>
+          <w:szCs w:val="24"/>
+        </w:rPr>
+        <w:t>cluster vari</w:t>
+      </w:r>
+      <w:r>
+        <w:rPr>
+          <w:rFonts w:ascii="Times New Roman" w:hAnsi="Times New Roman"/>
+          <w:sz w:val="24"/>
+          <w:szCs w:val="24"/>
+        </w:rPr>
+        <w:t xml:space="preserve">ants on regional haplotypes by </w:t>
+      </w:r>
+      <w:r>
+        <w:rPr>
+          <w:rFonts w:ascii="Times New Roman" w:hAnsi="Times New Roman"/>
+          <w:sz w:val="24"/>
+          <w:szCs w:val="24"/>
+        </w:rPr>
+        <w:t>“</w:t>
+      </w:r>
+      <w:r>
+        <w:rPr>
+          <w:rFonts w:ascii="Times New Roman" w:hAnsi="Times New Roman"/>
+          <w:sz w:val="24"/>
+          <w:szCs w:val="24"/>
+        </w:rPr>
+        <w:t>windows</w:t>
+      </w:r>
+      <w:r>
+        <w:rPr>
+          <w:rFonts w:ascii="Times New Roman" w:hAnsi="Times New Roman"/>
+          <w:sz w:val="24"/>
+          <w:szCs w:val="24"/>
+        </w:rPr>
+        <w:t>”</w:t>
+      </w:r>
+      <w:r>
+        <w:rPr>
+          <w:rFonts w:ascii="Times New Roman" w:hAnsi="Times New Roman"/>
+          <w:sz w:val="24"/>
+          <w:szCs w:val="24"/>
+        </w:rPr>
+        <w:t xml:space="preserve"> and collapse v</w:t>
+      </w:r>
+      <w:r>
+        <w:rPr>
+          <w:rFonts w:ascii="Times New Roman" w:hAnsi="Times New Roman"/>
+          <w:sz w:val="24"/>
+          <w:szCs w:val="24"/>
+        </w:rPr>
+        <w:t xml:space="preserve">ariants </w:t>
+      </w:r>
+      <w:r>
+        <w:rPr>
+          <w:rFonts w:ascii="Times New Roman" w:hAnsi="Times New Roman"/>
+          <w:sz w:val="24"/>
+          <w:szCs w:val="24"/>
+        </w:rPr>
+        <w:t>in a</w:t>
+      </w:r>
+      <w:r>
+        <w:rPr>
+          <w:rFonts w:ascii="Times New Roman" w:hAnsi="Times New Roman"/>
+          <w:sz w:val="24"/>
+          <w:szCs w:val="24"/>
+        </w:rPr>
+        <w:t xml:space="preserve"> window </w:t>
+      </w:r>
+      <w:r>
+        <w:rPr>
+          <w:rFonts w:ascii="Times New Roman" w:hAnsi="Times New Roman"/>
+          <w:sz w:val="24"/>
+          <w:szCs w:val="24"/>
+        </w:rPr>
+        <w:t>into</w:t>
+      </w:r>
+      <w:r>
+        <w:rPr>
+          <w:rFonts w:ascii="Times New Roman" w:hAnsi="Times New Roman"/>
+          <w:sz w:val="24"/>
+          <w:szCs w:val="24"/>
+        </w:rPr>
+        <w:t xml:space="preserve"> </w:t>
+      </w:r>
+      <w:r>
+        <w:rPr>
+          <w:rFonts w:ascii="Times New Roman" w:hAnsi="Times New Roman"/>
+          <w:sz w:val="24"/>
+          <w:szCs w:val="24"/>
+        </w:rPr>
+        <w:t>an indicator variable</w:t>
+      </w:r>
+      <w:r>
+        <w:rPr>
+          <w:rFonts w:ascii="Times New Roman" w:hAnsi="Times New Roman"/>
+          <w:sz w:val="24"/>
+          <w:szCs w:val="24"/>
+        </w:rPr>
+        <w:t xml:space="preserve"> of </w:t>
+      </w:r>
+      <w:r>
+        <w:rPr>
+          <w:rFonts w:ascii="Times New Roman" w:hAnsi="Times New Roman"/>
+          <w:sz w:val="24"/>
+          <w:szCs w:val="24"/>
+        </w:rPr>
+        <w:t xml:space="preserve">values </w:t>
+      </w:r>
+      <w:r>
+        <w:rPr>
+          <w:rFonts w:ascii="Times New Roman" w:hAnsi="Times New Roman"/>
+          <w:sz w:val="24"/>
+          <w:szCs w:val="24"/>
+        </w:rPr>
+        <w:t xml:space="preserve">0 or 1 for having no minor allele or at least one minor allele within the window. </w:t>
+      </w:r>
+      <w:del w:id="1" w:author="Gao Wang" w:date="2014-03-13T18:33:00Z">
+        <w:r>
+          <w:rPr>
+            <w:rFonts w:ascii="Times New Roman" w:hAnsi="Times New Roman"/>
+            <w:sz w:val="24"/>
+            <w:szCs w:val="24"/>
+          </w:rPr>
+          <w:delText xml:space="preserve">For example, </w:delText>
+        </w:r>
+        <w:r>
+          <w:rPr>
+            <w:rFonts w:ascii="Times New Roman" w:hAnsi="Times New Roman"/>
+            <w:sz w:val="24"/>
+            <w:szCs w:val="24"/>
+          </w:rPr>
+          <w:delText xml:space="preserve">Fig. </w:delText>
+        </w:r>
+        <w:r>
+          <w:rPr>
+            <w:rFonts w:ascii="Times New Roman" w:hAnsi="Times New Roman"/>
+            <w:sz w:val="24"/>
+            <w:szCs w:val="24"/>
+          </w:rPr>
+          <w:delText>S</w:delText>
+        </w:r>
+        <w:r>
+          <w:rPr>
+            <w:rFonts w:ascii="Times New Roman" w:hAnsi="Times New Roman"/>
+            <w:sz w:val="24"/>
+            <w:szCs w:val="24"/>
+          </w:rPr>
+          <w:delText>1A</w:delText>
+        </w:r>
+        <w:r>
+          <w:rPr>
+            <w:rFonts w:ascii="Times New Roman" w:hAnsi="Times New Roman"/>
+            <w:sz w:val="24"/>
+            <w:szCs w:val="24"/>
+          </w:rPr>
+          <w:delText xml:space="preserve"> </w:delText>
+        </w:r>
+        <w:r>
+          <w:rPr>
+            <w:rFonts w:ascii="Times New Roman" w:hAnsi="Times New Roman"/>
+            <w:sz w:val="24"/>
+            <w:szCs w:val="24"/>
+          </w:rPr>
+          <w:delText>displays</w:delText>
+        </w:r>
+        <w:r>
+          <w:rPr>
+            <w:rFonts w:ascii="Times New Roman" w:hAnsi="Times New Roman"/>
+            <w:sz w:val="24"/>
+            <w:szCs w:val="24"/>
+          </w:rPr>
+          <w:delText xml:space="preserve"> the </w:delText>
+        </w:r>
+        <w:r>
+          <w:rPr>
+            <w:rFonts w:ascii="Times New Roman" w:hAnsi="Times New Roman"/>
+            <w:i/>
+            <w:sz w:val="24"/>
+            <w:szCs w:val="24"/>
+          </w:rPr>
+          <w:delText xml:space="preserve">complete </w:delText>
+        </w:r>
+        <w:r>
+          <w:rPr>
+            <w:rFonts w:ascii="Times New Roman" w:hAnsi="Times New Roman"/>
+            <w:i/>
+            <w:sz w:val="24"/>
+            <w:szCs w:val="24"/>
+          </w:rPr>
+          <w:delText>collapsing</w:delText>
+        </w:r>
+        <w:r>
+          <w:rPr>
+            <w:rFonts w:ascii="Times New Roman" w:hAnsi="Times New Roman"/>
+            <w:sz w:val="24"/>
+            <w:szCs w:val="24"/>
+          </w:rPr>
+          <w:delText xml:space="preserve"> theme </w:delText>
+        </w:r>
+        <w:r>
+          <w:rPr>
+            <w:rFonts w:ascii="Times New Roman" w:hAnsi="Times New Roman"/>
+            <w:sz w:val="24"/>
+            <w:szCs w:val="24"/>
+          </w:rPr>
+          <w:delText xml:space="preserve">with window size </w:delText>
+        </w:r>
+        <w:r>
+          <w:rPr>
+            <w:rFonts w:ascii="Times New Roman" w:hAnsi="Times New Roman"/>
+            <w:sz w:val="24"/>
+            <w:szCs w:val="24"/>
+          </w:rPr>
+          <w:delText>equaling</w:delText>
+        </w:r>
+        <w:r>
+          <w:rPr>
+            <w:rFonts w:ascii="Times New Roman" w:hAnsi="Times New Roman"/>
+            <w:sz w:val="24"/>
+            <w:szCs w:val="24"/>
+          </w:rPr>
+          <w:delText xml:space="preserve"> the length of the region, </w:delText>
+        </w:r>
+        <w:r>
+          <w:rPr>
+            <w:rFonts w:ascii="Times New Roman" w:hAnsi="Times New Roman"/>
+            <w:sz w:val="24"/>
+            <w:szCs w:val="24"/>
+          </w:rPr>
+          <w:delText>Fig.</w:delText>
+        </w:r>
+        <w:r>
+          <w:rPr>
+            <w:rFonts w:ascii="Times New Roman" w:hAnsi="Times New Roman"/>
+            <w:sz w:val="24"/>
+            <w:szCs w:val="24"/>
+          </w:rPr>
+          <w:delText xml:space="preserve"> </w:delText>
+        </w:r>
+        <w:r>
+          <w:rPr>
+            <w:rFonts w:ascii="Times New Roman" w:hAnsi="Times New Roman"/>
+            <w:sz w:val="24"/>
+            <w:szCs w:val="24"/>
+          </w:rPr>
+          <w:delText>S</w:delText>
+        </w:r>
+        <w:r>
+          <w:rPr>
+            <w:rFonts w:ascii="Times New Roman" w:hAnsi="Times New Roman"/>
+            <w:sz w:val="24"/>
+            <w:szCs w:val="24"/>
+          </w:rPr>
+          <w:delText xml:space="preserve">1B displays a collapsing theme </w:delText>
+        </w:r>
+        <w:r>
+          <w:rPr>
+            <w:rFonts w:ascii="Times New Roman" w:hAnsi="Times New Roman"/>
+            <w:sz w:val="24"/>
+            <w:szCs w:val="24"/>
+          </w:rPr>
+          <w:delText>with</w:delText>
+        </w:r>
+        <w:r>
+          <w:rPr>
+            <w:rFonts w:ascii="Times New Roman" w:hAnsi="Times New Roman"/>
+            <w:sz w:val="24"/>
+            <w:szCs w:val="24"/>
+          </w:rPr>
+          <w:delText xml:space="preserve"> </w:delText>
+        </w:r>
+        <w:r>
+          <w:rPr>
+            <w:rFonts w:ascii="Times New Roman" w:hAnsi="Times New Roman"/>
+            <w:sz w:val="24"/>
+            <w:szCs w:val="24"/>
+          </w:rPr>
+          <w:delText>window</w:delText>
+        </w:r>
+        <w:r>
+          <w:rPr>
+            <w:rFonts w:ascii="Times New Roman" w:hAnsi="Times New Roman"/>
+            <w:sz w:val="24"/>
+            <w:szCs w:val="24"/>
+          </w:rPr>
+          <w:delText>s</w:delText>
+        </w:r>
+        <w:r>
+          <w:rPr>
+            <w:rFonts w:ascii="Times New Roman" w:hAnsi="Times New Roman"/>
+            <w:sz w:val="24"/>
+            <w:szCs w:val="24"/>
+          </w:rPr>
+          <w:delText xml:space="preserve"> of size 2</w:delText>
+        </w:r>
+        <w:r>
+          <w:rPr>
+            <w:rFonts w:ascii="Times New Roman" w:hAnsi="Times New Roman"/>
+            <w:sz w:val="24"/>
+            <w:szCs w:val="24"/>
+          </w:rPr>
+          <w:delText xml:space="preserve"> and</w:delText>
+        </w:r>
+        <w:r>
+          <w:rPr>
+            <w:rFonts w:ascii="Times New Roman" w:hAnsi="Times New Roman"/>
+            <w:sz w:val="24"/>
+            <w:szCs w:val="24"/>
+          </w:rPr>
+          <w:delText xml:space="preserve"> </w:delText>
+        </w:r>
+        <w:r>
+          <w:rPr>
+            <w:rFonts w:ascii="Times New Roman" w:hAnsi="Times New Roman"/>
+            <w:sz w:val="24"/>
+            <w:szCs w:val="24"/>
+          </w:rPr>
+          <w:delText>Fig.</w:delText>
+        </w:r>
+        <w:r>
+          <w:rPr>
+            <w:rFonts w:ascii="Times New Roman" w:hAnsi="Times New Roman"/>
+            <w:sz w:val="24"/>
+            <w:szCs w:val="24"/>
+          </w:rPr>
+          <w:delText xml:space="preserve"> </w:delText>
+        </w:r>
+        <w:r>
+          <w:rPr>
+            <w:rFonts w:ascii="Times New Roman" w:hAnsi="Times New Roman"/>
+            <w:sz w:val="24"/>
+            <w:szCs w:val="24"/>
+          </w:rPr>
+          <w:delText>S</w:delText>
+        </w:r>
+        <w:r>
+          <w:rPr>
+            <w:rFonts w:ascii="Times New Roman" w:hAnsi="Times New Roman"/>
+            <w:sz w:val="24"/>
+            <w:szCs w:val="24"/>
+          </w:rPr>
+          <w:delText xml:space="preserve">1C </w:delText>
+        </w:r>
+        <w:r>
+          <w:rPr>
+            <w:rFonts w:ascii="Times New Roman" w:hAnsi="Times New Roman"/>
+            <w:sz w:val="24"/>
+            <w:szCs w:val="24"/>
+          </w:rPr>
+          <w:delText>with</w:delText>
+        </w:r>
+        <w:r>
+          <w:rPr>
+            <w:rFonts w:ascii="Times New Roman" w:hAnsi="Times New Roman"/>
+            <w:sz w:val="24"/>
+            <w:szCs w:val="24"/>
+          </w:rPr>
+          <w:delText xml:space="preserve"> windows of size 1 which degenerates </w:delText>
+        </w:r>
+        <w:r>
+          <w:rPr>
+            <w:rFonts w:ascii="Times New Roman" w:hAnsi="Times New Roman"/>
+            <w:sz w:val="24"/>
+            <w:szCs w:val="24"/>
+          </w:rPr>
+          <w:delText>to</w:delText>
+        </w:r>
+        <w:r>
+          <w:rPr>
+            <w:rFonts w:ascii="Times New Roman" w:hAnsi="Times New Roman"/>
+            <w:sz w:val="24"/>
+            <w:szCs w:val="24"/>
+          </w:rPr>
+          <w:delText xml:space="preserve"> </w:delText>
+        </w:r>
+        <w:r>
+          <w:rPr>
+            <w:rFonts w:ascii="Times New Roman" w:hAnsi="Times New Roman"/>
+            <w:sz w:val="24"/>
+            <w:szCs w:val="24"/>
+          </w:rPr>
+          <w:delText>using the original haplotypes.</w:delText>
+        </w:r>
+        <w:r>
+          <w:rPr>
+            <w:rFonts w:ascii="Times New Roman" w:hAnsi="Times New Roman"/>
+            <w:sz w:val="24"/>
+            <w:szCs w:val="24"/>
+          </w:rPr>
+          <w:delText xml:space="preserve"> </w:delText>
+        </w:r>
+      </w:del>
+      <w:r>
+        <w:rPr>
+          <w:rFonts w:ascii="Times New Roman" w:hAnsi="Times New Roman"/>
+          <w:sz w:val="24"/>
+          <w:szCs w:val="24"/>
+        </w:rPr>
+        <w:t xml:space="preserve">We then </w:t>
+      </w:r>
+      <w:r>
+        <w:rPr>
+          <w:rFonts w:ascii="Times New Roman" w:hAnsi="Times New Roman"/>
+          <w:sz w:val="24"/>
+          <w:szCs w:val="24"/>
+        </w:rPr>
+        <w:t>assign</w:t>
+      </w:r>
+      <w:r>
+        <w:rPr>
+          <w:rFonts w:ascii="Times New Roman" w:hAnsi="Times New Roman"/>
+          <w:sz w:val="24"/>
+          <w:szCs w:val="24"/>
+        </w:rPr>
+        <w:t xml:space="preserve"> each </w:t>
+      </w:r>
+      <w:r>
+        <w:rPr>
+          <w:rFonts w:ascii="Times New Roman" w:hAnsi="Times New Roman"/>
+          <w:sz w:val="24"/>
+          <w:szCs w:val="24"/>
+        </w:rPr>
+        <w:t xml:space="preserve">collapsed haplotype </w:t>
+      </w:r>
+      <w:r>
+        <w:rPr>
+          <w:rFonts w:ascii="Times New Roman" w:hAnsi="Times New Roman"/>
+          <w:sz w:val="24"/>
+          <w:szCs w:val="24"/>
+        </w:rPr>
+        <w:t>a</w:t>
+      </w:r>
+      <w:r>
+        <w:rPr>
+          <w:rFonts w:ascii="Times New Roman" w:hAnsi="Times New Roman"/>
+          <w:sz w:val="24"/>
+          <w:szCs w:val="24"/>
+        </w:rPr>
+        <w:t xml:space="preserve"> single numeric code</w:t>
+      </w:r>
+      <w:r>
+        <w:rPr>
+          <w:rFonts w:ascii="Times New Roman" w:hAnsi="Times New Roman"/>
+          <w:sz w:val="24"/>
+          <w:szCs w:val="24"/>
+        </w:rPr>
+        <w:t xml:space="preserve"> </w:t>
+      </w:r>
+      <w:r>
+        <w:rPr>
+          <w:rFonts w:ascii="Times New Roman" w:hAnsi="Times New Roman"/>
+          <w:sz w:val="24"/>
+          <w:szCs w:val="24"/>
+        </w:rPr>
+        <w:t xml:space="preserve">such that different patterns of </w:t>
+      </w:r>
+      <w:r>
+        <w:rPr>
+          <w:rFonts w:ascii="Times New Roman" w:hAnsi="Times New Roman"/>
+          <w:sz w:val="24"/>
+          <w:szCs w:val="24"/>
+        </w:rPr>
+        <w:t>collapsed haplotypes</w:t>
+      </w:r>
+      <w:r>
+        <w:rPr>
+          <w:rFonts w:ascii="Times New Roman" w:hAnsi="Times New Roman"/>
+          <w:sz w:val="24"/>
+          <w:szCs w:val="24"/>
+        </w:rPr>
+        <w:t xml:space="preserve"> in all samples</w:t>
+      </w:r>
+      <w:r>
+        <w:rPr>
+          <w:rFonts w:ascii="Times New Roman" w:hAnsi="Times New Roman"/>
+          <w:sz w:val="24"/>
+          <w:szCs w:val="24"/>
+        </w:rPr>
+        <w:t xml:space="preserve"> </w:t>
+      </w:r>
+      <w:r>
+        <w:rPr>
+          <w:rFonts w:ascii="Times New Roman" w:hAnsi="Times New Roman"/>
+          <w:sz w:val="24"/>
+          <w:szCs w:val="24"/>
+        </w:rPr>
+        <w:t xml:space="preserve">are </w:t>
+      </w:r>
+      <w:r>
+        <w:rPr>
+          <w:rFonts w:ascii="Times New Roman" w:hAnsi="Times New Roman"/>
+          <w:sz w:val="24"/>
+          <w:szCs w:val="24"/>
+        </w:rPr>
+        <w:t>uniquely represented</w:t>
+      </w:r>
+      <w:r>
+        <w:rPr>
+          <w:rFonts w:ascii="Times New Roman" w:hAnsi="Times New Roman"/>
+          <w:sz w:val="24"/>
+          <w:szCs w:val="24"/>
+        </w:rPr>
+        <w:t>.</w:t>
+      </w:r>
+      <w:r>
+        <w:rPr>
+          <w:rFonts w:ascii="Times New Roman" w:hAnsi="Times New Roman"/>
+          <w:sz w:val="24"/>
+          <w:szCs w:val="24"/>
+        </w:rPr>
+        <w:t xml:space="preserve"> </w:t>
+      </w:r>
+      <w:r>
+        <w:rPr>
+          <w:rFonts w:ascii="Times New Roman" w:hAnsi="Times New Roman"/>
+          <w:sz w:val="24"/>
+          <w:szCs w:val="24"/>
+        </w:rPr>
+        <w:t xml:space="preserve">The choice </w:t>
+      </w:r>
+      <w:r>
+        <w:rPr>
+          <w:rFonts w:ascii="Times New Roman" w:hAnsi="Times New Roman"/>
+          <w:sz w:val="24"/>
+          <w:szCs w:val="24"/>
+        </w:rPr>
+        <w:t xml:space="preserve">of </w:t>
+      </w:r>
+      <w:r>
+        <w:rPr>
+          <w:rFonts w:ascii="Times New Roman" w:hAnsi="Times New Roman"/>
+          <w:sz w:val="24"/>
+          <w:szCs w:val="24"/>
+        </w:rPr>
+        <w:t xml:space="preserve">coding </w:t>
+      </w:r>
+      <w:r>
+        <w:rPr>
+          <w:rFonts w:ascii="Times New Roman" w:hAnsi="Times New Roman"/>
+          <w:sz w:val="24"/>
+          <w:szCs w:val="24"/>
+        </w:rPr>
+        <w:t xml:space="preserve">for </w:t>
+      </w:r>
+      <w:r>
+        <w:rPr>
+          <w:rFonts w:ascii="Times New Roman" w:hAnsi="Times New Roman"/>
+          <w:sz w:val="24"/>
+          <w:szCs w:val="24"/>
+        </w:rPr>
+        <w:t>patterns is</w:t>
+      </w:r>
+      <w:r>
+        <w:rPr>
+          <w:rFonts w:ascii="Times New Roman" w:hAnsi="Times New Roman"/>
+          <w:sz w:val="24"/>
+          <w:szCs w:val="24"/>
+        </w:rPr>
+        <w:t xml:space="preserve"> arbitrary, although we use continuous </w:t>
+      </w:r>
+      <w:r>
+        <w:rPr>
+          <w:rFonts w:ascii="Times New Roman" w:hAnsi="Times New Roman"/>
+          <w:sz w:val="24"/>
+          <w:szCs w:val="24"/>
+        </w:rPr>
+        <w:t xml:space="preserve">positive integers </w:t>
+      </w:r>
+      <w:r>
+        <w:rPr>
+          <w:rFonts w:ascii="Times New Roman" w:hAnsi="Times New Roman"/>
+          <w:sz w:val="24"/>
+          <w:szCs w:val="24"/>
+        </w:rPr>
+        <w:t xml:space="preserve">and </w:t>
+      </w:r>
+      <w:r>
+        <w:rPr>
+          <w:rFonts w:ascii="Times New Roman" w:hAnsi="Times New Roman"/>
+          <w:sz w:val="24"/>
+          <w:szCs w:val="24"/>
+        </w:rPr>
+        <w:t>assign a smaller value for collapsed haplotypes having more 0’s than 1’</w:t>
+      </w:r>
+      <w:r>
+        <w:rPr>
+          <w:rFonts w:ascii="Times New Roman" w:hAnsi="Times New Roman"/>
+          <w:sz w:val="24"/>
+          <w:szCs w:val="24"/>
+        </w:rPr>
+        <w:t>s</w:t>
+      </w:r>
+      <w:r>
+        <w:rPr>
+          <w:rFonts w:ascii="Times New Roman" w:hAnsi="Times New Roman"/>
+          <w:sz w:val="24"/>
+          <w:szCs w:val="24"/>
+        </w:rPr>
+        <w:t xml:space="preserve"> </w:t>
+      </w:r>
+      <w:r>
+        <w:rPr>
+          <w:rFonts w:ascii="Times New Roman" w:hAnsi="Times New Roman"/>
+          <w:sz w:val="24"/>
+          <w:szCs w:val="24"/>
+        </w:rPr>
+        <w:t xml:space="preserve">(Fig. </w:t>
+      </w:r>
+      <w:r>
+        <w:rPr>
+          <w:rFonts w:ascii="Times New Roman" w:hAnsi="Times New Roman"/>
+          <w:sz w:val="24"/>
+          <w:szCs w:val="24"/>
+        </w:rPr>
+        <w:t>S</w:t>
+      </w:r>
+      <w:r>
+        <w:rPr>
+          <w:rFonts w:ascii="Times New Roman" w:hAnsi="Times New Roman"/>
+          <w:sz w:val="24"/>
+          <w:szCs w:val="24"/>
+        </w:rPr>
+        <w:t>1)</w:t>
+      </w:r>
+      <w:r>
+        <w:rPr>
+          <w:rFonts w:ascii="Times New Roman" w:hAnsi="Times New Roman"/>
+          <w:sz w:val="24"/>
+          <w:szCs w:val="24"/>
+        </w:rPr>
+        <w:t>.</w:t>
+      </w:r>
+      <w:r>
+        <w:rPr>
+          <w:rFonts w:ascii="Times New Roman" w:hAnsi="Times New Roman"/>
+          <w:sz w:val="24"/>
+          <w:szCs w:val="24"/>
+        </w:rPr>
+        <w:t xml:space="preserve"> </w:t>
+      </w:r>
+      <w:r>
+        <w:rPr>
+          <w:rFonts w:ascii="Times New Roman" w:hAnsi="Times New Roman"/>
+          <w:sz w:val="24"/>
+          <w:szCs w:val="24"/>
+        </w:rPr>
+        <w:t xml:space="preserve">The </w:t>
+      </w:r>
+      <w:r>
+        <w:rPr>
+          <w:rFonts w:ascii="Times New Roman" w:hAnsi="Times New Roman"/>
+          <w:sz w:val="24"/>
+          <w:szCs w:val="24"/>
+        </w:rPr>
+        <w:t xml:space="preserve">sample </w:t>
+      </w:r>
+      <w:r>
+        <w:rPr>
+          <w:rFonts w:ascii="Times New Roman" w:hAnsi="Times New Roman"/>
+          <w:sz w:val="24"/>
+          <w:szCs w:val="24"/>
+        </w:rPr>
+        <w:t>haplotype</w:t>
+      </w:r>
+      <w:r>
+        <w:rPr>
+          <w:rFonts w:ascii="Times New Roman" w:hAnsi="Times New Roman"/>
+          <w:sz w:val="24"/>
+          <w:szCs w:val="24"/>
+        </w:rPr>
+        <w:t xml:space="preserve">s </w:t>
+      </w:r>
+      <w:r>
+        <w:rPr>
+          <w:rFonts w:ascii="Times New Roman" w:hAnsi="Times New Roman"/>
+          <w:sz w:val="24"/>
+          <w:szCs w:val="24"/>
+        </w:rPr>
+        <w:t xml:space="preserve">thus represented can be </w:t>
+      </w:r>
+      <w:r>
+        <w:rPr>
+          <w:rFonts w:ascii="Times New Roman" w:hAnsi="Times New Roman"/>
+          <w:sz w:val="24"/>
+          <w:szCs w:val="24"/>
+        </w:rPr>
+        <w:t xml:space="preserve">directly used for linkage analysis with existing software </w:t>
+      </w:r>
+      <w:r>
+        <w:rPr>
+          <w:rFonts w:ascii="Times New Roman" w:hAnsi="Times New Roman"/>
+          <w:sz w:val="24"/>
+          <w:szCs w:val="24"/>
+        </w:rPr>
+        <w:t>packages</w:t>
       </w:r>
       <w:r>
         <w:rPr>
@@ -1256,71 +2392,161 @@
           <w:sz w:val="24"/>
           <w:szCs w:val="24"/>
         </w:rPr>
-        <w:t>Collapsed haplotype pattern method. coding</w:t>
-      </w:r>
-      <w:r>
-        <w:rPr>
-          <w:rFonts w:ascii="Times New Roman" w:hAnsi="Times New Roman"/>
-          <w:sz w:val="24"/>
-          <w:szCs w:val="24"/>
-        </w:rPr>
-        <w:t xml:space="preserve"> theme</w:t>
-      </w:r>
-      <w:r>
-        <w:rPr>
-          <w:rFonts w:ascii="Times New Roman" w:hAnsi="Times New Roman"/>
-          <w:sz w:val="24"/>
-          <w:szCs w:val="24"/>
-        </w:rPr>
-        <w:t>s,</w:t>
-      </w:r>
-      <w:r>
-        <w:rPr>
-          <w:rFonts w:ascii="Times New Roman" w:hAnsi="Times New Roman"/>
-          <w:sz w:val="24"/>
-          <w:szCs w:val="24"/>
-        </w:rPr>
-        <w:t xml:space="preserve"> compute combined</w:t>
-      </w:r>
-      <w:r>
-        <w:rPr>
-          <w:rFonts w:ascii="Times New Roman" w:hAnsi="Times New Roman"/>
-          <w:sz w:val="24"/>
-          <w:szCs w:val="24"/>
-        </w:rPr>
-        <w:t xml:space="preserve"> MAF, </w:t>
-      </w:r>
-      <w:r>
-        <w:rPr>
-          <w:rFonts w:ascii="Times New Roman" w:hAnsi="Times New Roman"/>
-          <w:sz w:val="24"/>
-          <w:szCs w:val="24"/>
-        </w:rPr>
-        <w:t xml:space="preserve">handling of </w:t>
-      </w:r>
-      <w:r>
-        <w:rPr>
-          <w:rFonts w:ascii="Times New Roman" w:hAnsi="Times New Roman"/>
-          <w:sz w:val="24"/>
-          <w:szCs w:val="24"/>
-        </w:rPr>
-        <w:t>recombination</w:t>
-      </w:r>
-      <w:r>
-        <w:rPr>
-          <w:rFonts w:ascii="Times New Roman" w:hAnsi="Times New Roman"/>
-          <w:sz w:val="24"/>
-          <w:szCs w:val="24"/>
-        </w:rPr>
-        <w:t xml:space="preserve"> events</w:t>
-      </w:r>
-      <w:r>
-        <w:rPr>
-          <w:rFonts w:ascii="Times New Roman" w:hAnsi="Times New Roman"/>
-          <w:sz w:val="24"/>
-          <w:szCs w:val="24"/>
-        </w:rPr>
-        <w:t>, handling of missing data</w:t>
+        <w:t>In model based linkage analysis, correct specification of marker allele frequency is crucial to reconstruct</w:t>
+      </w:r>
+      <w:r>
+        <w:rPr>
+          <w:rFonts w:ascii="Times New Roman" w:hAnsi="Times New Roman"/>
+          <w:sz w:val="24"/>
+          <w:szCs w:val="24"/>
+        </w:rPr>
+        <w:t>ing</w:t>
+      </w:r>
+      <w:r>
+        <w:rPr>
+          <w:rFonts w:ascii="Times New Roman" w:hAnsi="Times New Roman"/>
+          <w:sz w:val="24"/>
+          <w:szCs w:val="24"/>
+        </w:rPr>
+        <w:t xml:space="preserve"> genotypes of unavailable individuals</w:t>
+      </w:r>
+      <w:r>
+        <w:rPr>
+          <w:rFonts w:ascii="Times New Roman" w:hAnsi="Times New Roman"/>
+          <w:sz w:val="24"/>
+          <w:szCs w:val="24"/>
+        </w:rPr>
+        <w:t xml:space="preserve"> {citation Freimer 1993}</w:t>
+      </w:r>
+      <w:r>
+        <w:rPr>
+          <w:rFonts w:ascii="Times New Roman" w:hAnsi="Times New Roman"/>
+          <w:sz w:val="24"/>
+          <w:szCs w:val="24"/>
+        </w:rPr>
+        <w:t xml:space="preserve">. </w:t>
+      </w:r>
+      <w:r>
+        <w:rPr>
+          <w:rFonts w:ascii="Times New Roman" w:hAnsi="Times New Roman"/>
+          <w:sz w:val="24"/>
+          <w:szCs w:val="24"/>
+        </w:rPr>
+        <w:t>The allele frequency of regional markers generated by CHP method can be derived from the cumulative</w:t>
+      </w:r>
+      <w:r>
+        <w:rPr>
+          <w:rFonts w:ascii="Times New Roman" w:hAnsi="Times New Roman"/>
+          <w:sz w:val="24"/>
+          <w:szCs w:val="24"/>
+        </w:rPr>
+        <w:t xml:space="preserve"> minor allele frequency</w:t>
+      </w:r>
+      <w:r>
+        <w:rPr>
+          <w:rFonts w:ascii="Times New Roman" w:hAnsi="Times New Roman"/>
+          <w:sz w:val="24"/>
+          <w:szCs w:val="24"/>
+        </w:rPr>
+        <w:t xml:space="preserve"> </w:t>
+      </w:r>
+      <w:r>
+        <w:rPr>
+          <w:rFonts w:ascii="Times New Roman" w:hAnsi="Times New Roman"/>
+          <w:sz w:val="24"/>
+          <w:szCs w:val="24"/>
+        </w:rPr>
+        <w:t>(</w:t>
+      </w:r>
+      <w:r>
+        <w:rPr>
+          <w:rFonts w:ascii="Times New Roman" w:hAnsi="Times New Roman"/>
+          <w:sz w:val="24"/>
+          <w:szCs w:val="24"/>
+        </w:rPr>
+        <w:t>MAF</w:t>
+      </w:r>
+      <w:r>
+        <w:rPr>
+          <w:rFonts w:ascii="Times New Roman" w:hAnsi="Times New Roman"/>
+          <w:sz w:val="24"/>
+          <w:szCs w:val="24"/>
+        </w:rPr>
+        <w:t>)</w:t>
+      </w:r>
+      <w:r>
+        <w:rPr>
+          <w:rFonts w:ascii="Times New Roman" w:hAnsi="Times New Roman"/>
+          <w:sz w:val="24"/>
+          <w:szCs w:val="24"/>
+        </w:rPr>
+        <w:t xml:space="preserve"> within collapsing windows. </w:t>
+      </w:r>
+      <w:r>
+        <w:rPr>
+          <w:rFonts w:ascii="Times New Roman" w:hAnsi="Times New Roman"/>
+          <w:sz w:val="24"/>
+          <w:szCs w:val="24"/>
+        </w:rPr>
+        <w:t>Consider</w:t>
+      </w:r>
+      <w:r>
+        <w:rPr>
+          <w:rFonts w:ascii="Times New Roman" w:hAnsi="Times New Roman"/>
+          <w:sz w:val="24"/>
+          <w:szCs w:val="24"/>
+        </w:rPr>
+        <w:t xml:space="preserve"> a haplotype </w:t>
+      </w:r>
+      <w:r>
+        <w:rPr>
+          <w:rFonts w:ascii="Times New Roman" w:hAnsi="Times New Roman"/>
+          <w:sz w:val="24"/>
+          <w:szCs w:val="24"/>
+        </w:rPr>
+        <w:t xml:space="preserve">divided into </w:t>
+      </w:r>
+      <w:r>
+        <w:rPr>
+          <w:rFonts w:ascii="Times New Roman" w:hAnsi="Times New Roman"/>
+          <w:i/>
+          <w:sz w:val="24"/>
+          <w:szCs w:val="24"/>
+        </w:rPr>
+        <w:t xml:space="preserve">K </w:t>
+      </w:r>
+      <w:r>
+        <w:rPr>
+          <w:rFonts w:ascii="Times New Roman" w:hAnsi="Times New Roman"/>
+          <w:sz w:val="24"/>
+          <w:szCs w:val="24"/>
+        </w:rPr>
+        <w:t xml:space="preserve">windows with each window having </w:t>
+      </w:r>
+      <w:r>
+        <w:rPr>
+          <w:rFonts w:ascii="Times New Roman" w:hAnsi="Times New Roman"/>
+          <w:i/>
+          <w:sz w:val="24"/>
+          <w:szCs w:val="24"/>
+        </w:rPr>
+        <w:t xml:space="preserve">J </w:t>
+      </w:r>
+      <w:r>
+        <w:rPr>
+          <w:rFonts w:ascii="Times New Roman" w:hAnsi="Times New Roman"/>
+          <w:sz w:val="24"/>
+          <w:szCs w:val="24"/>
+        </w:rPr>
+        <w:t>variant</w:t>
+      </w:r>
+      <w:r>
+        <w:rPr>
+          <w:rFonts w:ascii="Times New Roman" w:hAnsi="Times New Roman"/>
+          <w:sz w:val="24"/>
+          <w:szCs w:val="24"/>
+        </w:rPr>
+        <w:t>s</w:t>
       </w:r>
       <w:r>
         <w:rPr>
@@ -1329,6 +2555,372 @@
           <w:szCs w:val="24"/>
         </w:rPr>
         <w:t>.</w:t>
+      </w:r>
+      <w:r>
+        <w:rPr>
+          <w:rFonts w:ascii="Times New Roman" w:hAnsi="Times New Roman"/>
+          <w:sz w:val="24"/>
+          <w:szCs w:val="24"/>
+        </w:rPr>
+        <w:t xml:space="preserve"> </w:t>
+      </w:r>
+      <w:r>
+        <w:rPr>
+          <w:rFonts w:ascii="Times New Roman" w:hAnsi="Times New Roman"/>
+          <w:sz w:val="24"/>
+          <w:szCs w:val="24"/>
+        </w:rPr>
+        <w:t xml:space="preserve">Cumulative MAF for window </w:t>
+      </w:r>
+      <w:r>
+        <w:rPr>
+          <w:rFonts w:ascii="Times New Roman" w:hAnsi="Times New Roman"/>
+          <w:i/>
+          <w:sz w:val="24"/>
+          <w:szCs w:val="24"/>
+        </w:rPr>
+        <w:t xml:space="preserve">k </w:t>
+      </w:r>
+      <w:r>
+        <w:rPr>
+          <w:rFonts w:ascii="Times New Roman" w:hAnsi="Times New Roman"/>
+          <w:sz w:val="24"/>
+          <w:szCs w:val="24"/>
+        </w:rPr>
+        <w:t xml:space="preserve">is </w:t>
+      </w:r>
+      <w:r>
+        <w:rPr>
+          <w:rFonts w:ascii="Times New Roman" w:hAnsi="Times New Roman"/>
+          <w:position w:val="-14"/>
+          <w:sz w:val="24"/>
+          <w:szCs w:val="24"/>
+        </w:rPr>
+        <w:object w:dxaOrig="1900" w:dyaOrig="380" w14:anchorId="644BDFE3">
+          <v:shapetype id="_x0000_t75" coordsize="21600,21600" o:spt="75" o:preferrelative="t" path="m@4@5l@4@11@9@11@9@5xe" filled="f" stroked="f">
+            <v:stroke joinstyle="miter"/>
+            <v:formulas>
+              <v:f eqn="if lineDrawn pixelLineWidth 0"/>
+              <v:f eqn="sum @0 1 0"/>
+              <v:f eqn="sum 0 0 @1"/>
+              <v:f eqn="prod @2 1 2"/>
+              <v:f eqn="prod @3 21600 pixelWidth"/>
+              <v:f eqn="prod @3 21600 pixelHeight"/>
+              <v:f eqn="sum @0 0 1"/>
+              <v:f eqn="prod @6 1 2"/>
+              <v:f eqn="prod @7 21600 pixelWidth"/>
+              <v:f eqn="sum @8 21600 0"/>
+              <v:f eqn="prod @7 21600 pixelHeight"/>
+              <v:f eqn="sum @10 21600 0"/>
+            </v:formulas>
+            <v:path o:extrusionok="f" gradientshapeok="t" o:connecttype="rect"/>
+            <o:lock v:ext="edit" aspectratio="t"/>
+          </v:shapetype>
+          <v:shape id="_x0000_i1082" type="#_x0000_t75" style="width:95pt;height:19pt" o:ole="">
+            <v:imagedata r:id="rId11" o:title=""/>
+          </v:shape>
+          <o:OLEObject Type="Embed" ProgID="Equation.DSMT4" ShapeID="_x0000_i1082" DrawAspect="Content" ObjectID="_1456241008" r:id="rId12"/>
+        </w:object>
+      </w:r>
+      <w:r>
+        <w:rPr>
+          <w:rFonts w:ascii="Times New Roman" w:hAnsi="Times New Roman"/>
+          <w:sz w:val="24"/>
+          <w:szCs w:val="24"/>
+        </w:rPr>
+        <w:t xml:space="preserve"> </w:t>
+      </w:r>
+      <w:r>
+        <w:rPr>
+          <w:rFonts w:ascii="Times New Roman" w:hAnsi="Times New Roman"/>
+          <w:sz w:val="24"/>
+          <w:szCs w:val="24"/>
+        </w:rPr>
+        <w:t xml:space="preserve">where </w:t>
+      </w:r>
+      <w:r>
+        <w:rPr>
+          <w:rFonts w:ascii="Times New Roman" w:hAnsi="Times New Roman"/>
+          <w:position w:val="-14"/>
+          <w:sz w:val="24"/>
+          <w:szCs w:val="24"/>
+        </w:rPr>
+        <w:object w:dxaOrig="360" w:dyaOrig="380" w14:anchorId="7AEFA499">
+          <v:shape id="_x0000_i1072" type="#_x0000_t75" style="width:18pt;height:19pt" o:ole="">
+            <v:imagedata r:id="rId13" o:title=""/>
+          </v:shape>
+          <o:OLEObject Type="Embed" ProgID="Equation.DSMT4" ShapeID="_x0000_i1072" DrawAspect="Content" ObjectID="_1456241009" r:id="rId14"/>
+        </w:object>
+      </w:r>
+      <w:r>
+        <w:rPr>
+          <w:rFonts w:ascii="Times New Roman" w:hAnsi="Times New Roman"/>
+          <w:sz w:val="24"/>
+          <w:szCs w:val="24"/>
+        </w:rPr>
+        <w:t xml:space="preserve">is MAF for the </w:t>
+      </w:r>
+      <w:r>
+        <w:rPr>
+          <w:rFonts w:ascii="Times New Roman" w:hAnsi="Times New Roman"/>
+          <w:i/>
+          <w:sz w:val="24"/>
+          <w:szCs w:val="24"/>
+        </w:rPr>
+        <w:t>j</w:t>
+      </w:r>
+      <w:r>
+        <w:rPr>
+          <w:rFonts w:ascii="Times New Roman" w:hAnsi="Times New Roman"/>
+          <w:i/>
+          <w:sz w:val="24"/>
+          <w:szCs w:val="24"/>
+          <w:vertAlign w:val="superscript"/>
+        </w:rPr>
+        <w:t>th</w:t>
+      </w:r>
+      <w:r>
+        <w:rPr>
+          <w:rFonts w:ascii="Times New Roman" w:hAnsi="Times New Roman"/>
+          <w:sz w:val="24"/>
+          <w:szCs w:val="24"/>
+        </w:rPr>
+        <w:t xml:space="preserve"> locus in the </w:t>
+      </w:r>
+      <w:r>
+        <w:rPr>
+          <w:rFonts w:ascii="Times New Roman" w:hAnsi="Times New Roman"/>
+          <w:i/>
+          <w:sz w:val="24"/>
+          <w:szCs w:val="24"/>
+        </w:rPr>
+        <w:t>k</w:t>
+      </w:r>
+      <w:r>
+        <w:rPr>
+          <w:rFonts w:ascii="Times New Roman" w:hAnsi="Times New Roman"/>
+          <w:i/>
+          <w:sz w:val="24"/>
+          <w:szCs w:val="24"/>
+          <w:vertAlign w:val="superscript"/>
+        </w:rPr>
+        <w:t>th</w:t>
+      </w:r>
+      <w:r>
+        <w:rPr>
+          <w:rFonts w:ascii="Times New Roman" w:hAnsi="Times New Roman"/>
+          <w:sz w:val="24"/>
+          <w:szCs w:val="24"/>
+        </w:rPr>
+        <w:t xml:space="preserve"> window.</w:t>
+      </w:r>
+      <w:r>
+        <w:rPr>
+          <w:rFonts w:ascii="Times New Roman" w:hAnsi="Times New Roman"/>
+          <w:sz w:val="24"/>
+          <w:szCs w:val="24"/>
+        </w:rPr>
+        <w:t xml:space="preserve"> The collapsed haplotype</w:t>
+      </w:r>
+      <w:r>
+        <w:rPr>
+          <w:rFonts w:ascii="Times New Roman" w:hAnsi="Times New Roman"/>
+          <w:sz w:val="24"/>
+          <w:szCs w:val="24"/>
+        </w:rPr>
+        <w:t xml:space="preserve"> </w:t>
+      </w:r>
+      <w:r>
+        <w:rPr>
+          <w:rFonts w:ascii="Times New Roman" w:hAnsi="Times New Roman"/>
+          <w:i/>
+          <w:sz w:val="24"/>
+          <w:szCs w:val="24"/>
+        </w:rPr>
+        <w:t>h</w:t>
+      </w:r>
+      <w:r>
+        <w:rPr>
+          <w:rFonts w:ascii="Times New Roman" w:hAnsi="Times New Roman"/>
+          <w:i/>
+          <w:sz w:val="24"/>
+          <w:szCs w:val="24"/>
+        </w:rPr>
+        <w:t xml:space="preserve"> </w:t>
+      </w:r>
+      <w:r>
+        <w:rPr>
+          <w:rFonts w:ascii="Times New Roman" w:hAnsi="Times New Roman"/>
+          <w:sz w:val="24"/>
+          <w:szCs w:val="24"/>
+        </w:rPr>
+        <w:t xml:space="preserve">contains </w:t>
+      </w:r>
+      <w:r>
+        <w:rPr>
+          <w:rFonts w:ascii="Times New Roman" w:hAnsi="Times New Roman"/>
+          <w:i/>
+          <w:sz w:val="24"/>
+          <w:szCs w:val="24"/>
+        </w:rPr>
+        <w:t>K</w:t>
+      </w:r>
+      <w:r>
+        <w:rPr>
+          <w:rFonts w:ascii="Times New Roman" w:hAnsi="Times New Roman"/>
+          <w:sz w:val="24"/>
+          <w:szCs w:val="24"/>
+        </w:rPr>
+        <w:t xml:space="preserve"> </w:t>
+      </w:r>
+      <w:r>
+        <w:rPr>
+          <w:rFonts w:ascii="Times New Roman" w:hAnsi="Times New Roman"/>
+          <w:sz w:val="24"/>
+          <w:szCs w:val="24"/>
+        </w:rPr>
+        <w:t>elements</w:t>
+      </w:r>
+      <w:r>
+        <w:rPr>
+          <w:rFonts w:ascii="Times New Roman" w:hAnsi="Times New Roman"/>
+          <w:position w:val="-12"/>
+          <w:sz w:val="24"/>
+          <w:szCs w:val="24"/>
+        </w:rPr>
+        <w:object w:dxaOrig="2740" w:dyaOrig="360" w14:anchorId="51EADCE3">
+          <v:shape id="_x0000_i1080" type="#_x0000_t75" style="width:137pt;height:18pt" o:ole="">
+            <v:imagedata r:id="rId15" o:title=""/>
+          </v:shape>
+          <o:OLEObject Type="Embed" ProgID="Equation.DSMT4" ShapeID="_x0000_i1080" DrawAspect="Content" ObjectID="_1456241010" r:id="rId16"/>
+        </w:object>
+      </w:r>
+      <w:r>
+        <w:rPr>
+          <w:rFonts w:ascii="Times New Roman" w:hAnsi="Times New Roman"/>
+          <w:sz w:val="24"/>
+          <w:szCs w:val="24"/>
+        </w:rPr>
+        <w:t xml:space="preserve">, </w:t>
+      </w:r>
+      <w:r>
+        <w:rPr>
+          <w:rFonts w:ascii="Times New Roman" w:hAnsi="Times New Roman"/>
+          <w:sz w:val="24"/>
+          <w:szCs w:val="24"/>
+        </w:rPr>
+        <w:t xml:space="preserve">and the allele frequency for </w:t>
+      </w:r>
+      <w:r>
+        <w:rPr>
+          <w:rFonts w:ascii="Times New Roman" w:hAnsi="Times New Roman"/>
+          <w:i/>
+          <w:sz w:val="24"/>
+          <w:szCs w:val="24"/>
+        </w:rPr>
+        <w:t xml:space="preserve">h </w:t>
+      </w:r>
+      <w:r>
+        <w:rPr>
+          <w:rFonts w:ascii="Times New Roman" w:hAnsi="Times New Roman"/>
+          <w:sz w:val="24"/>
+          <w:szCs w:val="24"/>
+        </w:rPr>
+        <w:t xml:space="preserve">is given </w:t>
+      </w:r>
+      <w:r>
+        <w:rPr>
+          <w:rFonts w:ascii="Times New Roman" w:hAnsi="Times New Roman"/>
+          <w:sz w:val="24"/>
+          <w:szCs w:val="24"/>
+        </w:rPr>
+        <w:t>by</w:t>
+      </w:r>
+      <w:r>
+        <w:rPr>
+          <w:rFonts w:ascii="Times New Roman" w:hAnsi="Times New Roman"/>
+          <w:position w:val="-12"/>
+          <w:sz w:val="24"/>
+          <w:szCs w:val="24"/>
+        </w:rPr>
+        <w:object w:dxaOrig="1719" w:dyaOrig="360" w14:anchorId="0CCE12B4">
+          <v:shape id="_x0000_i1085" type="#_x0000_t75" style="width:86pt;height:18pt" o:ole="">
+            <v:imagedata r:id="rId17" o:title=""/>
+          </v:shape>
+          <o:OLEObject Type="Embed" ProgID="Equation.DSMT4" ShapeID="_x0000_i1085" DrawAspect="Content" ObjectID="_1456241011" r:id="rId18"/>
+        </w:object>
+      </w:r>
+      <w:r>
+        <w:rPr>
+          <w:rFonts w:ascii="Times New Roman" w:hAnsi="Times New Roman"/>
+          <w:sz w:val="24"/>
+          <w:szCs w:val="24"/>
+        </w:rPr>
+        <w:t xml:space="preserve">, which </w:t>
+      </w:r>
+      <w:r>
+        <w:rPr>
+          <w:rFonts w:ascii="Times New Roman" w:hAnsi="Times New Roman"/>
+          <w:sz w:val="24"/>
+          <w:szCs w:val="24"/>
+        </w:rPr>
+        <w:t>is used as</w:t>
+      </w:r>
+      <w:r>
+        <w:rPr>
+          <w:rFonts w:ascii="Times New Roman" w:hAnsi="Times New Roman"/>
+          <w:sz w:val="24"/>
+          <w:szCs w:val="24"/>
+        </w:rPr>
+        <w:t xml:space="preserve"> the allele fr</w:t>
+      </w:r>
+      <w:r>
+        <w:rPr>
+          <w:rFonts w:ascii="Times New Roman" w:hAnsi="Times New Roman"/>
+          <w:sz w:val="24"/>
+          <w:szCs w:val="24"/>
+        </w:rPr>
+        <w:t xml:space="preserve">equency for its corresponding regional </w:t>
+      </w:r>
+      <w:r>
+        <w:rPr>
+          <w:rFonts w:ascii="Times New Roman" w:hAnsi="Times New Roman"/>
+          <w:sz w:val="24"/>
+          <w:szCs w:val="24"/>
+        </w:rPr>
+        <w:t xml:space="preserve">genotype </w:t>
+      </w:r>
+      <w:r>
+        <w:rPr>
+          <w:rFonts w:ascii="Times New Roman" w:hAnsi="Times New Roman"/>
+          <w:sz w:val="24"/>
+          <w:szCs w:val="24"/>
+        </w:rPr>
+        <w:t>marker</w:t>
+      </w:r>
+      <w:r>
+        <w:rPr>
+          <w:rFonts w:ascii="Times New Roman" w:hAnsi="Times New Roman"/>
+          <w:sz w:val="24"/>
+          <w:szCs w:val="24"/>
+        </w:rPr>
+        <w:t xml:space="preserve"> in linkage analysis</w:t>
+      </w:r>
+      <w:r>
+        <w:rPr>
+          <w:rFonts w:ascii="Times New Roman" w:hAnsi="Times New Roman"/>
+          <w:sz w:val="24"/>
+          <w:szCs w:val="24"/>
+        </w:rPr>
+        <w:t>.</w:t>
+      </w:r>
+      <w:r>
+        <w:rPr>
+          <w:rFonts w:ascii="Times New Roman" w:hAnsi="Times New Roman"/>
+          <w:sz w:val="24"/>
+          <w:szCs w:val="24"/>
+        </w:rPr>
+        <w:t xml:space="preserve"> </w:t>
       </w:r>
     </w:p>
     <w:p>
@@ -1337,19 +2929,249 @@
         <w:jc w:val="both"/>
         <w:rPr>
           <w:rFonts w:ascii="Times New Roman" w:hAnsi="Times New Roman"/>
-          <w:i/>
-          <w:sz w:val="24"/>
-          <w:szCs w:val="24"/>
-        </w:rPr>
-      </w:pPr>
-      <w:r>
-        <w:rPr>
-          <w:rFonts w:ascii="Times New Roman" w:hAnsi="Times New Roman"/>
-          <w:i/>
-          <w:sz w:val="24"/>
-          <w:szCs w:val="24"/>
-        </w:rPr>
-        <w:t>Implementation</w:t>
+          <w:sz w:val="24"/>
+          <w:szCs w:val="24"/>
+        </w:rPr>
+      </w:pPr>
+      <w:r>
+        <w:rPr>
+          <w:rFonts w:ascii="Times New Roman" w:hAnsi="Times New Roman"/>
+          <w:sz w:val="24"/>
+          <w:szCs w:val="24"/>
+        </w:rPr>
+        <w:t xml:space="preserve">To facilitate linkage analysis </w:t>
+      </w:r>
+      <w:r>
+        <w:rPr>
+          <w:rFonts w:ascii="Times New Roman" w:hAnsi="Times New Roman"/>
+          <w:sz w:val="24"/>
+          <w:szCs w:val="24"/>
+        </w:rPr>
+        <w:t xml:space="preserve">using </w:t>
+      </w:r>
+      <w:r>
+        <w:rPr>
+          <w:rFonts w:ascii="Times New Roman" w:hAnsi="Times New Roman"/>
+          <w:sz w:val="24"/>
+          <w:szCs w:val="24"/>
+        </w:rPr>
+        <w:t>sequence data</w:t>
+      </w:r>
+      <w:r>
+        <w:rPr>
+          <w:rFonts w:ascii="Times New Roman" w:hAnsi="Times New Roman"/>
+          <w:sz w:val="24"/>
+          <w:szCs w:val="24"/>
+        </w:rPr>
+        <w:t xml:space="preserve">, </w:t>
+      </w:r>
+      <w:r>
+        <w:rPr>
+          <w:rFonts w:ascii="Times New Roman" w:hAnsi="Times New Roman"/>
+          <w:sz w:val="24"/>
+          <w:szCs w:val="24"/>
+        </w:rPr>
+        <w:t xml:space="preserve">we developed </w:t>
+      </w:r>
+      <w:r>
+        <w:rPr>
+          <w:rFonts w:ascii="Times New Roman" w:hAnsi="Times New Roman"/>
+          <w:sz w:val="24"/>
+          <w:szCs w:val="24"/>
+        </w:rPr>
+        <w:t>a software package</w:t>
+      </w:r>
+      <w:r>
+        <w:rPr>
+          <w:rFonts w:ascii="Times New Roman" w:hAnsi="Times New Roman"/>
+          <w:sz w:val="24"/>
+          <w:szCs w:val="24"/>
+        </w:rPr>
+        <w:t xml:space="preserve"> </w:t>
+      </w:r>
+      <w:r>
+        <w:rPr>
+          <w:rFonts w:ascii="Times New Roman" w:hAnsi="Times New Roman"/>
+          <w:sz w:val="24"/>
+          <w:szCs w:val="24"/>
+        </w:rPr>
+        <w:t xml:space="preserve">XXX that incorporates the MLINK routine and produces </w:t>
+      </w:r>
+      <w:r>
+        <w:rPr>
+          <w:rFonts w:ascii="Times New Roman" w:hAnsi="Times New Roman"/>
+          <w:sz w:val="24"/>
+          <w:szCs w:val="24"/>
+        </w:rPr>
+        <w:t xml:space="preserve">high quality </w:t>
+      </w:r>
+      <w:r>
+        <w:rPr>
+          <w:rFonts w:ascii="Times New Roman" w:hAnsi="Times New Roman"/>
+          <w:sz w:val="24"/>
+          <w:szCs w:val="24"/>
+        </w:rPr>
+        <w:t xml:space="preserve">graphical report </w:t>
+      </w:r>
+      <w:r>
+        <w:rPr>
+          <w:rFonts w:ascii="Times New Roman" w:hAnsi="Times New Roman"/>
+          <w:sz w:val="24"/>
+          <w:szCs w:val="24"/>
+        </w:rPr>
+        <w:t xml:space="preserve">on both LOD and HLOD scores </w:t>
+      </w:r>
+      <w:r>
+        <w:rPr>
+          <w:rFonts w:ascii="Times New Roman" w:hAnsi="Times New Roman"/>
+          <w:sz w:val="24"/>
+          <w:szCs w:val="24"/>
+        </w:rPr>
+        <w:t xml:space="preserve">for two-point linkage analysis on </w:t>
+      </w:r>
+      <w:r>
+        <w:rPr>
+          <w:rFonts w:ascii="Times New Roman" w:hAnsi="Times New Roman"/>
+          <w:sz w:val="24"/>
+          <w:szCs w:val="24"/>
+        </w:rPr>
+        <w:t xml:space="preserve">regional genotype markers generated by the </w:t>
+      </w:r>
+      <w:r>
+        <w:rPr>
+          <w:rFonts w:ascii="Times New Roman" w:hAnsi="Times New Roman"/>
+          <w:sz w:val="24"/>
+          <w:szCs w:val="24"/>
+        </w:rPr>
+        <w:t xml:space="preserve">CHP </w:t>
+      </w:r>
+      <w:r>
+        <w:rPr>
+          <w:rFonts w:ascii="Times New Roman" w:hAnsi="Times New Roman"/>
+          <w:sz w:val="24"/>
+          <w:szCs w:val="24"/>
+        </w:rPr>
+        <w:t>method</w:t>
+      </w:r>
+      <w:r>
+        <w:rPr>
+          <w:rFonts w:ascii="Times New Roman" w:hAnsi="Times New Roman"/>
+          <w:sz w:val="24"/>
+          <w:szCs w:val="24"/>
+        </w:rPr>
+        <w:t xml:space="preserve"> previously</w:t>
+      </w:r>
+      <w:r>
+        <w:rPr>
+          <w:rFonts w:ascii="Times New Roman" w:hAnsi="Times New Roman"/>
+          <w:sz w:val="24"/>
+          <w:szCs w:val="24"/>
+        </w:rPr>
+        <w:t xml:space="preserve"> described</w:t>
+      </w:r>
+      <w:r>
+        <w:rPr>
+          <w:rFonts w:ascii="Times New Roman" w:hAnsi="Times New Roman"/>
+          <w:sz w:val="24"/>
+          <w:szCs w:val="24"/>
+        </w:rPr>
+        <w:t>.</w:t>
+      </w:r>
+      <w:r>
+        <w:rPr>
+          <w:rFonts w:ascii="Times New Roman" w:hAnsi="Times New Roman"/>
+          <w:sz w:val="24"/>
+          <w:szCs w:val="24"/>
+        </w:rPr>
+        <w:t xml:space="preserve"> </w:t>
+      </w:r>
+      <w:r>
+        <w:rPr>
+          <w:rFonts w:ascii="Times New Roman" w:hAnsi="Times New Roman"/>
+          <w:sz w:val="24"/>
+          <w:szCs w:val="24"/>
+        </w:rPr>
+        <w:t xml:space="preserve">Additionally XXX supports output of regional genotype data into formats compatible with linkage software such as XXX, XXX and XXX, with which multipoint and non-parametric linkage analysis can be performed. </w:t>
+      </w:r>
+      <w:r>
+        <w:rPr>
+          <w:rFonts w:ascii="Times New Roman" w:hAnsi="Times New Roman"/>
+          <w:sz w:val="24"/>
+          <w:szCs w:val="24"/>
+        </w:rPr>
+        <w:t xml:space="preserve">For multipoint linkage analysis, the </w:t>
+      </w:r>
+      <w:r>
+        <w:rPr>
+          <w:rFonts w:ascii="Times New Roman" w:hAnsi="Times New Roman"/>
+          <w:sz w:val="24"/>
+          <w:szCs w:val="24"/>
+        </w:rPr>
+        <w:t xml:space="preserve">median of the map distance for </w:t>
+      </w:r>
+      <w:r>
+        <w:rPr>
+          <w:rFonts w:ascii="Times New Roman" w:hAnsi="Times New Roman"/>
+          <w:sz w:val="24"/>
+          <w:szCs w:val="24"/>
+        </w:rPr>
+        <w:t xml:space="preserve">variants in </w:t>
+      </w:r>
+      <w:r>
+        <w:rPr>
+          <w:rFonts w:ascii="Times New Roman" w:hAnsi="Times New Roman"/>
+          <w:sz w:val="24"/>
+          <w:szCs w:val="24"/>
+        </w:rPr>
+        <w:t xml:space="preserve">the region </w:t>
+      </w:r>
+      <w:r>
+        <w:rPr>
+          <w:rFonts w:ascii="Times New Roman" w:hAnsi="Times New Roman"/>
+          <w:sz w:val="24"/>
+          <w:szCs w:val="24"/>
+        </w:rPr>
+        <w:t xml:space="preserve">of interested </w:t>
+      </w:r>
+      <w:r>
+        <w:rPr>
+          <w:rFonts w:ascii="Times New Roman" w:hAnsi="Times New Roman"/>
+          <w:sz w:val="24"/>
+          <w:szCs w:val="24"/>
+        </w:rPr>
+        <w:t xml:space="preserve">is </w:t>
+      </w:r>
+      <w:r>
+        <w:rPr>
+          <w:rFonts w:ascii="Times New Roman" w:hAnsi="Times New Roman"/>
+          <w:sz w:val="24"/>
+          <w:szCs w:val="24"/>
+        </w:rPr>
+        <w:t xml:space="preserve">extracted from the Rutgers Map database {citation} </w:t>
+      </w:r>
+      <w:r>
+        <w:rPr>
+          <w:rFonts w:ascii="Times New Roman" w:hAnsi="Times New Roman"/>
+          <w:sz w:val="24"/>
+          <w:szCs w:val="24"/>
+        </w:rPr>
+        <w:t xml:space="preserve">as the surrogate for genetic distance of the </w:t>
+      </w:r>
+      <w:r>
+        <w:rPr>
+          <w:rFonts w:ascii="Times New Roman" w:hAnsi="Times New Roman"/>
+          <w:sz w:val="24"/>
+          <w:szCs w:val="24"/>
+        </w:rPr>
+        <w:t>regional</w:t>
+      </w:r>
+      <w:r>
+        <w:rPr>
+          <w:rFonts w:ascii="Times New Roman" w:hAnsi="Times New Roman"/>
+          <w:sz w:val="24"/>
+          <w:szCs w:val="24"/>
+        </w:rPr>
+        <w:t xml:space="preserve"> marker.</w:t>
       </w:r>
     </w:p>
     <w:p>
@@ -1370,7 +3192,6 @@
           <w:sz w:val="24"/>
           <w:szCs w:val="24"/>
         </w:rPr>
-        <w:lastRenderedPageBreak/>
         <w:t>Simulation studies</w:t>
       </w:r>
     </w:p>
@@ -1406,6 +3227,8 @@
           <w:szCs w:val="24"/>
         </w:rPr>
       </w:pPr>
+      <w:bookmarkStart w:id="2" w:name="_GoBack"/>
+      <w:bookmarkEnd w:id="2"/>
       <w:r>
         <w:rPr>
           <w:rFonts w:ascii="Times New Roman" w:hAnsi="Times New Roman"/>
@@ -1413,7 +3236,7 @@
           <w:sz w:val="24"/>
           <w:szCs w:val="24"/>
         </w:rPr>
-        <w:t>Results</w:t>
+        <w:t>Discussion</w:t>
       </w:r>
     </w:p>
     <w:p>
@@ -1422,90 +3245,114 @@
         <w:jc w:val="both"/>
         <w:rPr>
           <w:rFonts w:ascii="Times New Roman" w:hAnsi="Times New Roman"/>
-          <w:i/>
-          <w:sz w:val="24"/>
-          <w:szCs w:val="24"/>
-        </w:rPr>
-      </w:pPr>
-      <w:r>
-        <w:rPr>
-          <w:rFonts w:ascii="Times New Roman" w:hAnsi="Times New Roman"/>
-          <w:i/>
-          <w:sz w:val="24"/>
-          <w:szCs w:val="24"/>
-        </w:rPr>
-        <w:t>Simulation studies</w:t>
-      </w:r>
-    </w:p>
-    <w:p>
-      <w:pPr>
-        <w:spacing w:afterLines="280" w:after="672" w:line="480" w:lineRule="auto"/>
-        <w:jc w:val="both"/>
-        <w:rPr>
-          <w:rFonts w:ascii="Times New Roman" w:hAnsi="Times New Roman"/>
-          <w:i/>
-          <w:sz w:val="24"/>
-          <w:szCs w:val="24"/>
-        </w:rPr>
-      </w:pPr>
-      <w:r>
-        <w:rPr>
-          <w:rFonts w:ascii="Times New Roman" w:hAnsi="Times New Roman"/>
-          <w:i/>
-          <w:sz w:val="24"/>
-          <w:szCs w:val="24"/>
-        </w:rPr>
-        <w:t>Analysis of xxx dataset</w:t>
-      </w:r>
-      <w:bookmarkStart w:id="0" w:name="_GoBack"/>
-      <w:bookmarkEnd w:id="0"/>
-    </w:p>
-    <w:p>
-      <w:pPr>
-        <w:spacing w:afterLines="280" w:after="672" w:line="480" w:lineRule="auto"/>
-        <w:jc w:val="both"/>
-        <w:rPr>
-          <w:rFonts w:ascii="Times New Roman" w:hAnsi="Times New Roman"/>
-          <w:b/>
-          <w:sz w:val="24"/>
-          <w:szCs w:val="24"/>
-        </w:rPr>
-      </w:pPr>
-      <w:r>
-        <w:rPr>
-          <w:rFonts w:ascii="Times New Roman" w:hAnsi="Times New Roman"/>
-          <w:b/>
-          <w:sz w:val="24"/>
-          <w:szCs w:val="24"/>
-        </w:rPr>
-        <w:t>Discussion</w:t>
-      </w:r>
-    </w:p>
-    <w:p>
-      <w:pPr>
-        <w:spacing w:afterLines="280" w:after="672" w:line="480" w:lineRule="auto"/>
-        <w:jc w:val="both"/>
-        <w:rPr>
-          <w:rFonts w:ascii="Times New Roman" w:hAnsi="Times New Roman"/>
-          <w:sz w:val="24"/>
-          <w:szCs w:val="24"/>
-        </w:rPr>
-      </w:pPr>
-      <w:r>
-        <w:rPr>
-          <w:rFonts w:ascii="Times New Roman" w:hAnsi="Times New Roman"/>
-          <w:sz w:val="24"/>
-          <w:szCs w:val="24"/>
-        </w:rPr>
-        <w:t>The use of MAF reference. The use of genetic map distance</w:t>
-      </w:r>
-      <w:r>
-        <w:rPr>
-          <w:rFonts w:ascii="Times New Roman" w:hAnsi="Times New Roman"/>
-          <w:sz w:val="24"/>
-          <w:szCs w:val="24"/>
-        </w:rPr>
-        <w:t>. Uncertainty in genetic haplotyping</w:t>
+          <w:sz w:val="24"/>
+          <w:szCs w:val="24"/>
+        </w:rPr>
+      </w:pPr>
+      <w:r>
+        <w:rPr>
+          <w:rFonts w:ascii="Times New Roman" w:hAnsi="Times New Roman"/>
+          <w:sz w:val="24"/>
+          <w:szCs w:val="24"/>
+        </w:rPr>
+        <w:t>The use of MAF reference.</w:t>
+      </w:r>
+      <w:r>
+        <w:rPr>
+          <w:rFonts w:ascii="Times New Roman" w:hAnsi="Times New Roman"/>
+          <w:sz w:val="24"/>
+          <w:szCs w:val="24"/>
+        </w:rPr>
+        <w:t xml:space="preserve"> </w:t>
+      </w:r>
+      <w:r>
+        <w:rPr>
+          <w:rFonts w:ascii="Times New Roman" w:hAnsi="Times New Roman"/>
+          <w:sz w:val="24"/>
+          <w:szCs w:val="24"/>
+        </w:rPr>
+        <w:t xml:space="preserve">It may be difficult to estmate allele frequencies in a particular population under study; such a population may not be well defined … linkage analysis founders not available for genotyping.  </w:t>
+      </w:r>
+      <w:r>
+        <w:rPr>
+          <w:rFonts w:ascii="Times New Roman" w:hAnsi="Times New Roman"/>
+          <w:sz w:val="24"/>
+          <w:szCs w:val="24"/>
+        </w:rPr>
+        <w:t>Uncertainty in genetic haplotyping</w:t>
+      </w:r>
+      <w:r>
+        <w:rPr>
+          <w:rFonts w:ascii="Times New Roman" w:hAnsi="Times New Roman"/>
+          <w:sz w:val="24"/>
+          <w:szCs w:val="24"/>
+        </w:rPr>
+        <w:t xml:space="preserve">. </w:t>
+      </w:r>
+      <w:r>
+        <w:rPr>
+          <w:rFonts w:ascii="Times New Roman" w:hAnsi="Times New Roman"/>
+          <w:sz w:val="24"/>
+          <w:szCs w:val="24"/>
+        </w:rPr>
+        <w:t xml:space="preserve">Choice of window size. </w:t>
+      </w:r>
+      <w:r>
+        <w:rPr>
+          <w:rFonts w:ascii="Times New Roman" w:hAnsi="Times New Roman"/>
+          <w:sz w:val="24"/>
+          <w:szCs w:val="24"/>
+        </w:rPr>
+        <w:t>D</w:t>
+      </w:r>
+      <w:r>
+        <w:rPr>
+          <w:rFonts w:ascii="Times New Roman" w:hAnsi="Times New Roman"/>
+          <w:sz w:val="24"/>
+          <w:szCs w:val="24"/>
+        </w:rPr>
+        <w:t>efinition of units</w:t>
+      </w:r>
+      <w:r>
+        <w:rPr>
+          <w:rFonts w:ascii="Times New Roman" w:hAnsi="Times New Roman"/>
+          <w:sz w:val="24"/>
+          <w:szCs w:val="24"/>
+        </w:rPr>
+        <w:t xml:space="preserve">, </w:t>
+      </w:r>
+      <w:r>
+        <w:rPr>
+          <w:rFonts w:ascii="Times New Roman" w:hAnsi="Times New Roman"/>
+          <w:sz w:val="24"/>
+          <w:szCs w:val="24"/>
+        </w:rPr>
+        <w:t>handling of recombination events</w:t>
+      </w:r>
+      <w:r>
+        <w:rPr>
+          <w:rFonts w:ascii="Times New Roman" w:hAnsi="Times New Roman"/>
+          <w:sz w:val="24"/>
+          <w:szCs w:val="24"/>
+        </w:rPr>
+        <w:t xml:space="preserve">. Relation to rare variant association method: </w:t>
+      </w:r>
+      <w:r>
+        <w:rPr>
+          <w:rFonts w:ascii="Times New Roman" w:hAnsi="Times New Roman"/>
+          <w:sz w:val="24"/>
+          <w:szCs w:val="24"/>
+        </w:rPr>
+        <w:lastRenderedPageBreak/>
+        <w:t>s</w:t>
+      </w:r>
+      <w:r>
+        <w:rPr>
+          <w:rFonts w:ascii="Times New Roman" w:hAnsi="Times New Roman"/>
+          <w:sz w:val="24"/>
+          <w:szCs w:val="24"/>
+        </w:rPr>
+        <w:t>imilar to CMC yet allows the use of windows to 1. Handle LD 2. Potential loss of information</w:t>
       </w:r>
     </w:p>
     <w:p>
@@ -1748,6 +3595,39 @@
     </w:sectPr>
   </w:body>
 </w:document>
+</file>
+
+<file path=word/comments.xml><?xml version="1.0" encoding="utf-8"?>
+<w:comments xmlns:wpc="http://schemas.microsoft.com/office/word/2010/wordprocessingCanvas" xmlns:mc="http://schemas.openxmlformats.org/markup-compatibility/2006" xmlns:o="urn:schemas-microsoft-com:office:office" xmlns:r="http://schemas.openxmlformats.org/officeDocument/2006/relationships" xmlns:m="http://schemas.openxmlformats.org/officeDocument/2006/math" xmlns:v="urn:schemas-microsoft-com:vml" xmlns:wp14="http://schemas.microsoft.com/office/word/2010/wordprocessingDrawing" xmlns:wp="http://schemas.openxmlformats.org/drawingml/2006/wordprocessingDrawing" xmlns:w10="urn:schemas-microsoft-com:office:word" xmlns:w="http://schemas.openxmlformats.org/wordprocessingml/2006/main" xmlns:w14="http://schemas.microsoft.com/office/word/2010/wordml" xmlns:w15="http://schemas.microsoft.com/office/word/2012/wordml" xmlns:wpg="http://schemas.microsoft.com/office/word/2010/wordprocessingGroup" xmlns:wpi="http://schemas.microsoft.com/office/word/2010/wordprocessingInk" xmlns:wne="http://schemas.microsoft.com/office/word/2006/wordml" xmlns:wps="http://schemas.microsoft.com/office/word/2010/wordprocessingShape" mc:Ignorable="w14 w15 wp14">
+  <w:comment w:id="0" w:author="Gao Wang" w:date="2014-03-13T09:54:00Z" w:initials="gw">
+    <w:p>
+      <w:pPr>
+        <w:pStyle w:val="CommentText"/>
+        <w:rPr>
+          <w:lang w:val="en-US"/>
+        </w:rPr>
+      </w:pPr>
+      <w:r>
+        <w:rPr>
+          <w:rStyle w:val="CommentReference"/>
+        </w:rPr>
+        <w:annotationRef/>
+      </w:r>
+      <w:r>
+        <w:rPr>
+          <w:lang w:val="en-US"/>
+        </w:rPr>
+        <w:t>Choice of word …</w:t>
+      </w:r>
+    </w:p>
+  </w:comment>
+</w:comments>
+</file>
+
+<file path=word/commentsExtended.xml><?xml version="1.0" encoding="utf-8"?>
+<w15:commentsEx xmlns:wpc="http://schemas.microsoft.com/office/word/2010/wordprocessingCanvas" xmlns:mc="http://schemas.openxmlformats.org/markup-compatibility/2006" xmlns:o="urn:schemas-microsoft-com:office:office" xmlns:r="http://schemas.openxmlformats.org/officeDocument/2006/relationships" xmlns:m="http://schemas.openxmlformats.org/officeDocument/2006/math" xmlns:v="urn:schemas-microsoft-com:vml" xmlns:wp14="http://schemas.microsoft.com/office/word/2010/wordprocessingDrawing" xmlns:wp="http://schemas.openxmlformats.org/drawingml/2006/wordprocessingDrawing" xmlns:w10="urn:schemas-microsoft-com:office:word" xmlns:w="http://schemas.openxmlformats.org/wordprocessingml/2006/main" xmlns:w14="http://schemas.microsoft.com/office/word/2010/wordml" xmlns:w15="http://schemas.microsoft.com/office/word/2012/wordml" xmlns:wpg="http://schemas.microsoft.com/office/word/2010/wordprocessingGroup" xmlns:wpi="http://schemas.microsoft.com/office/word/2010/wordprocessingInk" xmlns:wne="http://schemas.microsoft.com/office/word/2006/wordml" xmlns:wps="http://schemas.microsoft.com/office/word/2010/wordprocessingShape" mc:Ignorable="w14 w15 wp14">
+  <w15:commentEx w15:paraId="4827D1D5" w15:done="0"/>
+</w15:commentsEx>
 </file>
 
 <file path=word/endnotes.xml><?xml version="1.0" encoding="utf-8"?>
@@ -2861,6 +4741,14 @@
     <w:abstractNumId w:val="6"/>
   </w:num>
 </w:numbering>
+</file>
+
+<file path=word/people.xml><?xml version="1.0" encoding="utf-8"?>
+<w15:people xmlns:wpc="http://schemas.microsoft.com/office/word/2010/wordprocessingCanvas" xmlns:mc="http://schemas.openxmlformats.org/markup-compatibility/2006" xmlns:o="urn:schemas-microsoft-com:office:office" xmlns:r="http://schemas.openxmlformats.org/officeDocument/2006/relationships" xmlns:m="http://schemas.openxmlformats.org/officeDocument/2006/math" xmlns:v="urn:schemas-microsoft-com:vml" xmlns:wp14="http://schemas.microsoft.com/office/word/2010/wordprocessingDrawing" xmlns:wp="http://schemas.openxmlformats.org/drawingml/2006/wordprocessingDrawing" xmlns:w10="urn:schemas-microsoft-com:office:word" xmlns:w="http://schemas.openxmlformats.org/wordprocessingml/2006/main" xmlns:w14="http://schemas.microsoft.com/office/word/2010/wordml" xmlns:w15="http://schemas.microsoft.com/office/word/2012/wordml" xmlns:wpg="http://schemas.microsoft.com/office/word/2010/wordprocessingGroup" xmlns:wpi="http://schemas.microsoft.com/office/word/2010/wordprocessingInk" xmlns:wne="http://schemas.microsoft.com/office/word/2006/wordml" xmlns:wps="http://schemas.microsoft.com/office/word/2010/wordprocessingShape" mc:Ignorable="w14 w15 wp14">
+  <w15:person w15:author="Gao Wang">
+    <w15:presenceInfo w15:providerId="None" w15:userId="Gao Wang"/>
+  </w15:person>
+</w15:people>
 </file>
 
 <file path=word/styles.xml><?xml version="1.0" encoding="utf-8"?>
@@ -4152,7 +6040,7 @@
 </file>
 
 <file path=customXml/itemProps1.xml><?xml version="1.0" encoding="utf-8"?>
-<ds:datastoreItem xmlns:ds="http://schemas.openxmlformats.org/officeDocument/2006/customXml" ds:itemID="{8FFF62A3-27CE-4FFA-A6FA-1B0996432FEA}">
+<ds:datastoreItem xmlns:ds="http://schemas.openxmlformats.org/officeDocument/2006/customXml" ds:itemID="{07FBE14C-388F-4564-88AB-348A549CDCF8}">
   <ds:schemaRefs>
     <ds:schemaRef ds:uri="http://schemas.openxmlformats.org/officeDocument/2006/bibliography"/>
   </ds:schemaRefs>

</xml_diff>

<commit_message>
minor changes on ms
</commit_message>
<xml_diff>
--- a/ms/LinkageCoder.docx
+++ b/ms/LinkageCoder.docx
@@ -28,6 +28,7 @@
             <w:pPr>
               <w:pStyle w:val="ArticleType"/>
             </w:pPr>
+            <w:bookmarkStart w:id="0" w:name="_GoBack"/>
             <w:r>
               <w:rPr>
                 <w:rFonts w:hint="eastAsia"/>
@@ -297,13 +298,7 @@
         <w:t xml:space="preserve"> disorders in families with multiple affected individuals. Recent advances in n</w:t>
       </w:r>
       <w:r>
-        <w:t xml:space="preserve">ext generation sequencing </w:t>
-      </w:r>
-      <w:r>
-        <w:t>(NGS)</w:t>
-      </w:r>
-      <w:r>
-        <w:t xml:space="preserve"> </w:t>
+        <w:t xml:space="preserve">ext generation sequencing (NGS) </w:t>
       </w:r>
       <w:r>
         <w:t>technology</w:t>
@@ -356,18 +351,18 @@
       <w:r>
         <w:t xml:space="preserve">Inspired by the “aggregation analysis” commonly practiced in rare variants complex disease association studies, we have developed a collapsed haplotype pattern method to generate markers from sequence data for linkage analysis. We demonstrate with a range of simulation studies of two-point linkage analysis that our method is substantially more powerful over linkage analysis using single nucleotide variants. We developed the </w:t>
       </w:r>
-      <w:commentRangeStart w:id="0"/>
+      <w:commentRangeStart w:id="1"/>
       <w:r>
         <w:t xml:space="preserve">XXX </w:t>
       </w:r>
-      <w:commentRangeEnd w:id="0"/>
+      <w:commentRangeEnd w:id="1"/>
       <w:r>
         <w:rPr>
           <w:rStyle w:val="CommentReference"/>
           <w:rFonts w:ascii="Times" w:hAnsi="Times"/>
           <w:lang w:val="x-none" w:eastAsia="x-none"/>
         </w:rPr>
-        <w:commentReference w:id="0"/>
+        <w:commentReference w:id="1"/>
       </w:r>
       <w:r>
         <w:t>software package that uses the method des</w:t>
@@ -479,7 +474,7 @@
     <w:p>
       <w:pPr>
         <w:pStyle w:val="Heading1"/>
-        <w:spacing w:before="360"/>
+        <w:spacing w:before="280"/>
         <w:ind w:left="360" w:hanging="360"/>
       </w:pPr>
       <w:r>
@@ -489,6 +484,7 @@
     <w:p>
       <w:pPr>
         <w:pStyle w:val="ParaNoInd"/>
+        <w:spacing w:after="40"/>
         <w:rPr>
           <w:lang w:eastAsia="zh-CN"/>
         </w:rPr>
@@ -691,7 +687,7 @@
           <w:rFonts w:ascii="Times" w:hAnsi="Times"/>
           <w:lang w:val="x-none" w:eastAsia="x-none"/>
         </w:rPr>
-        <w:commentReference w:id="1"/>
+        <w:commentReference w:id="2"/>
       </w:r>
       <w:r>
         <w:rPr>
@@ -1092,21 +1088,7 @@
         <w:rPr>
           <w:szCs w:val="24"/>
         </w:rPr>
-        <w:t>(Louis-</w:t>
-      </w:r>
-      <w:proofErr w:type="spellStart"/>
-      <w:r>
-        <w:rPr>
-          <w:szCs w:val="24"/>
-        </w:rPr>
-        <w:t>Dit</w:t>
-      </w:r>
-      <w:proofErr w:type="spellEnd"/>
-      <w:r>
-        <w:rPr>
-          <w:szCs w:val="24"/>
-        </w:rPr>
-        <w:t xml:space="preserve">-Picard </w:t>
+        <w:t xml:space="preserve">(Louis-Dit-Picard </w:t>
       </w:r>
       <w:r>
         <w:rPr>
@@ -1172,19 +1154,11 @@
         </w:rPr>
         <w:t xml:space="preserve">single nucleotide variants (SNVs) </w:t>
       </w:r>
-      <w:bookmarkStart w:id="2" w:name="_GoBack"/>
-      <w:bookmarkEnd w:id="2"/>
-      <w:r>
-        <w:rPr>
-          <w:lang w:eastAsia="zh-CN"/>
-        </w:rPr>
-        <w:t>in linkage equilibrium</w:t>
-      </w:r>
-      <w:r>
-        <w:rPr>
-          <w:lang w:eastAsia="zh-CN"/>
-        </w:rPr>
-        <w:t xml:space="preserve"> </w:t>
+      <w:r>
+        <w:rPr>
+          <w:lang w:eastAsia="zh-CN"/>
+        </w:rPr>
+        <w:t xml:space="preserve">in linkage equilibrium </w:t>
       </w:r>
       <w:r>
         <w:rPr>
@@ -1339,13 +1313,7 @@
         <w:rPr>
           <w:szCs w:val="18"/>
         </w:rPr>
-        <w:t>(CHP)</w:t>
-      </w:r>
-      <w:r>
-        <w:rPr>
-          <w:szCs w:val="18"/>
-        </w:rPr>
-        <w:t xml:space="preserve"> method to recode sequence data for linkage analysis that results in markers that are more likely to be heterozygous and informative for linkage analysis. </w:t>
+        <w:t xml:space="preserve">(CHP) method to recode sequence data for linkage analysis that results in markers that are more likely to be heterozygous and informative for linkage analysis. </w:t>
       </w:r>
       <w:r>
         <w:rPr>
@@ -1375,7 +1343,7 @@
     <w:p>
       <w:pPr>
         <w:pStyle w:val="Heading1"/>
-        <w:spacing w:before="360"/>
+        <w:spacing w:before="280"/>
         <w:ind w:left="360" w:hanging="360"/>
         <w:rPr>
           <w:lang w:eastAsia="zh-CN"/>
@@ -1391,7 +1359,7 @@
     </w:p>
     <w:p>
       <w:pPr>
-        <w:spacing w:after="120"/>
+        <w:spacing w:after="100"/>
         <w:jc w:val="both"/>
         <w:rPr>
           <w:rFonts w:ascii="Times New Roman" w:hAnsi="Times New Roman"/>
@@ -1412,6 +1380,7 @@
     </w:p>
     <w:p>
       <w:pPr>
+        <w:spacing w:after="40"/>
         <w:jc w:val="both"/>
         <w:rPr>
           <w:rFonts w:ascii="Times New Roman" w:hAnsi="Times New Roman"/>
@@ -1441,15 +1410,47 @@
           <w:sz w:val="18"/>
           <w:szCs w:val="18"/>
         </w:rPr>
-        <w:t>method is that instead of analyzing each SNV separately, we create numeric representations of haplotypes within a given genetic regi</w:t>
-      </w:r>
-      <w:r>
-        <w:rPr>
-          <w:rFonts w:ascii="Times New Roman" w:hAnsi="Times New Roman"/>
-          <w:sz w:val="18"/>
-          <w:szCs w:val="18"/>
-        </w:rPr>
-        <w:t xml:space="preserve">on, e.g., genes for </w:t>
+        <w:t xml:space="preserve">method is that instead of analyzing each </w:t>
+      </w:r>
+      <w:r>
+        <w:rPr>
+          <w:rFonts w:ascii="Times New Roman" w:hAnsi="Times New Roman"/>
+          <w:sz w:val="18"/>
+          <w:szCs w:val="18"/>
+        </w:rPr>
+        <w:t>variant</w:t>
+      </w:r>
+      <w:r>
+        <w:rPr>
+          <w:rFonts w:ascii="Times New Roman" w:hAnsi="Times New Roman"/>
+          <w:sz w:val="18"/>
+          <w:szCs w:val="18"/>
+        </w:rPr>
+        <w:t xml:space="preserve"> separately, we create numeric representations of haplotypes within a given genetic regi</w:t>
+      </w:r>
+      <w:r>
+        <w:rPr>
+          <w:rFonts w:ascii="Times New Roman" w:hAnsi="Times New Roman"/>
+          <w:sz w:val="18"/>
+          <w:szCs w:val="18"/>
+        </w:rPr>
+        <w:t>on</w:t>
+      </w:r>
+      <w:r>
+        <w:rPr>
+          <w:rFonts w:ascii="Times New Roman" w:hAnsi="Times New Roman"/>
+          <w:sz w:val="18"/>
+          <w:szCs w:val="18"/>
+        </w:rPr>
+        <w:t xml:space="preserve"> containing multiple variants</w:t>
+      </w:r>
+      <w:r>
+        <w:rPr>
+          <w:rFonts w:ascii="Times New Roman" w:hAnsi="Times New Roman"/>
+          <w:sz w:val="18"/>
+          <w:szCs w:val="18"/>
+        </w:rPr>
+        <w:t xml:space="preserve">, e.g., genes for </w:t>
       </w:r>
       <w:r>
         <w:rPr>
@@ -1465,6 +1466,110 @@
           <w:sz w:val="18"/>
           <w:szCs w:val="18"/>
         </w:rPr>
+        <w:t xml:space="preserve">, resulting in </w:t>
+      </w:r>
+      <w:r>
+        <w:rPr>
+          <w:rFonts w:ascii="Times New Roman" w:hAnsi="Times New Roman"/>
+          <w:sz w:val="18"/>
+          <w:szCs w:val="18"/>
+        </w:rPr>
+        <w:t>regional markers</w:t>
+      </w:r>
+      <w:r>
+        <w:rPr>
+          <w:rFonts w:ascii="Times New Roman" w:hAnsi="Times New Roman"/>
+          <w:sz w:val="18"/>
+          <w:szCs w:val="18"/>
+        </w:rPr>
+        <w:t xml:space="preserve"> </w:t>
+      </w:r>
+      <w:r>
+        <w:rPr>
+          <w:rFonts w:ascii="Times New Roman" w:hAnsi="Times New Roman"/>
+          <w:sz w:val="18"/>
+          <w:szCs w:val="18"/>
+        </w:rPr>
+        <w:t>carry</w:t>
+      </w:r>
+      <w:r>
+        <w:rPr>
+          <w:rFonts w:ascii="Times New Roman" w:hAnsi="Times New Roman"/>
+          <w:sz w:val="18"/>
+          <w:szCs w:val="18"/>
+        </w:rPr>
+        <w:t xml:space="preserve"> information on the transmission of variants in the entire region informative for linkage analysis, and are </w:t>
+      </w:r>
+      <w:r>
+        <w:rPr>
+          <w:rFonts w:ascii="Times New Roman" w:hAnsi="Times New Roman"/>
+          <w:sz w:val="18"/>
+          <w:szCs w:val="18"/>
+        </w:rPr>
+        <w:t xml:space="preserve">numerically </w:t>
+      </w:r>
+      <w:r>
+        <w:rPr>
+          <w:rFonts w:ascii="Times New Roman" w:hAnsi="Times New Roman"/>
+          <w:sz w:val="18"/>
+          <w:szCs w:val="18"/>
+        </w:rPr>
+        <w:t>compatible with the off-</w:t>
+      </w:r>
+      <w:r>
+        <w:rPr>
+          <w:rFonts w:ascii="Times New Roman" w:hAnsi="Times New Roman"/>
+          <w:sz w:val="18"/>
+          <w:szCs w:val="18"/>
+        </w:rPr>
+        <w:t>the-</w:t>
+      </w:r>
+      <w:r>
+        <w:rPr>
+          <w:rFonts w:ascii="Times New Roman" w:hAnsi="Times New Roman"/>
+          <w:sz w:val="18"/>
+          <w:szCs w:val="18"/>
+        </w:rPr>
+        <w:t xml:space="preserve">shelf linkage methods that are traditionally used to analyze </w:t>
+      </w:r>
+      <w:r>
+        <w:rPr>
+          <w:rFonts w:ascii="Times New Roman" w:hAnsi="Times New Roman"/>
+          <w:sz w:val="18"/>
+          <w:szCs w:val="18"/>
+        </w:rPr>
+        <w:t>microsatellite</w:t>
+      </w:r>
+      <w:r>
+        <w:rPr>
+          <w:rFonts w:ascii="Times New Roman" w:hAnsi="Times New Roman"/>
+          <w:sz w:val="18"/>
+          <w:szCs w:val="18"/>
+        </w:rPr>
+        <w:t xml:space="preserve"> </w:t>
+      </w:r>
+      <w:r>
+        <w:rPr>
+          <w:rFonts w:ascii="Times New Roman" w:hAnsi="Times New Roman"/>
+          <w:sz w:val="18"/>
+          <w:szCs w:val="18"/>
+        </w:rPr>
+        <w:t>or SNP</w:t>
+      </w:r>
+      <w:r>
+        <w:rPr>
+          <w:rFonts w:ascii="Times New Roman" w:hAnsi="Times New Roman"/>
+          <w:sz w:val="18"/>
+          <w:szCs w:val="18"/>
+        </w:rPr>
+        <w:t xml:space="preserve"> array markers</w:t>
+      </w:r>
+      <w:r>
+        <w:rPr>
+          <w:rFonts w:ascii="Times New Roman" w:hAnsi="Times New Roman"/>
+          <w:sz w:val="18"/>
+          <w:szCs w:val="18"/>
+        </w:rPr>
         <w:t xml:space="preserve">. </w:t>
       </w:r>
       <w:r>
@@ -1473,86 +1578,52 @@
           <w:sz w:val="18"/>
           <w:szCs w:val="18"/>
         </w:rPr>
-        <w:t>Such</w:t>
-      </w:r>
-      <w:r>
-        <w:rPr>
-          <w:rFonts w:ascii="Times New Roman" w:hAnsi="Times New Roman"/>
-          <w:sz w:val="18"/>
-          <w:szCs w:val="18"/>
-        </w:rPr>
-        <w:t xml:space="preserve"> numeric representations contain information on the transmission of variants in the entire region informative for linkage analysis, and are </w:t>
-      </w:r>
-      <w:commentRangeStart w:id="3"/>
-      <w:r>
-        <w:rPr>
-          <w:rFonts w:ascii="Times New Roman" w:hAnsi="Times New Roman"/>
-          <w:sz w:val="18"/>
-          <w:szCs w:val="18"/>
-        </w:rPr>
-        <w:t xml:space="preserve">mathematically </w:t>
-      </w:r>
-      <w:commentRangeEnd w:id="3"/>
-      <w:r>
-        <w:rPr>
-          <w:rStyle w:val="CommentReference"/>
-          <w:sz w:val="18"/>
-          <w:szCs w:val="18"/>
-          <w:lang w:val="x-none" w:eastAsia="x-none"/>
-        </w:rPr>
-        <w:commentReference w:id="3"/>
-      </w:r>
-      <w:r>
-        <w:rPr>
-          <w:rFonts w:ascii="Times New Roman" w:hAnsi="Times New Roman"/>
-          <w:sz w:val="18"/>
-          <w:szCs w:val="18"/>
-        </w:rPr>
-        <w:t xml:space="preserve">compatible with the off-shelf linkage methods that are traditionally used to analyze </w:t>
-      </w:r>
-      <w:r>
-        <w:rPr>
-          <w:rFonts w:ascii="Times New Roman" w:hAnsi="Times New Roman"/>
-          <w:sz w:val="18"/>
-          <w:szCs w:val="18"/>
-        </w:rPr>
-        <w:t>microsatellite</w:t>
-      </w:r>
-      <w:r>
-        <w:rPr>
-          <w:rFonts w:ascii="Times New Roman" w:hAnsi="Times New Roman"/>
-          <w:sz w:val="18"/>
-          <w:szCs w:val="18"/>
-        </w:rPr>
-        <w:t xml:space="preserve"> </w:t>
-      </w:r>
-      <w:r>
-        <w:rPr>
-          <w:rFonts w:ascii="Times New Roman" w:hAnsi="Times New Roman"/>
-          <w:sz w:val="18"/>
-          <w:szCs w:val="18"/>
-        </w:rPr>
-        <w:t>or SNP</w:t>
-      </w:r>
-      <w:r>
-        <w:rPr>
-          <w:rFonts w:ascii="Times New Roman" w:hAnsi="Times New Roman"/>
-          <w:sz w:val="18"/>
-          <w:szCs w:val="18"/>
-        </w:rPr>
-        <w:t xml:space="preserve"> array markers</w:t>
-      </w:r>
-      <w:r>
-        <w:rPr>
-          <w:rFonts w:ascii="Times New Roman" w:hAnsi="Times New Roman"/>
-          <w:sz w:val="18"/>
-          <w:szCs w:val="18"/>
-        </w:rPr>
-        <w:t>. The advantage of analyzing multiple SNVs collectively as regional markers is that allelic heterogeneity within the region of interest across multiple samples from different families is naturally handled by the coding method.</w:t>
+        <w:t xml:space="preserve">Such </w:t>
+      </w:r>
+      <w:r>
+        <w:rPr>
+          <w:rFonts w:ascii="Times New Roman" w:hAnsi="Times New Roman"/>
+          <w:sz w:val="18"/>
+          <w:szCs w:val="18"/>
+        </w:rPr>
+        <w:t xml:space="preserve">regional markers </w:t>
+      </w:r>
+      <w:r>
+        <w:rPr>
+          <w:rFonts w:ascii="Times New Roman" w:hAnsi="Times New Roman"/>
+          <w:sz w:val="18"/>
+          <w:szCs w:val="18"/>
+        </w:rPr>
+        <w:t xml:space="preserve">are often more heterozygous than single locus markers and </w:t>
+      </w:r>
+      <w:r>
+        <w:rPr>
+          <w:rFonts w:ascii="Times New Roman" w:hAnsi="Times New Roman"/>
+          <w:sz w:val="18"/>
+          <w:szCs w:val="18"/>
+        </w:rPr>
+        <w:t xml:space="preserve">allelic heterogeneity within the region of interest across </w:t>
+      </w:r>
+      <w:r>
+        <w:rPr>
+          <w:rFonts w:ascii="Times New Roman" w:hAnsi="Times New Roman"/>
+          <w:sz w:val="18"/>
+          <w:szCs w:val="18"/>
+        </w:rPr>
+        <w:t>individuals</w:t>
+      </w:r>
+      <w:r>
+        <w:rPr>
+          <w:rFonts w:ascii="Times New Roman" w:hAnsi="Times New Roman"/>
+          <w:sz w:val="18"/>
+          <w:szCs w:val="18"/>
+        </w:rPr>
+        <w:t xml:space="preserve"> from different families is naturally handled by the coding method.</w:t>
       </w:r>
     </w:p>
     <w:p>
       <w:pPr>
+        <w:spacing w:after="40"/>
         <w:jc w:val="both"/>
         <w:rPr>
           <w:rFonts w:ascii="Times New Roman" w:hAnsi="Times New Roman"/>
@@ -1574,7 +1645,15 @@
           <w:sz w:val="18"/>
           <w:szCs w:val="18"/>
         </w:rPr>
-        <w:t xml:space="preserve">To generate regional genotype markers, haplotypes for the region must be obtained for all samples. Samples of the same family are first checked for </w:t>
+        <w:t>To generate regional genotype markers, haplotypes for the region must be obtained for all samples. Samples of the same family are fir</w:t>
+      </w:r>
+      <w:r>
+        <w:rPr>
+          <w:rFonts w:ascii="Times New Roman" w:hAnsi="Times New Roman"/>
+          <w:sz w:val="18"/>
+          <w:szCs w:val="18"/>
+        </w:rPr>
+        <w:t xml:space="preserve">st checked for </w:t>
       </w:r>
       <w:proofErr w:type="spellStart"/>
       <w:r>
@@ -1592,7 +1671,31 @@
           <w:sz w:val="18"/>
           <w:szCs w:val="18"/>
         </w:rPr>
-        <w:t xml:space="preserve"> errors and inconsistencies detected are treated as missing data. The Merlin’s improved version of the Lander-Green algorithm for genetic phasing and missing genotype imputation was then applied to reconstruct haplotypes in pedigree</w:t>
+        <w:t xml:space="preserve"> errors; </w:t>
+      </w:r>
+      <w:r>
+        <w:rPr>
+          <w:rFonts w:ascii="Times New Roman" w:hAnsi="Times New Roman"/>
+          <w:sz w:val="18"/>
+          <w:szCs w:val="18"/>
+        </w:rPr>
+        <w:t xml:space="preserve">inconsistencies detected are treated as missing data. </w:t>
+      </w:r>
+      <w:r>
+        <w:rPr>
+          <w:rFonts w:ascii="Times New Roman" w:hAnsi="Times New Roman"/>
+          <w:sz w:val="18"/>
+          <w:szCs w:val="18"/>
+        </w:rPr>
+        <w:t xml:space="preserve">An </w:t>
+      </w:r>
+      <w:r>
+        <w:rPr>
+          <w:rFonts w:ascii="Times New Roman" w:hAnsi="Times New Roman"/>
+          <w:sz w:val="18"/>
+          <w:szCs w:val="18"/>
+        </w:rPr>
+        <w:t>improved version of the Lander-Green algorithm for genetic phasing and missing genotype imputation was then applied to reconstruct haplotypes in pedigree</w:t>
       </w:r>
       <w:r>
         <w:rPr>
@@ -1631,39 +1734,7 @@
           <w:rFonts w:ascii="Times New Roman" w:hAnsi="Times New Roman"/>
           <w:sz w:val="18"/>
         </w:rPr>
-        <w:t>(</w:t>
-      </w:r>
-      <w:proofErr w:type="spellStart"/>
-      <w:r>
-        <w:rPr>
-          <w:rFonts w:ascii="Times New Roman" w:hAnsi="Times New Roman"/>
-          <w:sz w:val="18"/>
-        </w:rPr>
-        <w:t>Abecasis</w:t>
-      </w:r>
-      <w:proofErr w:type="spellEnd"/>
-      <w:r>
-        <w:rPr>
-          <w:rFonts w:ascii="Times New Roman" w:hAnsi="Times New Roman"/>
-          <w:sz w:val="18"/>
-        </w:rPr>
-        <w:t xml:space="preserve"> and </w:t>
-      </w:r>
-      <w:proofErr w:type="spellStart"/>
-      <w:r>
-        <w:rPr>
-          <w:rFonts w:ascii="Times New Roman" w:hAnsi="Times New Roman"/>
-          <w:sz w:val="18"/>
-        </w:rPr>
-        <w:t>Wigginton</w:t>
-      </w:r>
-      <w:proofErr w:type="spellEnd"/>
-      <w:r>
-        <w:rPr>
-          <w:rFonts w:ascii="Times New Roman" w:hAnsi="Times New Roman"/>
-          <w:sz w:val="18"/>
-        </w:rPr>
-        <w:t>, 2005)</w:t>
+        <w:t>(Abecasis and Wigginton, 2005)</w:t>
       </w:r>
       <w:r>
         <w:rPr>
@@ -1719,7 +1790,15 @@
           <w:sz w:val="18"/>
           <w:szCs w:val="18"/>
         </w:rPr>
-        <w:t xml:space="preserve">and collapse variants in a window into an indicator variable of values 0 or 1 for having no minor allele or at least one minor allele within the </w:t>
+        <w:t>and collapse variants in a window into an indicator variable of values 0 or 1 for having no minor allele or at least one minor allele within the window, which is</w:t>
+      </w:r>
+      <w:r>
+        <w:rPr>
+          <w:rFonts w:ascii="Times New Roman" w:hAnsi="Times New Roman"/>
+          <w:sz w:val="18"/>
+          <w:szCs w:val="18"/>
+        </w:rPr>
+        <w:t xml:space="preserve"> </w:t>
       </w:r>
       <w:r>
         <w:rPr>
@@ -1728,7 +1807,7 @@
           <w:szCs w:val="18"/>
         </w:rPr>
         <w:lastRenderedPageBreak/>
-        <w:t>window, which is similar to the collapsing method for association analysis w</w:t>
+        <w:t>similar to the collapsing method for association analysis w</w:t>
       </w:r>
       <w:r>
         <w:rPr>
@@ -1799,7 +1878,23 @@
           <w:sz w:val="18"/>
           <w:szCs w:val="18"/>
         </w:rPr>
-        <w:t xml:space="preserve">We then assign each collapsed haplotype a single numeric code such that different patterns of collapsed haplotypes in all samples are uniquely represented. The choice of coding for patterns is arbitrary, although we use continuous positive integers and assign a smaller value for collapsed haplotypes having more 0’s than 1’s. The sample haplotypes thus represented can be directly used for linkage analysis with </w:t>
+        <w:t xml:space="preserve">We then assign each collapsed haplotype a single numeric </w:t>
+      </w:r>
+      <w:r>
+        <w:rPr>
+          <w:rFonts w:ascii="Times New Roman" w:hAnsi="Times New Roman"/>
+          <w:sz w:val="18"/>
+          <w:szCs w:val="18"/>
+        </w:rPr>
+        <w:t>value</w:t>
+      </w:r>
+      <w:r>
+        <w:rPr>
+          <w:rFonts w:ascii="Times New Roman" w:hAnsi="Times New Roman"/>
+          <w:sz w:val="18"/>
+          <w:szCs w:val="18"/>
+        </w:rPr>
+        <w:t xml:space="preserve"> such that different patterns of collapsed haplotypes in all samples are uniquely represented. The choice of coding for patterns is arbitrary, although we use continuous positive integers and assign a smaller value for collapsed haplotypes having more 0’s than 1’s. The sample haplotypes thus represented can be directly used for linkage analysis with </w:t>
       </w:r>
       <w:r>
         <w:rPr>
@@ -1820,6 +1915,7 @@
     </w:p>
     <w:p>
       <w:pPr>
+        <w:spacing w:after="40"/>
         <w:jc w:val="both"/>
         <w:rPr>
           <w:rFonts w:ascii="Times New Roman" w:hAnsi="Times New Roman"/>
@@ -1841,7 +1937,23 @@
           <w:sz w:val="18"/>
           <w:szCs w:val="18"/>
         </w:rPr>
-        <w:t xml:space="preserve">In order to reconstruct genotypes of unavailable individuals, linkage analysis requires that allele frequencies of markers be provided. Frequencies of regional markers generated by CHP method can be derived from the cumulative minor allele frequency (MAF) within collapsing windows. Consider a haplotype divided into </w:t>
+        <w:t xml:space="preserve">In order to </w:t>
+      </w:r>
+      <w:r>
+        <w:rPr>
+          <w:rFonts w:ascii="Times New Roman" w:hAnsi="Times New Roman"/>
+          <w:sz w:val="18"/>
+          <w:szCs w:val="18"/>
+        </w:rPr>
+        <w:t>recover</w:t>
+      </w:r>
+      <w:r>
+        <w:rPr>
+          <w:rFonts w:ascii="Times New Roman" w:hAnsi="Times New Roman"/>
+          <w:sz w:val="18"/>
+          <w:szCs w:val="18"/>
+        </w:rPr>
+        <w:t xml:space="preserve"> genotypes of unavailable individuals, linkage analysis requires that allele frequencies of markers be provided. Frequencies of regional markers generated by CHP method can be derived from the cumulative minor allele frequency (MAF) within collapsing windows. Consider a haplotype divided into </w:t>
       </w:r>
       <w:r>
         <w:rPr>
@@ -1924,7 +2036,7 @@
           <v:shape id="_x0000_i1025" type="#_x0000_t75" style="width:79pt;height:15.6pt" o:ole="">
             <v:imagedata r:id="rId15" o:title=""/>
           </v:shape>
-          <o:OLEObject Type="Embed" ProgID="Equation.DSMT4" ShapeID="_x0000_i1025" DrawAspect="Content" ObjectID="_1456576900" r:id="rId16"/>
+          <o:OLEObject Type="Embed" ProgID="Equation.DSMT4" ShapeID="_x0000_i1025" DrawAspect="Content" ObjectID="_1456579892" r:id="rId16"/>
         </w:object>
       </w:r>
       <w:r>
@@ -1946,26 +2058,16 @@
           <v:shape id="_x0000_i1026" type="#_x0000_t75" style="width:16.65pt;height:17.75pt" o:ole="">
             <v:imagedata r:id="rId17" o:title=""/>
           </v:shape>
-          <o:OLEObject Type="Embed" ProgID="Equation.DSMT4" ShapeID="_x0000_i1026" DrawAspect="Content" ObjectID="_1456576901" r:id="rId18"/>
+          <o:OLEObject Type="Embed" ProgID="Equation.DSMT4" ShapeID="_x0000_i1026" DrawAspect="Content" ObjectID="_1456579893" r:id="rId18"/>
         </w:object>
       </w:r>
-      <w:proofErr w:type="gramStart"/>
-      <w:r>
-        <w:rPr>
-          <w:rFonts w:ascii="Times New Roman" w:hAnsi="Times New Roman"/>
-          <w:sz w:val="18"/>
-          <w:szCs w:val="18"/>
-        </w:rPr>
-        <w:t>is MAF</w:t>
-      </w:r>
-      <w:proofErr w:type="gramEnd"/>
-      <w:r>
-        <w:rPr>
-          <w:rFonts w:ascii="Times New Roman" w:hAnsi="Times New Roman"/>
-          <w:sz w:val="18"/>
-          <w:szCs w:val="18"/>
-        </w:rPr>
-        <w:t xml:space="preserve"> for the </w:t>
+      <w:r>
+        <w:rPr>
+          <w:rFonts w:ascii="Times New Roman" w:hAnsi="Times New Roman"/>
+          <w:sz w:val="18"/>
+          <w:szCs w:val="18"/>
+        </w:rPr>
+        <w:t xml:space="preserve">is MAF for the </w:t>
       </w:r>
       <w:proofErr w:type="spellStart"/>
       <w:r>
@@ -1994,36 +2096,23 @@
           <w:sz w:val="18"/>
           <w:szCs w:val="18"/>
         </w:rPr>
-        <w:t xml:space="preserve"> locus in the </w:t>
-      </w:r>
-      <w:proofErr w:type="spellStart"/>
-      <w:r>
-        <w:rPr>
-          <w:rFonts w:ascii="Times New Roman" w:hAnsi="Times New Roman"/>
-          <w:i/>
-          <w:sz w:val="18"/>
-          <w:szCs w:val="18"/>
-        </w:rPr>
-        <w:t>k</w:t>
-      </w:r>
-      <w:r>
-        <w:rPr>
-          <w:rFonts w:ascii="Times New Roman" w:hAnsi="Times New Roman"/>
-          <w:i/>
-          <w:sz w:val="18"/>
-          <w:szCs w:val="18"/>
-          <w:vertAlign w:val="superscript"/>
-        </w:rPr>
-        <w:t>th</w:t>
-      </w:r>
-      <w:proofErr w:type="spellEnd"/>
-      <w:r>
-        <w:rPr>
-          <w:rFonts w:ascii="Times New Roman" w:hAnsi="Times New Roman"/>
-          <w:sz w:val="18"/>
-          <w:szCs w:val="18"/>
-        </w:rPr>
-        <w:t xml:space="preserve"> window. The collapsed haplotype </w:t>
+        <w:t xml:space="preserve"> locus in the</w:t>
+      </w:r>
+      <w:r>
+        <w:rPr>
+          <w:rFonts w:ascii="Times New Roman" w:hAnsi="Times New Roman"/>
+          <w:sz w:val="18"/>
+          <w:szCs w:val="18"/>
+        </w:rPr>
+        <w:t xml:space="preserve"> </w:t>
+      </w:r>
+      <w:r>
+        <w:rPr>
+          <w:rFonts w:ascii="Times New Roman" w:hAnsi="Times New Roman"/>
+          <w:sz w:val="18"/>
+          <w:szCs w:val="18"/>
+        </w:rPr>
+        <w:t xml:space="preserve">window. The collapsed haplotype </w:t>
       </w:r>
       <w:r>
         <w:rPr>
@@ -2070,7 +2159,7 @@
           <v:shape id="_x0000_i1027" type="#_x0000_t75" style="width:123.6pt;height:16.1pt" o:ole="">
             <v:imagedata r:id="rId19" o:title=""/>
           </v:shape>
-          <o:OLEObject Type="Embed" ProgID="Equation.DSMT4" ShapeID="_x0000_i1027" DrawAspect="Content" ObjectID="_1456576902" r:id="rId20"/>
+          <o:OLEObject Type="Embed" ProgID="Equation.DSMT4" ShapeID="_x0000_i1027" DrawAspect="Content" ObjectID="_1456579894" r:id="rId20"/>
         </w:object>
       </w:r>
       <w:r>
@@ -2109,7 +2198,7 @@
           <v:shape id="_x0000_i1028" type="#_x0000_t75" style="width:74.15pt;height:15.05pt" o:ole="">
             <v:imagedata r:id="rId21" o:title=""/>
           </v:shape>
-          <o:OLEObject Type="Embed" ProgID="Equation.DSMT4" ShapeID="_x0000_i1028" DrawAspect="Content" ObjectID="_1456576903" r:id="rId22"/>
+          <o:OLEObject Type="Embed" ProgID="Equation.DSMT4" ShapeID="_x0000_i1028" DrawAspect="Content" ObjectID="_1456579895" r:id="rId22"/>
         </w:object>
       </w:r>
       <w:r>
@@ -2120,7 +2209,7 @@
         </w:rPr>
         <w:t xml:space="preserve">. </w:t>
       </w:r>
-      <w:commentRangeStart w:id="4"/>
+      <w:commentRangeStart w:id="3"/>
       <w:r>
         <w:rPr>
           <w:rFonts w:ascii="Times New Roman" w:hAnsi="Times New Roman"/>
@@ -2129,7 +2218,7 @@
         </w:rPr>
         <w:t>For collapsed haplotype patterns within a pedigree, the allele frequencies will be normalized such that they sum to 1</w:t>
       </w:r>
-      <w:commentRangeEnd w:id="4"/>
+      <w:commentRangeEnd w:id="3"/>
       <w:r>
         <w:rPr>
           <w:rStyle w:val="CommentReference"/>
@@ -2137,7 +2226,7 @@
           <w:szCs w:val="18"/>
           <w:lang w:val="x-none" w:eastAsia="x-none"/>
         </w:rPr>
-        <w:commentReference w:id="4"/>
+        <w:commentReference w:id="3"/>
       </w:r>
       <w:r>
         <w:rPr>
@@ -2150,7 +2239,7 @@
     </w:p>
     <w:p>
       <w:pPr>
-        <w:spacing w:after="120"/>
+        <w:spacing w:after="100"/>
         <w:jc w:val="both"/>
         <w:rPr>
           <w:rFonts w:ascii="Times New Roman" w:hAnsi="Times New Roman"/>
@@ -2172,7 +2261,40 @@
           <w:sz w:val="18"/>
           <w:szCs w:val="18"/>
         </w:rPr>
-        <w:t xml:space="preserve">To facilitate linkage analysis using sequence data in VCF format, we developed a software package XXX that incorporates the MLINK routine and produces high quality graphical report on both LOD and HLOD scores for two-point linkage analysis on regional genotype markers generated by the CHP method previously described. Additionally XXX supports output of regional genotype data into formats compatible with linkage software such as </w:t>
+        <w:t xml:space="preserve">To facilitate linkage analysis using sequence data in VCF format, we developed a software package XXX that incorporates the </w:t>
+      </w:r>
+      <w:commentRangeStart w:id="4"/>
+      <w:r>
+        <w:rPr>
+          <w:rFonts w:ascii="Times New Roman" w:hAnsi="Times New Roman"/>
+          <w:sz w:val="18"/>
+          <w:szCs w:val="18"/>
+        </w:rPr>
+        <w:t xml:space="preserve">MLINK routine </w:t>
+      </w:r>
+      <w:commentRangeEnd w:id="4"/>
+      <w:r>
+        <w:rPr>
+          <w:rStyle w:val="CommentReference"/>
+          <w:lang w:val="x-none" w:eastAsia="x-none"/>
+        </w:rPr>
+        <w:commentReference w:id="4"/>
+      </w:r>
+      <w:r>
+        <w:rPr>
+          <w:rFonts w:ascii="Times New Roman" w:hAnsi="Times New Roman"/>
+          <w:sz w:val="18"/>
+          <w:szCs w:val="18"/>
+        </w:rPr>
+        <w:t xml:space="preserve">(whose execution time scales linearly with family size) </w:t>
+      </w:r>
+      <w:r>
+        <w:rPr>
+          <w:rFonts w:ascii="Times New Roman" w:hAnsi="Times New Roman"/>
+          <w:sz w:val="18"/>
+          <w:szCs w:val="18"/>
+        </w:rPr>
+        <w:t xml:space="preserve">and produces high quality graphical report on both LOD and HLOD scores for two-point linkage analysis on regional genotype markers generated by the CHP method previously described. Additionally XXX supports output of regional genotype data into formats compatible with linkage software such as </w:t>
       </w:r>
       <w:commentRangeStart w:id="5"/>
       <w:r>
@@ -2212,23 +2334,7 @@
           <w:rFonts w:ascii="Times New Roman" w:hAnsi="Times New Roman"/>
           <w:sz w:val="18"/>
         </w:rPr>
-        <w:t>(</w:t>
-      </w:r>
-      <w:proofErr w:type="spellStart"/>
-      <w:r>
-        <w:rPr>
-          <w:rFonts w:ascii="Times New Roman" w:hAnsi="Times New Roman"/>
-          <w:sz w:val="18"/>
-        </w:rPr>
-        <w:t>Abecasis</w:t>
-      </w:r>
-      <w:proofErr w:type="spellEnd"/>
-      <w:r>
-        <w:rPr>
-          <w:rFonts w:ascii="Times New Roman" w:hAnsi="Times New Roman"/>
-          <w:sz w:val="18"/>
-        </w:rPr>
-        <w:t xml:space="preserve"> </w:t>
+        <w:t xml:space="preserve">(Abecasis </w:t>
       </w:r>
       <w:r>
         <w:rPr>
@@ -2307,23 +2413,7 @@
           <w:rFonts w:ascii="Times New Roman" w:hAnsi="Times New Roman"/>
           <w:sz w:val="18"/>
         </w:rPr>
-        <w:t>(</w:t>
-      </w:r>
-      <w:proofErr w:type="spellStart"/>
-      <w:r>
-        <w:rPr>
-          <w:rFonts w:ascii="Times New Roman" w:hAnsi="Times New Roman"/>
-          <w:sz w:val="18"/>
-        </w:rPr>
-        <w:t>Mukhopadhyay</w:t>
-      </w:r>
-      <w:proofErr w:type="spellEnd"/>
-      <w:r>
-        <w:rPr>
-          <w:rFonts w:ascii="Times New Roman" w:hAnsi="Times New Roman"/>
-          <w:sz w:val="18"/>
-        </w:rPr>
-        <w:t xml:space="preserve"> </w:t>
+        <w:t xml:space="preserve">(Mukhopadhyay </w:t>
       </w:r>
       <w:r>
         <w:rPr>
@@ -2371,7 +2461,23 @@
           <w:sz w:val="18"/>
           <w:szCs w:val="18"/>
         </w:rPr>
-        <w:t xml:space="preserve"> with which multipoint and non-parametric linkage analysis can be performed. For multipoint linkage analysis, the median of map distance for variants in the region of interested is extracted from the Rutgers Map database </w:t>
+        <w:t xml:space="preserve"> with which multipoint and non-parametric linkage analysis can be performed. For multipoint linkage analysis, the median of map distance for variants in the region of interested is extracted from the Rutgers </w:t>
+      </w:r>
+      <w:r>
+        <w:rPr>
+          <w:rFonts w:ascii="Times New Roman" w:hAnsi="Times New Roman"/>
+          <w:sz w:val="18"/>
+          <w:szCs w:val="18"/>
+        </w:rPr>
+        <w:t>Combined Linkage-Physical Map</w:t>
+      </w:r>
+      <w:r>
+        <w:rPr>
+          <w:rFonts w:ascii="Times New Roman" w:hAnsi="Times New Roman"/>
+          <w:sz w:val="18"/>
+          <w:szCs w:val="18"/>
+        </w:rPr>
+        <w:t xml:space="preserve"> </w:t>
       </w:r>
       <w:r>
         <w:rPr>
@@ -2455,6 +2561,7 @@
     </w:p>
     <w:p>
       <w:pPr>
+        <w:spacing w:after="100"/>
         <w:jc w:val="both"/>
         <w:rPr>
           <w:rFonts w:ascii="Times New Roman" w:hAnsi="Times New Roman"/>
@@ -2475,8 +2582,26 @@
     </w:p>
     <w:p>
       <w:pPr>
+        <w:jc w:val="both"/>
+        <w:rPr>
+          <w:rFonts w:ascii="Times New Roman" w:hAnsi="Times New Roman"/>
+          <w:sz w:val="18"/>
+          <w:szCs w:val="18"/>
+        </w:rPr>
+      </w:pPr>
+      <w:r>
+        <w:rPr>
+          <w:rFonts w:ascii="Times New Roman" w:hAnsi="Times New Roman"/>
+          <w:sz w:val="18"/>
+          <w:szCs w:val="18"/>
+        </w:rPr>
+        <w:t>See supplemental</w:t>
+      </w:r>
+    </w:p>
+    <w:p>
+      <w:pPr>
         <w:pStyle w:val="Heading1"/>
-        <w:spacing w:before="360"/>
+        <w:spacing w:before="280"/>
         <w:ind w:left="360" w:hanging="360"/>
         <w:rPr>
           <w:lang w:eastAsia="zh-CN"/>
@@ -2512,33 +2637,104 @@
         <w:rPr>
           <w:lang w:eastAsia="zh-CN"/>
         </w:rPr>
-        <w:t>In haplotype reconstruction for the CHP method, loci that cannot be deterministically phased using available transmission information are assigned an arbitrary phase since all possible phases will yield to the same regional marker coding, as shown in Fig. S2. Definition of regions for marker generation and the choice of window size for variants collapsing can be arbitrary. For whole-</w:t>
-      </w:r>
-      <w:proofErr w:type="spellStart"/>
-      <w:r>
-        <w:rPr>
-          <w:lang w:eastAsia="zh-CN"/>
-        </w:rPr>
-        <w:t>exome</w:t>
-      </w:r>
-      <w:proofErr w:type="spellEnd"/>
-      <w:r>
-        <w:rPr>
-          <w:lang w:eastAsia="zh-CN"/>
-        </w:rPr>
-        <w:t xml:space="preserve"> sequence data we recommend using genes as regional markers. Within each region, commonly used window size options for variants collapsing are complete collapsing (window size equals region length), no collapsing (window size equals one) and LD based collapsing (use </w:t>
-      </w:r>
-      <w:r>
-        <w:rPr>
-          <w:lang w:eastAsia="zh-CN"/>
-        </w:rPr>
-        <w:t xml:space="preserve">estimated </w:t>
-      </w:r>
-      <w:r>
-        <w:rPr>
-          <w:lang w:eastAsia="zh-CN"/>
-        </w:rPr>
-        <w:t xml:space="preserve">LD blocks as windows), although other arbitrary window size options are also available from XXX. For regions with recombination events, the region is divided into sub-units by loci where a recombination event is observed in any sample in family, and in linkage analysis the sub-unit giving the strongest evidence of linkage will be chosen to represent the entire region. In model based linkage analysis, correct specification of marker allele frequency is crucial to controlling for type I error and reducing type </w:t>
+        <w:t xml:space="preserve">In haplotype reconstruction for the CHP method, loci that cannot be deterministically phased using available transmission information are assigned an arbitrary phase since all possible phases will yield to the same regional marker coding, as shown in Fig. S2. Definition of regions for marker generation and the choice of window size for variants collapsing can be arbitrary. For </w:t>
+      </w:r>
+      <w:r>
+        <w:rPr>
+          <w:lang w:eastAsia="zh-CN"/>
+        </w:rPr>
+        <w:t xml:space="preserve">WES </w:t>
+      </w:r>
+      <w:r>
+        <w:rPr>
+          <w:lang w:eastAsia="zh-CN"/>
+        </w:rPr>
+        <w:t xml:space="preserve">data </w:t>
+      </w:r>
+      <w:r>
+        <w:rPr>
+          <w:lang w:eastAsia="zh-CN"/>
+        </w:rPr>
+        <w:t xml:space="preserve">once can use </w:t>
+      </w:r>
+      <w:r>
+        <w:rPr>
+          <w:lang w:eastAsia="zh-CN"/>
+        </w:rPr>
+        <w:t xml:space="preserve">genes as regional markers. Within each </w:t>
+      </w:r>
+      <w:r>
+        <w:rPr>
+          <w:lang w:eastAsia="zh-CN"/>
+        </w:rPr>
+        <w:t xml:space="preserve">genetic </w:t>
+      </w:r>
+      <w:r>
+        <w:rPr>
+          <w:lang w:eastAsia="zh-CN"/>
+        </w:rPr>
+        <w:t xml:space="preserve">region, commonly used window size options for variants collapsing are </w:t>
+      </w:r>
+      <w:r>
+        <w:rPr>
+          <w:lang w:eastAsia="zh-CN"/>
+        </w:rPr>
+        <w:t>LD based collapsing (use estimated LD blocks as windows)</w:t>
+      </w:r>
+      <w:r>
+        <w:rPr>
+          <w:lang w:eastAsia="zh-CN"/>
+        </w:rPr>
+        <w:t xml:space="preserve">, </w:t>
+      </w:r>
+      <w:r>
+        <w:rPr>
+          <w:lang w:eastAsia="zh-CN"/>
+        </w:rPr>
+        <w:t>complete collapsing (wi</w:t>
+      </w:r>
+      <w:r>
+        <w:rPr>
+          <w:lang w:eastAsia="zh-CN"/>
+        </w:rPr>
+        <w:t>ndow size equals region length) and</w:t>
+      </w:r>
+      <w:r>
+        <w:rPr>
+          <w:lang w:eastAsia="zh-CN"/>
+        </w:rPr>
+        <w:t xml:space="preserve"> no collapsing (</w:t>
+      </w:r>
+      <w:r>
+        <w:rPr>
+          <w:lang w:eastAsia="zh-CN"/>
+        </w:rPr>
+        <w:t>window size equals one)</w:t>
+      </w:r>
+      <w:r>
+        <w:rPr>
+          <w:lang w:eastAsia="zh-CN"/>
+        </w:rPr>
+        <w:t xml:space="preserve">, although other arbitrary window size options are also available </w:t>
+      </w:r>
+      <w:r>
+        <w:rPr>
+          <w:lang w:eastAsia="zh-CN"/>
+        </w:rPr>
+        <w:t>in</w:t>
+      </w:r>
+      <w:r>
+        <w:rPr>
+          <w:lang w:eastAsia="zh-CN"/>
+        </w:rPr>
+        <w:t xml:space="preserve"> XXX. For regions with recombination events, the region is divided into sub-units by loci where a recombination event is observed in any sample in family, and in linkage analysis the sub-unit giving the strongest evidence of linkage will be chosen to represent the entire region. In model based linkage analysis, correct specification of marker allele frequency is </w:t>
+      </w:r>
+      <w:r>
+        <w:rPr>
+          <w:lang w:eastAsia="zh-CN"/>
+        </w:rPr>
+        <w:lastRenderedPageBreak/>
+        <w:t xml:space="preserve">crucial to controlling for type I error and reducing type </w:t>
       </w:r>
       <w:r>
         <w:rPr>
@@ -2568,21 +2764,7 @@
         <w:rPr>
           <w:szCs w:val="24"/>
         </w:rPr>
-        <w:t>(</w:t>
-      </w:r>
-      <w:proofErr w:type="spellStart"/>
-      <w:r>
-        <w:rPr>
-          <w:szCs w:val="24"/>
-        </w:rPr>
-        <w:t>Freimer</w:t>
-      </w:r>
-      <w:proofErr w:type="spellEnd"/>
-      <w:r>
-        <w:rPr>
-          <w:szCs w:val="24"/>
-        </w:rPr>
-        <w:t xml:space="preserve"> </w:t>
+        <w:t xml:space="preserve">(Freimer </w:t>
       </w:r>
       <w:r>
         <w:rPr>
@@ -2608,14 +2790,7 @@
         <w:rPr>
           <w:lang w:eastAsia="zh-CN"/>
         </w:rPr>
-        <w:t xml:space="preserve">. The number of founders with available </w:t>
-      </w:r>
-      <w:r>
-        <w:rPr>
-          <w:lang w:eastAsia="zh-CN"/>
-        </w:rPr>
-        <w:lastRenderedPageBreak/>
-        <w:t xml:space="preserve">genotypes in data for linkage analysis might often be too small to obtain a decent allele frequency estimate, thus we recommend the input VCF file be annotated with external source of MAF information such as </w:t>
+        <w:t xml:space="preserve">. The number of founders with available genotypes in data for linkage analysis might often be too small to obtain a decent allele frequency estimate, thus we recommend the input VCF file be annotated with external source of MAF information such as </w:t>
       </w:r>
       <w:commentRangeStart w:id="7"/>
       <w:r>
@@ -2689,13 +2864,7 @@
         <w:rPr>
           <w:lang w:eastAsia="zh-CN"/>
         </w:rPr>
-        <w:t xml:space="preserve">   </w:t>
-      </w:r>
-      <w:r>
-        <w:rPr>
-          <w:lang w:eastAsia="zh-CN"/>
-        </w:rPr>
-        <w:t xml:space="preserve">The XXX package, written in Python and C++, </w:t>
+        <w:t xml:space="preserve">   The XXX package, written in Python and C++, </w:t>
       </w:r>
       <w:r>
         <w:rPr>
@@ -2773,7 +2942,7 @@
     <w:p>
       <w:pPr>
         <w:pStyle w:val="AckHead"/>
-        <w:spacing w:before="360"/>
+        <w:spacing w:before="280"/>
       </w:pPr>
       <w:r>
         <w:t>acknowledg</w:t>
@@ -2875,6 +3044,7 @@
     <w:p>
       <w:pPr>
         <w:pStyle w:val="RefHead"/>
+        <w:spacing w:before="280"/>
       </w:pPr>
       <w:r>
         <w:t>References</w:t>
@@ -2909,30 +3079,12 @@
         </w:rPr>
         <w:fldChar w:fldCharType="separate"/>
       </w:r>
-      <w:proofErr w:type="spellStart"/>
       <w:r>
         <w:rPr>
           <w:rFonts w:ascii="Helvetica" w:hAnsi="Helvetica" w:cs="Helvetica"/>
           <w:sz w:val="14"/>
         </w:rPr>
-        <w:t>Abecasis</w:t>
-      </w:r>
-      <w:proofErr w:type="gramStart"/>
-      <w:r>
-        <w:rPr>
-          <w:rFonts w:ascii="Helvetica" w:hAnsi="Helvetica" w:cs="Helvetica"/>
-          <w:sz w:val="14"/>
-        </w:rPr>
-        <w:t>,G.R</w:t>
-      </w:r>
-      <w:proofErr w:type="spellEnd"/>
-      <w:proofErr w:type="gramEnd"/>
-      <w:r>
-        <w:rPr>
-          <w:rFonts w:ascii="Helvetica" w:hAnsi="Helvetica" w:cs="Helvetica"/>
-          <w:sz w:val="14"/>
-        </w:rPr>
-        <w:t xml:space="preserve">. </w:t>
+        <w:t xml:space="preserve">Abecasis,G.R. </w:t>
       </w:r>
       <w:r>
         <w:rPr>
@@ -2991,46 +3143,12 @@
           <w:sz w:val="14"/>
         </w:rPr>
       </w:pPr>
-      <w:proofErr w:type="spellStart"/>
       <w:r>
         <w:rPr>
           <w:rFonts w:ascii="Helvetica" w:hAnsi="Helvetica" w:cs="Helvetica"/>
           <w:sz w:val="14"/>
         </w:rPr>
-        <w:t>Abecasis</w:t>
-      </w:r>
-      <w:proofErr w:type="gramStart"/>
-      <w:r>
-        <w:rPr>
-          <w:rFonts w:ascii="Helvetica" w:hAnsi="Helvetica" w:cs="Helvetica"/>
-          <w:sz w:val="14"/>
-        </w:rPr>
-        <w:t>,G.R</w:t>
-      </w:r>
-      <w:proofErr w:type="spellEnd"/>
-      <w:proofErr w:type="gramEnd"/>
-      <w:r>
-        <w:rPr>
-          <w:rFonts w:ascii="Helvetica" w:hAnsi="Helvetica" w:cs="Helvetica"/>
-          <w:sz w:val="14"/>
-        </w:rPr>
-        <w:t xml:space="preserve">. and </w:t>
-      </w:r>
-      <w:proofErr w:type="spellStart"/>
-      <w:r>
-        <w:rPr>
-          <w:rFonts w:ascii="Helvetica" w:hAnsi="Helvetica" w:cs="Helvetica"/>
-          <w:sz w:val="14"/>
-        </w:rPr>
-        <w:t>Wigginton,J.E</w:t>
-      </w:r>
-      <w:proofErr w:type="spellEnd"/>
-      <w:r>
-        <w:rPr>
-          <w:rFonts w:ascii="Helvetica" w:hAnsi="Helvetica" w:cs="Helvetica"/>
-          <w:sz w:val="14"/>
-        </w:rPr>
-        <w:t xml:space="preserve">. (2005) Handling Marker-Marker Linkage Disequilibrium: Pedigree Analysis with Clustered Markers. </w:t>
+        <w:t xml:space="preserve">Abecasis,G.R. and Wigginton,J.E. (2005) Handling Marker-Marker Linkage Disequilibrium: Pedigree Analysis with Clustered Markers. </w:t>
       </w:r>
       <w:r>
         <w:rPr>
@@ -3039,9 +3157,47 @@
           <w:iCs/>
           <w:sz w:val="14"/>
         </w:rPr>
-        <w:t xml:space="preserve">Am. J. Hum. </w:t>
-      </w:r>
-      <w:proofErr w:type="gramStart"/>
+        <w:t>Am. J. Hum. Genet.</w:t>
+      </w:r>
+      <w:r>
+        <w:rPr>
+          <w:rFonts w:ascii="Helvetica" w:hAnsi="Helvetica" w:cs="Helvetica"/>
+          <w:sz w:val="14"/>
+        </w:rPr>
+        <w:t xml:space="preserve">, </w:t>
+      </w:r>
+      <w:r>
+        <w:rPr>
+          <w:rFonts w:ascii="Helvetica" w:hAnsi="Helvetica" w:cs="Helvetica"/>
+          <w:b/>
+          <w:bCs/>
+          <w:sz w:val="14"/>
+        </w:rPr>
+        <w:t>77</w:t>
+      </w:r>
+      <w:r>
+        <w:rPr>
+          <w:rFonts w:ascii="Helvetica" w:hAnsi="Helvetica" w:cs="Helvetica"/>
+          <w:sz w:val="14"/>
+        </w:rPr>
+        <w:t>, 754–767.</w:t>
+      </w:r>
+    </w:p>
+    <w:p>
+      <w:pPr>
+        <w:pStyle w:val="Bibliography"/>
+        <w:rPr>
+          <w:rFonts w:ascii="Helvetica" w:hAnsi="Helvetica" w:cs="Helvetica"/>
+          <w:sz w:val="14"/>
+        </w:rPr>
+      </w:pPr>
+      <w:r>
+        <w:rPr>
+          <w:rFonts w:ascii="Helvetica" w:hAnsi="Helvetica" w:cs="Helvetica"/>
+          <w:sz w:val="14"/>
+        </w:rPr>
+        <w:t xml:space="preserve">Freimer,N.B. </w:t>
+      </w:r>
       <w:r>
         <w:rPr>
           <w:rFonts w:ascii="Helvetica" w:hAnsi="Helvetica" w:cs="Helvetica"/>
@@ -3049,22 +3205,30 @@
           <w:iCs/>
           <w:sz w:val="14"/>
         </w:rPr>
-        <w:t>Genet.</w:t>
+        <w:t>et al.</w:t>
       </w:r>
       <w:r>
         <w:rPr>
           <w:rFonts w:ascii="Helvetica" w:hAnsi="Helvetica" w:cs="Helvetica"/>
           <w:sz w:val="14"/>
         </w:rPr>
-        <w:t>,</w:t>
-      </w:r>
-      <w:proofErr w:type="gramEnd"/>
+        <w:t xml:space="preserve"> (1993) Incorrect specification of marker allele frequencies: effects on linkage analysis. </w:t>
+      </w:r>
       <w:r>
         <w:rPr>
           <w:rFonts w:ascii="Helvetica" w:hAnsi="Helvetica" w:cs="Helvetica"/>
-          <w:sz w:val="14"/>
-        </w:rPr>
-        <w:t xml:space="preserve"> </w:t>
+          <w:i/>
+          <w:iCs/>
+          <w:sz w:val="14"/>
+        </w:rPr>
+        <w:t>Am. J. Hum. Genet.</w:t>
+      </w:r>
+      <w:r>
+        <w:rPr>
+          <w:rFonts w:ascii="Helvetica" w:hAnsi="Helvetica" w:cs="Helvetica"/>
+          <w:sz w:val="14"/>
+        </w:rPr>
+        <w:t xml:space="preserve">, </w:t>
       </w:r>
       <w:r>
         <w:rPr>
@@ -3073,14 +3237,14 @@
           <w:bCs/>
           <w:sz w:val="14"/>
         </w:rPr>
-        <w:t>77</w:t>
+        <w:t>52</w:t>
       </w:r>
       <w:r>
         <w:rPr>
           <w:rFonts w:ascii="Helvetica" w:hAnsi="Helvetica" w:cs="Helvetica"/>
           <w:sz w:val="14"/>
         </w:rPr>
-        <w:t>, 754–767.</w:t>
+        <w:t>, 1102–1110.</w:t>
       </w:r>
     </w:p>
     <w:p>
@@ -3091,30 +3255,12 @@
           <w:sz w:val="14"/>
         </w:rPr>
       </w:pPr>
-      <w:proofErr w:type="spellStart"/>
       <w:r>
         <w:rPr>
           <w:rFonts w:ascii="Helvetica" w:hAnsi="Helvetica" w:cs="Helvetica"/>
           <w:sz w:val="14"/>
         </w:rPr>
-        <w:t>Freimer</w:t>
-      </w:r>
-      <w:proofErr w:type="gramStart"/>
-      <w:r>
-        <w:rPr>
-          <w:rFonts w:ascii="Helvetica" w:hAnsi="Helvetica" w:cs="Helvetica"/>
-          <w:sz w:val="14"/>
-        </w:rPr>
-        <w:t>,N.B</w:t>
-      </w:r>
-      <w:proofErr w:type="spellEnd"/>
-      <w:proofErr w:type="gramEnd"/>
-      <w:r>
-        <w:rPr>
-          <w:rFonts w:ascii="Helvetica" w:hAnsi="Helvetica" w:cs="Helvetica"/>
-          <w:sz w:val="14"/>
-        </w:rPr>
-        <w:t xml:space="preserve">. </w:t>
+        <w:t xml:space="preserve">Li,B. and Leal,S.M. (2008) Methods for detecting associations with rare variants for common diseases: application to analysis of sequence data. </w:t>
       </w:r>
       <w:r>
         <w:rPr>
@@ -3123,14 +3269,46 @@
           <w:iCs/>
           <w:sz w:val="14"/>
         </w:rPr>
-        <w:t>et al.</w:t>
+        <w:t>Am. J. Hum. Genet.</w:t>
       </w:r>
       <w:r>
         <w:rPr>
           <w:rFonts w:ascii="Helvetica" w:hAnsi="Helvetica" w:cs="Helvetica"/>
           <w:sz w:val="14"/>
         </w:rPr>
-        <w:t xml:space="preserve"> (1993) Incorrect specification of marker allele frequencies: effects on linkage analysis. </w:t>
+        <w:t xml:space="preserve">, </w:t>
+      </w:r>
+      <w:r>
+        <w:rPr>
+          <w:rFonts w:ascii="Helvetica" w:hAnsi="Helvetica" w:cs="Helvetica"/>
+          <w:b/>
+          <w:bCs/>
+          <w:sz w:val="14"/>
+        </w:rPr>
+        <w:t>83</w:t>
+      </w:r>
+      <w:r>
+        <w:rPr>
+          <w:rFonts w:ascii="Helvetica" w:hAnsi="Helvetica" w:cs="Helvetica"/>
+          <w:sz w:val="14"/>
+        </w:rPr>
+        <w:t>, 311–321.</w:t>
+      </w:r>
+    </w:p>
+    <w:p>
+      <w:pPr>
+        <w:pStyle w:val="Bibliography"/>
+        <w:rPr>
+          <w:rFonts w:ascii="Helvetica" w:hAnsi="Helvetica" w:cs="Helvetica"/>
+          <w:sz w:val="14"/>
+        </w:rPr>
+      </w:pPr>
+      <w:r>
+        <w:rPr>
+          <w:rFonts w:ascii="Helvetica" w:hAnsi="Helvetica" w:cs="Helvetica"/>
+          <w:sz w:val="14"/>
+        </w:rPr>
+        <w:t xml:space="preserve">Louis-Dit-Picard,H. </w:t>
       </w:r>
       <w:r>
         <w:rPr>
@@ -3139,9 +3317,15 @@
           <w:iCs/>
           <w:sz w:val="14"/>
         </w:rPr>
-        <w:t xml:space="preserve">Am. J. Hum. </w:t>
-      </w:r>
-      <w:proofErr w:type="gramStart"/>
+        <w:t>et al.</w:t>
+      </w:r>
+      <w:r>
+        <w:rPr>
+          <w:rFonts w:ascii="Helvetica" w:hAnsi="Helvetica" w:cs="Helvetica"/>
+          <w:sz w:val="14"/>
+        </w:rPr>
+        <w:t xml:space="preserve"> (2012) KLHL3 mutations cause familial hyperkalemic hypertension by impairing ion transport in the distal nephron. </w:t>
+      </w:r>
       <w:r>
         <w:rPr>
           <w:rFonts w:ascii="Helvetica" w:hAnsi="Helvetica" w:cs="Helvetica"/>
@@ -3149,22 +3333,14 @@
           <w:iCs/>
           <w:sz w:val="14"/>
         </w:rPr>
-        <w:t>Genet.</w:t>
+        <w:t>Nat. Genet.</w:t>
       </w:r>
       <w:r>
         <w:rPr>
           <w:rFonts w:ascii="Helvetica" w:hAnsi="Helvetica" w:cs="Helvetica"/>
           <w:sz w:val="14"/>
         </w:rPr>
-        <w:t>,</w:t>
-      </w:r>
-      <w:proofErr w:type="gramEnd"/>
-      <w:r>
-        <w:rPr>
-          <w:rFonts w:ascii="Helvetica" w:hAnsi="Helvetica" w:cs="Helvetica"/>
-          <w:sz w:val="14"/>
-        </w:rPr>
-        <w:t xml:space="preserve"> </w:t>
+        <w:t xml:space="preserve">, </w:t>
       </w:r>
       <w:r>
         <w:rPr>
@@ -3173,14 +3349,14 @@
           <w:bCs/>
           <w:sz w:val="14"/>
         </w:rPr>
-        <w:t>52</w:t>
+        <w:t>44</w:t>
       </w:r>
       <w:r>
         <w:rPr>
           <w:rFonts w:ascii="Helvetica" w:hAnsi="Helvetica" w:cs="Helvetica"/>
           <w:sz w:val="14"/>
         </w:rPr>
-        <w:t>, 1102–1110.</w:t>
+        <w:t>, 456–460.</w:t>
       </w:r>
     </w:p>
     <w:p>
@@ -3191,46 +3367,12 @@
           <w:sz w:val="14"/>
         </w:rPr>
       </w:pPr>
-      <w:proofErr w:type="spellStart"/>
       <w:r>
         <w:rPr>
           <w:rFonts w:ascii="Helvetica" w:hAnsi="Helvetica" w:cs="Helvetica"/>
           <w:sz w:val="14"/>
         </w:rPr>
-        <w:t>Li</w:t>
-      </w:r>
-      <w:proofErr w:type="gramStart"/>
-      <w:r>
-        <w:rPr>
-          <w:rFonts w:ascii="Helvetica" w:hAnsi="Helvetica" w:cs="Helvetica"/>
-          <w:sz w:val="14"/>
-        </w:rPr>
-        <w:t>,B</w:t>
-      </w:r>
-      <w:proofErr w:type="spellEnd"/>
-      <w:proofErr w:type="gramEnd"/>
-      <w:r>
-        <w:rPr>
-          <w:rFonts w:ascii="Helvetica" w:hAnsi="Helvetica" w:cs="Helvetica"/>
-          <w:sz w:val="14"/>
-        </w:rPr>
-        <w:t xml:space="preserve">. and </w:t>
-      </w:r>
-      <w:proofErr w:type="spellStart"/>
-      <w:r>
-        <w:rPr>
-          <w:rFonts w:ascii="Helvetica" w:hAnsi="Helvetica" w:cs="Helvetica"/>
-          <w:sz w:val="14"/>
-        </w:rPr>
-        <w:t>Leal,S.M</w:t>
-      </w:r>
-      <w:proofErr w:type="spellEnd"/>
-      <w:r>
-        <w:rPr>
-          <w:rFonts w:ascii="Helvetica" w:hAnsi="Helvetica" w:cs="Helvetica"/>
-          <w:sz w:val="14"/>
-        </w:rPr>
-        <w:t xml:space="preserve">. (2008) Methods for detecting associations with rare variants for common diseases: application to analysis of sequence data. </w:t>
+        <w:t xml:space="preserve">Matise,T.C. </w:t>
       </w:r>
       <w:r>
         <w:rPr>
@@ -3239,9 +3381,15 @@
           <w:iCs/>
           <w:sz w:val="14"/>
         </w:rPr>
-        <w:t xml:space="preserve">Am. J. Hum. </w:t>
-      </w:r>
-      <w:proofErr w:type="gramStart"/>
+        <w:t>et al.</w:t>
+      </w:r>
+      <w:r>
+        <w:rPr>
+          <w:rFonts w:ascii="Helvetica" w:hAnsi="Helvetica" w:cs="Helvetica"/>
+          <w:sz w:val="14"/>
+        </w:rPr>
+        <w:t xml:space="preserve"> (2007) A second-generation combined linkage physical map of the human genome. </w:t>
+      </w:r>
       <w:r>
         <w:rPr>
           <w:rFonts w:ascii="Helvetica" w:hAnsi="Helvetica" w:cs="Helvetica"/>
@@ -3249,22 +3397,14 @@
           <w:iCs/>
           <w:sz w:val="14"/>
         </w:rPr>
-        <w:t>Genet.</w:t>
+        <w:t>Genome Res.</w:t>
       </w:r>
       <w:r>
         <w:rPr>
           <w:rFonts w:ascii="Helvetica" w:hAnsi="Helvetica" w:cs="Helvetica"/>
           <w:sz w:val="14"/>
         </w:rPr>
-        <w:t>,</w:t>
-      </w:r>
-      <w:proofErr w:type="gramEnd"/>
-      <w:r>
-        <w:rPr>
-          <w:rFonts w:ascii="Helvetica" w:hAnsi="Helvetica" w:cs="Helvetica"/>
-          <w:sz w:val="14"/>
-        </w:rPr>
-        <w:t xml:space="preserve"> </w:t>
+        <w:t xml:space="preserve">, </w:t>
       </w:r>
       <w:r>
         <w:rPr>
@@ -3273,14 +3413,14 @@
           <w:bCs/>
           <w:sz w:val="14"/>
         </w:rPr>
-        <w:t>83</w:t>
+        <w:t>17</w:t>
       </w:r>
       <w:r>
         <w:rPr>
           <w:rFonts w:ascii="Helvetica" w:hAnsi="Helvetica" w:cs="Helvetica"/>
           <w:sz w:val="14"/>
         </w:rPr>
-        <w:t>, 311–321.</w:t>
+        <w:t>, 1783–1786.</w:t>
       </w:r>
     </w:p>
     <w:p>
@@ -3296,48 +3436,7 @@
           <w:rFonts w:ascii="Helvetica" w:hAnsi="Helvetica" w:cs="Helvetica"/>
           <w:sz w:val="14"/>
         </w:rPr>
-        <w:t>Louis-</w:t>
-      </w:r>
-      <w:proofErr w:type="spellStart"/>
-      <w:r>
-        <w:rPr>
-          <w:rFonts w:ascii="Helvetica" w:hAnsi="Helvetica" w:cs="Helvetica"/>
-          <w:sz w:val="14"/>
-        </w:rPr>
-        <w:t>Dit</w:t>
-      </w:r>
-      <w:proofErr w:type="spellEnd"/>
-      <w:r>
-        <w:rPr>
-          <w:rFonts w:ascii="Helvetica" w:hAnsi="Helvetica" w:cs="Helvetica"/>
-          <w:sz w:val="14"/>
-        </w:rPr>
-        <w:t>-</w:t>
-      </w:r>
-      <w:proofErr w:type="spellStart"/>
-      <w:r>
-        <w:rPr>
-          <w:rFonts w:ascii="Helvetica" w:hAnsi="Helvetica" w:cs="Helvetica"/>
-          <w:sz w:val="14"/>
-        </w:rPr>
-        <w:t>Picard</w:t>
-      </w:r>
-      <w:proofErr w:type="gramStart"/>
-      <w:r>
-        <w:rPr>
-          <w:rFonts w:ascii="Helvetica" w:hAnsi="Helvetica" w:cs="Helvetica"/>
-          <w:sz w:val="14"/>
-        </w:rPr>
-        <w:t>,H</w:t>
-      </w:r>
-      <w:proofErr w:type="spellEnd"/>
-      <w:proofErr w:type="gramEnd"/>
-      <w:r>
-        <w:rPr>
-          <w:rFonts w:ascii="Helvetica" w:hAnsi="Helvetica" w:cs="Helvetica"/>
-          <w:sz w:val="14"/>
-        </w:rPr>
-        <w:t xml:space="preserve">. </w:t>
+        <w:t xml:space="preserve">Mukhopadhyay,N. </w:t>
       </w:r>
       <w:r>
         <w:rPr>
@@ -3353,23 +3452,7 @@
           <w:rFonts w:ascii="Helvetica" w:hAnsi="Helvetica" w:cs="Helvetica"/>
           <w:sz w:val="14"/>
         </w:rPr>
-        <w:t xml:space="preserve"> (2012) KLHL3 mutations cause familial </w:t>
-      </w:r>
-      <w:proofErr w:type="spellStart"/>
-      <w:r>
-        <w:rPr>
-          <w:rFonts w:ascii="Helvetica" w:hAnsi="Helvetica" w:cs="Helvetica"/>
-          <w:sz w:val="14"/>
-        </w:rPr>
-        <w:t>hyperkalemic</w:t>
-      </w:r>
-      <w:proofErr w:type="spellEnd"/>
-      <w:r>
-        <w:rPr>
-          <w:rFonts w:ascii="Helvetica" w:hAnsi="Helvetica" w:cs="Helvetica"/>
-          <w:sz w:val="14"/>
-        </w:rPr>
-        <w:t xml:space="preserve"> hypertension by impairing ion transport in the distal nephron. </w:t>
+        <w:t xml:space="preserve"> (2005) Mega2: data-handling for facilitating genetic linkage and association analyses. </w:t>
       </w:r>
       <w:r>
         <w:rPr>
@@ -3378,7 +3461,7 @@
           <w:iCs/>
           <w:sz w:val="14"/>
         </w:rPr>
-        <w:t>Nat. Genet.</w:t>
+        <w:t>Bioinformatics</w:t>
       </w:r>
       <w:r>
         <w:rPr>
@@ -3394,14 +3477,14 @@
           <w:bCs/>
           <w:sz w:val="14"/>
         </w:rPr>
-        <w:t>44</w:t>
+        <w:t>21</w:t>
       </w:r>
       <w:r>
         <w:rPr>
           <w:rFonts w:ascii="Helvetica" w:hAnsi="Helvetica" w:cs="Helvetica"/>
           <w:sz w:val="14"/>
         </w:rPr>
-        <w:t>, 456–460.</w:t>
+        <w:t>, 2556–2557.</w:t>
       </w:r>
     </w:p>
     <w:p>
@@ -3412,30 +3495,12 @@
           <w:sz w:val="14"/>
         </w:rPr>
       </w:pPr>
-      <w:proofErr w:type="spellStart"/>
       <w:r>
         <w:rPr>
           <w:rFonts w:ascii="Helvetica" w:hAnsi="Helvetica" w:cs="Helvetica"/>
           <w:sz w:val="14"/>
         </w:rPr>
-        <w:t>Matise</w:t>
-      </w:r>
-      <w:proofErr w:type="gramStart"/>
-      <w:r>
-        <w:rPr>
-          <w:rFonts w:ascii="Helvetica" w:hAnsi="Helvetica" w:cs="Helvetica"/>
-          <w:sz w:val="14"/>
-        </w:rPr>
-        <w:t>,T.C</w:t>
-      </w:r>
-      <w:proofErr w:type="spellEnd"/>
-      <w:proofErr w:type="gramEnd"/>
-      <w:r>
-        <w:rPr>
-          <w:rFonts w:ascii="Helvetica" w:hAnsi="Helvetica" w:cs="Helvetica"/>
-          <w:sz w:val="14"/>
-        </w:rPr>
-        <w:t xml:space="preserve">. </w:t>
+        <w:t xml:space="preserve">Ng,S.B. </w:t>
       </w:r>
       <w:r>
         <w:rPr>
@@ -3451,7 +3516,7 @@
           <w:rFonts w:ascii="Helvetica" w:hAnsi="Helvetica" w:cs="Helvetica"/>
           <w:sz w:val="14"/>
         </w:rPr>
-        <w:t xml:space="preserve"> (2007) A second-generation combined linkage physical map of the human genome. </w:t>
+        <w:t xml:space="preserve"> (2010) Exome sequencing identifies the cause of a Mendelian disorder. </w:t>
       </w:r>
       <w:r>
         <w:rPr>
@@ -3460,7 +3525,7 @@
           <w:iCs/>
           <w:sz w:val="14"/>
         </w:rPr>
-        <w:t>Genome Res.</w:t>
+        <w:t>Nat. Genet.</w:t>
       </w:r>
       <w:r>
         <w:rPr>
@@ -3476,14 +3541,14 @@
           <w:bCs/>
           <w:sz w:val="14"/>
         </w:rPr>
-        <w:t>17</w:t>
+        <w:t>42</w:t>
       </w:r>
       <w:r>
         <w:rPr>
           <w:rFonts w:ascii="Helvetica" w:hAnsi="Helvetica" w:cs="Helvetica"/>
           <w:sz w:val="14"/>
         </w:rPr>
-        <w:t>, 1783–1786.</w:t>
+        <w:t>, 30–35.</w:t>
       </w:r>
     </w:p>
     <w:p>
@@ -3494,30 +3559,12 @@
           <w:sz w:val="14"/>
         </w:rPr>
       </w:pPr>
-      <w:proofErr w:type="spellStart"/>
       <w:r>
         <w:rPr>
           <w:rFonts w:ascii="Helvetica" w:hAnsi="Helvetica" w:cs="Helvetica"/>
           <w:sz w:val="14"/>
         </w:rPr>
-        <w:t>Mukhopadhyay</w:t>
-      </w:r>
-      <w:proofErr w:type="gramStart"/>
-      <w:r>
-        <w:rPr>
-          <w:rFonts w:ascii="Helvetica" w:hAnsi="Helvetica" w:cs="Helvetica"/>
-          <w:sz w:val="14"/>
-        </w:rPr>
-        <w:t>,N</w:t>
-      </w:r>
-      <w:proofErr w:type="spellEnd"/>
-      <w:proofErr w:type="gramEnd"/>
-      <w:r>
-        <w:rPr>
-          <w:rFonts w:ascii="Helvetica" w:hAnsi="Helvetica" w:cs="Helvetica"/>
-          <w:sz w:val="14"/>
-        </w:rPr>
-        <w:t xml:space="preserve">. </w:t>
+        <w:t xml:space="preserve">Smith,K.R. </w:t>
       </w:r>
       <w:r>
         <w:rPr>
@@ -3533,7 +3580,7 @@
           <w:rFonts w:ascii="Helvetica" w:hAnsi="Helvetica" w:cs="Helvetica"/>
           <w:sz w:val="14"/>
         </w:rPr>
-        <w:t xml:space="preserve"> (2005) Mega2: data-handling for facilitating genetic linkage and association analyses. </w:t>
+        <w:t xml:space="preserve"> (2011) Reducing the exome search space for Mendelian diseases using genetic linkage analysis of exome genotypes. </w:t>
       </w:r>
       <w:r>
         <w:rPr>
@@ -3542,7 +3589,7 @@
           <w:iCs/>
           <w:sz w:val="14"/>
         </w:rPr>
-        <w:t>Bioinformatics</w:t>
+        <w:t>Genome Biol.</w:t>
       </w:r>
       <w:r>
         <w:rPr>
@@ -3558,14 +3605,14 @@
           <w:bCs/>
           <w:sz w:val="14"/>
         </w:rPr>
-        <w:t>21</w:t>
+        <w:t>12</w:t>
       </w:r>
       <w:r>
         <w:rPr>
           <w:rFonts w:ascii="Helvetica" w:hAnsi="Helvetica" w:cs="Helvetica"/>
           <w:sz w:val="14"/>
         </w:rPr>
-        <w:t>, 2556–2557.</w:t>
+        <w:t>, R85.</w:t>
       </w:r>
     </w:p>
     <w:p>
@@ -3576,30 +3623,12 @@
           <w:sz w:val="14"/>
         </w:rPr>
       </w:pPr>
-      <w:proofErr w:type="spellStart"/>
       <w:r>
         <w:rPr>
           <w:rFonts w:ascii="Helvetica" w:hAnsi="Helvetica" w:cs="Helvetica"/>
           <w:sz w:val="14"/>
         </w:rPr>
-        <w:t>Ng</w:t>
-      </w:r>
-      <w:proofErr w:type="gramStart"/>
-      <w:r>
-        <w:rPr>
-          <w:rFonts w:ascii="Helvetica" w:hAnsi="Helvetica" w:cs="Helvetica"/>
-          <w:sz w:val="14"/>
-        </w:rPr>
-        <w:t>,S.B</w:t>
-      </w:r>
-      <w:proofErr w:type="spellEnd"/>
-      <w:proofErr w:type="gramEnd"/>
-      <w:r>
-        <w:rPr>
-          <w:rFonts w:ascii="Helvetica" w:hAnsi="Helvetica" w:cs="Helvetica"/>
-          <w:sz w:val="14"/>
-        </w:rPr>
-        <w:t xml:space="preserve">. </w:t>
+        <w:t xml:space="preserve">Yan,J. </w:t>
       </w:r>
       <w:r>
         <w:rPr>
@@ -3615,39 +3644,7 @@
           <w:rFonts w:ascii="Helvetica" w:hAnsi="Helvetica" w:cs="Helvetica"/>
           <w:sz w:val="14"/>
         </w:rPr>
-        <w:t xml:space="preserve"> (2010) </w:t>
-      </w:r>
-      <w:proofErr w:type="spellStart"/>
-      <w:r>
-        <w:rPr>
-          <w:rFonts w:ascii="Helvetica" w:hAnsi="Helvetica" w:cs="Helvetica"/>
-          <w:sz w:val="14"/>
-        </w:rPr>
-        <w:t>Exome</w:t>
-      </w:r>
-      <w:proofErr w:type="spellEnd"/>
-      <w:r>
-        <w:rPr>
-          <w:rFonts w:ascii="Helvetica" w:hAnsi="Helvetica" w:cs="Helvetica"/>
-          <w:sz w:val="14"/>
-        </w:rPr>
-        <w:t xml:space="preserve"> sequencing identifies the cause of a </w:t>
-      </w:r>
-      <w:proofErr w:type="spellStart"/>
-      <w:r>
-        <w:rPr>
-          <w:rFonts w:ascii="Helvetica" w:hAnsi="Helvetica" w:cs="Helvetica"/>
-          <w:sz w:val="14"/>
-        </w:rPr>
-        <w:t>Mendelian</w:t>
-      </w:r>
-      <w:proofErr w:type="spellEnd"/>
-      <w:r>
-        <w:rPr>
-          <w:rFonts w:ascii="Helvetica" w:hAnsi="Helvetica" w:cs="Helvetica"/>
-          <w:sz w:val="14"/>
-        </w:rPr>
-        <w:t xml:space="preserve"> disorder. </w:t>
+        <w:t xml:space="preserve"> (2013) Combined linkage analysis and exome sequencing identifies novel genes for familial goiter. </w:t>
       </w:r>
       <w:r>
         <w:rPr>
@@ -3656,7 +3653,7 @@
           <w:iCs/>
           <w:sz w:val="14"/>
         </w:rPr>
-        <w:t>Nat. Genet.</w:t>
+        <w:t>J. Hum. Genet.</w:t>
       </w:r>
       <w:r>
         <w:rPr>
@@ -3672,283 +3669,38 @@
           <w:bCs/>
           <w:sz w:val="14"/>
         </w:rPr>
-        <w:t>42</w:t>
+        <w:t>58</w:t>
       </w:r>
       <w:r>
         <w:rPr>
           <w:rFonts w:ascii="Helvetica" w:hAnsi="Helvetica" w:cs="Helvetica"/>
           <w:sz w:val="14"/>
         </w:rPr>
-        <w:t>, 30–35.</w:t>
+        <w:t>, 366–377.</w:t>
       </w:r>
     </w:p>
     <w:p>
       <w:pPr>
-        <w:pStyle w:val="Bibliography"/>
-        <w:rPr>
-          <w:rFonts w:ascii="Helvetica" w:hAnsi="Helvetica" w:cs="Helvetica"/>
-          <w:sz w:val="14"/>
-        </w:rPr>
-      </w:pPr>
-      <w:proofErr w:type="spellStart"/>
-      <w:r>
-        <w:rPr>
-          <w:rFonts w:ascii="Helvetica" w:hAnsi="Helvetica" w:cs="Helvetica"/>
-          <w:sz w:val="14"/>
-        </w:rPr>
-        <w:t>Smith</w:t>
-      </w:r>
-      <w:proofErr w:type="gramStart"/>
-      <w:r>
-        <w:rPr>
-          <w:rFonts w:ascii="Helvetica" w:hAnsi="Helvetica" w:cs="Helvetica"/>
-          <w:sz w:val="14"/>
-        </w:rPr>
-        <w:t>,K.R</w:t>
-      </w:r>
-      <w:proofErr w:type="spellEnd"/>
-      <w:proofErr w:type="gramEnd"/>
-      <w:r>
-        <w:rPr>
-          <w:rFonts w:ascii="Helvetica" w:hAnsi="Helvetica" w:cs="Helvetica"/>
-          <w:sz w:val="14"/>
-        </w:rPr>
-        <w:t xml:space="preserve">. </w:t>
-      </w:r>
-      <w:r>
-        <w:rPr>
-          <w:rFonts w:ascii="Helvetica" w:hAnsi="Helvetica" w:cs="Helvetica"/>
-          <w:i/>
-          <w:iCs/>
-          <w:sz w:val="14"/>
-        </w:rPr>
-        <w:t>et al.</w:t>
-      </w:r>
-      <w:r>
-        <w:rPr>
-          <w:rFonts w:ascii="Helvetica" w:hAnsi="Helvetica" w:cs="Helvetica"/>
-          <w:sz w:val="14"/>
-        </w:rPr>
-        <w:t xml:space="preserve"> (2011) Reducing the </w:t>
-      </w:r>
-      <w:proofErr w:type="spellStart"/>
-      <w:r>
-        <w:rPr>
-          <w:rFonts w:ascii="Helvetica" w:hAnsi="Helvetica" w:cs="Helvetica"/>
-          <w:sz w:val="14"/>
-        </w:rPr>
-        <w:t>exome</w:t>
-      </w:r>
-      <w:proofErr w:type="spellEnd"/>
-      <w:r>
-        <w:rPr>
-          <w:rFonts w:ascii="Helvetica" w:hAnsi="Helvetica" w:cs="Helvetica"/>
-          <w:sz w:val="14"/>
-        </w:rPr>
-        <w:t xml:space="preserve"> search space for </w:t>
-      </w:r>
-      <w:proofErr w:type="spellStart"/>
-      <w:r>
-        <w:rPr>
-          <w:rFonts w:ascii="Helvetica" w:hAnsi="Helvetica" w:cs="Helvetica"/>
-          <w:sz w:val="14"/>
-        </w:rPr>
-        <w:t>Mendelian</w:t>
-      </w:r>
-      <w:proofErr w:type="spellEnd"/>
-      <w:r>
-        <w:rPr>
-          <w:rFonts w:ascii="Helvetica" w:hAnsi="Helvetica" w:cs="Helvetica"/>
-          <w:sz w:val="14"/>
-        </w:rPr>
-        <w:t xml:space="preserve"> diseases using genetic linkage analysis of </w:t>
-      </w:r>
-      <w:proofErr w:type="spellStart"/>
-      <w:r>
-        <w:rPr>
-          <w:rFonts w:ascii="Helvetica" w:hAnsi="Helvetica" w:cs="Helvetica"/>
-          <w:sz w:val="14"/>
-        </w:rPr>
-        <w:t>exome</w:t>
-      </w:r>
-      <w:proofErr w:type="spellEnd"/>
-      <w:r>
-        <w:rPr>
-          <w:rFonts w:ascii="Helvetica" w:hAnsi="Helvetica" w:cs="Helvetica"/>
-          <w:sz w:val="14"/>
-        </w:rPr>
-        <w:t xml:space="preserve"> genotypes. </w:t>
-      </w:r>
-      <w:r>
-        <w:rPr>
-          <w:rFonts w:ascii="Helvetica" w:hAnsi="Helvetica" w:cs="Helvetica"/>
-          <w:i/>
-          <w:iCs/>
-          <w:sz w:val="14"/>
-        </w:rPr>
-        <w:t>Genome Biol.</w:t>
-      </w:r>
-      <w:r>
-        <w:rPr>
-          <w:rFonts w:ascii="Helvetica" w:hAnsi="Helvetica" w:cs="Helvetica"/>
-          <w:sz w:val="14"/>
-        </w:rPr>
-        <w:t xml:space="preserve">, </w:t>
-      </w:r>
-      <w:r>
-        <w:rPr>
-          <w:rFonts w:ascii="Helvetica" w:hAnsi="Helvetica" w:cs="Helvetica"/>
-          <w:b/>
-          <w:bCs/>
-          <w:sz w:val="14"/>
-        </w:rPr>
-        <w:t>12</w:t>
-      </w:r>
-      <w:r>
-        <w:rPr>
-          <w:rFonts w:ascii="Helvetica" w:hAnsi="Helvetica" w:cs="Helvetica"/>
-          <w:sz w:val="14"/>
-        </w:rPr>
-        <w:t>, R85.</w:t>
+        <w:pStyle w:val="RefHead"/>
+        <w:rPr>
+          <w:sz w:val="14"/>
+          <w:szCs w:val="14"/>
+        </w:rPr>
+      </w:pPr>
+      <w:r>
+        <w:rPr>
+          <w:sz w:val="14"/>
+          <w:szCs w:val="14"/>
+        </w:rPr>
+        <w:fldChar w:fldCharType="end"/>
       </w:r>
     </w:p>
     <w:p>
       <w:pPr>
-        <w:pStyle w:val="Bibliography"/>
-        <w:rPr>
-          <w:rFonts w:ascii="Helvetica" w:hAnsi="Helvetica" w:cs="Helvetica"/>
-          <w:sz w:val="14"/>
-        </w:rPr>
-      </w:pPr>
-      <w:proofErr w:type="spellStart"/>
-      <w:r>
-        <w:rPr>
-          <w:rFonts w:ascii="Helvetica" w:hAnsi="Helvetica" w:cs="Helvetica"/>
-          <w:sz w:val="14"/>
-        </w:rPr>
-        <w:t>Yan</w:t>
-      </w:r>
-      <w:proofErr w:type="gramStart"/>
-      <w:r>
-        <w:rPr>
-          <w:rFonts w:ascii="Helvetica" w:hAnsi="Helvetica" w:cs="Helvetica"/>
-          <w:sz w:val="14"/>
-        </w:rPr>
-        <w:t>,J</w:t>
-      </w:r>
-      <w:proofErr w:type="spellEnd"/>
-      <w:proofErr w:type="gramEnd"/>
-      <w:r>
-        <w:rPr>
-          <w:rFonts w:ascii="Helvetica" w:hAnsi="Helvetica" w:cs="Helvetica"/>
-          <w:sz w:val="14"/>
-        </w:rPr>
-        <w:t xml:space="preserve">. </w:t>
-      </w:r>
-      <w:r>
-        <w:rPr>
-          <w:rFonts w:ascii="Helvetica" w:hAnsi="Helvetica" w:cs="Helvetica"/>
-          <w:i/>
-          <w:iCs/>
-          <w:sz w:val="14"/>
-        </w:rPr>
-        <w:t>et al.</w:t>
-      </w:r>
-      <w:r>
-        <w:rPr>
-          <w:rFonts w:ascii="Helvetica" w:hAnsi="Helvetica" w:cs="Helvetica"/>
-          <w:sz w:val="14"/>
-        </w:rPr>
-        <w:t xml:space="preserve"> (2013) Combined linkage analysis and </w:t>
-      </w:r>
-      <w:proofErr w:type="spellStart"/>
-      <w:r>
-        <w:rPr>
-          <w:rFonts w:ascii="Helvetica" w:hAnsi="Helvetica" w:cs="Helvetica"/>
-          <w:sz w:val="14"/>
-        </w:rPr>
-        <w:t>exome</w:t>
-      </w:r>
-      <w:proofErr w:type="spellEnd"/>
-      <w:r>
-        <w:rPr>
-          <w:rFonts w:ascii="Helvetica" w:hAnsi="Helvetica" w:cs="Helvetica"/>
-          <w:sz w:val="14"/>
-        </w:rPr>
-        <w:t xml:space="preserve"> sequencing identifies novel genes for familial goiter. </w:t>
-      </w:r>
-      <w:r>
-        <w:rPr>
-          <w:rFonts w:ascii="Helvetica" w:hAnsi="Helvetica" w:cs="Helvetica"/>
-          <w:i/>
-          <w:iCs/>
-          <w:sz w:val="14"/>
-        </w:rPr>
-        <w:t xml:space="preserve">J. Hum. </w:t>
-      </w:r>
-      <w:proofErr w:type="gramStart"/>
-      <w:r>
-        <w:rPr>
-          <w:rFonts w:ascii="Helvetica" w:hAnsi="Helvetica" w:cs="Helvetica"/>
-          <w:i/>
-          <w:iCs/>
-          <w:sz w:val="14"/>
-        </w:rPr>
-        <w:t>Genet.</w:t>
-      </w:r>
-      <w:r>
-        <w:rPr>
-          <w:rFonts w:ascii="Helvetica" w:hAnsi="Helvetica" w:cs="Helvetica"/>
-          <w:sz w:val="14"/>
-        </w:rPr>
-        <w:t>,</w:t>
-      </w:r>
-      <w:proofErr w:type="gramEnd"/>
-      <w:r>
-        <w:rPr>
-          <w:rFonts w:ascii="Helvetica" w:hAnsi="Helvetica" w:cs="Helvetica"/>
-          <w:sz w:val="14"/>
-        </w:rPr>
-        <w:t xml:space="preserve"> </w:t>
-      </w:r>
-      <w:r>
-        <w:rPr>
-          <w:rFonts w:ascii="Helvetica" w:hAnsi="Helvetica" w:cs="Helvetica"/>
-          <w:b/>
-          <w:bCs/>
-          <w:sz w:val="14"/>
-        </w:rPr>
-        <w:t>58</w:t>
-      </w:r>
-      <w:r>
-        <w:rPr>
-          <w:rFonts w:ascii="Helvetica" w:hAnsi="Helvetica" w:cs="Helvetica"/>
-          <w:sz w:val="14"/>
-        </w:rPr>
-        <w:t>, 366–377.</w:t>
-      </w:r>
+        <w:pStyle w:val="RefHead"/>
+      </w:pPr>
     </w:p>
-    <w:p>
-      <w:pPr>
-        <w:pStyle w:val="RefHead"/>
-        <w:rPr>
-          <w:sz w:val="14"/>
-          <w:szCs w:val="14"/>
-        </w:rPr>
-      </w:pPr>
-      <w:r>
-        <w:rPr>
-          <w:sz w:val="14"/>
-          <w:szCs w:val="14"/>
-        </w:rPr>
-        <w:fldChar w:fldCharType="end"/>
-      </w:r>
-    </w:p>
-    <w:p>
-      <w:pPr>
-        <w:pStyle w:val="RefHead"/>
-      </w:pPr>
-    </w:p>
+    <w:bookmarkEnd w:id="0"/>
     <w:p>
       <w:pPr>
         <w:pStyle w:val="RefHead"/>
@@ -3961,7 +3713,7 @@
       <w:headerReference w:type="even" r:id="rId23"/>
       <w:type w:val="continuous"/>
       <w:pgSz w:w="12240" w:h="15840" w:code="1"/>
-      <w:pgMar w:top="1378" w:right="1077" w:bottom="1474" w:left="1077" w:header="703" w:footer="834" w:gutter="0"/>
+      <w:pgMar w:top="1350" w:right="1077" w:bottom="1260" w:left="1077" w:header="703" w:footer="834" w:gutter="0"/>
       <w:cols w:num="2" w:space="360"/>
       <w:titlePg/>
       <w:docGrid w:linePitch="360"/>
@@ -3972,7 +3724,7 @@
 
 <file path=word/comments.xml><?xml version="1.0" encoding="utf-8"?>
 <w:comments xmlns:wpc="http://schemas.microsoft.com/office/word/2010/wordprocessingCanvas" xmlns:mc="http://schemas.openxmlformats.org/markup-compatibility/2006" xmlns:o="urn:schemas-microsoft-com:office:office" xmlns:r="http://schemas.openxmlformats.org/officeDocument/2006/relationships" xmlns:m="http://schemas.openxmlformats.org/officeDocument/2006/math" xmlns:v="urn:schemas-microsoft-com:vml" xmlns:wp14="http://schemas.microsoft.com/office/word/2010/wordprocessingDrawing" xmlns:wp="http://schemas.openxmlformats.org/drawingml/2006/wordprocessingDrawing" xmlns:w10="urn:schemas-microsoft-com:office:word" xmlns:w="http://schemas.openxmlformats.org/wordprocessingml/2006/main" xmlns:w14="http://schemas.microsoft.com/office/word/2010/wordml" xmlns:w15="http://schemas.microsoft.com/office/word/2012/wordml" xmlns:wpg="http://schemas.microsoft.com/office/word/2010/wordprocessingGroup" xmlns:wpi="http://schemas.microsoft.com/office/word/2010/wordprocessingInk" xmlns:wne="http://schemas.microsoft.com/office/word/2006/wordml" xmlns:wps="http://schemas.microsoft.com/office/word/2010/wordprocessingShape" mc:Ignorable="w14 w15 wp14">
-  <w:comment w:id="0" w:author="Gao Wang" w:date="2014-03-17T13:03:00Z" w:initials="gw">
+  <w:comment w:id="1" w:author="Gao Wang" w:date="2014-03-17T13:03:00Z" w:initials="gw">
     <w:p>
       <w:pPr>
         <w:pStyle w:val="CommentText"/>
@@ -3994,7 +3746,7 @@
       </w:r>
     </w:p>
   </w:comment>
-  <w:comment w:id="1" w:author="Gao Wang" w:date="2014-03-17T14:06:00Z" w:initials="gw">
+  <w:comment w:id="2" w:author="Gao Wang" w:date="2014-03-17T14:06:00Z" w:initials="gw">
     <w:p>
       <w:pPr>
         <w:pStyle w:val="CommentText"/>
@@ -4028,7 +3780,7 @@
       </w:r>
     </w:p>
   </w:comment>
-  <w:comment w:id="3" w:author="Gao Wang" w:date="2014-03-13T09:54:00Z" w:initials="gw">
+  <w:comment w:id="3" w:author="Gao Wang" w:date="2014-03-14T10:33:00Z" w:initials="gw">
     <w:p>
       <w:pPr>
         <w:pStyle w:val="CommentText"/>
@@ -4046,11 +3798,11 @@
         <w:rPr>
           <w:lang w:val="en-US"/>
         </w:rPr>
-        <w:t>Choice of word …</w:t>
+        <w:t>Does this make sense?</w:t>
       </w:r>
     </w:p>
   </w:comment>
-  <w:comment w:id="4" w:author="Gao Wang" w:date="2014-03-14T10:33:00Z" w:initials="gw">
+  <w:comment w:id="4" w:author="Gao Wang" w:date="2014-03-17T16:16:00Z" w:initials="gw">
     <w:p>
       <w:pPr>
         <w:pStyle w:val="CommentText"/>
@@ -4068,7 +3820,7 @@
         <w:rPr>
           <w:lang w:val="en-US"/>
         </w:rPr>
-        <w:t>Does this make sense?</w:t>
+        <w:t>How to cite MLINK?</w:t>
       </w:r>
     </w:p>
   </w:comment>
@@ -4174,8 +3926,8 @@
 <w15:commentsEx xmlns:wpc="http://schemas.microsoft.com/office/word/2010/wordprocessingCanvas" xmlns:mc="http://schemas.openxmlformats.org/markup-compatibility/2006" xmlns:o="urn:schemas-microsoft-com:office:office" xmlns:r="http://schemas.openxmlformats.org/officeDocument/2006/relationships" xmlns:m="http://schemas.openxmlformats.org/officeDocument/2006/math" xmlns:v="urn:schemas-microsoft-com:vml" xmlns:wp14="http://schemas.microsoft.com/office/word/2010/wordprocessingDrawing" xmlns:wp="http://schemas.openxmlformats.org/drawingml/2006/wordprocessingDrawing" xmlns:w10="urn:schemas-microsoft-com:office:word" xmlns:w="http://schemas.openxmlformats.org/wordprocessingml/2006/main" xmlns:w14="http://schemas.microsoft.com/office/word/2010/wordml" xmlns:w15="http://schemas.microsoft.com/office/word/2012/wordml" xmlns:wpg="http://schemas.microsoft.com/office/word/2010/wordprocessingGroup" xmlns:wpi="http://schemas.microsoft.com/office/word/2010/wordprocessingInk" xmlns:wne="http://schemas.microsoft.com/office/word/2006/wordml" xmlns:wps="http://schemas.microsoft.com/office/word/2010/wordprocessingShape" mc:Ignorable="w14 w15 wp14">
   <w15:commentEx w15:paraId="45D2CA03" w15:done="0"/>
   <w15:commentEx w15:paraId="312A0F77" w15:done="0"/>
-  <w15:commentEx w15:paraId="7B741DF8" w15:done="0"/>
   <w15:commentEx w15:paraId="30AEBDCA" w15:done="0"/>
+  <w15:commentEx w15:paraId="6B6D39F3" w15:done="0"/>
   <w15:commentEx w15:paraId="48E0FA1C" w15:done="0"/>
   <w15:commentEx w15:paraId="2EB1A93A" w15:done="0"/>
   <w15:commentEx w15:paraId="4ECD3740" w15:done="0"/>
@@ -7009,6 +6761,7 @@
   <w:style w:type="character" w:default="1" w:styleId="DefaultParagraphFont">
     <w:name w:val="Default Paragraph Font"/>
     <w:uiPriority w:val="1"/>
+    <w:semiHidden/>
     <w:unhideWhenUsed/>
   </w:style>
   <w:style w:type="table" w:default="1" w:styleId="TableNormal">
@@ -8133,7 +7886,7 @@
 </file>
 
 <file path=customXml/itemProps1.xml><?xml version="1.0" encoding="utf-8"?>
-<ds:datastoreItem xmlns:ds="http://schemas.openxmlformats.org/officeDocument/2006/customXml" ds:itemID="{A042147E-068E-4D43-BF09-1BE8414B07B4}">
+<ds:datastoreItem xmlns:ds="http://schemas.openxmlformats.org/officeDocument/2006/customXml" ds:itemID="{C5D738ED-6D1D-4B2B-9043-FF70237BF9C1}">
   <ds:schemaRefs>
     <ds:schemaRef ds:uri="http://schemas.openxmlformats.org/officeDocument/2006/bibliography"/>
   </ds:schemaRefs>

</xml_diff>

<commit_message>
upload data for FigS1
</commit_message>
<xml_diff>
--- a/ms/LinkageCoder.docx
+++ b/ms/LinkageCoder.docx
@@ -1930,7 +1930,7 @@
           <v:shape id="_x0000_i1025" type="#_x0000_t75" style="width:78.9pt;height:15.65pt" o:ole="">
             <v:imagedata r:id="rId15" o:title=""/>
           </v:shape>
-          <o:OLEObject Type="Embed" ProgID="Equation.DSMT4" ShapeID="_x0000_i1025" DrawAspect="Content" ObjectID="_1456732222" r:id="rId16"/>
+          <o:OLEObject Type="Embed" ProgID="Equation.DSMT4" ShapeID="_x0000_i1025" DrawAspect="Content" ObjectID="_1456735455" r:id="rId16"/>
         </w:object>
       </w:r>
       <w:r>
@@ -1952,7 +1952,7 @@
           <v:shape id="_x0000_i1026" type="#_x0000_t75" style="width:16.9pt;height:17.55pt" o:ole="">
             <v:imagedata r:id="rId17" o:title=""/>
           </v:shape>
-          <o:OLEObject Type="Embed" ProgID="Equation.DSMT4" ShapeID="_x0000_i1026" DrawAspect="Content" ObjectID="_1456732223" r:id="rId18"/>
+          <o:OLEObject Type="Embed" ProgID="Equation.DSMT4" ShapeID="_x0000_i1026" DrawAspect="Content" ObjectID="_1456735456" r:id="rId18"/>
         </w:object>
       </w:r>
       <w:r>
@@ -2051,7 +2051,7 @@
           <v:shape id="_x0000_i1027" type="#_x0000_t75" style="width:123.35pt;height:16.3pt" o:ole="">
             <v:imagedata r:id="rId19" o:title=""/>
           </v:shape>
-          <o:OLEObject Type="Embed" ProgID="Equation.DSMT4" ShapeID="_x0000_i1027" DrawAspect="Content" ObjectID="_1456732224" r:id="rId20"/>
+          <o:OLEObject Type="Embed" ProgID="Equation.DSMT4" ShapeID="_x0000_i1027" DrawAspect="Content" ObjectID="_1456735457" r:id="rId20"/>
         </w:object>
       </w:r>
       <w:r>
@@ -2090,7 +2090,7 @@
           <v:shape id="_x0000_i1028" type="#_x0000_t75" style="width:73.9pt;height:15.05pt" o:ole="">
             <v:imagedata r:id="rId21" o:title=""/>
           </v:shape>
-          <o:OLEObject Type="Embed" ProgID="Equation.DSMT4" ShapeID="_x0000_i1028" DrawAspect="Content" ObjectID="_1456732225" r:id="rId22"/>
+          <o:OLEObject Type="Embed" ProgID="Equation.DSMT4" ShapeID="_x0000_i1028" DrawAspect="Content" ObjectID="_1456735458" r:id="rId22"/>
         </w:object>
       </w:r>
       <w:r>
@@ -2535,6 +2535,22 @@
         </w:rPr>
         <w:t>s</w:t>
       </w:r>
+      <w:r>
+        <w:rPr>
+          <w:rFonts w:ascii="Times New Roman" w:hAnsi="Times New Roman"/>
+          <w:sz w:val="18"/>
+          <w:szCs w:val="18"/>
+        </w:rPr>
+        <w:t xml:space="preserve"> </w:t>
+      </w:r>
+      <w:r>
+        <w:rPr>
+          <w:rFonts w:ascii="Times New Roman" w:hAnsi="Times New Roman"/>
+          <w:sz w:val="18"/>
+          <w:szCs w:val="18"/>
+        </w:rPr>
+        <w:t>of</w:t>
+      </w:r>
       <w:bookmarkStart w:id="5" w:name="_GoBack"/>
       <w:bookmarkEnd w:id="5"/>
       <w:r>
@@ -2543,7 +2559,7 @@
           <w:sz w:val="18"/>
           <w:szCs w:val="18"/>
         </w:rPr>
-        <w:t xml:space="preserve"> for </w:t>
+        <w:t xml:space="preserve"> </w:t>
       </w:r>
       <w:r>
         <w:rPr>
@@ -7850,7 +7866,7 @@
 </file>
 
 <file path=customXml/itemProps1.xml><?xml version="1.0" encoding="utf-8"?>
-<ds:datastoreItem xmlns:ds="http://schemas.openxmlformats.org/officeDocument/2006/customXml" ds:itemID="{ADDA3351-F664-4B9F-B351-0556FB74B5BE}">
+<ds:datastoreItem xmlns:ds="http://schemas.openxmlformats.org/officeDocument/2006/customXml" ds:itemID="{88798B3E-FC93-4AC2-9561-8414A920E97F}">
   <ds:schemaRefs>
     <ds:schemaRef ds:uri="http://schemas.openxmlformats.org/officeDocument/2006/bibliography"/>
   </ds:schemaRefs>

</xml_diff>

<commit_message>
further polish to manuscript; now waiting for simulation studies
</commit_message>
<xml_diff>
--- a/ms/LinkageCoder.docx
+++ b/ms/LinkageCoder.docx
@@ -352,7 +352,10 @@
         <w:t>many</w:t>
       </w:r>
       <w:r>
-        <w:t xml:space="preserve"> linkage analysis tools for use in NGS era. </w:t>
+        <w:t xml:space="preserve"> linkage ana</w:t>
+      </w:r>
+      <w:r>
+        <w:t>lysis tools for use in NGS era.</w:t>
       </w:r>
     </w:p>
     <w:p>
@@ -474,6 +477,12 @@
         <w:rPr>
           <w:lang w:eastAsia="zh-CN"/>
         </w:rPr>
+        <w:t xml:space="preserve">(NGS) </w:t>
+      </w:r>
+      <w:r>
+        <w:rPr>
+          <w:lang w:eastAsia="zh-CN"/>
+        </w:rPr>
         <w:t xml:space="preserve">in recent years </w:t>
       </w:r>
       <w:r>
@@ -941,7 +950,7 @@
         <w:rPr>
           <w:lang w:eastAsia="zh-CN"/>
         </w:rPr>
-        <w:t xml:space="preserve">SNP arrays based </w:t>
+        <w:t xml:space="preserve">SNP array based </w:t>
       </w:r>
       <w:r>
         <w:rPr>
@@ -1077,7 +1086,13 @@
         <w:rPr>
           <w:lang w:eastAsia="zh-CN"/>
         </w:rPr>
-        <w:t xml:space="preserve">single nucleotide variants (SNVs) </w:t>
+        <w:t xml:space="preserve">single </w:t>
+      </w:r>
+      <w:r>
+        <w:rPr>
+          <w:lang w:eastAsia="zh-CN"/>
+        </w:rPr>
+        <w:t xml:space="preserve">nucleotide variants (SNVs) </w:t>
       </w:r>
       <w:r>
         <w:rPr>
@@ -1113,7 +1128,19 @@
         <w:rPr>
           <w:lang w:eastAsia="zh-CN"/>
         </w:rPr>
-        <w:t>analysis</w:t>
+        <w:t>results</w:t>
+      </w:r>
+      <w:r>
+        <w:rPr>
+          <w:lang w:eastAsia="zh-CN"/>
+        </w:rPr>
+        <w:t xml:space="preserve">, </w:t>
+      </w:r>
+      <w:r>
+        <w:rPr>
+          <w:lang w:eastAsia="zh-CN"/>
+        </w:rPr>
+        <w:t>such</w:t>
       </w:r>
       <w:r>
         <w:rPr>
@@ -1125,25 +1152,25 @@
         <w:rPr>
           <w:lang w:eastAsia="zh-CN"/>
         </w:rPr>
-        <w:t>results</w:t>
-      </w:r>
-      <w:r>
-        <w:rPr>
-          <w:lang w:eastAsia="zh-CN"/>
-        </w:rPr>
-        <w:t xml:space="preserve">, </w:t>
-      </w:r>
-      <w:r>
-        <w:rPr>
-          <w:lang w:eastAsia="zh-CN"/>
-        </w:rPr>
-        <w:t>such</w:t>
-      </w:r>
-      <w:r>
-        <w:rPr>
-          <w:lang w:eastAsia="zh-CN"/>
-        </w:rPr>
-        <w:t xml:space="preserve"> SNVs </w:t>
+        <w:t>mark</w:t>
+      </w:r>
+      <w:r>
+        <w:rPr>
+          <w:lang w:eastAsia="zh-CN"/>
+        </w:rPr>
+        <w:t>er</w:t>
+      </w:r>
+      <w:r>
+        <w:rPr>
+          <w:lang w:eastAsia="zh-CN"/>
+        </w:rPr>
+        <w:t>s</w:t>
+      </w:r>
+      <w:r>
+        <w:rPr>
+          <w:lang w:eastAsia="zh-CN"/>
+        </w:rPr>
+        <w:t xml:space="preserve"> </w:t>
       </w:r>
       <w:r>
         <w:rPr>
@@ -1238,7 +1265,67 @@
         <w:rPr>
           <w:szCs w:val="18"/>
         </w:rPr>
-        <w:t xml:space="preserve">(CHP) method to recode sequence data for linkage analysis that results in markers that are more likely to be heterozygous and informative for linkage analysis. </w:t>
+        <w:t>(CHP) method to recode sequence</w:t>
+      </w:r>
+      <w:r>
+        <w:rPr>
+          <w:szCs w:val="18"/>
+        </w:rPr>
+        <w:t xml:space="preserve"> data for linkage analysis, </w:t>
+      </w:r>
+      <w:r>
+        <w:rPr>
+          <w:szCs w:val="18"/>
+        </w:rPr>
+        <w:t>creat</w:t>
+      </w:r>
+      <w:r>
+        <w:rPr>
+          <w:szCs w:val="18"/>
+        </w:rPr>
+        <w:t>ing</w:t>
+      </w:r>
+      <w:r>
+        <w:rPr>
+          <w:szCs w:val="18"/>
+        </w:rPr>
+        <w:t xml:space="preserve"> </w:t>
+      </w:r>
+      <w:r>
+        <w:rPr>
+          <w:szCs w:val="18"/>
+        </w:rPr>
+        <w:t xml:space="preserve">markers </w:t>
+      </w:r>
+      <w:r>
+        <w:rPr>
+          <w:szCs w:val="18"/>
+        </w:rPr>
+        <w:t>that are</w:t>
+      </w:r>
+      <w:r>
+        <w:rPr>
+          <w:szCs w:val="18"/>
+        </w:rPr>
+        <w:t xml:space="preserve"> </w:t>
+      </w:r>
+      <w:r>
+        <w:rPr>
+          <w:szCs w:val="18"/>
+        </w:rPr>
+        <w:t xml:space="preserve">more </w:t>
+      </w:r>
+      <w:r>
+        <w:rPr>
+          <w:szCs w:val="18"/>
+        </w:rPr>
+        <w:t xml:space="preserve">heterozygous and </w:t>
+      </w:r>
+      <w:r>
+        <w:rPr>
+          <w:szCs w:val="18"/>
+        </w:rPr>
+        <w:t xml:space="preserve">informative for linkage analysis. </w:t>
       </w:r>
       <w:r>
         <w:rPr>
@@ -1256,13 +1343,49 @@
         <w:rPr>
           <w:szCs w:val="18"/>
         </w:rPr>
-        <w:t>is particularly powerful when disease causing mutations harbor in the same genetic region but different loci across multiple families.</w:t>
-      </w:r>
-      <w:r>
-        <w:rPr>
-          <w:szCs w:val="18"/>
-        </w:rPr>
-        <w:t xml:space="preserve"> We provide software package XXX implementing our method to facilitate linkage analysis on NGS data.</w:t>
+        <w:t xml:space="preserve">is particularly powerful when disease causing mutations harbor in the same genetic region but </w:t>
+      </w:r>
+      <w:r>
+        <w:rPr>
+          <w:szCs w:val="18"/>
+        </w:rPr>
+        <w:t xml:space="preserve">across </w:t>
+      </w:r>
+      <w:r>
+        <w:rPr>
+          <w:szCs w:val="18"/>
+        </w:rPr>
+        <w:t xml:space="preserve">different loci </w:t>
+      </w:r>
+      <w:r>
+        <w:rPr>
+          <w:szCs w:val="18"/>
+        </w:rPr>
+        <w:t>among</w:t>
+      </w:r>
+      <w:r>
+        <w:rPr>
+          <w:szCs w:val="18"/>
+        </w:rPr>
+        <w:t xml:space="preserve"> multiple families.</w:t>
+      </w:r>
+      <w:r>
+        <w:rPr>
+          <w:szCs w:val="18"/>
+        </w:rPr>
+        <w:t xml:space="preserve"> We provide software package XXX implementing our method to facilitate linkage analysis </w:t>
+      </w:r>
+      <w:r>
+        <w:rPr>
+          <w:szCs w:val="18"/>
+        </w:rPr>
+        <w:t>using</w:t>
+      </w:r>
+      <w:r>
+        <w:rPr>
+          <w:szCs w:val="18"/>
+        </w:rPr>
+        <w:t xml:space="preserve"> NGS data.</w:t>
       </w:r>
     </w:p>
     <w:p>
@@ -1394,15 +1517,47 @@
           <w:sz w:val="18"/>
           <w:szCs w:val="18"/>
         </w:rPr>
-        <w:t>carry</w:t>
-      </w:r>
-      <w:r>
-        <w:rPr>
-          <w:rFonts w:ascii="Times New Roman" w:hAnsi="Times New Roman"/>
-          <w:sz w:val="18"/>
-          <w:szCs w:val="18"/>
-        </w:rPr>
-        <w:t xml:space="preserve"> information on the transmission of variants in the entire region informative for linkage analysis, and are </w:t>
+        <w:t xml:space="preserve">which </w:t>
+      </w:r>
+      <w:r>
+        <w:rPr>
+          <w:rFonts w:ascii="Times New Roman" w:hAnsi="Times New Roman"/>
+          <w:sz w:val="18"/>
+          <w:szCs w:val="18"/>
+        </w:rPr>
+        <w:t xml:space="preserve">sufficiently reflect </w:t>
+      </w:r>
+      <w:r>
+        <w:rPr>
+          <w:rFonts w:ascii="Times New Roman" w:hAnsi="Times New Roman"/>
+          <w:sz w:val="18"/>
+          <w:szCs w:val="18"/>
+        </w:rPr>
+        <w:t>t</w:t>
+      </w:r>
+      <w:r>
+        <w:rPr>
+          <w:rFonts w:ascii="Times New Roman" w:hAnsi="Times New Roman"/>
+          <w:sz w:val="18"/>
+          <w:szCs w:val="18"/>
+        </w:rPr>
+        <w:t xml:space="preserve">he transmission </w:t>
+      </w:r>
+      <w:r>
+        <w:rPr>
+          <w:rFonts w:ascii="Times New Roman" w:hAnsi="Times New Roman"/>
+          <w:sz w:val="18"/>
+          <w:szCs w:val="18"/>
+        </w:rPr>
+        <w:t xml:space="preserve">pattern of </w:t>
+      </w:r>
+      <w:r>
+        <w:rPr>
+          <w:rFonts w:ascii="Times New Roman" w:hAnsi="Times New Roman"/>
+          <w:sz w:val="18"/>
+          <w:szCs w:val="18"/>
+        </w:rPr>
+        <w:t xml:space="preserve">the entire region informative for linkage analysis, and are </w:t>
       </w:r>
       <w:r>
         <w:rPr>
@@ -1498,7 +1653,23 @@
           <w:sz w:val="18"/>
           <w:szCs w:val="18"/>
         </w:rPr>
-        <w:t xml:space="preserve">are often more heterozygous than single locus markers and </w:t>
+        <w:t>are often more heterozygous than single locus markers</w:t>
+      </w:r>
+      <w:r>
+        <w:rPr>
+          <w:rFonts w:ascii="Times New Roman" w:hAnsi="Times New Roman"/>
+          <w:sz w:val="18"/>
+          <w:szCs w:val="18"/>
+        </w:rPr>
+        <w:t>,</w:t>
+      </w:r>
+      <w:r>
+        <w:rPr>
+          <w:rFonts w:ascii="Times New Roman" w:hAnsi="Times New Roman"/>
+          <w:sz w:val="18"/>
+          <w:szCs w:val="18"/>
+        </w:rPr>
+        <w:t xml:space="preserve"> and </w:t>
       </w:r>
       <w:r>
         <w:rPr>
@@ -1522,7 +1693,23 @@
           <w:sz w:val="18"/>
           <w:szCs w:val="18"/>
         </w:rPr>
-        <w:t xml:space="preserve"> from different families is naturally handled by the coding method.</w:t>
+        <w:t xml:space="preserve"> from different families is naturally </w:t>
+      </w:r>
+      <w:r>
+        <w:rPr>
+          <w:rFonts w:ascii="Times New Roman" w:hAnsi="Times New Roman"/>
+          <w:sz w:val="18"/>
+          <w:szCs w:val="18"/>
+        </w:rPr>
+        <w:t xml:space="preserve">taken into consideration </w:t>
+      </w:r>
+      <w:r>
+        <w:rPr>
+          <w:rFonts w:ascii="Times New Roman" w:hAnsi="Times New Roman"/>
+          <w:sz w:val="18"/>
+          <w:szCs w:val="18"/>
+        </w:rPr>
+        <w:t>by the coding method.</w:t>
       </w:r>
     </w:p>
     <w:p>
@@ -1700,7 +1887,86 @@
           <w:sz w:val="18"/>
           <w:szCs w:val="18"/>
         </w:rPr>
-        <w:t xml:space="preserve">ith rare </w:t>
+        <w:t xml:space="preserve">ith rare variants </w:t>
+      </w:r>
+      <w:r>
+        <w:rPr>
+          <w:rFonts w:ascii="Times New Roman" w:hAnsi="Times New Roman"/>
+          <w:sz w:val="18"/>
+          <w:szCs w:val="18"/>
+        </w:rPr>
+        <w:fldChar w:fldCharType="begin"/>
+      </w:r>
+      <w:r>
+        <w:rPr>
+          <w:rFonts w:ascii="Times New Roman" w:hAnsi="Times New Roman"/>
+          <w:sz w:val="18"/>
+          <w:szCs w:val="18"/>
+        </w:rPr>
+        <w:instrText xml:space="preserve"> ADDIN ZOTERO_ITEM CSL_CITATION {"citationID":"CB5ksDe0","properties":{"formattedCitation":"(Li and Leal, 2008)","plainCitation":"(Li and Leal, 2008)"},"citationItems":[{"id":30,"uris":["http://zotero.org/users/1116201/items/ICX55P9A"],"uri":["http://zotero.org/users/1116201/items/ICX55P9A"],"itemData":{"id":30,"type":"article-journal","title":"Methods for detecting associations with rare variants for common diseases: application to analysis of sequence data","container-title":"American Journal of Human Genetics","page":"311-321","volume":"83","issue":"3","source":"NCBI PubMed","abstract":"Although whole-genome association studies using tagSNPs are a powerful approach for detecting common variants, they are underpowered for detecting associations with rare variants. Recent studies have demonstrated that common diseases can be due to functional variants with a wide spectrum of allele frequencies, ranging from rare to common. An effective way to identify rare variants is through direct sequencing. The development of cost-effective sequencing technologies enables association studies to use sequence data from candidate genes and, in the future, from the entire genome. Although methods used for analysis of common variants are applicable to sequence data, their performance might not be optimal. In this study, it is shown that the collapsing method, which involves collapsing genotypes across variants and applying a univariate test, is powerful for analyzing rare variants, whereas multivariate analysis is robust against inclusion of noncausal variants. Both methods are superior to analyzing each variant individually with univariate tests. In order to unify the advantages of both collapsing and multiple-marker tests, we developed the Combined Multivariate and Collapsing (CMC) method and demonstrated that the CMC method is both powerful and robust. The CMC method can be applied to either candidate-gene or whole-genome sequence data.","DOI":"10.1016/j.ajhg.2008.06.024","ISSN":"1537-6605","call-number":"0075","note":"PMID: 18691683","shortTitle":"Methods for detecting associations with rare variants for common diseases","journalAbbreviation":"Am. J. Hum. Genet","author":[{"family":"Li","given":"Bingshan"},{"family":"Leal","given":"Suzanne M"}],"issued":{"date-parts":[["2008",9]]},"accessed":{"date-parts":[["2011",3,9]]},"PMID":"18691683"}}],"schema":"https://github.com/citation-style-language/schema/raw/master/csl-citation.json"} </w:instrText>
+      </w:r>
+      <w:r>
+        <w:rPr>
+          <w:rFonts w:ascii="Times New Roman" w:hAnsi="Times New Roman"/>
+          <w:sz w:val="18"/>
+          <w:szCs w:val="18"/>
+        </w:rPr>
+        <w:fldChar w:fldCharType="separate"/>
+      </w:r>
+      <w:r>
+        <w:rPr>
+          <w:rFonts w:ascii="Times New Roman" w:hAnsi="Times New Roman"/>
+          <w:sz w:val="18"/>
+        </w:rPr>
+        <w:t>(Li and Leal, 2008)</w:t>
+      </w:r>
+      <w:r>
+        <w:rPr>
+          <w:rFonts w:ascii="Times New Roman" w:hAnsi="Times New Roman"/>
+          <w:sz w:val="18"/>
+          <w:szCs w:val="18"/>
+        </w:rPr>
+        <w:fldChar w:fldCharType="end"/>
+      </w:r>
+      <w:r>
+        <w:rPr>
+          <w:rFonts w:ascii="Times New Roman" w:hAnsi="Times New Roman"/>
+          <w:sz w:val="18"/>
+          <w:szCs w:val="18"/>
+        </w:rPr>
+        <w:t>.</w:t>
+      </w:r>
+      <w:r>
+        <w:rPr>
+          <w:rFonts w:ascii="Times New Roman" w:hAnsi="Times New Roman"/>
+          <w:sz w:val="18"/>
+          <w:szCs w:val="18"/>
+        </w:rPr>
+        <w:t xml:space="preserve"> </w:t>
+      </w:r>
+      <w:r>
+        <w:rPr>
+          <w:rFonts w:ascii="Times New Roman" w:hAnsi="Times New Roman"/>
+          <w:sz w:val="18"/>
+          <w:szCs w:val="18"/>
+        </w:rPr>
+        <w:t xml:space="preserve">We then assign each collapsed haplotype a single numeric </w:t>
+      </w:r>
+      <w:r>
+        <w:rPr>
+          <w:rFonts w:ascii="Times New Roman" w:hAnsi="Times New Roman"/>
+          <w:sz w:val="18"/>
+          <w:szCs w:val="18"/>
+        </w:rPr>
+        <w:t>value</w:t>
+      </w:r>
+      <w:r>
+        <w:rPr>
+          <w:rFonts w:ascii="Times New Roman" w:hAnsi="Times New Roman"/>
+          <w:sz w:val="18"/>
+          <w:szCs w:val="18"/>
+        </w:rPr>
+        <w:t xml:space="preserve"> such that different patterns of </w:t>
       </w:r>
       <w:r>
         <w:rPr>
@@ -1709,86 +1975,7 @@
           <w:szCs w:val="18"/>
         </w:rPr>
         <w:lastRenderedPageBreak/>
-        <w:t xml:space="preserve">variants </w:t>
-      </w:r>
-      <w:r>
-        <w:rPr>
-          <w:rFonts w:ascii="Times New Roman" w:hAnsi="Times New Roman"/>
-          <w:sz w:val="18"/>
-          <w:szCs w:val="18"/>
-        </w:rPr>
-        <w:fldChar w:fldCharType="begin"/>
-      </w:r>
-      <w:r>
-        <w:rPr>
-          <w:rFonts w:ascii="Times New Roman" w:hAnsi="Times New Roman"/>
-          <w:sz w:val="18"/>
-          <w:szCs w:val="18"/>
-        </w:rPr>
-        <w:instrText xml:space="preserve"> ADDIN ZOTERO_ITEM CSL_CITATION {"citationID":"CB5ksDe0","properties":{"formattedCitation":"(Li and Leal, 2008)","plainCitation":"(Li and Leal, 2008)"},"citationItems":[{"id":30,"uris":["http://zotero.org/users/1116201/items/ICX55P9A"],"uri":["http://zotero.org/users/1116201/items/ICX55P9A"],"itemData":{"id":30,"type":"article-journal","title":"Methods for detecting associations with rare variants for common diseases: application to analysis of sequence data","container-title":"American Journal of Human Genetics","page":"311-321","volume":"83","issue":"3","source":"NCBI PubMed","abstract":"Although whole-genome association studies using tagSNPs are a powerful approach for detecting common variants, they are underpowered for detecting associations with rare variants. Recent studies have demonstrated that common diseases can be due to functional variants with a wide spectrum of allele frequencies, ranging from rare to common. An effective way to identify rare variants is through direct sequencing. The development of cost-effective sequencing technologies enables association studies to use sequence data from candidate genes and, in the future, from the entire genome. Although methods used for analysis of common variants are applicable to sequence data, their performance might not be optimal. In this study, it is shown that the collapsing method, which involves collapsing genotypes across variants and applying a univariate test, is powerful for analyzing rare variants, whereas multivariate analysis is robust against inclusion of noncausal variants. Both methods are superior to analyzing each variant individually with univariate tests. In order to unify the advantages of both collapsing and multiple-marker tests, we developed the Combined Multivariate and Collapsing (CMC) method and demonstrated that the CMC method is both powerful and robust. The CMC method can be applied to either candidate-gene or whole-genome sequence data.","DOI":"10.1016/j.ajhg.2008.06.024","ISSN":"1537-6605","call-number":"0075","note":"PMID: 18691683","shortTitle":"Methods for detecting associations with rare variants for common diseases","journalAbbreviation":"Am. J. Hum. Genet","author":[{"family":"Li","given":"Bingshan"},{"family":"Leal","given":"Suzanne M"}],"issued":{"date-parts":[["2008",9]]},"accessed":{"date-parts":[["2011",3,9]]},"PMID":"18691683"}}],"schema":"https://github.com/citation-style-language/schema/raw/master/csl-citation.json"} </w:instrText>
-      </w:r>
-      <w:r>
-        <w:rPr>
-          <w:rFonts w:ascii="Times New Roman" w:hAnsi="Times New Roman"/>
-          <w:sz w:val="18"/>
-          <w:szCs w:val="18"/>
-        </w:rPr>
-        <w:fldChar w:fldCharType="separate"/>
-      </w:r>
-      <w:r>
-        <w:rPr>
-          <w:rFonts w:ascii="Times New Roman" w:hAnsi="Times New Roman"/>
-          <w:sz w:val="18"/>
-        </w:rPr>
-        <w:t>(Li and Leal, 2008)</w:t>
-      </w:r>
-      <w:r>
-        <w:rPr>
-          <w:rFonts w:ascii="Times New Roman" w:hAnsi="Times New Roman"/>
-          <w:sz w:val="18"/>
-          <w:szCs w:val="18"/>
-        </w:rPr>
-        <w:fldChar w:fldCharType="end"/>
-      </w:r>
-      <w:r>
-        <w:rPr>
-          <w:rFonts w:ascii="Times New Roman" w:hAnsi="Times New Roman"/>
-          <w:sz w:val="18"/>
-          <w:szCs w:val="18"/>
-        </w:rPr>
-        <w:t>.</w:t>
-      </w:r>
-      <w:r>
-        <w:rPr>
-          <w:rFonts w:ascii="Times New Roman" w:hAnsi="Times New Roman"/>
-          <w:sz w:val="18"/>
-          <w:szCs w:val="18"/>
-        </w:rPr>
-        <w:t xml:space="preserve"> </w:t>
-      </w:r>
-      <w:r>
-        <w:rPr>
-          <w:rFonts w:ascii="Times New Roman" w:hAnsi="Times New Roman"/>
-          <w:sz w:val="18"/>
-          <w:szCs w:val="18"/>
-        </w:rPr>
-        <w:t xml:space="preserve">We then assign each collapsed haplotype a single numeric </w:t>
-      </w:r>
-      <w:r>
-        <w:rPr>
-          <w:rFonts w:ascii="Times New Roman" w:hAnsi="Times New Roman"/>
-          <w:sz w:val="18"/>
-          <w:szCs w:val="18"/>
-        </w:rPr>
-        <w:t>value</w:t>
-      </w:r>
-      <w:r>
-        <w:rPr>
-          <w:rFonts w:ascii="Times New Roman" w:hAnsi="Times New Roman"/>
-          <w:sz w:val="18"/>
-          <w:szCs w:val="18"/>
-        </w:rPr>
-        <w:t xml:space="preserve"> such that different patterns of collapsed haplotypes in all samples are uniquely represented. The choice of coding for patterns is arbitrary, although we use continuous positive integers and assign a smaller value for collapsed haplotypes having more 0’s than 1’s. The sample haplotypes thus represented can be directly used for linkage analysis with </w:t>
+        <w:t xml:space="preserve">collapsed haplotypes in all samples are uniquely represented. The choice of coding for patterns is arbitrary, although we use continuous positive integers and assign a smaller value for collapsed haplotypes having more 0’s than 1’s. The sample haplotypes thus represented can be directly used for linkage analysis with </w:t>
       </w:r>
       <w:r>
         <w:rPr>
@@ -1930,7 +2117,7 @@
           <v:shape id="_x0000_i1025" type="#_x0000_t75" style="width:78.9pt;height:15.65pt" o:ole="">
             <v:imagedata r:id="rId15" o:title=""/>
           </v:shape>
-          <o:OLEObject Type="Embed" ProgID="Equation.DSMT4" ShapeID="_x0000_i1025" DrawAspect="Content" ObjectID="_1456735455" r:id="rId16"/>
+          <o:OLEObject Type="Embed" ProgID="Equation.DSMT4" ShapeID="_x0000_i1025" DrawAspect="Content" ObjectID="_1456750085" r:id="rId16"/>
         </w:object>
       </w:r>
       <w:r>
@@ -1949,10 +2136,10 @@
           <w:szCs w:val="18"/>
         </w:rPr>
         <w:object w:dxaOrig="360" w:dyaOrig="380" w14:anchorId="24A0990D">
-          <v:shape id="_x0000_i1026" type="#_x0000_t75" style="width:16.9pt;height:17.55pt" o:ole="">
+          <v:shape id="_x0000_i1026" type="#_x0000_t75" style="width:14.4pt;height:15.05pt" o:ole="">
             <v:imagedata r:id="rId17" o:title=""/>
           </v:shape>
-          <o:OLEObject Type="Embed" ProgID="Equation.DSMT4" ShapeID="_x0000_i1026" DrawAspect="Content" ObjectID="_1456735456" r:id="rId18"/>
+          <o:OLEObject Type="Embed" ProgID="Equation.DSMT4" ShapeID="_x0000_i1026" DrawAspect="Content" ObjectID="_1456750086" r:id="rId18"/>
         </w:object>
       </w:r>
       <w:r>
@@ -2051,7 +2238,7 @@
           <v:shape id="_x0000_i1027" type="#_x0000_t75" style="width:123.35pt;height:16.3pt" o:ole="">
             <v:imagedata r:id="rId19" o:title=""/>
           </v:shape>
-          <o:OLEObject Type="Embed" ProgID="Equation.DSMT4" ShapeID="_x0000_i1027" DrawAspect="Content" ObjectID="_1456735457" r:id="rId20"/>
+          <o:OLEObject Type="Embed" ProgID="Equation.DSMT4" ShapeID="_x0000_i1027" DrawAspect="Content" ObjectID="_1456750087" r:id="rId20"/>
         </w:object>
       </w:r>
       <w:r>
@@ -2090,7 +2277,7 @@
           <v:shape id="_x0000_i1028" type="#_x0000_t75" style="width:73.9pt;height:15.05pt" o:ole="">
             <v:imagedata r:id="rId21" o:title=""/>
           </v:shape>
-          <o:OLEObject Type="Embed" ProgID="Equation.DSMT4" ShapeID="_x0000_i1028" DrawAspect="Content" ObjectID="_1456735458" r:id="rId22"/>
+          <o:OLEObject Type="Embed" ProgID="Equation.DSMT4" ShapeID="_x0000_i1028" DrawAspect="Content" ObjectID="_1456750088" r:id="rId22"/>
         </w:object>
       </w:r>
       <w:r>
@@ -2126,7 +2313,23 @@
           <w:sz w:val="18"/>
           <w:szCs w:val="18"/>
         </w:rPr>
-        <w:t>. The normalized collapsed haplotype pattern frequencies are then used as the allele frequencies for the corresponding regional genotype markers in linkage analysis.</w:t>
+        <w:t xml:space="preserve">. The normalized collapsed haplotype pattern frequencies are then used as the allele frequencies for the corresponding regional genotype markers </w:t>
+      </w:r>
+      <w:r>
+        <w:rPr>
+          <w:rFonts w:ascii="Times New Roman" w:hAnsi="Times New Roman"/>
+          <w:sz w:val="18"/>
+          <w:szCs w:val="18"/>
+        </w:rPr>
+        <w:t>for</w:t>
+      </w:r>
+      <w:r>
+        <w:rPr>
+          <w:rFonts w:ascii="Times New Roman" w:hAnsi="Times New Roman"/>
+          <w:sz w:val="18"/>
+          <w:szCs w:val="18"/>
+        </w:rPr>
+        <w:t xml:space="preserve"> linkage analysis.</w:t>
       </w:r>
     </w:p>
     <w:p>
@@ -2145,7 +2348,23 @@
           <w:sz w:val="18"/>
           <w:szCs w:val="18"/>
         </w:rPr>
-        <w:t xml:space="preserve">   For variants having high population frequency it is not advisable to include them in regional marker generation, as their genotype may predominate the marker pattern. </w:t>
+        <w:t xml:space="preserve">   For variants having high population frequency it is not advisable to include them in regional marker generation, as their genotype</w:t>
+      </w:r>
+      <w:r>
+        <w:rPr>
+          <w:rFonts w:ascii="Times New Roman" w:hAnsi="Times New Roman"/>
+          <w:sz w:val="18"/>
+          <w:szCs w:val="18"/>
+        </w:rPr>
+        <w:t>s</w:t>
+      </w:r>
+      <w:r>
+        <w:rPr>
+          <w:rFonts w:ascii="Times New Roman" w:hAnsi="Times New Roman"/>
+          <w:sz w:val="18"/>
+          <w:szCs w:val="18"/>
+        </w:rPr>
+        <w:t xml:space="preserve"> may predominate the marker pattern. </w:t>
       </w:r>
       <w:r>
         <w:rPr>
@@ -2213,7 +2432,7 @@
           <w:sz w:val="18"/>
           <w:szCs w:val="18"/>
         </w:rPr>
-        <w:t xml:space="preserve">and produces high quality graphical report on both LOD and HLOD scores for two-point linkage analysis on regional genotype markers generated by the CHP method previously described. Additionally XXX supports output of regional genotype data into formats compatible with linkage software such as </w:t>
+        <w:t xml:space="preserve">and produces high quality graphical report on both LOD and HLOD scores for two-point linkage analysis on regional markers generated by the CHP method previously described. Additionally XXX supports output of regional genotype data into formats compatible with linkage software such as </w:t>
       </w:r>
       <w:commentRangeStart w:id="4"/>
       <w:r>
@@ -2459,7 +2678,15 @@
           <w:sz w:val="18"/>
           <w:szCs w:val="18"/>
         </w:rPr>
-        <w:t xml:space="preserve"> as the surrogate for genetic distance of the regional marker.</w:t>
+        <w:t xml:space="preserve"> to approximate the </w:t>
+      </w:r>
+      <w:r>
+        <w:rPr>
+          <w:rFonts w:ascii="Times New Roman" w:hAnsi="Times New Roman"/>
+          <w:sz w:val="18"/>
+          <w:szCs w:val="18"/>
+        </w:rPr>
+        <w:t>genetic distance of the regional marker.</w:t>
       </w:r>
     </w:p>
     <w:p>
@@ -2551,8 +2778,6 @@
         </w:rPr>
         <w:t>of</w:t>
       </w:r>
-      <w:bookmarkStart w:id="5" w:name="_GoBack"/>
-      <w:bookmarkEnd w:id="5"/>
       <w:r>
         <w:rPr>
           <w:rFonts w:ascii="Times New Roman" w:hAnsi="Times New Roman"/>
@@ -2583,23 +2808,23 @@
           <w:sz w:val="18"/>
           <w:szCs w:val="18"/>
         </w:rPr>
-        <w:t xml:space="preserve"> (see Supplemental Methods for details</w:t>
-      </w:r>
-      <w:r>
-        <w:rPr>
-          <w:rFonts w:ascii="Times New Roman" w:hAnsi="Times New Roman"/>
-          <w:sz w:val="18"/>
-          <w:szCs w:val="18"/>
-        </w:rPr>
-        <w:t xml:space="preserve"> on data simulation</w:t>
-      </w:r>
-      <w:r>
-        <w:rPr>
-          <w:rFonts w:ascii="Times New Roman" w:hAnsi="Times New Roman"/>
-          <w:sz w:val="18"/>
-          <w:szCs w:val="18"/>
-        </w:rPr>
-        <w:t>)</w:t>
+        <w:t xml:space="preserve"> (see Supplemental Methods for </w:t>
+      </w:r>
+      <w:r>
+        <w:rPr>
+          <w:rFonts w:ascii="Times New Roman" w:hAnsi="Times New Roman"/>
+          <w:sz w:val="18"/>
+          <w:szCs w:val="18"/>
+        </w:rPr>
+        <w:t xml:space="preserve">simulation </w:t>
+      </w:r>
+      <w:r>
+        <w:rPr>
+          <w:rFonts w:ascii="Times New Roman" w:hAnsi="Times New Roman"/>
+          <w:sz w:val="18"/>
+          <w:szCs w:val="18"/>
+        </w:rPr>
+        <w:t>details)</w:t>
       </w:r>
       <w:r>
         <w:rPr>
@@ -2677,7 +2902,31 @@
         <w:rPr>
           <w:lang w:eastAsia="zh-CN"/>
         </w:rPr>
-        <w:t xml:space="preserve">In haplotype reconstruction for the CHP method, loci that cannot be deterministically phased using available transmission information are assigned an arbitrary phase since all possible phases will yield to the same regional marker coding, as shown in Fig. S2. Definition of regions for marker generation and the choice of window size for variants collapsing can be arbitrary. For </w:t>
+        <w:t xml:space="preserve">In </w:t>
+      </w:r>
+      <w:r>
+        <w:rPr>
+          <w:lang w:eastAsia="zh-CN"/>
+        </w:rPr>
+        <w:t xml:space="preserve">the </w:t>
+      </w:r>
+      <w:r>
+        <w:rPr>
+          <w:lang w:eastAsia="zh-CN"/>
+        </w:rPr>
+        <w:t xml:space="preserve">haplotype reconstruction </w:t>
+      </w:r>
+      <w:r>
+        <w:rPr>
+          <w:lang w:eastAsia="zh-CN"/>
+        </w:rPr>
+        <w:t xml:space="preserve">step for </w:t>
+      </w:r>
+      <w:r>
+        <w:rPr>
+          <w:lang w:eastAsia="zh-CN"/>
+        </w:rPr>
+        <w:t xml:space="preserve">CHP method, loci that cannot be deterministically phased using available transmission information are assigned an arbitrary phase since all possible phases will yield to the same regional marker coding, as shown in Fig. S2. Definition of regions for marker generation and the choice of window size for variants collapsing can be arbitrary. For </w:t>
       </w:r>
       <w:r>
         <w:rPr>
@@ -2701,19 +2950,7 @@
         <w:rPr>
           <w:lang w:eastAsia="zh-CN"/>
         </w:rPr>
-        <w:t xml:space="preserve">genes as regional markers. Within each </w:t>
-      </w:r>
-      <w:r>
-        <w:rPr>
-          <w:lang w:eastAsia="zh-CN"/>
-        </w:rPr>
-        <w:t xml:space="preserve">genetic </w:t>
-      </w:r>
-      <w:r>
-        <w:rPr>
-          <w:lang w:eastAsia="zh-CN"/>
-        </w:rPr>
-        <w:t xml:space="preserve">region, commonly used window size options for variants collapsing are </w:t>
+        <w:t xml:space="preserve">genes as regional markers. Within each region, commonly used window size options for variants collapsing are </w:t>
       </w:r>
       <w:r>
         <w:rPr>
@@ -2725,38 +2962,38 @@
         <w:rPr>
           <w:lang w:eastAsia="zh-CN"/>
         </w:rPr>
-        <w:t xml:space="preserve">complete </w:t>
+        <w:t>complete collapsing (wi</w:t>
+      </w:r>
+      <w:r>
+        <w:rPr>
+          <w:lang w:eastAsia="zh-CN"/>
+        </w:rPr>
+        <w:t>ndow size equals region length) and</w:t>
+      </w:r>
+      <w:r>
+        <w:rPr>
+          <w:lang w:eastAsia="zh-CN"/>
+        </w:rPr>
+        <w:t xml:space="preserve"> no collapsing (</w:t>
+      </w:r>
+      <w:r>
+        <w:rPr>
+          <w:lang w:eastAsia="zh-CN"/>
+        </w:rPr>
+        <w:t>window size equals one)</w:t>
+      </w:r>
+      <w:r>
+        <w:rPr>
+          <w:lang w:eastAsia="zh-CN"/>
+        </w:rPr>
+        <w:t xml:space="preserve">, although other arbitrary window size </w:t>
       </w:r>
       <w:r>
         <w:rPr>
           <w:lang w:eastAsia="zh-CN"/>
         </w:rPr>
         <w:lastRenderedPageBreak/>
-        <w:t>collapsing (wi</w:t>
-      </w:r>
-      <w:r>
-        <w:rPr>
-          <w:lang w:eastAsia="zh-CN"/>
-        </w:rPr>
-        <w:t>ndow size equals region length) and</w:t>
-      </w:r>
-      <w:r>
-        <w:rPr>
-          <w:lang w:eastAsia="zh-CN"/>
-        </w:rPr>
-        <w:t xml:space="preserve"> no collapsing (</w:t>
-      </w:r>
-      <w:r>
-        <w:rPr>
-          <w:lang w:eastAsia="zh-CN"/>
-        </w:rPr>
-        <w:t>window size equals one)</w:t>
-      </w:r>
-      <w:r>
-        <w:rPr>
-          <w:lang w:eastAsia="zh-CN"/>
-        </w:rPr>
-        <w:t xml:space="preserve">, although other arbitrary window size options are also available </w:t>
+        <w:t xml:space="preserve">options are also available </w:t>
       </w:r>
       <w:r>
         <w:rPr>
@@ -2768,7 +3005,21 @@
         <w:rPr>
           <w:lang w:eastAsia="zh-CN"/>
         </w:rPr>
-        <w:t xml:space="preserve"> XXX. For regions with recombination events, the region is divided into sub-units by loci where a recombination event is observed in any sample in family, and in linkage analysis the sub-unit giving the strongest evidence of linkage will be chosen to represent the entire region. In model based linkage analysis, correct specification of marker allele frequency is crucial to controlling for type I error and reducing type </w:t>
+        <w:t xml:space="preserve"> XXX</w:t>
+      </w:r>
+      <w:r>
+        <w:rPr>
+          <w:lang w:eastAsia="zh-CN"/>
+        </w:rPr>
+        <w:t xml:space="preserve"> software</w:t>
+      </w:r>
+      <w:bookmarkStart w:id="5" w:name="_GoBack"/>
+      <w:bookmarkEnd w:id="5"/>
+      <w:r>
+        <w:rPr>
+          <w:lang w:eastAsia="zh-CN"/>
+        </w:rPr>
+        <w:t xml:space="preserve">. For regions with recombination events, the region is divided into sub-units by loci where a recombination event is observed in any sample in family, and in linkage analysis the sub-unit giving the strongest evidence of linkage will be chosen to represent the entire region. In model based linkage analysis, correct specification of marker allele frequency is crucial to controlling for type I error and reducing type </w:t>
       </w:r>
       <w:r>
         <w:rPr>
@@ -7866,7 +8117,7 @@
 </file>
 
 <file path=customXml/itemProps1.xml><?xml version="1.0" encoding="utf-8"?>
-<ds:datastoreItem xmlns:ds="http://schemas.openxmlformats.org/officeDocument/2006/customXml" ds:itemID="{88798B3E-FC93-4AC2-9561-8414A920E97F}">
+<ds:datastoreItem xmlns:ds="http://schemas.openxmlformats.org/officeDocument/2006/customXml" ds:itemID="{1B5CE73B-4135-4958-A52A-7EE52632C0A2}">
   <ds:schemaRefs>
     <ds:schemaRef ds:uri="http://schemas.openxmlformats.org/officeDocument/2006/bibliography"/>
   </ds:schemaRefs>

</xml_diff>

<commit_message>
update MS and simulation
</commit_message>
<xml_diff>
--- a/ms/LinkageCoder.docx
+++ b/ms/LinkageCoder.docx
@@ -326,11 +326,332 @@
       <w:r>
         <w:t xml:space="preserve">Inspired by the “aggregation analysis” commonly practiced in rare variants complex disease association studies, we have developed a collapsed haplotype pattern method to generate markers from sequence data for linkage analysis. We demonstrate with a range of simulation studies of two-point linkage analysis that our method is substantially more powerful over linkage analysis using single nucleotide variants. We developed the </w:t>
       </w:r>
-      <w:commentRangeStart w:id="0"/>
-      <w:r>
-        <w:t xml:space="preserve">XXX </w:t>
-      </w:r>
-      <w:commentRangeEnd w:id="0"/>
+      <w:r>
+        <w:t>SEQLinkage</w:t>
+      </w:r>
+      <w:r>
+        <w:t xml:space="preserve"> software package that uses the method des</w:t>
+      </w:r>
+      <w:r>
+        <w:t xml:space="preserve">cribed here to perform </w:t>
+      </w:r>
+      <w:r>
+        <w:t xml:space="preserve">linkage analysis on sequence data. Additionally </w:t>
+      </w:r>
+      <w:r>
+        <w:t>SEQLinkage</w:t>
+      </w:r>
+      <w:r>
+        <w:t xml:space="preserve"> can output marker data in formats compatible with </w:t>
+      </w:r>
+      <w:r>
+        <w:t>LINKAGE</w:t>
+      </w:r>
+      <w:r>
+        <w:t xml:space="preserve">, </w:t>
+      </w:r>
+      <w:r>
+        <w:t>MERLIN</w:t>
+      </w:r>
+      <w:r>
+        <w:t xml:space="preserve"> and</w:t>
+      </w:r>
+      <w:r>
+        <w:t xml:space="preserve"> </w:t>
+      </w:r>
+      <w:r>
+        <w:t xml:space="preserve">MEGA2 </w:t>
+      </w:r>
+      <w:r>
+        <w:t xml:space="preserve">software, reviving </w:t>
+      </w:r>
+      <w:r>
+        <w:t>many</w:t>
+      </w:r>
+      <w:r>
+        <w:t xml:space="preserve"> linkage ana</w:t>
+      </w:r>
+      <w:r>
+        <w:t>lysis tools for use in NGS era.</w:t>
+      </w:r>
+    </w:p>
+    <w:p>
+      <w:pPr>
+        <w:pStyle w:val="AbstractText"/>
+        <w:jc w:val="left"/>
+      </w:pPr>
+      <w:r>
+        <w:rPr>
+          <w:b/>
+        </w:rPr>
+        <w:t>Availability:</w:t>
+      </w:r>
+      <w:r>
+        <w:rPr>
+          <w:rFonts w:hint="eastAsia"/>
+          <w:b/>
+          <w:lang w:eastAsia="zh-CN"/>
+        </w:rPr>
+        <w:t xml:space="preserve"> </w:t>
+      </w:r>
+      <w:r>
+        <w:rPr>
+          <w:lang w:eastAsia="zh-CN"/>
+        </w:rPr>
+        <w:t>SEQLinkage</w:t>
+      </w:r>
+      <w:r>
+        <w:rPr>
+          <w:rFonts w:hint="eastAsia"/>
+          <w:lang w:eastAsia="zh-CN"/>
+        </w:rPr>
+        <w:t>, including source and multi-platform executables, documentation</w:t>
+      </w:r>
+      <w:r>
+        <w:rPr>
+          <w:lang w:eastAsia="zh-CN"/>
+        </w:rPr>
+        <w:t xml:space="preserve"> and</w:t>
+      </w:r>
+      <w:r>
+        <w:rPr>
+          <w:rFonts w:hint="eastAsia"/>
+          <w:lang w:eastAsia="zh-CN"/>
+        </w:rPr>
+        <w:t xml:space="preserve"> examples</w:t>
+      </w:r>
+      <w:r>
+        <w:rPr>
+          <w:rFonts w:hint="eastAsia"/>
+          <w:lang w:eastAsia="zh-CN"/>
+        </w:rPr>
+        <w:t>, is available at</w:t>
+      </w:r>
+      <w:r>
+        <w:rPr>
+          <w:rFonts w:hint="eastAsia"/>
+          <w:b/>
+          <w:lang w:eastAsia="zh-CN"/>
+        </w:rPr>
+        <w:t xml:space="preserve"> </w:t>
+      </w:r>
+      <w:r>
+        <w:rPr>
+          <w:rFonts w:hint="eastAsia"/>
+          <w:lang w:eastAsia="zh-CN"/>
+        </w:rPr>
+        <w:t>http://bioinformatics.org/</w:t>
+      </w:r>
+      <w:r>
+        <w:rPr>
+          <w:lang w:eastAsia="zh-CN"/>
+        </w:rPr>
+        <w:t>seql</w:t>
+      </w:r>
+      <w:r>
+        <w:rPr>
+          <w:lang w:eastAsia="zh-CN"/>
+        </w:rPr>
+        <w:t>ink</w:t>
+      </w:r>
+    </w:p>
+    <w:p>
+      <w:pPr>
+        <w:pStyle w:val="AbstractText"/>
+      </w:pPr>
+      <w:r>
+        <w:rPr>
+          <w:b/>
+        </w:rPr>
+        <w:t>Contact:</w:t>
+      </w:r>
+      <w:r>
+        <w:t xml:space="preserve"> </w:t>
+      </w:r>
+      <w:r>
+        <w:t>sleal@bcm.edu</w:t>
+      </w:r>
+    </w:p>
+    <w:p>
+      <w:pPr>
+        <w:pStyle w:val="Heading1"/>
+        <w:spacing w:before="280"/>
+        <w:ind w:left="360" w:hanging="360"/>
+      </w:pPr>
+      <w:r>
+        <w:t>introduction</w:t>
+      </w:r>
+    </w:p>
+    <w:p>
+      <w:pPr>
+        <w:pStyle w:val="ParaNoInd"/>
+        <w:spacing w:after="40"/>
+        <w:rPr>
+          <w:lang w:eastAsia="zh-CN"/>
+        </w:rPr>
+      </w:pPr>
+      <w:r>
+        <w:rPr>
+          <w:lang w:eastAsia="zh-CN"/>
+        </w:rPr>
+        <w:t xml:space="preserve">The advent and advance of next generation sequencing technology </w:t>
+      </w:r>
+      <w:r>
+        <w:rPr>
+          <w:lang w:eastAsia="zh-CN"/>
+        </w:rPr>
+        <w:t xml:space="preserve">(NGS) </w:t>
+      </w:r>
+      <w:r>
+        <w:rPr>
+          <w:lang w:eastAsia="zh-CN"/>
+        </w:rPr>
+        <w:t xml:space="preserve">in recent years </w:t>
+      </w:r>
+      <w:r>
+        <w:rPr>
+          <w:lang w:eastAsia="zh-CN"/>
+        </w:rPr>
+        <w:t xml:space="preserve">has led to </w:t>
+      </w:r>
+      <w:r>
+        <w:rPr>
+          <w:lang w:eastAsia="zh-CN"/>
+        </w:rPr>
+        <w:t xml:space="preserve">identifications of </w:t>
+      </w:r>
+      <w:r>
+        <w:rPr>
+          <w:lang w:eastAsia="zh-CN"/>
+        </w:rPr>
+        <w:t>a large number of gene</w:t>
+      </w:r>
+      <w:r>
+        <w:rPr>
+          <w:lang w:eastAsia="zh-CN"/>
+        </w:rPr>
+        <w:t xml:space="preserve">s for </w:t>
+      </w:r>
+      <w:r>
+        <w:rPr>
+          <w:lang w:eastAsia="zh-CN"/>
+        </w:rPr>
+        <w:t>rare Men</w:t>
+      </w:r>
+      <w:r>
+        <w:rPr>
+          <w:lang w:eastAsia="zh-CN"/>
+        </w:rPr>
+        <w:t>delian disorders</w:t>
+      </w:r>
+      <w:r>
+        <w:rPr>
+          <w:lang w:eastAsia="zh-CN"/>
+        </w:rPr>
+        <w:t xml:space="preserve">. </w:t>
+      </w:r>
+      <w:r>
+        <w:rPr>
+          <w:lang w:eastAsia="zh-CN"/>
+        </w:rPr>
+        <w:t xml:space="preserve">Typical </w:t>
+      </w:r>
+      <w:r>
+        <w:rPr>
+          <w:lang w:eastAsia="zh-CN"/>
+        </w:rPr>
+        <w:t>approach</w:t>
+      </w:r>
+      <w:r>
+        <w:rPr>
+          <w:lang w:eastAsia="zh-CN"/>
+        </w:rPr>
+        <w:t xml:space="preserve"> to find </w:t>
+      </w:r>
+      <w:r>
+        <w:rPr>
+          <w:lang w:eastAsia="zh-CN"/>
+        </w:rPr>
+        <w:t xml:space="preserve">Mendelian disease causing variants using whole-genome </w:t>
+      </w:r>
+      <w:r>
+        <w:rPr>
+          <w:lang w:eastAsia="zh-CN"/>
+        </w:rPr>
+        <w:t xml:space="preserve">(WGS) </w:t>
+      </w:r>
+      <w:r>
+        <w:rPr>
+          <w:lang w:eastAsia="zh-CN"/>
+        </w:rPr>
+        <w:t>or whol</w:t>
+      </w:r>
+      <w:r>
+        <w:rPr>
+          <w:lang w:eastAsia="zh-CN"/>
+        </w:rPr>
+        <w:t xml:space="preserve">e exome sequence </w:t>
+      </w:r>
+      <w:r>
+        <w:rPr>
+          <w:lang w:eastAsia="zh-CN"/>
+        </w:rPr>
+        <w:t xml:space="preserve">(WES) </w:t>
+      </w:r>
+      <w:r>
+        <w:rPr>
+          <w:lang w:eastAsia="zh-CN"/>
+        </w:rPr>
+        <w:t xml:space="preserve">data </w:t>
+      </w:r>
+      <w:r>
+        <w:rPr>
+          <w:lang w:eastAsia="zh-CN"/>
+        </w:rPr>
+        <w:t>is to filter</w:t>
+      </w:r>
+      <w:r>
+        <w:rPr>
+          <w:lang w:eastAsia="zh-CN"/>
+        </w:rPr>
+        <w:t xml:space="preserve"> variants only shared </w:t>
+      </w:r>
+      <w:r>
+        <w:rPr>
+          <w:lang w:eastAsia="zh-CN"/>
+        </w:rPr>
+        <w:t>by affected relatives in family.</w:t>
+      </w:r>
+      <w:r>
+        <w:rPr>
+          <w:lang w:eastAsia="zh-CN"/>
+        </w:rPr>
+        <w:t xml:space="preserve"> While </w:t>
+      </w:r>
+      <w:r>
+        <w:rPr>
+          <w:lang w:eastAsia="zh-CN"/>
+        </w:rPr>
+        <w:t xml:space="preserve">the filtering </w:t>
+      </w:r>
+      <w:r>
+        <w:rPr>
+          <w:lang w:eastAsia="zh-CN"/>
+        </w:rPr>
+        <w:t>method</w:t>
+      </w:r>
+      <w:r>
+        <w:rPr>
+          <w:lang w:eastAsia="zh-CN"/>
+        </w:rPr>
+        <w:t xml:space="preserve"> is straightforward and has been </w:t>
+      </w:r>
+      <w:r>
+        <w:rPr>
+          <w:lang w:eastAsia="zh-CN"/>
+        </w:rPr>
+        <w:t>successful</w:t>
+      </w:r>
       <w:r>
         <w:rPr>
           <w:rStyle w:val="CommentReference"/>
@@ -340,113 +661,766 @@
         <w:commentReference w:id="0"/>
       </w:r>
       <w:r>
-        <w:t>software package that uses the method des</w:t>
-      </w:r>
-      <w:r>
-        <w:t xml:space="preserve">cribed here to perform </w:t>
-      </w:r>
-      <w:r>
-        <w:t xml:space="preserve">linkage analysis on sequence data. Additionally XXX can output marker data in formats compatible with XXX, XXX, and XXX software, reviving </w:t>
-      </w:r>
-      <w:r>
-        <w:t>many</w:t>
-      </w:r>
-      <w:r>
-        <w:t xml:space="preserve"> linkage ana</w:t>
-      </w:r>
-      <w:r>
-        <w:t>lysis tools for use in NGS era.</w:t>
+        <w:rPr>
+          <w:lang w:eastAsia="zh-CN"/>
+        </w:rPr>
+        <w:t xml:space="preserve"> </w:t>
+      </w:r>
+      <w:r>
+        <w:rPr>
+          <w:lang w:eastAsia="zh-CN"/>
+        </w:rPr>
+        <w:fldChar w:fldCharType="begin"/>
+      </w:r>
+      <w:r>
+        <w:rPr>
+          <w:lang w:eastAsia="zh-CN"/>
+        </w:rPr>
+        <w:instrText xml:space="preserve"> ADDIN ZOTERO_ITEM CSL_CITATION {"citationID":"YVjyUnHO","properties":{"formattedCitation":"{\\rtf (Ng \\i et al.\\i0{}, 2010)}","plainCitation":"(Ng et al., 2010)"},"citationItems":[{"id":64,"uris":["http://zotero.org/users/1116201/items/MFE8VIFZ"],"uri":["http://zotero.org/users/1116201/items/MFE8VIFZ"],"itemData":{"id":64,"type":"article-journal","title":"Exome sequencing identifies the cause of a Mendelian disorder","container-title":"Nature genetics","page":"30-35","volume":"42","issue":"1","source":"PubMed Central","abstract":"We demonstrate the first successful application of exome sequencing to discover the gene for a rare, Mendelian disorder of unknown cause, Miller syndrome (OMIM %263750). For four affected individuals in three independent kindreds, we captured and sequenced coding regions to a mean coverage of 40X, and sufficient depth to call variants at ~97% of each targeted exome. Filtering against public SNP databases and a small number of HapMap exomes for genes with two novel variants in each of the four cases identified a single candidate gene, DHODH, which encodes a key enzyme in the pyrimidine de novo biosynthesis pathway. Sanger sequencing confirmed the presence of DHODH mutations in three additional families with Miller syndrome. Exome sequencing of a small number of unrelated, affected individuals is a powerful, efficient strategy for identifying the genes underlying rare Mendelian disorders and will likely transform the genetic analysis of monogenic traits.","DOI":"10.1038/ng.499","ISSN":"1061-4036","call-number":"0000","note":"PMID: 19915526\nPMCID: 2847889","journalAbbreviation":"Nat Genet","author":[{"family":"Ng","given":"Sarah B."},{"family":"Buckingham","given":"Kati J."},{"family":"Lee","given":"Choli"},{"family":"Bigham","given":"Abigail W."},{"family":"Tabor","given":"Holly K."},{"family":"Dent","given":"Karin M."},{"family":"Huff","given":"Chad D."},{"family":"Shannon","given":"Paul T."},{"family":"Jabs","given":"Ethylin Wang"},{"family":"Nickerson","given":"Deborah A."},{"family":"Shendure","given":"Jay"},{"family":"Bamshad","given":"Michael J."}],"issued":{"date-parts":[["2010",1]]},"PMID":"19915526","PMCID":"2847889"}}],"schema":"https://github.com/citation-style-language/schema/raw/master/csl-citation.json"} </w:instrText>
+      </w:r>
+      <w:r>
+        <w:rPr>
+          <w:lang w:eastAsia="zh-CN"/>
+        </w:rPr>
+        <w:fldChar w:fldCharType="separate"/>
+      </w:r>
+      <w:r>
+        <w:rPr>
+          <w:szCs w:val="24"/>
+        </w:rPr>
+        <w:t xml:space="preserve">(Ng </w:t>
+      </w:r>
+      <w:r>
+        <w:rPr>
+          <w:i/>
+          <w:iCs/>
+          <w:szCs w:val="24"/>
+        </w:rPr>
+        <w:t>et al.</w:t>
+      </w:r>
+      <w:r>
+        <w:rPr>
+          <w:szCs w:val="24"/>
+        </w:rPr>
+        <w:t>, 2010)</w:t>
+      </w:r>
+      <w:r>
+        <w:rPr>
+          <w:lang w:eastAsia="zh-CN"/>
+        </w:rPr>
+        <w:fldChar w:fldCharType="end"/>
+      </w:r>
+      <w:r>
+        <w:rPr>
+          <w:lang w:eastAsia="zh-CN"/>
+        </w:rPr>
+        <w:t>,</w:t>
+      </w:r>
+      <w:r>
+        <w:rPr>
+          <w:lang w:eastAsia="zh-CN"/>
+        </w:rPr>
+        <w:t xml:space="preserve"> </w:t>
+      </w:r>
+      <w:r>
+        <w:rPr>
+          <w:lang w:eastAsia="zh-CN"/>
+        </w:rPr>
+        <w:t>such effort</w:t>
+      </w:r>
+      <w:r>
+        <w:rPr>
+          <w:lang w:eastAsia="zh-CN"/>
+        </w:rPr>
+        <w:t>s</w:t>
+      </w:r>
+      <w:r>
+        <w:rPr>
+          <w:lang w:eastAsia="zh-CN"/>
+        </w:rPr>
+        <w:t xml:space="preserve"> rel</w:t>
+      </w:r>
+      <w:r>
+        <w:rPr>
+          <w:lang w:eastAsia="zh-CN"/>
+        </w:rPr>
+        <w:t>y</w:t>
+      </w:r>
+      <w:r>
+        <w:rPr>
+          <w:lang w:eastAsia="zh-CN"/>
+        </w:rPr>
+        <w:t xml:space="preserve"> </w:t>
+      </w:r>
+      <w:r>
+        <w:rPr>
+          <w:lang w:eastAsia="zh-CN"/>
+        </w:rPr>
+        <w:t>sol</w:t>
+      </w:r>
+      <w:r>
+        <w:rPr>
+          <w:lang w:eastAsia="zh-CN"/>
+        </w:rPr>
+        <w:t>el</w:t>
+      </w:r>
+      <w:r>
+        <w:rPr>
+          <w:lang w:eastAsia="zh-CN"/>
+        </w:rPr>
+        <w:t xml:space="preserve">y </w:t>
+      </w:r>
+      <w:r>
+        <w:rPr>
+          <w:lang w:eastAsia="zh-CN"/>
+        </w:rPr>
+        <w:t xml:space="preserve">on </w:t>
+      </w:r>
+      <w:r>
+        <w:rPr>
+          <w:lang w:eastAsia="zh-CN"/>
+        </w:rPr>
+        <w:t xml:space="preserve">obvious co-segregation of variants and </w:t>
+      </w:r>
+      <w:r>
+        <w:rPr>
+          <w:lang w:eastAsia="zh-CN"/>
+        </w:rPr>
+        <w:t>pieces</w:t>
+      </w:r>
+      <w:r>
+        <w:rPr>
+          <w:lang w:eastAsia="zh-CN"/>
+        </w:rPr>
+        <w:t xml:space="preserve"> of information </w:t>
+      </w:r>
+      <w:r>
+        <w:rPr>
+          <w:lang w:eastAsia="zh-CN"/>
+        </w:rPr>
+        <w:t xml:space="preserve">from </w:t>
+      </w:r>
+      <w:r>
+        <w:rPr>
+          <w:lang w:eastAsia="zh-CN"/>
+        </w:rPr>
+        <w:t>external</w:t>
+      </w:r>
+      <w:r>
+        <w:rPr>
+          <w:lang w:eastAsia="zh-CN"/>
+        </w:rPr>
+        <w:t xml:space="preserve"> </w:t>
+      </w:r>
+      <w:r>
+        <w:rPr>
+          <w:lang w:eastAsia="zh-CN"/>
+        </w:rPr>
+        <w:t xml:space="preserve">resources </w:t>
+      </w:r>
+      <w:r>
+        <w:rPr>
+          <w:lang w:eastAsia="zh-CN"/>
+        </w:rPr>
+        <w:t>on</w:t>
+      </w:r>
+      <w:r>
+        <w:rPr>
+          <w:lang w:eastAsia="zh-CN"/>
+        </w:rPr>
+        <w:t xml:space="preserve"> variant functional</w:t>
+      </w:r>
+      <w:r>
+        <w:rPr>
+          <w:lang w:eastAsia="zh-CN"/>
+        </w:rPr>
+        <w:t xml:space="preserve"> characterization</w:t>
+      </w:r>
+      <w:r>
+        <w:rPr>
+          <w:lang w:eastAsia="zh-CN"/>
+        </w:rPr>
+        <w:t xml:space="preserve">. </w:t>
+      </w:r>
+      <w:r>
+        <w:rPr>
+          <w:lang w:eastAsia="zh-CN"/>
+        </w:rPr>
+        <w:t xml:space="preserve">Linkage analysis, on the other hand, takes advantage of </w:t>
+      </w:r>
+      <w:r>
+        <w:rPr>
+          <w:lang w:eastAsia="zh-CN"/>
+        </w:rPr>
+        <w:t xml:space="preserve">inheritance </w:t>
+      </w:r>
+      <w:r>
+        <w:rPr>
+          <w:lang w:eastAsia="zh-CN"/>
+        </w:rPr>
+        <w:t>information</w:t>
+      </w:r>
+      <w:r>
+        <w:rPr>
+          <w:lang w:eastAsia="zh-CN"/>
+        </w:rPr>
+        <w:t xml:space="preserve"> </w:t>
+      </w:r>
+      <w:r>
+        <w:rPr>
+          <w:lang w:eastAsia="zh-CN"/>
+        </w:rPr>
+        <w:t>involving</w:t>
+      </w:r>
+      <w:r>
+        <w:rPr>
+          <w:lang w:eastAsia="zh-CN"/>
+        </w:rPr>
+        <w:t xml:space="preserve"> </w:t>
+      </w:r>
+      <w:r>
+        <w:rPr>
+          <w:lang w:eastAsia="zh-CN"/>
+        </w:rPr>
+        <w:t xml:space="preserve">modeling of inheritance </w:t>
+      </w:r>
+      <w:r>
+        <w:rPr>
+          <w:lang w:eastAsia="zh-CN"/>
+        </w:rPr>
+        <w:t>mode,</w:t>
+      </w:r>
+      <w:r>
+        <w:rPr>
+          <w:lang w:eastAsia="zh-CN"/>
+        </w:rPr>
+        <w:t xml:space="preserve"> reduced penetrance,</w:t>
+      </w:r>
+      <w:r>
+        <w:rPr>
+          <w:lang w:eastAsia="zh-CN"/>
+        </w:rPr>
+        <w:t xml:space="preserve"> allele frequency</w:t>
+      </w:r>
+      <w:r>
+        <w:rPr>
+          <w:lang w:eastAsia="zh-CN"/>
+        </w:rPr>
+        <w:t xml:space="preserve"> and genetic </w:t>
+      </w:r>
+      <w:r>
+        <w:rPr>
+          <w:lang w:eastAsia="zh-CN"/>
+        </w:rPr>
+        <w:lastRenderedPageBreak/>
+        <w:t>map</w:t>
+      </w:r>
+      <w:r>
+        <w:rPr>
+          <w:lang w:eastAsia="zh-CN"/>
+        </w:rPr>
+        <w:t xml:space="preserve"> </w:t>
+      </w:r>
+      <w:r>
+        <w:rPr>
+          <w:lang w:eastAsia="zh-CN"/>
+        </w:rPr>
+        <w:t>information</w:t>
+      </w:r>
+      <w:r>
+        <w:rPr>
+          <w:lang w:eastAsia="zh-CN"/>
+        </w:rPr>
+        <w:t>, and remains a powerful tool</w:t>
+      </w:r>
+      <w:r>
+        <w:rPr>
+          <w:lang w:eastAsia="zh-CN"/>
+        </w:rPr>
+        <w:t xml:space="preserve"> to detect</w:t>
+      </w:r>
+      <w:r>
+        <w:rPr>
+          <w:lang w:eastAsia="zh-CN"/>
+        </w:rPr>
+        <w:t xml:space="preserve"> Mendelian disease </w:t>
+      </w:r>
+      <w:r>
+        <w:rPr>
+          <w:lang w:eastAsia="zh-CN"/>
+        </w:rPr>
+        <w:t>loci</w:t>
+      </w:r>
+      <w:r>
+        <w:rPr>
+          <w:lang w:eastAsia="zh-CN"/>
+        </w:rPr>
+        <w:t xml:space="preserve">. </w:t>
+      </w:r>
+      <w:r>
+        <w:rPr>
+          <w:lang w:eastAsia="zh-CN"/>
+        </w:rPr>
+        <w:t>As a result,</w:t>
+      </w:r>
+      <w:r>
+        <w:rPr>
+          <w:lang w:eastAsia="zh-CN"/>
+        </w:rPr>
+        <w:t xml:space="preserve"> combined </w:t>
+      </w:r>
+      <w:r>
+        <w:rPr>
+          <w:lang w:eastAsia="zh-CN"/>
+        </w:rPr>
+        <w:t xml:space="preserve">SNP array based </w:t>
+      </w:r>
+      <w:r>
+        <w:rPr>
+          <w:lang w:eastAsia="zh-CN"/>
+        </w:rPr>
+        <w:t xml:space="preserve">linkage </w:t>
+      </w:r>
+      <w:r>
+        <w:rPr>
+          <w:lang w:eastAsia="zh-CN"/>
+        </w:rPr>
+        <w:t xml:space="preserve">analysis </w:t>
+      </w:r>
+      <w:r>
+        <w:rPr>
+          <w:lang w:eastAsia="zh-CN"/>
+        </w:rPr>
+        <w:t xml:space="preserve">and </w:t>
+      </w:r>
+      <w:r>
+        <w:rPr>
+          <w:lang w:eastAsia="zh-CN"/>
+        </w:rPr>
+        <w:t xml:space="preserve">sequence based </w:t>
+      </w:r>
+      <w:r>
+        <w:rPr>
+          <w:lang w:eastAsia="zh-CN"/>
+        </w:rPr>
+        <w:t xml:space="preserve">filtering </w:t>
+      </w:r>
+      <w:r>
+        <w:rPr>
+          <w:lang w:eastAsia="zh-CN"/>
+        </w:rPr>
+        <w:t>method</w:t>
+      </w:r>
+      <w:r>
+        <w:rPr>
+          <w:lang w:eastAsia="zh-CN"/>
+        </w:rPr>
+        <w:t xml:space="preserve"> is starting to become popular in human genetics community</w:t>
+      </w:r>
+      <w:r>
+        <w:rPr>
+          <w:lang w:eastAsia="zh-CN"/>
+        </w:rPr>
+        <w:t xml:space="preserve"> </w:t>
+      </w:r>
+      <w:r>
+        <w:rPr>
+          <w:lang w:eastAsia="zh-CN"/>
+        </w:rPr>
+        <w:fldChar w:fldCharType="begin"/>
+      </w:r>
+      <w:r>
+        <w:rPr>
+          <w:lang w:eastAsia="zh-CN"/>
+        </w:rPr>
+        <w:instrText xml:space="preserve"> ADDIN ZOTERO_ITEM CSL_CITATION {"citationID":"UbKbBMuM","properties":{"formattedCitation":"{\\rtf (Louis-Dit-Picard \\i et al.\\i0{}, 2012; Yan \\i et al.\\i0{}, 2013)}","plainCitation":"(Louis-Dit-Picard et al., 2012; Yan et al., 2013)"},"citationItems":[{"id":310,"uris":["http://zotero.org/users/1116201/items/EH55VDBA"],"uri":["http://zotero.org/users/1116201/items/EH55VDBA"],"itemData":{"id":310,"type":"article-journal","title":"KLHL3 mutations cause familial hyperkalemic hypertension by impairing ion transport in the distal nephron","container-title":"Nature Genetics","page":"456-460","volume":"44","issue":"4","source":"www.nature.com.ezproxyhost.library.tmc.edu","abstract":"Familial hyperkalemic hypertension (FHHt) is a Mendelian form of arterial hypertension that is partially explained by mutations in WNK1 and WNK4 that lead to increased activity of the Na+-Cl− cotransporter (NCC) in the distal nephron. Using combined linkage analysis and whole-exome sequencing in two families, we identified KLHL3 as a third gene responsible for FHHt. Direct sequencing of 43 other affected individuals revealed 11 additional missense mutations that were associated with heterogeneous phenotypes and diverse modes of inheritance. Polymorphisms at KLHL3 were not associated with blood pressure. The KLHL3 protein belongs to the BTB-BACK-kelch family of actin-binding proteins that recruit substrates for Cullin3-based ubiquitin ligase complexes. KLHL3 is coexpressed with NCC and downregulates NCC expression at the cell surface. Our study establishes a role for KLHL3 as a new member of the complex signaling pathway regulating ion homeostasis in the distal nephron and indirectly blood pressure.","DOI":"10.1038/ng.2218","ISSN":"1061-4036","journalAbbreviation":"Nat Genet","language":"en","author":[{"family":"Louis-Dit-Picard","given":"Hélène"},{"family":"Barc","given":"Julien"},{"family":"Trujillano","given":"Daniel"},{"family":"Miserey-Lenkei","given":"Stéphanie"},{"family":"Bouatia-Naji","given":"Nabila"},{"family":"Pylypenko","given":"Olena"},{"family":"Beaurain","given":"Geneviève"},{"family":"Bonnefond","given":"Amélie"},{"family":"Sand","given":"Olivier"},{"family":"Simian","given":"Christophe"},{"family":"Vidal-Petiot","given":"Emmanuelle"},{"family":"Soukaseum","given":"Christelle"},{"family":"Mandet","given":"Chantal"},{"family":"Broux","given":"Françoise"},{"family":"Chabre","given":"Olivier"},{"family":"Delahousse","given":"Michel"},{"family":"Esnault","given":"Vincent"},{"family":"Fiquet","given":"Béatrice"},{"family":"Houillier","given":"Pascal"},{"family":"Bagnis","given":"Corinne Isnard"},{"family":"Koenig","given":"Jens"},{"family":"Konrad","given":"Martin"},{"family":"Landais","given":"Paul"},{"family":"Mourani","given":"Chebel"},{"family":"Niaudet","given":"Patrick"},{"family":"Probst","given":"Vincent"},{"family":"Thauvin","given":"Christel"},{"family":"Unwin","given":"Robert J."},{"family":"Soroka","given":"Steven D."},{"family":"Ehret","given":"Georg"},{"family":"Ossowski","given":"Stephan"},{"family":"Caulfield","given":"Mark"},{"family":"International Consortium for Blood Pressure (icbp)","given":""},{"family":"Bruneval","given":"Patrick"},{"family":"Estivill","given":"Xavier"},{"family":"Froguel","given":"Philippe"},{"family":"Hadchouel","given":"Juliette"},{"family":"Schott","given":"Jean-Jacques"},{"family":"Jeunemaitre","given":"Xavier"}],"issued":{"date-parts":[["2012",4]]},"accessed":{"date-parts":[["2014",3,17]]}},"label":"page"},{"id":313,"uris":["http://zotero.org/users/1116201/items/7B6DXPBS"],"uri":["http://zotero.org/users/1116201/items/7B6DXPBS"],"itemData":{"id":313,"type":"article-journal","title":"Combined linkage analysis and exome sequencing identifies novel genes for familial goiter","container-title":"Journal of Human Genetics","page":"366-377","volume":"58","issue":"6","source":"www.nature.com.ezproxyhost.library.tmc.edu","abstract":"Familial goiter is a genetic disease showing heterogeneous expression. To identify causative genes, we investigated three multigenerational goiter families with an autosomal dominant inheritance pattern. We performed genome-wide linkage analysis on all the families, combined with whole-exome sequencing in two affected individuals from each family. For linkage analysis, we considered loci with logarithm of odds (LOD) scores &gt;1.5 as candidate regions for identification of rare variants. In one of the families, we found two rare heterozygous missense variants, p.V56M in RGS12 and p.G37D in GRPEL1, which segregate with goiter and are both located within the same haplotype on 4p16. This haplotype was not observed in 150 controls. In the other two families, we identified two additional rare missense variants segregating with goiter, p.A551T in CLIC6 on 21q22.12 and p.V412A in WFS1 on 4p16. In controls, the minor allele frequency (MAF) of p.V412A in WFS1 was 0.017 while p.A551T in CLIC6 was not detected. All identified genes (RGS12, GRPEL1, CLIC6 and WFS1) show expression in the human thyroid gland, suggesting that they may play a role in thyroid gland function. Moreover, these four genes are novel with regard to their involvement in familial goiter, supporting genetic heterogeneity of this disease.","DOI":"10.1038/jhg.2013.20","ISSN":"1434-5161","journalAbbreviation":"J Hum Genet","language":"en","author":[{"family":"Yan","given":"Junxia"},{"family":"Takahashi","given":"Tsutomu"},{"family":"Ohura","given":"Toshihiro"},{"family":"Adachi","given":"Hiroyuki"},{"family":"Takahashi","given":"Ikuko"},{"family":"Ogawa","given":"Eishin"},{"family":"Okuda","given":"Hiroko"},{"family":"Kobayashi","given":"Hatasu"},{"family":"Hitomi","given":"Toshiaki"},{"family":"Liu","given":"Wanyang"},{"family":"Harada","given":"Kouji H."},{"family":"Koizumi","given":"Akio"}],"issued":{"date-parts":[["2013",6]]},"accessed":{"date-parts":[["2014",3,17]]}},"label":"page"}],"schema":"https://github.com/citation-style-language/schema/raw/master/csl-citation.json"} </w:instrText>
+      </w:r>
+      <w:r>
+        <w:rPr>
+          <w:lang w:eastAsia="zh-CN"/>
+        </w:rPr>
+        <w:fldChar w:fldCharType="separate"/>
+      </w:r>
+      <w:r>
+        <w:rPr>
+          <w:szCs w:val="24"/>
+        </w:rPr>
+        <w:t xml:space="preserve">(Louis-Dit-Picard </w:t>
+      </w:r>
+      <w:r>
+        <w:rPr>
+          <w:i/>
+          <w:iCs/>
+          <w:szCs w:val="24"/>
+        </w:rPr>
+        <w:t>et al.</w:t>
+      </w:r>
+      <w:r>
+        <w:rPr>
+          <w:szCs w:val="24"/>
+        </w:rPr>
+        <w:t xml:space="preserve">, 2012; Yan </w:t>
+      </w:r>
+      <w:r>
+        <w:rPr>
+          <w:i/>
+          <w:iCs/>
+          <w:szCs w:val="24"/>
+        </w:rPr>
+        <w:t>et al.</w:t>
+      </w:r>
+      <w:r>
+        <w:rPr>
+          <w:szCs w:val="24"/>
+        </w:rPr>
+        <w:t>, 2013)</w:t>
+      </w:r>
+      <w:r>
+        <w:rPr>
+          <w:lang w:eastAsia="zh-CN"/>
+        </w:rPr>
+        <w:fldChar w:fldCharType="end"/>
+      </w:r>
+      <w:r>
+        <w:rPr>
+          <w:lang w:eastAsia="zh-CN"/>
+        </w:rPr>
+        <w:t>.</w:t>
+      </w:r>
+      <w:r>
+        <w:rPr>
+          <w:lang w:eastAsia="zh-CN"/>
+        </w:rPr>
+        <w:t xml:space="preserve"> </w:t>
+      </w:r>
+      <w:r>
+        <w:rPr>
+          <w:lang w:eastAsia="zh-CN"/>
+        </w:rPr>
+        <w:t xml:space="preserve">Although it has been </w:t>
+      </w:r>
+      <w:r>
+        <w:rPr>
+          <w:lang w:eastAsia="zh-CN"/>
+        </w:rPr>
+        <w:t xml:space="preserve">shown that </w:t>
+      </w:r>
+      <w:r>
+        <w:rPr>
+          <w:lang w:eastAsia="zh-CN"/>
+        </w:rPr>
+        <w:t xml:space="preserve">single </w:t>
+      </w:r>
+      <w:r>
+        <w:rPr>
+          <w:lang w:eastAsia="zh-CN"/>
+        </w:rPr>
+        <w:t xml:space="preserve">nucleotide variants (SNVs) </w:t>
+      </w:r>
+      <w:r>
+        <w:rPr>
+          <w:lang w:eastAsia="zh-CN"/>
+        </w:rPr>
+        <w:t xml:space="preserve">in linkage equilibrium </w:t>
+      </w:r>
+      <w:r>
+        <w:rPr>
+          <w:lang w:eastAsia="zh-CN"/>
+        </w:rPr>
+        <w:t>from WES data</w:t>
+      </w:r>
+      <w:r>
+        <w:rPr>
+          <w:lang w:eastAsia="zh-CN"/>
+        </w:rPr>
+        <w:t xml:space="preserve"> </w:t>
+      </w:r>
+      <w:r>
+        <w:rPr>
+          <w:lang w:eastAsia="zh-CN"/>
+        </w:rPr>
+        <w:t xml:space="preserve">provides acceptable </w:t>
+      </w:r>
+      <w:r>
+        <w:rPr>
+          <w:lang w:eastAsia="zh-CN"/>
+        </w:rPr>
+        <w:t xml:space="preserve">linkage </w:t>
+      </w:r>
+      <w:r>
+        <w:rPr>
+          <w:lang w:eastAsia="zh-CN"/>
+        </w:rPr>
+        <w:t>results</w:t>
+      </w:r>
+      <w:r>
+        <w:rPr>
+          <w:lang w:eastAsia="zh-CN"/>
+        </w:rPr>
+        <w:t xml:space="preserve">, </w:t>
+      </w:r>
+      <w:r>
+        <w:rPr>
+          <w:lang w:eastAsia="zh-CN"/>
+        </w:rPr>
+        <w:t>such</w:t>
+      </w:r>
+      <w:r>
+        <w:rPr>
+          <w:lang w:eastAsia="zh-CN"/>
+        </w:rPr>
+        <w:t xml:space="preserve"> </w:t>
+      </w:r>
+      <w:r>
+        <w:rPr>
+          <w:lang w:eastAsia="zh-CN"/>
+        </w:rPr>
+        <w:t>mark</w:t>
+      </w:r>
+      <w:r>
+        <w:rPr>
+          <w:lang w:eastAsia="zh-CN"/>
+        </w:rPr>
+        <w:t>er</w:t>
+      </w:r>
+      <w:r>
+        <w:rPr>
+          <w:lang w:eastAsia="zh-CN"/>
+        </w:rPr>
+        <w:t>s</w:t>
+      </w:r>
+      <w:r>
+        <w:rPr>
+          <w:lang w:eastAsia="zh-CN"/>
+        </w:rPr>
+        <w:t xml:space="preserve"> </w:t>
+      </w:r>
+      <w:r>
+        <w:rPr>
+          <w:lang w:eastAsia="zh-CN"/>
+        </w:rPr>
+        <w:t>are less heterozygous</w:t>
+      </w:r>
+      <w:r>
+        <w:rPr>
+          <w:lang w:eastAsia="zh-CN"/>
+        </w:rPr>
+        <w:t xml:space="preserve"> and less powerful compare to using SNP arrays </w:t>
+      </w:r>
+      <w:r>
+        <w:rPr>
+          <w:lang w:eastAsia="zh-CN"/>
+        </w:rPr>
+        <w:fldChar w:fldCharType="begin"/>
+      </w:r>
+      <w:r>
+        <w:rPr>
+          <w:lang w:eastAsia="zh-CN"/>
+        </w:rPr>
+        <w:instrText xml:space="preserve"> ADDIN ZOTERO_ITEM CSL_CITATION {"citationID":"6vWt1rV9","properties":{"formattedCitation":"{\\rtf (Smith \\i et al.\\i0{}, 2011)}","plainCitation":"(Smith et al., 2011)"},"citationItems":[{"id":318,"uris":["http://zotero.org/users/1116201/items/CQZFP5XU"],"uri":["http://zotero.org/users/1116201/items/CQZFP5XU"],"itemData":{"id":318,"type":"article-journal","title":"Reducing the exome search space for Mendelian diseases using genetic linkage analysis of exome genotypes","container-title":"Genome Biology","page":"R85","volume":"12","issue":"9","source":"genomebiology.com","abstract":"Many exome sequencing studies of Mendelian disorders fail to optimally exploit family information. Classical genetic linkage analysis is an effective method for eliminating a large fraction of the candidate causal variants discovered, even in small families that lack a unique linkage peak. We demonstrate that accurate genetic linkage mapping can be performed using SNP genotypes extracted from exome data, removing the need for separate array-based genotyping. We provide software to facilitate such analyses.\nPMID: 21917141","DOI":"10.1186/gb-2011-12-9-r85","ISSN":"1465-6906","note":"PMID: 21917141","language":"en","author":[{"family":"Smith","given":"Katherine R."},{"family":"Bromhead","given":"Catherine J."},{"family":"Hildebrand","given":"Michael S."},{"family":"Shearer","given":"A. Eliot"},{"family":"Lockhart","given":"Paul J."},{"family":"Najmabadi","given":"Hossein"},{"family":"Leventer","given":"Richard J."},{"family":"McGillivray","given":"George"},{"family":"Amor","given":"David J."},{"family":"Smith","given":"Richard J."},{"family":"Bahlo","given":"Melanie"}],"issued":{"date-parts":[["2011",9,14]]},"accessed":{"date-parts":[["2014",3,17]]},"PMID":"21917141"}}],"schema":"https://github.com/citation-style-language/schema/raw/master/csl-citation.json"} </w:instrText>
+      </w:r>
+      <w:r>
+        <w:rPr>
+          <w:lang w:eastAsia="zh-CN"/>
+        </w:rPr>
+        <w:fldChar w:fldCharType="separate"/>
+      </w:r>
+      <w:r>
+        <w:rPr>
+          <w:szCs w:val="24"/>
+        </w:rPr>
+        <w:t xml:space="preserve">(Smith </w:t>
+      </w:r>
+      <w:r>
+        <w:rPr>
+          <w:i/>
+          <w:iCs/>
+          <w:szCs w:val="24"/>
+        </w:rPr>
+        <w:t>et al.</w:t>
+      </w:r>
+      <w:r>
+        <w:rPr>
+          <w:szCs w:val="24"/>
+        </w:rPr>
+        <w:t>, 2011)</w:t>
+      </w:r>
+      <w:r>
+        <w:rPr>
+          <w:lang w:eastAsia="zh-CN"/>
+        </w:rPr>
+        <w:fldChar w:fldCharType="end"/>
+      </w:r>
+      <w:r>
+        <w:rPr>
+          <w:lang w:eastAsia="zh-CN"/>
+        </w:rPr>
+        <w:t>.</w:t>
       </w:r>
     </w:p>
     <w:p>
       <w:pPr>
-        <w:pStyle w:val="AbstractText"/>
-        <w:jc w:val="left"/>
-      </w:pPr>
-      <w:r>
-        <w:rPr>
-          <w:b/>
-        </w:rPr>
-        <w:t>Availability:</w:t>
-      </w:r>
+        <w:pStyle w:val="ParaNoInd"/>
+        <w:rPr>
+          <w:lang w:eastAsia="zh-CN"/>
+        </w:rPr>
+      </w:pPr>
       <w:r>
         <w:rPr>
           <w:rFonts w:hint="eastAsia"/>
-          <w:b/>
-          <w:lang w:eastAsia="zh-CN"/>
+          <w:lang w:eastAsia="zh-CN"/>
+        </w:rPr>
+        <w:t xml:space="preserve">   </w:t>
+      </w:r>
+      <w:r>
+        <w:rPr>
+          <w:lang w:eastAsia="zh-CN"/>
+        </w:rPr>
+        <w:t xml:space="preserve">We developed a </w:t>
+      </w:r>
+      <w:r>
+        <w:rPr>
+          <w:szCs w:val="18"/>
+        </w:rPr>
+        <w:t xml:space="preserve">collapsed haplotype pattern </w:t>
+      </w:r>
+      <w:r>
+        <w:rPr>
+          <w:szCs w:val="18"/>
+        </w:rPr>
+        <w:t>(CHP) method to recode sequence</w:t>
+      </w:r>
+      <w:r>
+        <w:rPr>
+          <w:szCs w:val="18"/>
+        </w:rPr>
+        <w:t xml:space="preserve"> data for linkage analysis, </w:t>
+      </w:r>
+      <w:r>
+        <w:rPr>
+          <w:szCs w:val="18"/>
+        </w:rPr>
+        <w:t>creat</w:t>
+      </w:r>
+      <w:r>
+        <w:rPr>
+          <w:szCs w:val="18"/>
+        </w:rPr>
+        <w:t>ing</w:t>
+      </w:r>
+      <w:r>
+        <w:rPr>
+          <w:szCs w:val="18"/>
         </w:rPr>
         <w:t xml:space="preserve"> </w:t>
       </w:r>
       <w:r>
         <w:rPr>
-          <w:lang w:eastAsia="zh-CN"/>
-        </w:rPr>
-        <w:t>xxx</w:t>
-      </w:r>
-      <w:r>
-        <w:rPr>
-          <w:rFonts w:hint="eastAsia"/>
-          <w:lang w:eastAsia="zh-CN"/>
-        </w:rPr>
-        <w:t>, including source and multi-platform executables, documentation</w:t>
-      </w:r>
-      <w:r>
-        <w:rPr>
-          <w:lang w:eastAsia="zh-CN"/>
-        </w:rPr>
-        <w:t xml:space="preserve"> and</w:t>
-      </w:r>
-      <w:r>
-        <w:rPr>
-          <w:rFonts w:hint="eastAsia"/>
-          <w:lang w:eastAsia="zh-CN"/>
-        </w:rPr>
-        <w:t xml:space="preserve"> examples</w:t>
-      </w:r>
-      <w:r>
-        <w:rPr>
-          <w:rFonts w:hint="eastAsia"/>
-          <w:lang w:eastAsia="zh-CN"/>
-        </w:rPr>
-        <w:t>, is available at</w:t>
-      </w:r>
-      <w:r>
-        <w:rPr>
-          <w:rFonts w:hint="eastAsia"/>
-          <w:b/>
-          <w:lang w:eastAsia="zh-CN"/>
+          <w:szCs w:val="18"/>
+        </w:rPr>
+        <w:t xml:space="preserve">markers </w:t>
+      </w:r>
+      <w:r>
+        <w:rPr>
+          <w:szCs w:val="18"/>
+        </w:rPr>
+        <w:t>that are</w:t>
+      </w:r>
+      <w:r>
+        <w:rPr>
+          <w:szCs w:val="18"/>
         </w:rPr>
         <w:t xml:space="preserve"> </w:t>
       </w:r>
       <w:r>
         <w:rPr>
-          <w:rFonts w:hint="eastAsia"/>
-          <w:lang w:eastAsia="zh-CN"/>
-        </w:rPr>
-        <w:t>http://bioinformatics.org/</w:t>
-      </w:r>
-      <w:r>
-        <w:rPr>
-          <w:lang w:eastAsia="zh-CN"/>
-        </w:rPr>
-        <w:t>xxx</w:t>
-      </w:r>
-    </w:p>
-    <w:p>
-      <w:pPr>
-        <w:pStyle w:val="AbstractText"/>
-      </w:pPr>
-      <w:r>
-        <w:rPr>
-          <w:b/>
-        </w:rPr>
-        <w:t>Contact:</w:t>
-      </w:r>
-      <w:r>
-        <w:t xml:space="preserve"> </w:t>
-      </w:r>
-      <w:r>
-        <w:t>sleal@bcm.edu</w:t>
+          <w:szCs w:val="18"/>
+        </w:rPr>
+        <w:t xml:space="preserve">more </w:t>
+      </w:r>
+      <w:r>
+        <w:rPr>
+          <w:szCs w:val="18"/>
+        </w:rPr>
+        <w:t xml:space="preserve">heterozygous and </w:t>
+      </w:r>
+      <w:r>
+        <w:rPr>
+          <w:szCs w:val="18"/>
+        </w:rPr>
+        <w:t xml:space="preserve">informative for linkage analysis. </w:t>
+      </w:r>
+      <w:r>
+        <w:rPr>
+          <w:szCs w:val="18"/>
+        </w:rPr>
+        <w:t>Our method d</w:t>
+      </w:r>
+      <w:r>
+        <w:rPr>
+          <w:szCs w:val="18"/>
+        </w:rPr>
+        <w:t xml:space="preserve">oes not require LD pruning and </w:t>
+      </w:r>
+      <w:r>
+        <w:rPr>
+          <w:szCs w:val="18"/>
+        </w:rPr>
+        <w:t xml:space="preserve">is particularly powerful when disease causing mutations harbor in the same genetic region but </w:t>
+      </w:r>
+      <w:r>
+        <w:rPr>
+          <w:szCs w:val="18"/>
+        </w:rPr>
+        <w:t xml:space="preserve">across </w:t>
+      </w:r>
+      <w:r>
+        <w:rPr>
+          <w:szCs w:val="18"/>
+        </w:rPr>
+        <w:t xml:space="preserve">different loci </w:t>
+      </w:r>
+      <w:r>
+        <w:rPr>
+          <w:szCs w:val="18"/>
+        </w:rPr>
+        <w:t>among</w:t>
+      </w:r>
+      <w:r>
+        <w:rPr>
+          <w:szCs w:val="18"/>
+        </w:rPr>
+        <w:t xml:space="preserve"> multiple families.</w:t>
+      </w:r>
+      <w:r>
+        <w:rPr>
+          <w:szCs w:val="18"/>
+        </w:rPr>
+        <w:t xml:space="preserve"> We provide software package </w:t>
+      </w:r>
+      <w:r>
+        <w:rPr>
+          <w:szCs w:val="18"/>
+        </w:rPr>
+        <w:t>SEQLinkage</w:t>
+      </w:r>
+      <w:r>
+        <w:rPr>
+          <w:szCs w:val="18"/>
+        </w:rPr>
+        <w:t xml:space="preserve"> implementing our method to facilitate linkage analysis </w:t>
+      </w:r>
+      <w:r>
+        <w:rPr>
+          <w:szCs w:val="18"/>
+        </w:rPr>
+        <w:t>using</w:t>
+      </w:r>
+      <w:r>
+        <w:rPr>
+          <w:szCs w:val="18"/>
+        </w:rPr>
+        <w:t xml:space="preserve"> NGS data.</w:t>
       </w:r>
     </w:p>
     <w:p>
@@ -454,959 +1428,657 @@
         <w:pStyle w:val="Heading1"/>
         <w:spacing w:before="280"/>
         <w:ind w:left="360" w:hanging="360"/>
-      </w:pPr>
-      <w:r>
-        <w:t>introduction</w:t>
+        <w:rPr>
+          <w:lang w:eastAsia="zh-CN"/>
+        </w:rPr>
+      </w:pPr>
+      <w:r>
+        <w:rPr>
+          <w:rFonts w:hint="eastAsia"/>
+          <w:lang w:eastAsia="zh-CN"/>
+        </w:rPr>
+        <w:t>Methods</w:t>
       </w:r>
     </w:p>
     <w:p>
       <w:pPr>
-        <w:pStyle w:val="ParaNoInd"/>
         <w:spacing w:after="40"/>
-        <w:rPr>
-          <w:lang w:eastAsia="zh-CN"/>
-        </w:rPr>
-      </w:pPr>
-      <w:r>
-        <w:rPr>
-          <w:lang w:eastAsia="zh-CN"/>
-        </w:rPr>
-        <w:t xml:space="preserve">The advent and advance of next generation sequencing technology </w:t>
-      </w:r>
-      <w:r>
-        <w:rPr>
-          <w:lang w:eastAsia="zh-CN"/>
-        </w:rPr>
-        <w:t xml:space="preserve">(NGS) </w:t>
-      </w:r>
-      <w:r>
-        <w:rPr>
-          <w:lang w:eastAsia="zh-CN"/>
-        </w:rPr>
-        <w:t xml:space="preserve">in recent years </w:t>
-      </w:r>
-      <w:r>
-        <w:rPr>
-          <w:lang w:eastAsia="zh-CN"/>
-        </w:rPr>
-        <w:t xml:space="preserve">has led to </w:t>
-      </w:r>
-      <w:r>
-        <w:rPr>
-          <w:lang w:eastAsia="zh-CN"/>
-        </w:rPr>
-        <w:t xml:space="preserve">identifications of </w:t>
-      </w:r>
-      <w:r>
-        <w:rPr>
-          <w:lang w:eastAsia="zh-CN"/>
-        </w:rPr>
-        <w:t>a large number of gene</w:t>
-      </w:r>
-      <w:r>
-        <w:rPr>
-          <w:lang w:eastAsia="zh-CN"/>
-        </w:rPr>
-        <w:t xml:space="preserve">s for </w:t>
-      </w:r>
-      <w:r>
-        <w:rPr>
-          <w:lang w:eastAsia="zh-CN"/>
-        </w:rPr>
-        <w:t>rare Men</w:t>
-      </w:r>
-      <w:r>
-        <w:rPr>
-          <w:lang w:eastAsia="zh-CN"/>
-        </w:rPr>
-        <w:t>delian disorders</w:t>
-      </w:r>
-      <w:r>
-        <w:rPr>
-          <w:lang w:eastAsia="zh-CN"/>
+        <w:jc w:val="both"/>
+        <w:rPr>
+          <w:rFonts w:ascii="Times New Roman" w:hAnsi="Times New Roman"/>
+          <w:sz w:val="18"/>
+          <w:szCs w:val="18"/>
+        </w:rPr>
+      </w:pPr>
+      <w:r>
+        <w:rPr>
+          <w:rFonts w:ascii="Times New Roman" w:hAnsi="Times New Roman"/>
+          <w:sz w:val="18"/>
+          <w:szCs w:val="18"/>
+        </w:rPr>
+        <w:t xml:space="preserve">The idea of </w:t>
+      </w:r>
+      <w:r>
+        <w:rPr>
+          <w:rFonts w:ascii="Times New Roman" w:hAnsi="Times New Roman"/>
+          <w:sz w:val="18"/>
+          <w:szCs w:val="18"/>
+        </w:rPr>
+        <w:t xml:space="preserve">CHP </w:t>
+      </w:r>
+      <w:r>
+        <w:rPr>
+          <w:rFonts w:ascii="Times New Roman" w:hAnsi="Times New Roman"/>
+          <w:sz w:val="18"/>
+          <w:szCs w:val="18"/>
+        </w:rPr>
+        <w:t xml:space="preserve">method is that instead of analyzing each </w:t>
+      </w:r>
+      <w:r>
+        <w:rPr>
+          <w:rFonts w:ascii="Times New Roman" w:hAnsi="Times New Roman"/>
+          <w:sz w:val="18"/>
+          <w:szCs w:val="18"/>
+        </w:rPr>
+        <w:t>variant</w:t>
+      </w:r>
+      <w:r>
+        <w:rPr>
+          <w:rFonts w:ascii="Times New Roman" w:hAnsi="Times New Roman"/>
+          <w:sz w:val="18"/>
+          <w:szCs w:val="18"/>
+        </w:rPr>
+        <w:t xml:space="preserve"> separately, we create numeric representations of haplotypes within a given genetic regi</w:t>
+      </w:r>
+      <w:r>
+        <w:rPr>
+          <w:rFonts w:ascii="Times New Roman" w:hAnsi="Times New Roman"/>
+          <w:sz w:val="18"/>
+          <w:szCs w:val="18"/>
+        </w:rPr>
+        <w:t>on</w:t>
+      </w:r>
+      <w:r>
+        <w:rPr>
+          <w:rFonts w:ascii="Times New Roman" w:hAnsi="Times New Roman"/>
+          <w:sz w:val="18"/>
+          <w:szCs w:val="18"/>
+        </w:rPr>
+        <w:t xml:space="preserve"> containing multiple variants</w:t>
+      </w:r>
+      <w:r>
+        <w:rPr>
+          <w:rFonts w:ascii="Times New Roman" w:hAnsi="Times New Roman"/>
+          <w:sz w:val="18"/>
+          <w:szCs w:val="18"/>
+        </w:rPr>
+        <w:t xml:space="preserve">, e.g., genes for </w:t>
+      </w:r>
+      <w:r>
+        <w:rPr>
+          <w:rFonts w:ascii="Times New Roman" w:hAnsi="Times New Roman"/>
+          <w:sz w:val="18"/>
+          <w:szCs w:val="18"/>
+        </w:rPr>
+        <w:t>WES data</w:t>
+      </w:r>
+      <w:r>
+        <w:rPr>
+          <w:rFonts w:ascii="Times New Roman" w:hAnsi="Times New Roman"/>
+          <w:sz w:val="18"/>
+          <w:szCs w:val="18"/>
+        </w:rPr>
+        <w:t xml:space="preserve">, resulting in </w:t>
+      </w:r>
+      <w:r>
+        <w:rPr>
+          <w:rFonts w:ascii="Times New Roman" w:hAnsi="Times New Roman"/>
+          <w:sz w:val="18"/>
+          <w:szCs w:val="18"/>
+        </w:rPr>
+        <w:t>regional markers</w:t>
+      </w:r>
+      <w:r>
+        <w:rPr>
+          <w:rFonts w:ascii="Times New Roman" w:hAnsi="Times New Roman"/>
+          <w:sz w:val="18"/>
+          <w:szCs w:val="18"/>
+        </w:rPr>
+        <w:t xml:space="preserve"> </w:t>
+      </w:r>
+      <w:r>
+        <w:rPr>
+          <w:rFonts w:ascii="Times New Roman" w:hAnsi="Times New Roman"/>
+          <w:sz w:val="18"/>
+          <w:szCs w:val="18"/>
+        </w:rPr>
+        <w:t xml:space="preserve">which </w:t>
+      </w:r>
+      <w:r>
+        <w:rPr>
+          <w:rFonts w:ascii="Times New Roman" w:hAnsi="Times New Roman"/>
+          <w:sz w:val="18"/>
+          <w:szCs w:val="18"/>
+        </w:rPr>
+        <w:t xml:space="preserve">sufficiently reflect </w:t>
+      </w:r>
+      <w:r>
+        <w:rPr>
+          <w:rFonts w:ascii="Times New Roman" w:hAnsi="Times New Roman"/>
+          <w:sz w:val="18"/>
+          <w:szCs w:val="18"/>
+        </w:rPr>
+        <w:t>t</w:t>
+      </w:r>
+      <w:r>
+        <w:rPr>
+          <w:rFonts w:ascii="Times New Roman" w:hAnsi="Times New Roman"/>
+          <w:sz w:val="18"/>
+          <w:szCs w:val="18"/>
+        </w:rPr>
+        <w:t xml:space="preserve">he transmission </w:t>
+      </w:r>
+      <w:r>
+        <w:rPr>
+          <w:rFonts w:ascii="Times New Roman" w:hAnsi="Times New Roman"/>
+          <w:sz w:val="18"/>
+          <w:szCs w:val="18"/>
+        </w:rPr>
+        <w:t xml:space="preserve">pattern of </w:t>
+      </w:r>
+      <w:r>
+        <w:rPr>
+          <w:rFonts w:ascii="Times New Roman" w:hAnsi="Times New Roman"/>
+          <w:sz w:val="18"/>
+          <w:szCs w:val="18"/>
+        </w:rPr>
+        <w:t xml:space="preserve">the entire region informative for linkage analysis, and are </w:t>
+      </w:r>
+      <w:r>
+        <w:rPr>
+          <w:rFonts w:ascii="Times New Roman" w:hAnsi="Times New Roman"/>
+          <w:sz w:val="18"/>
+          <w:szCs w:val="18"/>
+        </w:rPr>
+        <w:t xml:space="preserve">numerically </w:t>
+      </w:r>
+      <w:r>
+        <w:rPr>
+          <w:rFonts w:ascii="Times New Roman" w:hAnsi="Times New Roman"/>
+          <w:sz w:val="18"/>
+          <w:szCs w:val="18"/>
+        </w:rPr>
+        <w:t>compatible with the off-</w:t>
+      </w:r>
+      <w:r>
+        <w:rPr>
+          <w:rFonts w:ascii="Times New Roman" w:hAnsi="Times New Roman"/>
+          <w:sz w:val="18"/>
+          <w:szCs w:val="18"/>
+        </w:rPr>
+        <w:t>the-</w:t>
+      </w:r>
+      <w:r>
+        <w:rPr>
+          <w:rFonts w:ascii="Times New Roman" w:hAnsi="Times New Roman"/>
+          <w:sz w:val="18"/>
+          <w:szCs w:val="18"/>
+        </w:rPr>
+        <w:t xml:space="preserve">shelf linkage methods that are traditionally used to analyze </w:t>
+      </w:r>
+      <w:r>
+        <w:rPr>
+          <w:rFonts w:ascii="Times New Roman" w:hAnsi="Times New Roman"/>
+          <w:sz w:val="18"/>
+          <w:szCs w:val="18"/>
+        </w:rPr>
+        <w:t>microsatellite</w:t>
+      </w:r>
+      <w:r>
+        <w:rPr>
+          <w:rFonts w:ascii="Times New Roman" w:hAnsi="Times New Roman"/>
+          <w:sz w:val="18"/>
+          <w:szCs w:val="18"/>
+        </w:rPr>
+        <w:t xml:space="preserve"> </w:t>
+      </w:r>
+      <w:r>
+        <w:rPr>
+          <w:rFonts w:ascii="Times New Roman" w:hAnsi="Times New Roman"/>
+          <w:sz w:val="18"/>
+          <w:szCs w:val="18"/>
+        </w:rPr>
+        <w:t>or SNP</w:t>
+      </w:r>
+      <w:r>
+        <w:rPr>
+          <w:rFonts w:ascii="Times New Roman" w:hAnsi="Times New Roman"/>
+          <w:sz w:val="18"/>
+          <w:szCs w:val="18"/>
+        </w:rPr>
+        <w:t xml:space="preserve"> array markers</w:t>
+      </w:r>
+      <w:r>
+        <w:rPr>
+          <w:rFonts w:ascii="Times New Roman" w:hAnsi="Times New Roman"/>
+          <w:sz w:val="18"/>
+          <w:szCs w:val="18"/>
         </w:rPr>
         <w:t xml:space="preserve">. </w:t>
       </w:r>
       <w:r>
         <w:rPr>
-          <w:lang w:eastAsia="zh-CN"/>
-        </w:rPr>
-        <w:t xml:space="preserve">Typical </w:t>
-      </w:r>
-      <w:r>
-        <w:rPr>
-          <w:lang w:eastAsia="zh-CN"/>
-        </w:rPr>
-        <w:t>approach</w:t>
-      </w:r>
-      <w:r>
-        <w:rPr>
-          <w:lang w:eastAsia="zh-CN"/>
-        </w:rPr>
-        <w:t xml:space="preserve"> to find </w:t>
-      </w:r>
-      <w:r>
-        <w:rPr>
-          <w:lang w:eastAsia="zh-CN"/>
-        </w:rPr>
-        <w:t xml:space="preserve">Mendelian disease causing variants using whole-genome </w:t>
-      </w:r>
-      <w:r>
-        <w:rPr>
-          <w:lang w:eastAsia="zh-CN"/>
-        </w:rPr>
-        <w:t xml:space="preserve">(WGS) </w:t>
-      </w:r>
-      <w:r>
-        <w:rPr>
-          <w:lang w:eastAsia="zh-CN"/>
-        </w:rPr>
-        <w:t>or whol</w:t>
-      </w:r>
-      <w:r>
-        <w:rPr>
-          <w:lang w:eastAsia="zh-CN"/>
-        </w:rPr>
-        <w:t xml:space="preserve">e exome sequence </w:t>
-      </w:r>
-      <w:r>
-        <w:rPr>
-          <w:lang w:eastAsia="zh-CN"/>
-        </w:rPr>
-        <w:t xml:space="preserve">(WES) </w:t>
-      </w:r>
-      <w:r>
-        <w:rPr>
-          <w:lang w:eastAsia="zh-CN"/>
-        </w:rPr>
-        <w:t xml:space="preserve">data </w:t>
-      </w:r>
-      <w:r>
-        <w:rPr>
-          <w:lang w:eastAsia="zh-CN"/>
-        </w:rPr>
-        <w:t>is to filter</w:t>
-      </w:r>
-      <w:r>
-        <w:rPr>
-          <w:lang w:eastAsia="zh-CN"/>
-        </w:rPr>
-        <w:t xml:space="preserve"> variants only shared </w:t>
-      </w:r>
-      <w:r>
-        <w:rPr>
-          <w:lang w:eastAsia="zh-CN"/>
-        </w:rPr>
-        <w:t>by affected relatives in family.</w:t>
-      </w:r>
-      <w:r>
-        <w:rPr>
-          <w:lang w:eastAsia="zh-CN"/>
-        </w:rPr>
-        <w:t xml:space="preserve"> While </w:t>
-      </w:r>
-      <w:r>
-        <w:rPr>
-          <w:lang w:eastAsia="zh-CN"/>
-        </w:rPr>
-        <w:t xml:space="preserve">the filtering </w:t>
-      </w:r>
-      <w:r>
-        <w:rPr>
-          <w:lang w:eastAsia="zh-CN"/>
-        </w:rPr>
-        <w:t>method</w:t>
-      </w:r>
-      <w:r>
-        <w:rPr>
-          <w:lang w:eastAsia="zh-CN"/>
-        </w:rPr>
-        <w:t xml:space="preserve"> is straightforward and has been </w:t>
-      </w:r>
-      <w:r>
-        <w:rPr>
-          <w:lang w:eastAsia="zh-CN"/>
-        </w:rPr>
-        <w:t>successful</w:t>
-      </w:r>
-      <w:r>
-        <w:rPr>
-          <w:rStyle w:val="CommentReference"/>
-          <w:rFonts w:ascii="Times" w:hAnsi="Times"/>
-          <w:lang w:val="x-none" w:eastAsia="x-none"/>
-        </w:rPr>
-        <w:commentReference w:id="1"/>
-      </w:r>
-      <w:r>
-        <w:rPr>
-          <w:lang w:eastAsia="zh-CN"/>
-        </w:rPr>
-        <w:t xml:space="preserve"> </w:t>
-      </w:r>
-      <w:r>
-        <w:rPr>
-          <w:lang w:eastAsia="zh-CN"/>
-        </w:rPr>
-        <w:fldChar w:fldCharType="begin"/>
-      </w:r>
-      <w:r>
-        <w:rPr>
-          <w:lang w:eastAsia="zh-CN"/>
-        </w:rPr>
-        <w:instrText xml:space="preserve"> ADDIN ZOTERO_ITEM CSL_CITATION {"citationID":"YVjyUnHO","properties":{"formattedCitation":"{\\rtf (Ng \\i et al.\\i0{}, 2010)}","plainCitation":"(Ng et al., 2010)"},"citationItems":[{"id":64,"uris":["http://zotero.org/users/1116201/items/MFE8VIFZ"],"uri":["http://zotero.org/users/1116201/items/MFE8VIFZ"],"itemData":{"id":64,"type":"article-journal","title":"Exome sequencing identifies the cause of a Mendelian disorder","container-title":"Nature genetics","page":"30-35","volume":"42","issue":"1","source":"PubMed Central","abstract":"We demonstrate the first successful application of exome sequencing to discover the gene for a rare, Mendelian disorder of unknown cause, Miller syndrome (OMIM %263750). For four affected individuals in three independent kindreds, we captured and sequenced coding regions to a mean coverage of 40X, and sufficient depth to call variants at ~97% of each targeted exome. Filtering against public SNP databases and a small number of HapMap exomes for genes with two novel variants in each of the four cases identified a single candidate gene, DHODH, which encodes a key enzyme in the pyrimidine de novo biosynthesis pathway. Sanger sequencing confirmed the presence of DHODH mutations in three additional families with Miller syndrome. Exome sequencing of a small number of unrelated, affected individuals is a powerful, efficient strategy for identifying the genes underlying rare Mendelian disorders and will likely transform the genetic analysis of monogenic traits.","DOI":"10.1038/ng.499","ISSN":"1061-4036","call-number":"0000","note":"PMID: 19915526\nPMCID: 2847889","journalAbbreviation":"Nat Genet","author":[{"family":"Ng","given":"Sarah B."},{"family":"Buckingham","given":"Kati J."},{"family":"Lee","given":"Choli"},{"family":"Bigham","given":"Abigail W."},{"family":"Tabor","given":"Holly K."},{"family":"Dent","given":"Karin M."},{"family":"Huff","given":"Chad D."},{"family":"Shannon","given":"Paul T."},{"family":"Jabs","given":"Ethylin Wang"},{"family":"Nickerson","given":"Deborah A."},{"family":"Shendure","given":"Jay"},{"family":"Bamshad","given":"Michael J."}],"issued":{"date-parts":[["2010",1]]},"PMID":"19915526","PMCID":"2847889"}}],"schema":"https://github.com/citation-style-language/schema/raw/master/csl-citation.json"} </w:instrText>
-      </w:r>
-      <w:r>
-        <w:rPr>
-          <w:lang w:eastAsia="zh-CN"/>
-        </w:rPr>
-        <w:fldChar w:fldCharType="separate"/>
-      </w:r>
-      <w:r>
-        <w:rPr>
-          <w:szCs w:val="24"/>
-        </w:rPr>
-        <w:t xml:space="preserve">(Ng </w:t>
-      </w:r>
-      <w:r>
-        <w:rPr>
-          <w:i/>
-          <w:iCs/>
-          <w:szCs w:val="24"/>
-        </w:rPr>
-        <w:t>et al.</w:t>
-      </w:r>
-      <w:r>
-        <w:rPr>
-          <w:szCs w:val="24"/>
-        </w:rPr>
-        <w:t>, 2010)</w:t>
-      </w:r>
-      <w:r>
-        <w:rPr>
-          <w:lang w:eastAsia="zh-CN"/>
-        </w:rPr>
-        <w:fldChar w:fldCharType="end"/>
-      </w:r>
-      <w:r>
-        <w:rPr>
-          <w:lang w:eastAsia="zh-CN"/>
+          <w:rFonts w:ascii="Times New Roman" w:hAnsi="Times New Roman"/>
+          <w:sz w:val="18"/>
+          <w:szCs w:val="18"/>
+        </w:rPr>
+        <w:t xml:space="preserve">Such </w:t>
+      </w:r>
+      <w:r>
+        <w:rPr>
+          <w:rFonts w:ascii="Times New Roman" w:hAnsi="Times New Roman"/>
+          <w:sz w:val="18"/>
+          <w:szCs w:val="18"/>
+        </w:rPr>
+        <w:t xml:space="preserve">regional markers </w:t>
+      </w:r>
+      <w:r>
+        <w:rPr>
+          <w:rFonts w:ascii="Times New Roman" w:hAnsi="Times New Roman"/>
+          <w:sz w:val="18"/>
+          <w:szCs w:val="18"/>
+        </w:rPr>
+        <w:t>are often more heterozygous than single locus markers</w:t>
+      </w:r>
+      <w:r>
+        <w:rPr>
+          <w:rFonts w:ascii="Times New Roman" w:hAnsi="Times New Roman"/>
+          <w:sz w:val="18"/>
+          <w:szCs w:val="18"/>
         </w:rPr>
         <w:t>,</w:t>
       </w:r>
       <w:r>
         <w:rPr>
-          <w:lang w:eastAsia="zh-CN"/>
-        </w:rPr>
-        <w:t xml:space="preserve"> </w:t>
-      </w:r>
-      <w:r>
-        <w:rPr>
-          <w:lang w:eastAsia="zh-CN"/>
-        </w:rPr>
-        <w:t>such effort</w:t>
-      </w:r>
-      <w:r>
-        <w:rPr>
-          <w:lang w:eastAsia="zh-CN"/>
-        </w:rPr>
-        <w:t>s</w:t>
-      </w:r>
-      <w:r>
-        <w:rPr>
-          <w:lang w:eastAsia="zh-CN"/>
-        </w:rPr>
-        <w:t xml:space="preserve"> rel</w:t>
-      </w:r>
-      <w:r>
-        <w:rPr>
-          <w:lang w:eastAsia="zh-CN"/>
-        </w:rPr>
-        <w:t>y</w:t>
-      </w:r>
-      <w:r>
-        <w:rPr>
-          <w:lang w:eastAsia="zh-CN"/>
-        </w:rPr>
-        <w:t xml:space="preserve"> </w:t>
-      </w:r>
-      <w:r>
-        <w:rPr>
-          <w:lang w:eastAsia="zh-CN"/>
-        </w:rPr>
-        <w:t>sol</w:t>
-      </w:r>
-      <w:r>
-        <w:rPr>
-          <w:lang w:eastAsia="zh-CN"/>
-        </w:rPr>
-        <w:t>el</w:t>
-      </w:r>
-      <w:r>
-        <w:rPr>
-          <w:lang w:eastAsia="zh-CN"/>
-        </w:rPr>
-        <w:t xml:space="preserve">y </w:t>
-      </w:r>
-      <w:r>
-        <w:rPr>
-          <w:lang w:eastAsia="zh-CN"/>
-        </w:rPr>
-        <w:t xml:space="preserve">on </w:t>
-      </w:r>
-      <w:r>
-        <w:rPr>
-          <w:lang w:eastAsia="zh-CN"/>
-        </w:rPr>
-        <w:t xml:space="preserve">obvious co-segregation of variants and </w:t>
-      </w:r>
-      <w:r>
-        <w:rPr>
-          <w:lang w:eastAsia="zh-CN"/>
-        </w:rPr>
-        <w:t>pieces</w:t>
-      </w:r>
-      <w:r>
-        <w:rPr>
-          <w:lang w:eastAsia="zh-CN"/>
-        </w:rPr>
-        <w:t xml:space="preserve"> of information </w:t>
-      </w:r>
-      <w:r>
-        <w:rPr>
-          <w:lang w:eastAsia="zh-CN"/>
-        </w:rPr>
-        <w:t xml:space="preserve">from </w:t>
-      </w:r>
-      <w:r>
-        <w:rPr>
-          <w:lang w:eastAsia="zh-CN"/>
-        </w:rPr>
-        <w:t>external</w:t>
-      </w:r>
-      <w:r>
-        <w:rPr>
-          <w:lang w:eastAsia="zh-CN"/>
-        </w:rPr>
-        <w:t xml:space="preserve"> </w:t>
-      </w:r>
-      <w:r>
-        <w:rPr>
-          <w:lang w:eastAsia="zh-CN"/>
-        </w:rPr>
-        <w:t xml:space="preserve">resources </w:t>
-      </w:r>
-      <w:r>
-        <w:rPr>
-          <w:lang w:eastAsia="zh-CN"/>
-        </w:rPr>
-        <w:t>on</w:t>
-      </w:r>
-      <w:r>
-        <w:rPr>
-          <w:lang w:eastAsia="zh-CN"/>
-        </w:rPr>
-        <w:t xml:space="preserve"> variant functional</w:t>
-      </w:r>
-      <w:r>
-        <w:rPr>
-          <w:lang w:eastAsia="zh-CN"/>
-        </w:rPr>
-        <w:t xml:space="preserve"> characterization</w:t>
-      </w:r>
-      <w:r>
-        <w:rPr>
-          <w:lang w:eastAsia="zh-CN"/>
-        </w:rPr>
-        <w:t xml:space="preserve">. </w:t>
-      </w:r>
-      <w:r>
-        <w:rPr>
-          <w:lang w:eastAsia="zh-CN"/>
-        </w:rPr>
-        <w:t xml:space="preserve">Linkage analysis, on the other hand, takes advantage of </w:t>
-      </w:r>
-      <w:r>
-        <w:rPr>
-          <w:lang w:eastAsia="zh-CN"/>
-        </w:rPr>
-        <w:t xml:space="preserve">inheritance </w:t>
-      </w:r>
-      <w:r>
-        <w:rPr>
-          <w:lang w:eastAsia="zh-CN"/>
-        </w:rPr>
-        <w:t>information</w:t>
-      </w:r>
-      <w:r>
-        <w:rPr>
-          <w:lang w:eastAsia="zh-CN"/>
-        </w:rPr>
-        <w:t xml:space="preserve"> </w:t>
-      </w:r>
-      <w:r>
-        <w:rPr>
-          <w:lang w:eastAsia="zh-CN"/>
-        </w:rPr>
-        <w:t>involving</w:t>
-      </w:r>
-      <w:r>
-        <w:rPr>
-          <w:lang w:eastAsia="zh-CN"/>
-        </w:rPr>
-        <w:t xml:space="preserve"> </w:t>
-      </w:r>
-      <w:r>
-        <w:rPr>
-          <w:lang w:eastAsia="zh-CN"/>
-        </w:rPr>
-        <w:t xml:space="preserve">modeling of inheritance </w:t>
-      </w:r>
-      <w:r>
-        <w:rPr>
-          <w:lang w:eastAsia="zh-CN"/>
-        </w:rPr>
-        <w:t>mode,</w:t>
-      </w:r>
-      <w:r>
-        <w:rPr>
-          <w:lang w:eastAsia="zh-CN"/>
-        </w:rPr>
-        <w:t xml:space="preserve"> reduced penetrance,</w:t>
-      </w:r>
-      <w:r>
-        <w:rPr>
-          <w:lang w:eastAsia="zh-CN"/>
-        </w:rPr>
-        <w:t xml:space="preserve"> allele frequency</w:t>
-      </w:r>
-      <w:r>
-        <w:rPr>
-          <w:lang w:eastAsia="zh-CN"/>
-        </w:rPr>
-        <w:t xml:space="preserve"> and genetic map</w:t>
-      </w:r>
-      <w:r>
-        <w:rPr>
-          <w:lang w:eastAsia="zh-CN"/>
-        </w:rPr>
-        <w:t xml:space="preserve"> </w:t>
-      </w:r>
-      <w:r>
-        <w:rPr>
-          <w:lang w:eastAsia="zh-CN"/>
-        </w:rPr>
-        <w:t>information</w:t>
-      </w:r>
-      <w:r>
-        <w:rPr>
-          <w:lang w:eastAsia="zh-CN"/>
-        </w:rPr>
-        <w:t>, and remains a powerful tool</w:t>
-      </w:r>
-      <w:r>
-        <w:rPr>
-          <w:lang w:eastAsia="zh-CN"/>
-        </w:rPr>
-        <w:t xml:space="preserve"> to detect</w:t>
-      </w:r>
-      <w:r>
-        <w:rPr>
-          <w:lang w:eastAsia="zh-CN"/>
-        </w:rPr>
-        <w:t xml:space="preserve"> Mendelian </w:t>
-      </w:r>
-      <w:r>
-        <w:rPr>
-          <w:lang w:eastAsia="zh-CN"/>
-        </w:rPr>
-        <w:lastRenderedPageBreak/>
-        <w:t xml:space="preserve">disease </w:t>
-      </w:r>
-      <w:r>
-        <w:rPr>
-          <w:lang w:eastAsia="zh-CN"/>
-        </w:rPr>
-        <w:t>loci</w:t>
-      </w:r>
-      <w:r>
-        <w:rPr>
-          <w:lang w:eastAsia="zh-CN"/>
-        </w:rPr>
-        <w:t xml:space="preserve">. </w:t>
-      </w:r>
-      <w:r>
-        <w:rPr>
-          <w:lang w:eastAsia="zh-CN"/>
-        </w:rPr>
-        <w:t>As a result,</w:t>
-      </w:r>
-      <w:r>
-        <w:rPr>
-          <w:lang w:eastAsia="zh-CN"/>
-        </w:rPr>
-        <w:t xml:space="preserve"> combined </w:t>
-      </w:r>
-      <w:r>
-        <w:rPr>
-          <w:lang w:eastAsia="zh-CN"/>
-        </w:rPr>
-        <w:t xml:space="preserve">SNP array based </w:t>
-      </w:r>
-      <w:r>
-        <w:rPr>
-          <w:lang w:eastAsia="zh-CN"/>
-        </w:rPr>
-        <w:t xml:space="preserve">linkage </w:t>
-      </w:r>
-      <w:r>
-        <w:rPr>
-          <w:lang w:eastAsia="zh-CN"/>
-        </w:rPr>
-        <w:t xml:space="preserve">analysis </w:t>
-      </w:r>
-      <w:r>
-        <w:rPr>
-          <w:lang w:eastAsia="zh-CN"/>
-        </w:rPr>
-        <w:t xml:space="preserve">and </w:t>
-      </w:r>
-      <w:r>
-        <w:rPr>
-          <w:lang w:eastAsia="zh-CN"/>
-        </w:rPr>
-        <w:t xml:space="preserve">sequence based </w:t>
-      </w:r>
-      <w:r>
-        <w:rPr>
-          <w:lang w:eastAsia="zh-CN"/>
-        </w:rPr>
-        <w:t xml:space="preserve">filtering </w:t>
-      </w:r>
-      <w:r>
-        <w:rPr>
-          <w:lang w:eastAsia="zh-CN"/>
-        </w:rPr>
-        <w:t>method</w:t>
-      </w:r>
-      <w:r>
-        <w:rPr>
-          <w:lang w:eastAsia="zh-CN"/>
-        </w:rPr>
-        <w:t xml:space="preserve"> is starting to become popular in human genetics community</w:t>
-      </w:r>
-      <w:r>
-        <w:rPr>
-          <w:lang w:eastAsia="zh-CN"/>
-        </w:rPr>
-        <w:t xml:space="preserve"> </w:t>
-      </w:r>
-      <w:r>
-        <w:rPr>
-          <w:lang w:eastAsia="zh-CN"/>
-        </w:rPr>
-        <w:fldChar w:fldCharType="begin"/>
-      </w:r>
-      <w:r>
-        <w:rPr>
-          <w:lang w:eastAsia="zh-CN"/>
-        </w:rPr>
-        <w:instrText xml:space="preserve"> ADDIN ZOTERO_ITEM CSL_CITATION {"citationID":"UbKbBMuM","properties":{"formattedCitation":"{\\rtf (Louis-Dit-Picard \\i et al.\\i0{}, 2012; Yan \\i et al.\\i0{}, 2013)}","plainCitation":"(Louis-Dit-Picard et al., 2012; Yan et al., 2013)"},"citationItems":[{"id":310,"uris":["http://zotero.org/users/1116201/items/EH55VDBA"],"uri":["http://zotero.org/users/1116201/items/EH55VDBA"],"itemData":{"id":310,"type":"article-journal","title":"KLHL3 mutations cause familial hyperkalemic hypertension by impairing ion transport in the distal nephron","container-title":"Nature Genetics","page":"456-460","volume":"44","issue":"4","source":"www.nature.com.ezproxyhost.library.tmc.edu","abstract":"Familial hyperkalemic hypertension (FHHt) is a Mendelian form of arterial hypertension that is partially explained by mutations in WNK1 and WNK4 that lead to increased activity of the Na+-Cl− cotransporter (NCC) in the distal nephron. Using combined linkage analysis and whole-exome sequencing in two families, we identified KLHL3 as a third gene responsible for FHHt. Direct sequencing of 43 other affected individuals revealed 11 additional missense mutations that were associated with heterogeneous phenotypes and diverse modes of inheritance. Polymorphisms at KLHL3 were not associated with blood pressure. The KLHL3 protein belongs to the BTB-BACK-kelch family of actin-binding proteins that recruit substrates for Cullin3-based ubiquitin ligase complexes. KLHL3 is coexpressed with NCC and downregulates NCC expression at the cell surface. Our study establishes a role for KLHL3 as a new member of the complex signaling pathway regulating ion homeostasis in the distal nephron and indirectly blood pressure.","DOI":"10.1038/ng.2218","ISSN":"1061-4036","journalAbbreviation":"Nat Genet","language":"en","author":[{"family":"Louis-Dit-Picard","given":"Hélène"},{"family":"Barc","given":"Julien"},{"family":"Trujillano","given":"Daniel"},{"family":"Miserey-Lenkei","given":"Stéphanie"},{"family":"Bouatia-Naji","given":"Nabila"},{"family":"Pylypenko","given":"Olena"},{"family":"Beaurain","given":"Geneviève"},{"family":"Bonnefond","given":"Amélie"},{"family":"Sand","given":"Olivier"},{"family":"Simian","given":"Christophe"},{"family":"Vidal-Petiot","given":"Emmanuelle"},{"family":"Soukaseum","given":"Christelle"},{"family":"Mandet","given":"Chantal"},{"family":"Broux","given":"Françoise"},{"family":"Chabre","given":"Olivier"},{"family":"Delahousse","given":"Michel"},{"family":"Esnault","given":"Vincent"},{"family":"Fiquet","given":"Béatrice"},{"family":"Houillier","given":"Pascal"},{"family":"Bagnis","given":"Corinne Isnard"},{"family":"Koenig","given":"Jens"},{"family":"Konrad","given":"Martin"},{"family":"Landais","given":"Paul"},{"family":"Mourani","given":"Chebel"},{"family":"Niaudet","given":"Patrick"},{"family":"Probst","given":"Vincent"},{"family":"Thauvin","given":"Christel"},{"family":"Unwin","given":"Robert J."},{"family":"Soroka","given":"Steven D."},{"family":"Ehret","given":"Georg"},{"family":"Ossowski","given":"Stephan"},{"family":"Caulfield","given":"Mark"},{"family":"International Consortium for Blood Pressure (icbp)","given":""},{"family":"Bruneval","given":"Patrick"},{"family":"Estivill","given":"Xavier"},{"family":"Froguel","given":"Philippe"},{"family":"Hadchouel","given":"Juliette"},{"family":"Schott","given":"Jean-Jacques"},{"family":"Jeunemaitre","given":"Xavier"}],"issued":{"date-parts":[["2012",4]]},"accessed":{"date-parts":[["2014",3,17]]}},"label":"page"},{"id":313,"uris":["http://zotero.org/users/1116201/items/7B6DXPBS"],"uri":["http://zotero.org/users/1116201/items/7B6DXPBS"],"itemData":{"id":313,"type":"article-journal","title":"Combined linkage analysis and exome sequencing identifies novel genes for familial goiter","container-title":"Journal of Human Genetics","page":"366-377","volume":"58","issue":"6","source":"www.nature.com.ezproxyhost.library.tmc.edu","abstract":"Familial goiter is a genetic disease showing heterogeneous expression. To identify causative genes, we investigated three multigenerational goiter families with an autosomal dominant inheritance pattern. We performed genome-wide linkage analysis on all the families, combined with whole-exome sequencing in two affected individuals from each family. For linkage analysis, we considered loci with logarithm of odds (LOD) scores &gt;1.5 as candidate regions for identification of rare variants. In one of the families, we found two rare heterozygous missense variants, p.V56M in RGS12 and p.G37D in GRPEL1, which segregate with goiter and are both located within the same haplotype on 4p16. This haplotype was not observed in 150 controls. In the other two families, we identified two additional rare missense variants segregating with goiter, p.A551T in CLIC6 on 21q22.12 and p.V412A in WFS1 on 4p16. In controls, the minor allele frequency (MAF) of p.V412A in WFS1 was 0.017 while p.A551T in CLIC6 was not detected. All identified genes (RGS12, GRPEL1, CLIC6 and WFS1) show expression in the human thyroid gland, suggesting that they may play a role in thyroid gland function. Moreover, these four genes are novel with regard to their involvement in familial goiter, supporting genetic heterogeneity of this disease.","DOI":"10.1038/jhg.2013.20","ISSN":"1434-5161","journalAbbreviation":"J Hum Genet","language":"en","author":[{"family":"Yan","given":"Junxia"},{"family":"Takahashi","given":"Tsutomu"},{"family":"Ohura","given":"Toshihiro"},{"family":"Adachi","given":"Hiroyuki"},{"family":"Takahashi","given":"Ikuko"},{"family":"Ogawa","given":"Eishin"},{"family":"Okuda","given":"Hiroko"},{"family":"Kobayashi","given":"Hatasu"},{"family":"Hitomi","given":"Toshiaki"},{"family":"Liu","given":"Wanyang"},{"family":"Harada","given":"Kouji H."},{"family":"Koizumi","given":"Akio"}],"issued":{"date-parts":[["2013",6]]},"accessed":{"date-parts":[["2014",3,17]]}},"label":"page"}],"schema":"https://github.com/citation-style-language/schema/raw/master/csl-citation.json"} </w:instrText>
-      </w:r>
-      <w:r>
-        <w:rPr>
-          <w:lang w:eastAsia="zh-CN"/>
-        </w:rPr>
-        <w:fldChar w:fldCharType="separate"/>
-      </w:r>
-      <w:r>
-        <w:rPr>
-          <w:szCs w:val="24"/>
-        </w:rPr>
-        <w:t xml:space="preserve">(Louis-Dit-Picard </w:t>
-      </w:r>
-      <w:r>
-        <w:rPr>
-          <w:i/>
-          <w:iCs/>
-          <w:szCs w:val="24"/>
-        </w:rPr>
-        <w:t>et al.</w:t>
-      </w:r>
-      <w:r>
-        <w:rPr>
-          <w:szCs w:val="24"/>
-        </w:rPr>
-        <w:t xml:space="preserve">, 2012; Yan </w:t>
-      </w:r>
-      <w:r>
-        <w:rPr>
-          <w:i/>
-          <w:iCs/>
-          <w:szCs w:val="24"/>
-        </w:rPr>
-        <w:t>et al.</w:t>
-      </w:r>
-      <w:r>
-        <w:rPr>
-          <w:szCs w:val="24"/>
-        </w:rPr>
-        <w:t>, 2013)</w:t>
-      </w:r>
-      <w:r>
-        <w:rPr>
-          <w:lang w:eastAsia="zh-CN"/>
-        </w:rPr>
-        <w:fldChar w:fldCharType="end"/>
-      </w:r>
-      <w:r>
-        <w:rPr>
-          <w:lang w:eastAsia="zh-CN"/>
-        </w:rPr>
-        <w:t>.</w:t>
-      </w:r>
-      <w:r>
-        <w:rPr>
-          <w:lang w:eastAsia="zh-CN"/>
-        </w:rPr>
-        <w:t xml:space="preserve"> </w:t>
-      </w:r>
-      <w:r>
-        <w:rPr>
-          <w:lang w:eastAsia="zh-CN"/>
-        </w:rPr>
-        <w:t xml:space="preserve">Although it has been </w:t>
-      </w:r>
-      <w:r>
-        <w:rPr>
-          <w:lang w:eastAsia="zh-CN"/>
-        </w:rPr>
-        <w:t xml:space="preserve">shown that </w:t>
-      </w:r>
-      <w:r>
-        <w:rPr>
-          <w:lang w:eastAsia="zh-CN"/>
-        </w:rPr>
-        <w:t xml:space="preserve">single </w:t>
-      </w:r>
-      <w:r>
-        <w:rPr>
-          <w:lang w:eastAsia="zh-CN"/>
-        </w:rPr>
-        <w:t xml:space="preserve">nucleotide variants (SNVs) </w:t>
-      </w:r>
-      <w:r>
-        <w:rPr>
-          <w:lang w:eastAsia="zh-CN"/>
-        </w:rPr>
-        <w:t xml:space="preserve">in linkage equilibrium </w:t>
-      </w:r>
-      <w:r>
-        <w:rPr>
-          <w:lang w:eastAsia="zh-CN"/>
-        </w:rPr>
-        <w:t>from WES data</w:t>
-      </w:r>
-      <w:r>
-        <w:rPr>
-          <w:lang w:eastAsia="zh-CN"/>
-        </w:rPr>
-        <w:t xml:space="preserve"> </w:t>
-      </w:r>
-      <w:r>
-        <w:rPr>
-          <w:lang w:eastAsia="zh-CN"/>
-        </w:rPr>
-        <w:t xml:space="preserve">provides acceptable </w:t>
-      </w:r>
-      <w:r>
-        <w:rPr>
-          <w:lang w:eastAsia="zh-CN"/>
-        </w:rPr>
-        <w:t xml:space="preserve">linkage </w:t>
-      </w:r>
-      <w:r>
-        <w:rPr>
-          <w:lang w:eastAsia="zh-CN"/>
-        </w:rPr>
-        <w:t>results</w:t>
-      </w:r>
-      <w:r>
-        <w:rPr>
-          <w:lang w:eastAsia="zh-CN"/>
-        </w:rPr>
-        <w:t xml:space="preserve">, </w:t>
-      </w:r>
-      <w:r>
-        <w:rPr>
-          <w:lang w:eastAsia="zh-CN"/>
-        </w:rPr>
-        <w:t>such</w:t>
-      </w:r>
-      <w:r>
-        <w:rPr>
-          <w:lang w:eastAsia="zh-CN"/>
-        </w:rPr>
-        <w:t xml:space="preserve"> </w:t>
-      </w:r>
-      <w:r>
-        <w:rPr>
-          <w:lang w:eastAsia="zh-CN"/>
-        </w:rPr>
-        <w:t>mark</w:t>
-      </w:r>
-      <w:r>
-        <w:rPr>
-          <w:lang w:eastAsia="zh-CN"/>
-        </w:rPr>
-        <w:t>er</w:t>
-      </w:r>
-      <w:r>
-        <w:rPr>
-          <w:lang w:eastAsia="zh-CN"/>
-        </w:rPr>
-        <w:t>s</w:t>
-      </w:r>
-      <w:r>
-        <w:rPr>
-          <w:lang w:eastAsia="zh-CN"/>
-        </w:rPr>
-        <w:t xml:space="preserve"> </w:t>
-      </w:r>
-      <w:r>
-        <w:rPr>
-          <w:lang w:eastAsia="zh-CN"/>
-        </w:rPr>
-        <w:t>are less heterozygous</w:t>
-      </w:r>
-      <w:r>
-        <w:rPr>
-          <w:lang w:eastAsia="zh-CN"/>
-        </w:rPr>
-        <w:t xml:space="preserve"> and less powerful compare to using SNP arrays </w:t>
-      </w:r>
-      <w:r>
-        <w:rPr>
-          <w:lang w:eastAsia="zh-CN"/>
-        </w:rPr>
-        <w:fldChar w:fldCharType="begin"/>
-      </w:r>
-      <w:r>
-        <w:rPr>
-          <w:lang w:eastAsia="zh-CN"/>
-        </w:rPr>
-        <w:instrText xml:space="preserve"> ADDIN ZOTERO_ITEM CSL_CITATION {"citationID":"6vWt1rV9","properties":{"formattedCitation":"{\\rtf (Smith \\i et al.\\i0{}, 2011)}","plainCitation":"(Smith et al., 2011)"},"citationItems":[{"id":318,"uris":["http://zotero.org/users/1116201/items/CQZFP5XU"],"uri":["http://zotero.org/users/1116201/items/CQZFP5XU"],"itemData":{"id":318,"type":"article-journal","title":"Reducing the exome search space for Mendelian diseases using genetic linkage analysis of exome genotypes","container-title":"Genome Biology","page":"R85","volume":"12","issue":"9","source":"genomebiology.com","abstract":"Many exome sequencing studies of Mendelian disorders fail to optimally exploit family information. Classical genetic linkage analysis is an effective method for eliminating a large fraction of the candidate causal variants discovered, even in small families that lack a unique linkage peak. We demonstrate that accurate genetic linkage mapping can be performed using SNP genotypes extracted from exome data, removing the need for separate array-based genotyping. We provide software to facilitate such analyses.\nPMID: 21917141","DOI":"10.1186/gb-2011-12-9-r85","ISSN":"1465-6906","note":"PMID: 21917141","language":"en","author":[{"family":"Smith","given":"Katherine R."},{"family":"Bromhead","given":"Catherine J."},{"family":"Hildebrand","given":"Michael S."},{"family":"Shearer","given":"A. Eliot"},{"family":"Lockhart","given":"Paul J."},{"family":"Najmabadi","given":"Hossein"},{"family":"Leventer","given":"Richard J."},{"family":"McGillivray","given":"George"},{"family":"Amor","given":"David J."},{"family":"Smith","given":"Richard J."},{"family":"Bahlo","given":"Melanie"}],"issued":{"date-parts":[["2011",9,14]]},"accessed":{"date-parts":[["2014",3,17]]},"PMID":"21917141"}}],"schema":"https://github.com/citation-style-language/schema/raw/master/csl-citation.json"} </w:instrText>
-      </w:r>
-      <w:r>
-        <w:rPr>
-          <w:lang w:eastAsia="zh-CN"/>
-        </w:rPr>
-        <w:fldChar w:fldCharType="separate"/>
-      </w:r>
-      <w:r>
-        <w:rPr>
-          <w:szCs w:val="24"/>
-        </w:rPr>
-        <w:t xml:space="preserve">(Smith </w:t>
-      </w:r>
-      <w:r>
-        <w:rPr>
-          <w:i/>
-          <w:iCs/>
-          <w:szCs w:val="24"/>
-        </w:rPr>
-        <w:t>et al.</w:t>
-      </w:r>
-      <w:r>
-        <w:rPr>
-          <w:szCs w:val="24"/>
-        </w:rPr>
-        <w:t>, 2011)</w:t>
-      </w:r>
-      <w:r>
-        <w:rPr>
-          <w:lang w:eastAsia="zh-CN"/>
-        </w:rPr>
-        <w:fldChar w:fldCharType="end"/>
-      </w:r>
-      <w:r>
-        <w:rPr>
-          <w:lang w:eastAsia="zh-CN"/>
-        </w:rPr>
-        <w:t>.</w:t>
+          <w:rFonts w:ascii="Times New Roman" w:hAnsi="Times New Roman"/>
+          <w:sz w:val="18"/>
+          <w:szCs w:val="18"/>
+        </w:rPr>
+        <w:t xml:space="preserve"> and </w:t>
+      </w:r>
+      <w:r>
+        <w:rPr>
+          <w:rFonts w:ascii="Times New Roman" w:hAnsi="Times New Roman"/>
+          <w:sz w:val="18"/>
+          <w:szCs w:val="18"/>
+        </w:rPr>
+        <w:t xml:space="preserve">allelic heterogeneity within the region of interest across </w:t>
+      </w:r>
+      <w:r>
+        <w:rPr>
+          <w:rFonts w:ascii="Times New Roman" w:hAnsi="Times New Roman"/>
+          <w:sz w:val="18"/>
+          <w:szCs w:val="18"/>
+        </w:rPr>
+        <w:t>individuals</w:t>
+      </w:r>
+      <w:r>
+        <w:rPr>
+          <w:rFonts w:ascii="Times New Roman" w:hAnsi="Times New Roman"/>
+          <w:sz w:val="18"/>
+          <w:szCs w:val="18"/>
+        </w:rPr>
+        <w:t xml:space="preserve"> from different families is naturally </w:t>
+      </w:r>
+      <w:r>
+        <w:rPr>
+          <w:rFonts w:ascii="Times New Roman" w:hAnsi="Times New Roman"/>
+          <w:sz w:val="18"/>
+          <w:szCs w:val="18"/>
+        </w:rPr>
+        <w:t xml:space="preserve">taken into consideration </w:t>
+      </w:r>
+      <w:r>
+        <w:rPr>
+          <w:rFonts w:ascii="Times New Roman" w:hAnsi="Times New Roman"/>
+          <w:sz w:val="18"/>
+          <w:szCs w:val="18"/>
+        </w:rPr>
+        <w:t>by the coding method.</w:t>
       </w:r>
     </w:p>
     <w:p>
       <w:pPr>
-        <w:pStyle w:val="ParaNoInd"/>
-        <w:rPr>
-          <w:lang w:eastAsia="zh-CN"/>
-        </w:rPr>
-      </w:pPr>
-      <w:r>
-        <w:rPr>
-          <w:rFonts w:hint="eastAsia"/>
-          <w:lang w:eastAsia="zh-CN"/>
+        <w:spacing w:after="40"/>
+        <w:jc w:val="both"/>
+        <w:rPr>
+          <w:rFonts w:ascii="Times New Roman" w:hAnsi="Times New Roman"/>
+          <w:sz w:val="18"/>
+          <w:szCs w:val="18"/>
+        </w:rPr>
+      </w:pPr>
+      <w:r>
+        <w:rPr>
+          <w:rFonts w:ascii="Times New Roman" w:hAnsi="Times New Roman"/>
+          <w:sz w:val="18"/>
+          <w:szCs w:val="18"/>
         </w:rPr>
         <w:t xml:space="preserve">   </w:t>
       </w:r>
       <w:r>
         <w:rPr>
-          <w:lang w:eastAsia="zh-CN"/>
-        </w:rPr>
-        <w:t xml:space="preserve">We developed a </w:t>
-      </w:r>
-      <w:r>
-        <w:rPr>
-          <w:szCs w:val="18"/>
-        </w:rPr>
-        <w:t xml:space="preserve">collapsed haplotype pattern </w:t>
-      </w:r>
-      <w:r>
-        <w:rPr>
-          <w:szCs w:val="18"/>
-        </w:rPr>
-        <w:t>(CHP) method to recode sequence</w:t>
-      </w:r>
-      <w:r>
-        <w:rPr>
-          <w:szCs w:val="18"/>
-        </w:rPr>
-        <w:t xml:space="preserve"> data for linkage analysis, </w:t>
-      </w:r>
-      <w:r>
-        <w:rPr>
-          <w:szCs w:val="18"/>
-        </w:rPr>
-        <w:t>creat</w:t>
-      </w:r>
-      <w:r>
-        <w:rPr>
-          <w:szCs w:val="18"/>
-        </w:rPr>
-        <w:t>ing</w:t>
-      </w:r>
-      <w:r>
-        <w:rPr>
+          <w:rFonts w:ascii="Times New Roman" w:hAnsi="Times New Roman"/>
+          <w:sz w:val="18"/>
+          <w:szCs w:val="18"/>
+        </w:rPr>
+        <w:t>To generate regional genotype markers, haplotypes for the region must be obtained for all samples. Samples of the same family are fir</w:t>
+      </w:r>
+      <w:r>
+        <w:rPr>
+          <w:rFonts w:ascii="Times New Roman" w:hAnsi="Times New Roman"/>
+          <w:sz w:val="18"/>
+          <w:szCs w:val="18"/>
+        </w:rPr>
+        <w:t xml:space="preserve">st checked for Mendelian errors; </w:t>
+      </w:r>
+      <w:r>
+        <w:rPr>
+          <w:rFonts w:ascii="Times New Roman" w:hAnsi="Times New Roman"/>
+          <w:sz w:val="18"/>
+          <w:szCs w:val="18"/>
+        </w:rPr>
+        <w:t xml:space="preserve">inconsistencies detected are treated as missing data. </w:t>
+      </w:r>
+      <w:r>
+        <w:rPr>
+          <w:rFonts w:ascii="Times New Roman" w:hAnsi="Times New Roman"/>
+          <w:sz w:val="18"/>
+          <w:szCs w:val="18"/>
+        </w:rPr>
+        <w:t xml:space="preserve">An </w:t>
+      </w:r>
+      <w:r>
+        <w:rPr>
+          <w:rFonts w:ascii="Times New Roman" w:hAnsi="Times New Roman"/>
+          <w:sz w:val="18"/>
+          <w:szCs w:val="18"/>
+        </w:rPr>
+        <w:t>improved version of the Lander-Green algorithm for genetic phasing and missing genotype imputation was then applied to reconstruct haplotypes in pedigree</w:t>
+      </w:r>
+      <w:r>
+        <w:rPr>
+          <w:rFonts w:ascii="Times New Roman" w:hAnsi="Times New Roman"/>
+          <w:sz w:val="18"/>
           <w:szCs w:val="18"/>
         </w:rPr>
         <w:t xml:space="preserve"> </w:t>
       </w:r>
       <w:r>
         <w:rPr>
-          <w:szCs w:val="18"/>
-        </w:rPr>
-        <w:t xml:space="preserve">markers </w:t>
-      </w:r>
-      <w:r>
-        <w:rPr>
-          <w:szCs w:val="18"/>
-        </w:rPr>
-        <w:t>that are</w:t>
-      </w:r>
-      <w:r>
-        <w:rPr>
+          <w:rFonts w:ascii="Times New Roman" w:hAnsi="Times New Roman"/>
+          <w:sz w:val="18"/>
+          <w:szCs w:val="18"/>
+        </w:rPr>
+        <w:fldChar w:fldCharType="begin"/>
+      </w:r>
+      <w:r>
+        <w:rPr>
+          <w:rFonts w:ascii="Times New Roman" w:hAnsi="Times New Roman"/>
+          <w:sz w:val="18"/>
+          <w:szCs w:val="18"/>
+        </w:rPr>
+        <w:instrText xml:space="preserve"> ADDIN ZOTERO_ITEM CSL_CITATION {"citationID":"vaH155uO","properties":{"formattedCitation":"(Abecasis and Wigginton, 2005)","plainCitation":"(Abecasis and Wigginton, 2005)"},"citationItems":[{"id":325,"uris":["http://zotero.org/users/1116201/items/W7JTC28M"],"uri":["http://zotero.org/users/1116201/items/W7JTC28M"],"itemData":{"id":325,"type":"article-journal","title":"Handling Marker-Marker Linkage Disequilibrium: Pedigree Analysis with Clustered Markers","container-title":"American Journal of Human Genetics","page":"754-767","volume":"77","issue":"5","source":"PubMed Central","abstract":"Single-nucleotide polymorphisms (SNPs) are rapidly replacing microsatellites as the markers of choice for genetic linkage studies and many other studies of human pedigrees. Here, we describe an efficient approach for modeling linkage disequilibrium (LD) between markers during multipoint analysis of human pedigrees. Using a gene-counting algorithm suitable for pedigree data, our approach enables rapid estimation of allele and haplotype frequencies within clusters of tightly linked markers. In addition, with the use of a hidden Markov model, our approach allows for multipoint pedigree analysis with large numbers of SNP markers organized into clusters of markers in LD. Simulation results show that our approach resolves previously described biases in multipoint linkage analysis with SNPs that are in LD. An updated version of the freely available Merlin software package uses the approach described here to perform many common pedigree analyses, including haplotyping and haplotype frequency estimation, parametric and nonparametric multipoint linkage analysis of discrete traits, variance-components and regression-based analysis of quantitative traits, calculation of identity-by-descent or kinship coefficients, and case selection for follow-up association studies. To illustrate the possibilities, we examine a data set that provides evidence of linkage of psoriasis to chromosome 17.","ISSN":"0002-9297","note":"PMID: 16252236\nPMCID: PMC1271385","shortTitle":"Handling Marker-Marker Linkage Disequilibrium","journalAbbreviation":"Am J Hum Genet","author":[{"family":"Abecasis","given":"Goncalo R."},{"family":"Wigginton","given":"Janis E."}],"issued":{"date-parts":[["2005",11]]},"accessed":{"date-parts":[["2014",3,17]]},"PMID":"16252236","PMCID":"PMC1271385"}}],"schema":"https://github.com/citation-style-language/schema/raw/master/csl-citation.json"} </w:instrText>
+      </w:r>
+      <w:r>
+        <w:rPr>
+          <w:rFonts w:ascii="Times New Roman" w:hAnsi="Times New Roman"/>
+          <w:sz w:val="18"/>
+          <w:szCs w:val="18"/>
+        </w:rPr>
+        <w:fldChar w:fldCharType="separate"/>
+      </w:r>
+      <w:r>
+        <w:rPr>
+          <w:rFonts w:ascii="Times New Roman" w:hAnsi="Times New Roman"/>
+          <w:sz w:val="18"/>
+        </w:rPr>
+        <w:t>(Abecasis and Wigginton, 2005)</w:t>
+      </w:r>
+      <w:r>
+        <w:rPr>
+          <w:rFonts w:ascii="Times New Roman" w:hAnsi="Times New Roman"/>
+          <w:sz w:val="18"/>
+          <w:szCs w:val="18"/>
+        </w:rPr>
+        <w:fldChar w:fldCharType="end"/>
+      </w:r>
+      <w:r>
+        <w:rPr>
+          <w:rFonts w:ascii="Times New Roman" w:hAnsi="Times New Roman"/>
+          <w:sz w:val="18"/>
+          <w:szCs w:val="18"/>
+        </w:rPr>
+        <w:t>. The resulting haplotypes are converted to markers for linkage analysis</w:t>
+      </w:r>
+      <w:r>
+        <w:rPr>
+          <w:rFonts w:ascii="Times New Roman" w:hAnsi="Times New Roman"/>
+          <w:sz w:val="18"/>
+          <w:szCs w:val="18"/>
+        </w:rPr>
+        <w:t xml:space="preserve"> using CHP method</w:t>
+      </w:r>
+      <w:r>
+        <w:rPr>
+          <w:rFonts w:ascii="Times New Roman" w:hAnsi="Times New Roman"/>
+          <w:sz w:val="18"/>
+          <w:szCs w:val="18"/>
+        </w:rPr>
+        <w:t xml:space="preserve"> illustrated in Fig. S1. For each pedigree, we first cluster variants on regional haplotypes by “</w:t>
+      </w:r>
+      <w:r>
+        <w:rPr>
+          <w:rFonts w:ascii="Times New Roman" w:hAnsi="Times New Roman"/>
+          <w:sz w:val="18"/>
+          <w:szCs w:val="18"/>
+        </w:rPr>
+        <w:t>bin</w:t>
+      </w:r>
+      <w:r>
+        <w:rPr>
+          <w:rFonts w:ascii="Times New Roman" w:hAnsi="Times New Roman"/>
+          <w:sz w:val="18"/>
+          <w:szCs w:val="18"/>
+        </w:rPr>
+        <w:t>s”</w:t>
+      </w:r>
+      <w:r>
+        <w:rPr>
+          <w:rFonts w:ascii="Times New Roman" w:hAnsi="Times New Roman"/>
+          <w:sz w:val="18"/>
+          <w:szCs w:val="18"/>
+        </w:rPr>
+        <w:t>, e.g.,</w:t>
+      </w:r>
+      <w:r>
+        <w:rPr>
+          <w:rFonts w:ascii="Times New Roman" w:hAnsi="Times New Roman"/>
+          <w:sz w:val="18"/>
+          <w:szCs w:val="18"/>
+        </w:rPr>
+        <w:t xml:space="preserve"> LD blocks, </w:t>
+      </w:r>
+      <w:r>
+        <w:rPr>
+          <w:rFonts w:ascii="Times New Roman" w:hAnsi="Times New Roman"/>
+          <w:sz w:val="18"/>
+          <w:szCs w:val="18"/>
+        </w:rPr>
+        <w:t xml:space="preserve">and collapse variants in a </w:t>
+      </w:r>
+      <w:r>
+        <w:rPr>
+          <w:rFonts w:ascii="Times New Roman" w:hAnsi="Times New Roman"/>
+          <w:sz w:val="18"/>
+          <w:szCs w:val="18"/>
+        </w:rPr>
+        <w:t>bin</w:t>
+      </w:r>
+      <w:r>
+        <w:rPr>
+          <w:rFonts w:ascii="Times New Roman" w:hAnsi="Times New Roman"/>
+          <w:sz w:val="18"/>
+          <w:szCs w:val="18"/>
+        </w:rPr>
+        <w:t xml:space="preserve"> into an indicator variable of values 0 or 1 for having no minor allele or at least one minor allele within the </w:t>
+      </w:r>
+      <w:r>
+        <w:rPr>
+          <w:rFonts w:ascii="Times New Roman" w:hAnsi="Times New Roman"/>
+          <w:sz w:val="18"/>
+          <w:szCs w:val="18"/>
+        </w:rPr>
+        <w:t>bin</w:t>
+      </w:r>
+      <w:r>
+        <w:rPr>
+          <w:rFonts w:ascii="Times New Roman" w:hAnsi="Times New Roman"/>
+          <w:sz w:val="18"/>
+          <w:szCs w:val="18"/>
+        </w:rPr>
+        <w:t>, which is</w:t>
+      </w:r>
+      <w:r>
+        <w:rPr>
+          <w:rFonts w:ascii="Times New Roman" w:hAnsi="Times New Roman"/>
+          <w:sz w:val="18"/>
           <w:szCs w:val="18"/>
         </w:rPr>
         <w:t xml:space="preserve"> </w:t>
       </w:r>
       <w:r>
         <w:rPr>
-          <w:szCs w:val="18"/>
-        </w:rPr>
-        <w:t xml:space="preserve">more </w:t>
-      </w:r>
-      <w:r>
-        <w:rPr>
-          <w:szCs w:val="18"/>
-        </w:rPr>
-        <w:t xml:space="preserve">heterozygous and </w:t>
-      </w:r>
-      <w:r>
-        <w:rPr>
-          <w:szCs w:val="18"/>
-        </w:rPr>
-        <w:t xml:space="preserve">informative for linkage analysis. </w:t>
-      </w:r>
-      <w:r>
-        <w:rPr>
-          <w:szCs w:val="18"/>
-        </w:rPr>
-        <w:t>Our method d</w:t>
-      </w:r>
-      <w:r>
-        <w:rPr>
-          <w:szCs w:val="18"/>
-        </w:rPr>
-        <w:t xml:space="preserve">oes not require LD pruning and </w:t>
-      </w:r>
-      <w:r>
-        <w:rPr>
-          <w:szCs w:val="18"/>
-        </w:rPr>
-        <w:t xml:space="preserve">is particularly powerful when disease causing mutations harbor in the same genetic region but </w:t>
-      </w:r>
-      <w:r>
-        <w:rPr>
-          <w:szCs w:val="18"/>
-        </w:rPr>
-        <w:t xml:space="preserve">across </w:t>
-      </w:r>
-      <w:r>
-        <w:rPr>
-          <w:szCs w:val="18"/>
-        </w:rPr>
-        <w:t xml:space="preserve">different loci </w:t>
-      </w:r>
-      <w:r>
-        <w:rPr>
-          <w:szCs w:val="18"/>
-        </w:rPr>
-        <w:t>among</w:t>
-      </w:r>
-      <w:r>
-        <w:rPr>
-          <w:szCs w:val="18"/>
-        </w:rPr>
-        <w:t xml:space="preserve"> multiple families.</w:t>
-      </w:r>
-      <w:r>
-        <w:rPr>
-          <w:szCs w:val="18"/>
-        </w:rPr>
-        <w:t xml:space="preserve"> We provide software package XXX implementing our method to facilitate linkage analysis </w:t>
-      </w:r>
-      <w:r>
-        <w:rPr>
-          <w:szCs w:val="18"/>
-        </w:rPr>
-        <w:t>using</w:t>
-      </w:r>
-      <w:r>
-        <w:rPr>
-          <w:szCs w:val="18"/>
-        </w:rPr>
-        <w:t xml:space="preserve"> NGS data.</w:t>
+          <w:rFonts w:ascii="Times New Roman" w:hAnsi="Times New Roman"/>
+          <w:sz w:val="18"/>
+          <w:szCs w:val="18"/>
+        </w:rPr>
+        <w:t>similar to the collapsing method for association analysis w</w:t>
+      </w:r>
+      <w:r>
+        <w:rPr>
+          <w:rFonts w:ascii="Times New Roman" w:hAnsi="Times New Roman"/>
+          <w:sz w:val="18"/>
+          <w:szCs w:val="18"/>
+        </w:rPr>
+        <w:t xml:space="preserve">ith rare </w:t>
+      </w:r>
+      <w:r>
+        <w:rPr>
+          <w:rFonts w:ascii="Times New Roman" w:hAnsi="Times New Roman"/>
+          <w:sz w:val="18"/>
+          <w:szCs w:val="18"/>
+        </w:rPr>
+        <w:lastRenderedPageBreak/>
+        <w:t xml:space="preserve">variants </w:t>
+      </w:r>
+      <w:r>
+        <w:rPr>
+          <w:rFonts w:ascii="Times New Roman" w:hAnsi="Times New Roman"/>
+          <w:sz w:val="18"/>
+          <w:szCs w:val="18"/>
+        </w:rPr>
+        <w:fldChar w:fldCharType="begin"/>
+      </w:r>
+      <w:r>
+        <w:rPr>
+          <w:rFonts w:ascii="Times New Roman" w:hAnsi="Times New Roman"/>
+          <w:sz w:val="18"/>
+          <w:szCs w:val="18"/>
+        </w:rPr>
+        <w:instrText xml:space="preserve"> ADDIN ZOTERO_ITEM CSL_CITATION {"citationID":"CB5ksDe0","properties":{"formattedCitation":"(Li and Leal, 2008)","plainCitation":"(Li and Leal, 2008)"},"citationItems":[{"id":30,"uris":["http://zotero.org/users/1116201/items/ICX55P9A"],"uri":["http://zotero.org/users/1116201/items/ICX55P9A"],"itemData":{"id":30,"type":"article-journal","title":"Methods for detecting associations with rare variants for common diseases: application to analysis of sequence data","container-title":"American Journal of Human Genetics","page":"311-321","volume":"83","issue":"3","source":"NCBI PubMed","abstract":"Although whole-genome association studies using tagSNPs are a powerful approach for detecting common variants, they are underpowered for detecting associations with rare variants. Recent studies have demonstrated that common diseases can be due to functional variants with a wide spectrum of allele frequencies, ranging from rare to common. An effective way to identify rare variants is through direct sequencing. The development of cost-effective sequencing technologies enables association studies to use sequence data from candidate genes and, in the future, from the entire genome. Although methods used for analysis of common variants are applicable to sequence data, their performance might not be optimal. In this study, it is shown that the collapsing method, which involves collapsing genotypes across variants and applying a univariate test, is powerful for analyzing rare variants, whereas multivariate analysis is robust against inclusion of noncausal variants. Both methods are superior to analyzing each variant individually with univariate tests. In order to unify the advantages of both collapsing and multiple-marker tests, we developed the Combined Multivariate and Collapsing (CMC) method and demonstrated that the CMC method is both powerful and robust. The CMC method can be applied to either candidate-gene or whole-genome sequence data.","DOI":"10.1016/j.ajhg.2008.06.024","ISSN":"1537-6605","call-number":"0075","note":"PMID: 18691683","shortTitle":"Methods for detecting associations with rare variants for common diseases","journalAbbreviation":"Am. J. Hum. Genet","author":[{"family":"Li","given":"Bingshan"},{"family":"Leal","given":"Suzanne M"}],"issued":{"date-parts":[["2008",9]]},"accessed":{"date-parts":[["2011",3,9]]},"PMID":"18691683"}}],"schema":"https://github.com/citation-style-language/schema/raw/master/csl-citation.json"} </w:instrText>
+      </w:r>
+      <w:r>
+        <w:rPr>
+          <w:rFonts w:ascii="Times New Roman" w:hAnsi="Times New Roman"/>
+          <w:sz w:val="18"/>
+          <w:szCs w:val="18"/>
+        </w:rPr>
+        <w:fldChar w:fldCharType="separate"/>
+      </w:r>
+      <w:r>
+        <w:rPr>
+          <w:rFonts w:ascii="Times New Roman" w:hAnsi="Times New Roman"/>
+          <w:sz w:val="18"/>
+        </w:rPr>
+        <w:t>(Li and Leal, 2008)</w:t>
+      </w:r>
+      <w:r>
+        <w:rPr>
+          <w:rFonts w:ascii="Times New Roman" w:hAnsi="Times New Roman"/>
+          <w:sz w:val="18"/>
+          <w:szCs w:val="18"/>
+        </w:rPr>
+        <w:fldChar w:fldCharType="end"/>
+      </w:r>
+      <w:r>
+        <w:rPr>
+          <w:rFonts w:ascii="Times New Roman" w:hAnsi="Times New Roman"/>
+          <w:sz w:val="18"/>
+          <w:szCs w:val="18"/>
+        </w:rPr>
+        <w:t>.</w:t>
+      </w:r>
+      <w:r>
+        <w:rPr>
+          <w:rFonts w:ascii="Times New Roman" w:hAnsi="Times New Roman"/>
+          <w:sz w:val="18"/>
+          <w:szCs w:val="18"/>
+        </w:rPr>
+        <w:t xml:space="preserve"> </w:t>
+      </w:r>
+      <w:r>
+        <w:rPr>
+          <w:rFonts w:ascii="Times New Roman" w:hAnsi="Times New Roman"/>
+          <w:sz w:val="18"/>
+          <w:szCs w:val="18"/>
+        </w:rPr>
+        <w:t xml:space="preserve">We then assign each collapsed haplotype a single numeric </w:t>
+      </w:r>
+      <w:r>
+        <w:rPr>
+          <w:rFonts w:ascii="Times New Roman" w:hAnsi="Times New Roman"/>
+          <w:sz w:val="18"/>
+          <w:szCs w:val="18"/>
+        </w:rPr>
+        <w:t>value</w:t>
+      </w:r>
+      <w:r>
+        <w:rPr>
+          <w:rFonts w:ascii="Times New Roman" w:hAnsi="Times New Roman"/>
+          <w:sz w:val="18"/>
+          <w:szCs w:val="18"/>
+        </w:rPr>
+        <w:t xml:space="preserve"> such that different patterns of collapsed haplotypes in all samples are uniquely represented. The choice of coding for patterns is arbitrary, although we use continuous positive integers and assign a smaller value for collapsed haplotypes having more 0’s than 1’s. The sample haplotypes thus represented can be directly used for linkage analysis with </w:t>
+      </w:r>
+      <w:r>
+        <w:rPr>
+          <w:rFonts w:ascii="Times New Roman" w:hAnsi="Times New Roman"/>
+          <w:sz w:val="18"/>
+          <w:szCs w:val="18"/>
+        </w:rPr>
+        <w:t xml:space="preserve">many </w:t>
+      </w:r>
+      <w:r>
+        <w:rPr>
+          <w:rFonts w:ascii="Times New Roman" w:hAnsi="Times New Roman"/>
+          <w:sz w:val="18"/>
+          <w:szCs w:val="18"/>
+        </w:rPr>
+        <w:t>existing software packages.</w:t>
       </w:r>
     </w:p>
     <w:p>
       <w:pPr>
-        <w:pStyle w:val="Heading1"/>
-        <w:spacing w:before="280"/>
-        <w:ind w:left="360" w:hanging="360"/>
-        <w:rPr>
-          <w:lang w:eastAsia="zh-CN"/>
-        </w:rPr>
-      </w:pPr>
-      <w:r>
-        <w:rPr>
-          <w:rFonts w:hint="eastAsia"/>
-          <w:lang w:eastAsia="zh-CN"/>
-        </w:rPr>
-        <w:t>Methods</w:t>
-      </w:r>
-    </w:p>
-    <w:p>
-      <w:pPr>
         <w:spacing w:after="40"/>
         <w:jc w:val="both"/>
         <w:rPr>
@@ -1421,87 +2093,113 @@
           <w:sz w:val="18"/>
           <w:szCs w:val="18"/>
         </w:rPr>
-        <w:t xml:space="preserve">The idea of </w:t>
-      </w:r>
-      <w:r>
-        <w:rPr>
-          <w:rFonts w:ascii="Times New Roman" w:hAnsi="Times New Roman"/>
-          <w:sz w:val="18"/>
-          <w:szCs w:val="18"/>
-        </w:rPr>
-        <w:t xml:space="preserve">CHP </w:t>
-      </w:r>
-      <w:r>
-        <w:rPr>
-          <w:rFonts w:ascii="Times New Roman" w:hAnsi="Times New Roman"/>
-          <w:sz w:val="18"/>
-          <w:szCs w:val="18"/>
-        </w:rPr>
-        <w:t xml:space="preserve">method is that instead of analyzing each </w:t>
-      </w:r>
-      <w:r>
-        <w:rPr>
-          <w:rFonts w:ascii="Times New Roman" w:hAnsi="Times New Roman"/>
-          <w:sz w:val="18"/>
-          <w:szCs w:val="18"/>
-        </w:rPr>
-        <w:t>variant</w:t>
-      </w:r>
-      <w:r>
-        <w:rPr>
-          <w:rFonts w:ascii="Times New Roman" w:hAnsi="Times New Roman"/>
-          <w:sz w:val="18"/>
-          <w:szCs w:val="18"/>
-        </w:rPr>
-        <w:t xml:space="preserve"> separately, we create numeric representations of haplotypes within a given genetic regi</w:t>
-      </w:r>
-      <w:r>
-        <w:rPr>
-          <w:rFonts w:ascii="Times New Roman" w:hAnsi="Times New Roman"/>
-          <w:sz w:val="18"/>
-          <w:szCs w:val="18"/>
-        </w:rPr>
-        <w:t>on</w:t>
-      </w:r>
-      <w:r>
-        <w:rPr>
-          <w:rFonts w:ascii="Times New Roman" w:hAnsi="Times New Roman"/>
-          <w:sz w:val="18"/>
-          <w:szCs w:val="18"/>
-        </w:rPr>
-        <w:t xml:space="preserve"> containing multiple variants</w:t>
-      </w:r>
-      <w:r>
-        <w:rPr>
-          <w:rFonts w:ascii="Times New Roman" w:hAnsi="Times New Roman"/>
-          <w:sz w:val="18"/>
-          <w:szCs w:val="18"/>
-        </w:rPr>
-        <w:t xml:space="preserve">, e.g., genes for </w:t>
-      </w:r>
-      <w:r>
-        <w:rPr>
-          <w:rFonts w:ascii="Times New Roman" w:hAnsi="Times New Roman"/>
-          <w:sz w:val="18"/>
-          <w:szCs w:val="18"/>
-        </w:rPr>
-        <w:t>WES data</w:t>
-      </w:r>
-      <w:r>
-        <w:rPr>
-          <w:rFonts w:ascii="Times New Roman" w:hAnsi="Times New Roman"/>
-          <w:sz w:val="18"/>
-          <w:szCs w:val="18"/>
-        </w:rPr>
-        <w:t xml:space="preserve">, resulting in </w:t>
-      </w:r>
-      <w:r>
-        <w:rPr>
-          <w:rFonts w:ascii="Times New Roman" w:hAnsi="Times New Roman"/>
-          <w:sz w:val="18"/>
-          <w:szCs w:val="18"/>
-        </w:rPr>
-        <w:t>regional markers</w:t>
+        <w:t xml:space="preserve">   </w:t>
+      </w:r>
+      <w:r>
+        <w:rPr>
+          <w:rFonts w:ascii="Times New Roman" w:hAnsi="Times New Roman"/>
+          <w:sz w:val="18"/>
+          <w:szCs w:val="18"/>
+        </w:rPr>
+        <w:t xml:space="preserve">In order to </w:t>
+      </w:r>
+      <w:r>
+        <w:rPr>
+          <w:rFonts w:ascii="Times New Roman" w:hAnsi="Times New Roman"/>
+          <w:sz w:val="18"/>
+          <w:szCs w:val="18"/>
+        </w:rPr>
+        <w:t>recover</w:t>
+      </w:r>
+      <w:r>
+        <w:rPr>
+          <w:rFonts w:ascii="Times New Roman" w:hAnsi="Times New Roman"/>
+          <w:sz w:val="18"/>
+          <w:szCs w:val="18"/>
+        </w:rPr>
+        <w:t xml:space="preserve"> genotypes of unavailable individuals, linkage analysis requires that allele frequencies of markers be provided. Frequencies of regional markers generated by CHP method can be derived from the cumulative minor allele frequency (MAF) within collapsing </w:t>
+      </w:r>
+      <w:r>
+        <w:rPr>
+          <w:rFonts w:ascii="Times New Roman" w:hAnsi="Times New Roman"/>
+          <w:sz w:val="18"/>
+          <w:szCs w:val="18"/>
+        </w:rPr>
+        <w:t>bin</w:t>
+      </w:r>
+      <w:r>
+        <w:rPr>
+          <w:rFonts w:ascii="Times New Roman" w:hAnsi="Times New Roman"/>
+          <w:sz w:val="18"/>
+          <w:szCs w:val="18"/>
+        </w:rPr>
+        <w:t xml:space="preserve">s. Consider a haplotype divided into </w:t>
+      </w:r>
+      <w:r>
+        <w:rPr>
+          <w:rFonts w:ascii="Times New Roman" w:hAnsi="Times New Roman"/>
+          <w:i/>
+          <w:sz w:val="18"/>
+          <w:szCs w:val="18"/>
+        </w:rPr>
+        <w:t xml:space="preserve">K </w:t>
+      </w:r>
+      <w:r>
+        <w:rPr>
+          <w:rFonts w:ascii="Times New Roman" w:hAnsi="Times New Roman"/>
+          <w:sz w:val="18"/>
+          <w:szCs w:val="18"/>
+        </w:rPr>
+        <w:t>bin</w:t>
+      </w:r>
+      <w:r>
+        <w:rPr>
+          <w:rFonts w:ascii="Times New Roman" w:hAnsi="Times New Roman"/>
+          <w:sz w:val="18"/>
+          <w:szCs w:val="18"/>
+        </w:rPr>
+        <w:t xml:space="preserve">s with each </w:t>
+      </w:r>
+      <w:r>
+        <w:rPr>
+          <w:rFonts w:ascii="Times New Roman" w:hAnsi="Times New Roman"/>
+          <w:sz w:val="18"/>
+          <w:szCs w:val="18"/>
+        </w:rPr>
+        <w:t>bin</w:t>
+      </w:r>
+      <w:r>
+        <w:rPr>
+          <w:rFonts w:ascii="Times New Roman" w:hAnsi="Times New Roman"/>
+          <w:sz w:val="18"/>
+          <w:szCs w:val="18"/>
+        </w:rPr>
+        <w:t xml:space="preserve"> having </w:t>
+      </w:r>
+      <w:r>
+        <w:rPr>
+          <w:rFonts w:ascii="Times New Roman" w:hAnsi="Times New Roman"/>
+          <w:i/>
+          <w:sz w:val="18"/>
+          <w:szCs w:val="18"/>
+        </w:rPr>
+        <w:t xml:space="preserve">J </w:t>
+      </w:r>
+      <w:r>
+        <w:rPr>
+          <w:rFonts w:ascii="Times New Roman" w:hAnsi="Times New Roman"/>
+          <w:sz w:val="18"/>
+          <w:szCs w:val="18"/>
+        </w:rPr>
+        <w:t xml:space="preserve">variants. Cumulative MAF for </w:t>
+      </w:r>
+      <w:r>
+        <w:rPr>
+          <w:rFonts w:ascii="Times New Roman" w:hAnsi="Times New Roman"/>
+          <w:sz w:val="18"/>
+          <w:szCs w:val="18"/>
+        </w:rPr>
+        <w:t>bin</w:t>
       </w:r>
       <w:r>
         <w:rPr>
@@ -1510,565 +2208,6 @@
           <w:szCs w:val="18"/>
         </w:rPr>
         <w:t xml:space="preserve"> </w:t>
-      </w:r>
-      <w:r>
-        <w:rPr>
-          <w:rFonts w:ascii="Times New Roman" w:hAnsi="Times New Roman"/>
-          <w:sz w:val="18"/>
-          <w:szCs w:val="18"/>
-        </w:rPr>
-        <w:t xml:space="preserve">which </w:t>
-      </w:r>
-      <w:r>
-        <w:rPr>
-          <w:rFonts w:ascii="Times New Roman" w:hAnsi="Times New Roman"/>
-          <w:sz w:val="18"/>
-          <w:szCs w:val="18"/>
-        </w:rPr>
-        <w:t xml:space="preserve">sufficiently reflect </w:t>
-      </w:r>
-      <w:r>
-        <w:rPr>
-          <w:rFonts w:ascii="Times New Roman" w:hAnsi="Times New Roman"/>
-          <w:sz w:val="18"/>
-          <w:szCs w:val="18"/>
-        </w:rPr>
-        <w:t>t</w:t>
-      </w:r>
-      <w:r>
-        <w:rPr>
-          <w:rFonts w:ascii="Times New Roman" w:hAnsi="Times New Roman"/>
-          <w:sz w:val="18"/>
-          <w:szCs w:val="18"/>
-        </w:rPr>
-        <w:t xml:space="preserve">he transmission </w:t>
-      </w:r>
-      <w:r>
-        <w:rPr>
-          <w:rFonts w:ascii="Times New Roman" w:hAnsi="Times New Roman"/>
-          <w:sz w:val="18"/>
-          <w:szCs w:val="18"/>
-        </w:rPr>
-        <w:t xml:space="preserve">pattern of </w:t>
-      </w:r>
-      <w:r>
-        <w:rPr>
-          <w:rFonts w:ascii="Times New Roman" w:hAnsi="Times New Roman"/>
-          <w:sz w:val="18"/>
-          <w:szCs w:val="18"/>
-        </w:rPr>
-        <w:t xml:space="preserve">the entire region informative for linkage analysis, and are </w:t>
-      </w:r>
-      <w:r>
-        <w:rPr>
-          <w:rFonts w:ascii="Times New Roman" w:hAnsi="Times New Roman"/>
-          <w:sz w:val="18"/>
-          <w:szCs w:val="18"/>
-        </w:rPr>
-        <w:t xml:space="preserve">numerically </w:t>
-      </w:r>
-      <w:r>
-        <w:rPr>
-          <w:rFonts w:ascii="Times New Roman" w:hAnsi="Times New Roman"/>
-          <w:sz w:val="18"/>
-          <w:szCs w:val="18"/>
-        </w:rPr>
-        <w:t>compatible with the off-</w:t>
-      </w:r>
-      <w:r>
-        <w:rPr>
-          <w:rFonts w:ascii="Times New Roman" w:hAnsi="Times New Roman"/>
-          <w:sz w:val="18"/>
-          <w:szCs w:val="18"/>
-        </w:rPr>
-        <w:t>the-</w:t>
-      </w:r>
-      <w:r>
-        <w:rPr>
-          <w:rFonts w:ascii="Times New Roman" w:hAnsi="Times New Roman"/>
-          <w:sz w:val="18"/>
-          <w:szCs w:val="18"/>
-        </w:rPr>
-        <w:t xml:space="preserve">shelf linkage methods that are traditionally used to analyze </w:t>
-      </w:r>
-      <w:r>
-        <w:rPr>
-          <w:rFonts w:ascii="Times New Roman" w:hAnsi="Times New Roman"/>
-          <w:sz w:val="18"/>
-          <w:szCs w:val="18"/>
-        </w:rPr>
-        <w:t>microsatellite</w:t>
-      </w:r>
-      <w:r>
-        <w:rPr>
-          <w:rFonts w:ascii="Times New Roman" w:hAnsi="Times New Roman"/>
-          <w:sz w:val="18"/>
-          <w:szCs w:val="18"/>
-        </w:rPr>
-        <w:t xml:space="preserve"> </w:t>
-      </w:r>
-      <w:r>
-        <w:rPr>
-          <w:rFonts w:ascii="Times New Roman" w:hAnsi="Times New Roman"/>
-          <w:sz w:val="18"/>
-          <w:szCs w:val="18"/>
-        </w:rPr>
-        <w:t>or SNP</w:t>
-      </w:r>
-      <w:r>
-        <w:rPr>
-          <w:rFonts w:ascii="Times New Roman" w:hAnsi="Times New Roman"/>
-          <w:sz w:val="18"/>
-          <w:szCs w:val="18"/>
-        </w:rPr>
-        <w:t xml:space="preserve"> array markers</w:t>
-      </w:r>
-      <w:r>
-        <w:rPr>
-          <w:rFonts w:ascii="Times New Roman" w:hAnsi="Times New Roman"/>
-          <w:sz w:val="18"/>
-          <w:szCs w:val="18"/>
-        </w:rPr>
-        <w:t xml:space="preserve">. </w:t>
-      </w:r>
-      <w:r>
-        <w:rPr>
-          <w:rFonts w:ascii="Times New Roman" w:hAnsi="Times New Roman"/>
-          <w:sz w:val="18"/>
-          <w:szCs w:val="18"/>
-        </w:rPr>
-        <w:t xml:space="preserve">Such </w:t>
-      </w:r>
-      <w:r>
-        <w:rPr>
-          <w:rFonts w:ascii="Times New Roman" w:hAnsi="Times New Roman"/>
-          <w:sz w:val="18"/>
-          <w:szCs w:val="18"/>
-        </w:rPr>
-        <w:t xml:space="preserve">regional markers </w:t>
-      </w:r>
-      <w:r>
-        <w:rPr>
-          <w:rFonts w:ascii="Times New Roman" w:hAnsi="Times New Roman"/>
-          <w:sz w:val="18"/>
-          <w:szCs w:val="18"/>
-        </w:rPr>
-        <w:t>are often more heterozygous than single locus markers</w:t>
-      </w:r>
-      <w:r>
-        <w:rPr>
-          <w:rFonts w:ascii="Times New Roman" w:hAnsi="Times New Roman"/>
-          <w:sz w:val="18"/>
-          <w:szCs w:val="18"/>
-        </w:rPr>
-        <w:t>,</w:t>
-      </w:r>
-      <w:r>
-        <w:rPr>
-          <w:rFonts w:ascii="Times New Roman" w:hAnsi="Times New Roman"/>
-          <w:sz w:val="18"/>
-          <w:szCs w:val="18"/>
-        </w:rPr>
-        <w:t xml:space="preserve"> and </w:t>
-      </w:r>
-      <w:r>
-        <w:rPr>
-          <w:rFonts w:ascii="Times New Roman" w:hAnsi="Times New Roman"/>
-          <w:sz w:val="18"/>
-          <w:szCs w:val="18"/>
-        </w:rPr>
-        <w:t xml:space="preserve">allelic heterogeneity within the region of interest across </w:t>
-      </w:r>
-      <w:r>
-        <w:rPr>
-          <w:rFonts w:ascii="Times New Roman" w:hAnsi="Times New Roman"/>
-          <w:sz w:val="18"/>
-          <w:szCs w:val="18"/>
-        </w:rPr>
-        <w:t>individuals</w:t>
-      </w:r>
-      <w:r>
-        <w:rPr>
-          <w:rFonts w:ascii="Times New Roman" w:hAnsi="Times New Roman"/>
-          <w:sz w:val="18"/>
-          <w:szCs w:val="18"/>
-        </w:rPr>
-        <w:t xml:space="preserve"> from different families is naturally </w:t>
-      </w:r>
-      <w:r>
-        <w:rPr>
-          <w:rFonts w:ascii="Times New Roman" w:hAnsi="Times New Roman"/>
-          <w:sz w:val="18"/>
-          <w:szCs w:val="18"/>
-        </w:rPr>
-        <w:t xml:space="preserve">taken into consideration </w:t>
-      </w:r>
-      <w:r>
-        <w:rPr>
-          <w:rFonts w:ascii="Times New Roman" w:hAnsi="Times New Roman"/>
-          <w:sz w:val="18"/>
-          <w:szCs w:val="18"/>
-        </w:rPr>
-        <w:t>by the coding method.</w:t>
-      </w:r>
-    </w:p>
-    <w:p>
-      <w:pPr>
-        <w:spacing w:after="40"/>
-        <w:jc w:val="both"/>
-        <w:rPr>
-          <w:rFonts w:ascii="Times New Roman" w:hAnsi="Times New Roman"/>
-          <w:sz w:val="18"/>
-          <w:szCs w:val="18"/>
-        </w:rPr>
-      </w:pPr>
-      <w:r>
-        <w:rPr>
-          <w:rFonts w:ascii="Times New Roman" w:hAnsi="Times New Roman"/>
-          <w:sz w:val="18"/>
-          <w:szCs w:val="18"/>
-        </w:rPr>
-        <w:t xml:space="preserve">   </w:t>
-      </w:r>
-      <w:r>
-        <w:rPr>
-          <w:rFonts w:ascii="Times New Roman" w:hAnsi="Times New Roman"/>
-          <w:sz w:val="18"/>
-          <w:szCs w:val="18"/>
-        </w:rPr>
-        <w:t>To generate regional genotype markers, haplotypes for the region must be obtained for all samples. Samples of the same family are fir</w:t>
-      </w:r>
-      <w:r>
-        <w:rPr>
-          <w:rFonts w:ascii="Times New Roman" w:hAnsi="Times New Roman"/>
-          <w:sz w:val="18"/>
-          <w:szCs w:val="18"/>
-        </w:rPr>
-        <w:t xml:space="preserve">st checked for Mendelian errors; </w:t>
-      </w:r>
-      <w:r>
-        <w:rPr>
-          <w:rFonts w:ascii="Times New Roman" w:hAnsi="Times New Roman"/>
-          <w:sz w:val="18"/>
-          <w:szCs w:val="18"/>
-        </w:rPr>
-        <w:t xml:space="preserve">inconsistencies detected are treated as missing data. </w:t>
-      </w:r>
-      <w:r>
-        <w:rPr>
-          <w:rFonts w:ascii="Times New Roman" w:hAnsi="Times New Roman"/>
-          <w:sz w:val="18"/>
-          <w:szCs w:val="18"/>
-        </w:rPr>
-        <w:t xml:space="preserve">An </w:t>
-      </w:r>
-      <w:r>
-        <w:rPr>
-          <w:rFonts w:ascii="Times New Roman" w:hAnsi="Times New Roman"/>
-          <w:sz w:val="18"/>
-          <w:szCs w:val="18"/>
-        </w:rPr>
-        <w:t>improved version of the Lander-Green algorithm for genetic phasing and missing genotype imputation was then applied to reconstruct haplotypes in pedigree</w:t>
-      </w:r>
-      <w:r>
-        <w:rPr>
-          <w:rFonts w:ascii="Times New Roman" w:hAnsi="Times New Roman"/>
-          <w:sz w:val="18"/>
-          <w:szCs w:val="18"/>
-        </w:rPr>
-        <w:t xml:space="preserve"> </w:t>
-      </w:r>
-      <w:r>
-        <w:rPr>
-          <w:rFonts w:ascii="Times New Roman" w:hAnsi="Times New Roman"/>
-          <w:sz w:val="18"/>
-          <w:szCs w:val="18"/>
-        </w:rPr>
-        <w:fldChar w:fldCharType="begin"/>
-      </w:r>
-      <w:r>
-        <w:rPr>
-          <w:rFonts w:ascii="Times New Roman" w:hAnsi="Times New Roman"/>
-          <w:sz w:val="18"/>
-          <w:szCs w:val="18"/>
-        </w:rPr>
-        <w:instrText xml:space="preserve"> ADDIN ZOTERO_ITEM CSL_CITATION {"citationID":"vaH155uO","properties":{"formattedCitation":"(Abecasis and Wigginton, 2005)","plainCitation":"(Abecasis and Wigginton, 2005)"},"citationItems":[{"id":325,"uris":["http://zotero.org/users/1116201/items/W7JTC28M"],"uri":["http://zotero.org/users/1116201/items/W7JTC28M"],"itemData":{"id":325,"type":"article-journal","title":"Handling Marker-Marker Linkage Disequilibrium: Pedigree Analysis with Clustered Markers","container-title":"American Journal of Human Genetics","page":"754-767","volume":"77","issue":"5","source":"PubMed Central","abstract":"Single-nucleotide polymorphisms (SNPs) are rapidly replacing microsatellites as the markers of choice for genetic linkage studies and many other studies of human pedigrees. Here, we describe an efficient approach for modeling linkage disequilibrium (LD) between markers during multipoint analysis of human pedigrees. Using a gene-counting algorithm suitable for pedigree data, our approach enables rapid estimation of allele and haplotype frequencies within clusters of tightly linked markers. In addition, with the use of a hidden Markov model, our approach allows for multipoint pedigree analysis with large numbers of SNP markers organized into clusters of markers in LD. Simulation results show that our approach resolves previously described biases in multipoint linkage analysis with SNPs that are in LD. An updated version of the freely available Merlin software package uses the approach described here to perform many common pedigree analyses, including haplotyping and haplotype frequency estimation, parametric and nonparametric multipoint linkage analysis of discrete traits, variance-components and regression-based analysis of quantitative traits, calculation of identity-by-descent or kinship coefficients, and case selection for follow-up association studies. To illustrate the possibilities, we examine a data set that provides evidence of linkage of psoriasis to chromosome 17.","ISSN":"0002-9297","note":"PMID: 16252236\nPMCID: PMC1271385","shortTitle":"Handling Marker-Marker Linkage Disequilibrium","journalAbbreviation":"Am J Hum Genet","author":[{"family":"Abecasis","given":"Goncalo R."},{"family":"Wigginton","given":"Janis E."}],"issued":{"date-parts":[["2005",11]]},"accessed":{"date-parts":[["2014",3,17]]},"PMID":"16252236"}}],"schema":"https://github.com/citation-style-language/schema/raw/master/csl-citation.json"} </w:instrText>
-      </w:r>
-      <w:r>
-        <w:rPr>
-          <w:rFonts w:ascii="Times New Roman" w:hAnsi="Times New Roman"/>
-          <w:sz w:val="18"/>
-          <w:szCs w:val="18"/>
-        </w:rPr>
-        <w:fldChar w:fldCharType="separate"/>
-      </w:r>
-      <w:r>
-        <w:rPr>
-          <w:rFonts w:ascii="Times New Roman" w:hAnsi="Times New Roman"/>
-          <w:sz w:val="18"/>
-        </w:rPr>
-        <w:t>(Abecasis and Wigginton, 2005)</w:t>
-      </w:r>
-      <w:r>
-        <w:rPr>
-          <w:rFonts w:ascii="Times New Roman" w:hAnsi="Times New Roman"/>
-          <w:sz w:val="18"/>
-          <w:szCs w:val="18"/>
-        </w:rPr>
-        <w:fldChar w:fldCharType="end"/>
-      </w:r>
-      <w:r>
-        <w:rPr>
-          <w:rFonts w:ascii="Times New Roman" w:hAnsi="Times New Roman"/>
-          <w:sz w:val="18"/>
-          <w:szCs w:val="18"/>
-        </w:rPr>
-        <w:t>. The resulting haplotypes are converted to markers for linkage analysis</w:t>
-      </w:r>
-      <w:r>
-        <w:rPr>
-          <w:rFonts w:ascii="Times New Roman" w:hAnsi="Times New Roman"/>
-          <w:sz w:val="18"/>
-          <w:szCs w:val="18"/>
-        </w:rPr>
-        <w:t xml:space="preserve"> using CHP method</w:t>
-      </w:r>
-      <w:r>
-        <w:rPr>
-          <w:rFonts w:ascii="Times New Roman" w:hAnsi="Times New Roman"/>
-          <w:sz w:val="18"/>
-          <w:szCs w:val="18"/>
-        </w:rPr>
-        <w:t xml:space="preserve"> illustrated in Fig. S1. For each pedigree, we first cluster variants on regional haplotypes by “windows”</w:t>
-      </w:r>
-      <w:r>
-        <w:rPr>
-          <w:rFonts w:ascii="Times New Roman" w:hAnsi="Times New Roman"/>
-          <w:sz w:val="18"/>
-          <w:szCs w:val="18"/>
-        </w:rPr>
-        <w:t>, e.g.,</w:t>
-      </w:r>
-      <w:r>
-        <w:rPr>
-          <w:rFonts w:ascii="Times New Roman" w:hAnsi="Times New Roman"/>
-          <w:sz w:val="18"/>
-          <w:szCs w:val="18"/>
-        </w:rPr>
-        <w:t xml:space="preserve"> LD blocks, </w:t>
-      </w:r>
-      <w:r>
-        <w:rPr>
-          <w:rFonts w:ascii="Times New Roman" w:hAnsi="Times New Roman"/>
-          <w:sz w:val="18"/>
-          <w:szCs w:val="18"/>
-        </w:rPr>
-        <w:t>and collapse variants in a window into an indicator variable of values 0 or 1 for having no minor allele or at least one minor allele within the window, which is</w:t>
-      </w:r>
-      <w:r>
-        <w:rPr>
-          <w:rFonts w:ascii="Times New Roman" w:hAnsi="Times New Roman"/>
-          <w:sz w:val="18"/>
-          <w:szCs w:val="18"/>
-        </w:rPr>
-        <w:t xml:space="preserve"> </w:t>
-      </w:r>
-      <w:r>
-        <w:rPr>
-          <w:rFonts w:ascii="Times New Roman" w:hAnsi="Times New Roman"/>
-          <w:sz w:val="18"/>
-          <w:szCs w:val="18"/>
-        </w:rPr>
-        <w:t>similar to the collapsing method for association analysis w</w:t>
-      </w:r>
-      <w:r>
-        <w:rPr>
-          <w:rFonts w:ascii="Times New Roman" w:hAnsi="Times New Roman"/>
-          <w:sz w:val="18"/>
-          <w:szCs w:val="18"/>
-        </w:rPr>
-        <w:t xml:space="preserve">ith rare variants </w:t>
-      </w:r>
-      <w:r>
-        <w:rPr>
-          <w:rFonts w:ascii="Times New Roman" w:hAnsi="Times New Roman"/>
-          <w:sz w:val="18"/>
-          <w:szCs w:val="18"/>
-        </w:rPr>
-        <w:fldChar w:fldCharType="begin"/>
-      </w:r>
-      <w:r>
-        <w:rPr>
-          <w:rFonts w:ascii="Times New Roman" w:hAnsi="Times New Roman"/>
-          <w:sz w:val="18"/>
-          <w:szCs w:val="18"/>
-        </w:rPr>
-        <w:instrText xml:space="preserve"> ADDIN ZOTERO_ITEM CSL_CITATION {"citationID":"CB5ksDe0","properties":{"formattedCitation":"(Li and Leal, 2008)","plainCitation":"(Li and Leal, 2008)"},"citationItems":[{"id":30,"uris":["http://zotero.org/users/1116201/items/ICX55P9A"],"uri":["http://zotero.org/users/1116201/items/ICX55P9A"],"itemData":{"id":30,"type":"article-journal","title":"Methods for detecting associations with rare variants for common diseases: application to analysis of sequence data","container-title":"American Journal of Human Genetics","page":"311-321","volume":"83","issue":"3","source":"NCBI PubMed","abstract":"Although whole-genome association studies using tagSNPs are a powerful approach for detecting common variants, they are underpowered for detecting associations with rare variants. Recent studies have demonstrated that common diseases can be due to functional variants with a wide spectrum of allele frequencies, ranging from rare to common. An effective way to identify rare variants is through direct sequencing. The development of cost-effective sequencing technologies enables association studies to use sequence data from candidate genes and, in the future, from the entire genome. Although methods used for analysis of common variants are applicable to sequence data, their performance might not be optimal. In this study, it is shown that the collapsing method, which involves collapsing genotypes across variants and applying a univariate test, is powerful for analyzing rare variants, whereas multivariate analysis is robust against inclusion of noncausal variants. Both methods are superior to analyzing each variant individually with univariate tests. In order to unify the advantages of both collapsing and multiple-marker tests, we developed the Combined Multivariate and Collapsing (CMC) method and demonstrated that the CMC method is both powerful and robust. The CMC method can be applied to either candidate-gene or whole-genome sequence data.","DOI":"10.1016/j.ajhg.2008.06.024","ISSN":"1537-6605","call-number":"0075","note":"PMID: 18691683","shortTitle":"Methods for detecting associations with rare variants for common diseases","journalAbbreviation":"Am. J. Hum. Genet","author":[{"family":"Li","given":"Bingshan"},{"family":"Leal","given":"Suzanne M"}],"issued":{"date-parts":[["2008",9]]},"accessed":{"date-parts":[["2011",3,9]]},"PMID":"18691683"}}],"schema":"https://github.com/citation-style-language/schema/raw/master/csl-citation.json"} </w:instrText>
-      </w:r>
-      <w:r>
-        <w:rPr>
-          <w:rFonts w:ascii="Times New Roman" w:hAnsi="Times New Roman"/>
-          <w:sz w:val="18"/>
-          <w:szCs w:val="18"/>
-        </w:rPr>
-        <w:fldChar w:fldCharType="separate"/>
-      </w:r>
-      <w:r>
-        <w:rPr>
-          <w:rFonts w:ascii="Times New Roman" w:hAnsi="Times New Roman"/>
-          <w:sz w:val="18"/>
-        </w:rPr>
-        <w:t>(Li and Leal, 2008)</w:t>
-      </w:r>
-      <w:r>
-        <w:rPr>
-          <w:rFonts w:ascii="Times New Roman" w:hAnsi="Times New Roman"/>
-          <w:sz w:val="18"/>
-          <w:szCs w:val="18"/>
-        </w:rPr>
-        <w:fldChar w:fldCharType="end"/>
-      </w:r>
-      <w:r>
-        <w:rPr>
-          <w:rFonts w:ascii="Times New Roman" w:hAnsi="Times New Roman"/>
-          <w:sz w:val="18"/>
-          <w:szCs w:val="18"/>
-        </w:rPr>
-        <w:t>.</w:t>
-      </w:r>
-      <w:r>
-        <w:rPr>
-          <w:rFonts w:ascii="Times New Roman" w:hAnsi="Times New Roman"/>
-          <w:sz w:val="18"/>
-          <w:szCs w:val="18"/>
-        </w:rPr>
-        <w:t xml:space="preserve"> </w:t>
-      </w:r>
-      <w:r>
-        <w:rPr>
-          <w:rFonts w:ascii="Times New Roman" w:hAnsi="Times New Roman"/>
-          <w:sz w:val="18"/>
-          <w:szCs w:val="18"/>
-        </w:rPr>
-        <w:t xml:space="preserve">We then assign each collapsed haplotype a single numeric </w:t>
-      </w:r>
-      <w:r>
-        <w:rPr>
-          <w:rFonts w:ascii="Times New Roman" w:hAnsi="Times New Roman"/>
-          <w:sz w:val="18"/>
-          <w:szCs w:val="18"/>
-        </w:rPr>
-        <w:t>value</w:t>
-      </w:r>
-      <w:r>
-        <w:rPr>
-          <w:rFonts w:ascii="Times New Roman" w:hAnsi="Times New Roman"/>
-          <w:sz w:val="18"/>
-          <w:szCs w:val="18"/>
-        </w:rPr>
-        <w:t xml:space="preserve"> such that different patterns of </w:t>
-      </w:r>
-      <w:r>
-        <w:rPr>
-          <w:rFonts w:ascii="Times New Roman" w:hAnsi="Times New Roman"/>
-          <w:sz w:val="18"/>
-          <w:szCs w:val="18"/>
-        </w:rPr>
-        <w:lastRenderedPageBreak/>
-        <w:t xml:space="preserve">collapsed haplotypes in all samples are uniquely represented. The choice of coding for patterns is arbitrary, although we use continuous positive integers and assign a smaller value for collapsed haplotypes having more 0’s than 1’s. The sample haplotypes thus represented can be directly used for linkage analysis with </w:t>
-      </w:r>
-      <w:r>
-        <w:rPr>
-          <w:rFonts w:ascii="Times New Roman" w:hAnsi="Times New Roman"/>
-          <w:sz w:val="18"/>
-          <w:szCs w:val="18"/>
-        </w:rPr>
-        <w:t xml:space="preserve">many </w:t>
-      </w:r>
-      <w:r>
-        <w:rPr>
-          <w:rFonts w:ascii="Times New Roman" w:hAnsi="Times New Roman"/>
-          <w:sz w:val="18"/>
-          <w:szCs w:val="18"/>
-        </w:rPr>
-        <w:t>existing software packages.</w:t>
-      </w:r>
-    </w:p>
-    <w:p>
-      <w:pPr>
-        <w:spacing w:after="40"/>
-        <w:jc w:val="both"/>
-        <w:rPr>
-          <w:rFonts w:ascii="Times New Roman" w:hAnsi="Times New Roman"/>
-          <w:sz w:val="18"/>
-          <w:szCs w:val="18"/>
-        </w:rPr>
-      </w:pPr>
-      <w:r>
-        <w:rPr>
-          <w:rFonts w:ascii="Times New Roman" w:hAnsi="Times New Roman"/>
-          <w:sz w:val="18"/>
-          <w:szCs w:val="18"/>
-        </w:rPr>
-        <w:t xml:space="preserve">   </w:t>
-      </w:r>
-      <w:r>
-        <w:rPr>
-          <w:rFonts w:ascii="Times New Roman" w:hAnsi="Times New Roman"/>
-          <w:sz w:val="18"/>
-          <w:szCs w:val="18"/>
-        </w:rPr>
-        <w:t xml:space="preserve">In order to </w:t>
-      </w:r>
-      <w:r>
-        <w:rPr>
-          <w:rFonts w:ascii="Times New Roman" w:hAnsi="Times New Roman"/>
-          <w:sz w:val="18"/>
-          <w:szCs w:val="18"/>
-        </w:rPr>
-        <w:t>recover</w:t>
-      </w:r>
-      <w:r>
-        <w:rPr>
-          <w:rFonts w:ascii="Times New Roman" w:hAnsi="Times New Roman"/>
-          <w:sz w:val="18"/>
-          <w:szCs w:val="18"/>
-        </w:rPr>
-        <w:t xml:space="preserve"> genotypes of unavailable individuals, linkage analysis requires that allele frequencies of markers be provided. Frequencies of regional markers generated by CHP method can be derived from the cumulative minor allele frequency (MAF) within collapsing windows. Consider a haplotype divided into </w:t>
-      </w:r>
-      <w:r>
-        <w:rPr>
-          <w:rFonts w:ascii="Times New Roman" w:hAnsi="Times New Roman"/>
-          <w:i/>
-          <w:sz w:val="18"/>
-          <w:szCs w:val="18"/>
-        </w:rPr>
-        <w:t xml:space="preserve">K </w:t>
-      </w:r>
-      <w:r>
-        <w:rPr>
-          <w:rFonts w:ascii="Times New Roman" w:hAnsi="Times New Roman"/>
-          <w:sz w:val="18"/>
-          <w:szCs w:val="18"/>
-        </w:rPr>
-        <w:t xml:space="preserve">windows with each window having </w:t>
-      </w:r>
-      <w:r>
-        <w:rPr>
-          <w:rFonts w:ascii="Times New Roman" w:hAnsi="Times New Roman"/>
-          <w:i/>
-          <w:sz w:val="18"/>
-          <w:szCs w:val="18"/>
-        </w:rPr>
-        <w:t xml:space="preserve">J </w:t>
-      </w:r>
-      <w:r>
-        <w:rPr>
-          <w:rFonts w:ascii="Times New Roman" w:hAnsi="Times New Roman"/>
-          <w:sz w:val="18"/>
-          <w:szCs w:val="18"/>
-        </w:rPr>
-        <w:t xml:space="preserve">variants. Cumulative MAF for window </w:t>
       </w:r>
       <w:r>
         <w:rPr>
@@ -2114,10 +2253,10 @@
             <v:path o:extrusionok="f" gradientshapeok="t" o:connecttype="rect"/>
             <o:lock v:ext="edit" aspectratio="t"/>
           </v:shapetype>
-          <v:shape id="_x0000_i1025" type="#_x0000_t75" style="width:78.9pt;height:15.65pt" o:ole="">
+          <v:shape id="_x0000_i1025" type="#_x0000_t75" style="width:78.8pt;height:15.6pt" o:ole="">
             <v:imagedata r:id="rId15" o:title=""/>
           </v:shape>
-          <o:OLEObject Type="Embed" ProgID="Equation.DSMT4" ShapeID="_x0000_i1025" DrawAspect="Content" ObjectID="_1456750085" r:id="rId16"/>
+          <o:OLEObject Type="Embed" ProgID="Equation.DSMT4" ShapeID="_x0000_i1025" DrawAspect="Content" ObjectID="_1457849190" r:id="rId16"/>
         </w:object>
       </w:r>
       <w:r>
@@ -2136,10 +2275,10 @@
           <w:szCs w:val="18"/>
         </w:rPr>
         <w:object w:dxaOrig="360" w:dyaOrig="380" w14:anchorId="24A0990D">
-          <v:shape id="_x0000_i1026" type="#_x0000_t75" style="width:14.4pt;height:15.05pt" o:ole="">
+          <v:shape id="_x0000_i1026" type="#_x0000_t75" style="width:14.25pt;height:14.95pt" o:ole="">
             <v:imagedata r:id="rId17" o:title=""/>
           </v:shape>
-          <o:OLEObject Type="Embed" ProgID="Equation.DSMT4" ShapeID="_x0000_i1026" DrawAspect="Content" ObjectID="_1456750086" r:id="rId18"/>
+          <o:OLEObject Type="Embed" ProgID="Equation.DSMT4" ShapeID="_x0000_i1026" DrawAspect="Content" ObjectID="_1457849191" r:id="rId18"/>
         </w:object>
       </w:r>
       <w:r>
@@ -2191,7 +2330,15 @@
           <w:sz w:val="18"/>
           <w:szCs w:val="18"/>
         </w:rPr>
-        <w:t xml:space="preserve">window. The collapsed haplotype </w:t>
+        <w:t>bin</w:t>
+      </w:r>
+      <w:r>
+        <w:rPr>
+          <w:rFonts w:ascii="Times New Roman" w:hAnsi="Times New Roman"/>
+          <w:sz w:val="18"/>
+          <w:szCs w:val="18"/>
+        </w:rPr>
+        <w:t xml:space="preserve">. The collapsed haplotype </w:t>
       </w:r>
       <w:r>
         <w:rPr>
@@ -2235,10 +2382,10 @@
           <w:szCs w:val="18"/>
         </w:rPr>
         <w:object w:dxaOrig="2740" w:dyaOrig="360" w14:anchorId="401C3C19">
-          <v:shape id="_x0000_i1027" type="#_x0000_t75" style="width:123.35pt;height:16.3pt" o:ole="">
+          <v:shape id="_x0000_i1027" type="#_x0000_t75" style="width:123.6pt;height:16.3pt" o:ole="">
             <v:imagedata r:id="rId19" o:title=""/>
           </v:shape>
-          <o:OLEObject Type="Embed" ProgID="Equation.DSMT4" ShapeID="_x0000_i1027" DrawAspect="Content" ObjectID="_1456750087" r:id="rId20"/>
+          <o:OLEObject Type="Embed" ProgID="Equation.DSMT4" ShapeID="_x0000_i1027" DrawAspect="Content" ObjectID="_1457849192" r:id="rId20"/>
         </w:object>
       </w:r>
       <w:r>
@@ -2274,10 +2421,10 @@
           <w:szCs w:val="18"/>
         </w:rPr>
         <w:object w:dxaOrig="1719" w:dyaOrig="360" w14:anchorId="163A63A6">
-          <v:shape id="_x0000_i1028" type="#_x0000_t75" style="width:73.9pt;height:15.05pt" o:ole="">
+          <v:shape id="_x0000_i1028" type="#_x0000_t75" style="width:74.05pt;height:14.95pt" o:ole="">
             <v:imagedata r:id="rId21" o:title=""/>
           </v:shape>
-          <o:OLEObject Type="Embed" ProgID="Equation.DSMT4" ShapeID="_x0000_i1028" DrawAspect="Content" ObjectID="_1456750088" r:id="rId22"/>
+          <o:OLEObject Type="Embed" ProgID="Equation.DSMT4" ShapeID="_x0000_i1028" DrawAspect="Content" ObjectID="_1457849193" r:id="rId22"/>
         </w:object>
       </w:r>
       <w:r>
@@ -2288,7 +2435,7 @@
         </w:rPr>
         <w:t xml:space="preserve">. </w:t>
       </w:r>
-      <w:commentRangeStart w:id="2"/>
+      <w:commentRangeStart w:id="1"/>
       <w:r>
         <w:rPr>
           <w:rFonts w:ascii="Times New Roman" w:hAnsi="Times New Roman"/>
@@ -2297,7 +2444,7 @@
         </w:rPr>
         <w:t>For collapsed haplotype patterns within a pedigree, the allele frequencies will be normalized such that they sum to 1</w:t>
       </w:r>
-      <w:commentRangeEnd w:id="2"/>
+      <w:commentRangeEnd w:id="1"/>
       <w:r>
         <w:rPr>
           <w:rStyle w:val="CommentReference"/>
@@ -2305,7 +2452,7 @@
           <w:szCs w:val="18"/>
           <w:lang w:val="x-none" w:eastAsia="x-none"/>
         </w:rPr>
-        <w:commentReference w:id="2"/>
+        <w:commentReference w:id="1"/>
       </w:r>
       <w:r>
         <w:rPr>
@@ -2399,24 +2546,47 @@
           <w:sz w:val="18"/>
           <w:szCs w:val="18"/>
         </w:rPr>
-        <w:t xml:space="preserve">To facilitate linkage analysis using sequence data in VCF format, we developed a software package XXX that incorporates the </w:t>
-      </w:r>
-      <w:commentRangeStart w:id="3"/>
-      <w:r>
-        <w:rPr>
-          <w:rFonts w:ascii="Times New Roman" w:hAnsi="Times New Roman"/>
-          <w:sz w:val="18"/>
-          <w:szCs w:val="18"/>
-        </w:rPr>
-        <w:t xml:space="preserve">MLINK routine </w:t>
-      </w:r>
-      <w:commentRangeEnd w:id="3"/>
-      <w:r>
-        <w:rPr>
-          <w:rStyle w:val="CommentReference"/>
-          <w:lang w:val="x-none" w:eastAsia="x-none"/>
-        </w:rPr>
-        <w:commentReference w:id="3"/>
+        <w:t xml:space="preserve">To facilitate linkage analysis using sequence data in VCF format, we developed a software package </w:t>
+      </w:r>
+      <w:r>
+        <w:rPr>
+          <w:rFonts w:ascii="Times New Roman" w:hAnsi="Times New Roman"/>
+          <w:sz w:val="18"/>
+          <w:szCs w:val="18"/>
+        </w:rPr>
+        <w:t>SEQLinkage</w:t>
+      </w:r>
+      <w:r>
+        <w:rPr>
+          <w:rFonts w:ascii="Times New Roman" w:hAnsi="Times New Roman"/>
+          <w:sz w:val="18"/>
+          <w:szCs w:val="18"/>
+        </w:rPr>
+        <w:t xml:space="preserve"> that incorporates the </w:t>
+      </w:r>
+      <w:r>
+        <w:rPr>
+          <w:rFonts w:ascii="Times New Roman" w:hAnsi="Times New Roman"/>
+          <w:sz w:val="18"/>
+          <w:szCs w:val="18"/>
+        </w:rPr>
+        <w:t>FASTLINK</w:t>
+      </w:r>
+      <w:r>
+        <w:rPr>
+          <w:rFonts w:ascii="Times New Roman" w:hAnsi="Times New Roman"/>
+          <w:sz w:val="18"/>
+          <w:szCs w:val="18"/>
+        </w:rPr>
+        <w:t xml:space="preserve"> routine</w:t>
+      </w:r>
+      <w:r>
+        <w:rPr>
+          <w:rFonts w:ascii="Times New Roman" w:hAnsi="Times New Roman"/>
+          <w:sz w:val="18"/>
+          <w:szCs w:val="18"/>
+        </w:rPr>
+        <w:t xml:space="preserve"> </w:t>
       </w:r>
       <w:r>
         <w:rPr>
@@ -2432,23 +2602,6 @@
           <w:sz w:val="18"/>
           <w:szCs w:val="18"/>
         </w:rPr>
-        <w:t xml:space="preserve">and produces high quality graphical report on both LOD and HLOD scores for two-point linkage analysis on regional markers generated by the CHP method previously described. Additionally XXX supports output of regional genotype data into formats compatible with linkage software such as </w:t>
-      </w:r>
-      <w:commentRangeStart w:id="4"/>
-      <w:r>
-        <w:rPr>
-          <w:rFonts w:ascii="Times New Roman" w:hAnsi="Times New Roman"/>
-          <w:sz w:val="18"/>
-          <w:szCs w:val="18"/>
-        </w:rPr>
-        <w:t xml:space="preserve">XXX, Merlin </w:t>
-      </w:r>
-      <w:r>
-        <w:rPr>
-          <w:rFonts w:ascii="Times New Roman" w:hAnsi="Times New Roman"/>
-          <w:sz w:val="18"/>
-          <w:szCs w:val="18"/>
-        </w:rPr>
         <w:fldChar w:fldCharType="begin"/>
       </w:r>
       <w:r>
@@ -2457,7 +2610,7 @@
           <w:sz w:val="18"/>
           <w:szCs w:val="18"/>
         </w:rPr>
-        <w:instrText xml:space="preserve"> ADDIN ZOTERO_ITEM CSL_CITATION {"citationID":"jV7RX9cD","properties":{"formattedCitation":"{\\rtf (Abecasis \\i et al.\\i0{}, 2002)}","plainCitation":"(Abecasis et al., 2002)"},"citationItems":[{"id":308,"uris":["http://zotero.org/users/1116201/items/4JEX8JDR"],"uri":["http://zotero.org/users/1116201/items/4JEX8JDR"],"itemData":{"id":308,"type":"article-journal","title":"Merlin--rapid analysis of dense genetic maps using sparse gene flow trees","container-title":"Nature genetics","page":"97-101","volume":"30","issue":"1","source":"NCBI PubMed","abstract":"Efforts to find disease genes using high-density single-nucleotide polymorphism (SNP) maps will produce data sets that exceed the limitations of current computational tools. Here we describe a new, efficient method for the analysis of dense genetic maps in pedigree data that provides extremely fast solutions to common problems such as allele-sharing analyses and haplotyping. We show that sparse binary trees represent patterns of gene flow in general pedigrees in a parsimonious manner, and derive a family of related algorithms for pedigree traversal. With these trees, exact likelihood calculations can be carried out efficiently for single markers or for multiple linked markers. Using an approximate multipoint calculation that ignores the unlikely possibility of a large number of recombinants further improves speed and provides accurate solutions in dense maps with thousands of markers. Our multipoint engine for rapid likelihood inference (Merlin) is a computer program that uses sparse inheritance trees for pedigree analysis; it performs rapid haplotyping, genotype error detection and affected pair linkage analyses and can handle more markers than other pedigree analysis packages.","DOI":"10.1038/ng786","ISSN":"1061-4036","note":"PMID: 11731797","journalAbbreviation":"Nat. Genet.","language":"eng","author":[{"family":"Abecasis","given":"Gonçalo R"},{"family":"Cherny","given":"Stacey S"},{"family":"Cookson","given":"William O"},{"family":"Cardon","given":"Lon R"}],"issued":{"date-parts":[["2002",1]]},"PMID":"11731797"}}],"schema":"https://github.com/citation-style-language/schema/raw/master/csl-citation.json"} </w:instrText>
+        <w:instrText xml:space="preserve"> ADDIN ZOTERO_ITEM CSL_CITATION {"citationID":"VPPgGLJh","properties":{"formattedCitation":"{\\rtf (Cottingham \\i et al.\\i0{}, 1993)}","plainCitation":"(Cottingham et al., 1993)"},"citationItems":[{"id":21,"uris":["http://zotero.org/users/1116201/items/TJ929S39"],"uri":["http://zotero.org/users/1116201/items/TJ929S39"],"itemData":{"id":21,"type":"article-journal","title":"Faster sequential genetic linkage computations","container-title":"American journal of human genetics","page":"252-263","volume":"53","issue":"1","source":"NCBI PubMed","abstract":"Linkage analysis using maximum-likelihood estimation is a powerful tool for locating genes. As available data sets have grown, the computation required for analysis has grown exponentially and become a significant impediment. Others have previously shown that parallel computation is applicable to linkage analysis and can yield order-of-magnitude improvements in speed. In this paper, we demonstrate that algorithmic modifications can also yield order-of-magnitude improvements, and sometimes much more. Using the software package LINKAGE, we describe a variety of algorithmic improvements that we have implemented, demonstrating both how these techniques are applied and their power. Experiments show that these improvements speed up the programs by an order of magnitude, on problems of moderate and large size. All improvements were made only in the combinatorial part of the code, without restoring to parallel computers. These improvements synthesize biological principles with computer science techniques, to effectively restructure the time-consuming computations in genetic linkage analysis.","ISSN":"0002-9297","note":"PMID: 8317490 \nPMCID: PMC1682239","journalAbbreviation":"Am. J. Hum. Genet.","language":"eng","author":[{"family":"Cottingham","given":"R W, Jr"},{"family":"Idury","given":"R M"},{"family":"Schäffer","given":"A A"}],"issued":{"date-parts":[["1993",7]]},"PMID":"8317490","PMCID":"PMC1682239"}}],"schema":"https://github.com/citation-style-language/schema/raw/master/csl-citation.json"} </w:instrText>
       </w:r>
       <w:r>
         <w:rPr>
@@ -2472,7 +2625,7 @@
           <w:rFonts w:ascii="Times New Roman" w:hAnsi="Times New Roman"/>
           <w:sz w:val="18"/>
         </w:rPr>
-        <w:t xml:space="preserve">(Abecasis </w:t>
+        <w:t xml:space="preserve">(Cottingham </w:t>
       </w:r>
       <w:r>
         <w:rPr>
@@ -2488,7 +2641,7 @@
           <w:rFonts w:ascii="Times New Roman" w:hAnsi="Times New Roman"/>
           <w:sz w:val="18"/>
         </w:rPr>
-        <w:t>, 2002)</w:t>
+        <w:t>, 1993)</w:t>
       </w:r>
       <w:r>
         <w:rPr>
@@ -2512,15 +2665,31 @@
           <w:sz w:val="18"/>
           <w:szCs w:val="18"/>
         </w:rPr>
-        <w:t>and MEGA2</w:t>
-      </w:r>
-      <w:r>
-        <w:rPr>
-          <w:rFonts w:ascii="Times New Roman" w:hAnsi="Times New Roman"/>
-          <w:sz w:val="18"/>
-          <w:szCs w:val="18"/>
-        </w:rPr>
-        <w:t xml:space="preserve"> </w:t>
+        <w:t xml:space="preserve">and produces high quality graphical report on both LOD and HLOD scores for two-point linkage analysis on regional markers generated by the CHP method previously described. Additionally </w:t>
+      </w:r>
+      <w:r>
+        <w:rPr>
+          <w:rFonts w:ascii="Times New Roman" w:hAnsi="Times New Roman"/>
+          <w:sz w:val="18"/>
+          <w:szCs w:val="18"/>
+        </w:rPr>
+        <w:t>SEQLinkage</w:t>
+      </w:r>
+      <w:r>
+        <w:rPr>
+          <w:rFonts w:ascii="Times New Roman" w:hAnsi="Times New Roman"/>
+          <w:sz w:val="18"/>
+          <w:szCs w:val="18"/>
+        </w:rPr>
+        <w:t xml:space="preserve"> supports output of regional genotype data into formats compatible with linkage software such as </w:t>
+      </w:r>
+      <w:r>
+        <w:rPr>
+          <w:rFonts w:ascii="Times New Roman" w:hAnsi="Times New Roman"/>
+          <w:sz w:val="18"/>
+          <w:szCs w:val="18"/>
+        </w:rPr>
+        <w:t xml:space="preserve">LINKAGE </w:t>
       </w:r>
       <w:r>
         <w:rPr>
@@ -2536,7 +2705,7 @@
           <w:sz w:val="18"/>
           <w:szCs w:val="18"/>
         </w:rPr>
-        <w:instrText xml:space="preserve"> ADDIN ZOTERO_ITEM CSL_CITATION {"citationID":"1b8nxrA4","properties":{"formattedCitation":"{\\rtf (Mukhopadhyay \\i et al.\\i0{}, 2005)}","plainCitation":"(Mukhopadhyay et al., 2005)"},"citationItems":[{"id":321,"uris":["http://zotero.org/users/1116201/items/ZCIF3H3A"],"uri":["http://zotero.org/users/1116201/items/ZCIF3H3A"],"itemData":{"id":321,"type":"article-journal","title":"Mega2: data-handling for facilitating genetic linkage and association analyses","container-title":"Bioinformatics","page":"2556-2557","volume":"21","issue":"10","source":"bioinformatics.oxfordjournals.org","abstract":"Summary: Mega2, the manipulation environment for genetic analysis, transparently allows users to process genetic data for family-based or case/control studies accurately and efficiently. In addition to data validation checks, Mega2 provides analysis setup capabilities for a broad choice of commonly used genetic analysis programs, including SimWalk2, ASPEX, GeneHunter, SLINK, SIMULATE, S.A.G.E., SOLAR, Vitesse, Allegro, PREST, PAP, Loki, Merlin and MENDEL.\nAvailability: http://watson.hgen.pitt.edu/register/\nContact: dweeks@watson.hgen.pitt.edu\nSupplementary information: http://watson.hgen.pitt.edu/docs/mega2_html/mega2.html","DOI":"10.1093/bioinformatics/bti364","ISSN":"1367-4803, 1460-2059","note":"PMID: 15746282","shortTitle":"Mega2","journalAbbreviation":"Bioinformatics","language":"en","author":[{"family":"Mukhopadhyay","given":"Nandita"},{"family":"Almasy","given":"Lee"},{"family":"Schroeder","given":"Mark"},{"family":"Mulvihill","given":"William P."},{"family":"Weeks","given":"Daniel E."}],"issued":{"date-parts":[["2005",5,15]]},"accessed":{"date-parts":[["2014",3,17]]},"PMID":"15746282"}}],"schema":"https://github.com/citation-style-language/schema/raw/master/csl-citation.json"} </w:instrText>
+        <w:instrText xml:space="preserve"> ADDIN ZOTERO_ITEM CSL_CITATION {"citationID":"YhZv21ZA","properties":{"formattedCitation":"{\\rtf (Lathrop \\i et al.\\i0{}, 1984)}","plainCitation":"(Lathrop et al., 1984)"},"citationItems":[{"id":209,"uris":["http://zotero.org/users/1116201/items/N9BCUBFX"],"uri":["http://zotero.org/users/1116201/items/N9BCUBFX"],"itemData":{"id":209,"type":"article-journal","title":"Strategies for multilocus linkage analysis in humans","container-title":"Proceedings of the National Academy of Sciences","page":"3443-3446","volume":"81","issue":"11","source":"www.pnas.org","abstract":"The increasing number of DNA polymorphisms characterized in humans will soon allow the construction of fine genetic maps of human chromosomes. This advance calls for a reexamination of current methodologies for linkage analysis by the family method. We have investigated the relative efficiency of two-point and three-point linkage tests for the detection of linkage and the estimation of recombination in a variety of situations. This led us to develop the computer program LINKAGE to perform multilocus linkage analysis. The investigation also enables us to propose a method of location scores for the efficient detection of linkage between a disease locus, or a new genetic marker, and a linkage group previously established from a reference panel of families. The method is illustrated by an application to simulated pedigree data in a situation akin to Duchenne muscular dystrophy. These results show that considerable economy and efficiency can be brought to the mapping endeavor by resorting to appropriate strategies of detecting linkage and by constructing the human genetic map on a common reference panel of families.","ISSN":"0027-8424, 1091-6490","note":"PMID: 6587361","journalAbbreviation":"PNAS","language":"en","author":[{"family":"Lathrop","given":"G. M."},{"family":"Lalouel","given":"J. M."},{"family":"Julier","given":"C."},{"family":"Ott","given":"J."}],"issued":{"date-parts":[["1984",6,1]]},"accessed":{"date-parts":[["2014",4,1]]},"PMID":"6587361"}}],"schema":"https://github.com/citation-style-language/schema/raw/master/csl-citation.json"} </w:instrText>
       </w:r>
       <w:r>
         <w:rPr>
@@ -2551,7 +2720,7 @@
           <w:rFonts w:ascii="Times New Roman" w:hAnsi="Times New Roman"/>
           <w:sz w:val="18"/>
         </w:rPr>
-        <w:t xml:space="preserve">(Mukhopadhyay </w:t>
+        <w:t xml:space="preserve">(Lathrop </w:t>
       </w:r>
       <w:r>
         <w:rPr>
@@ -2567,6 +2736,148 @@
           <w:rFonts w:ascii="Times New Roman" w:hAnsi="Times New Roman"/>
           <w:sz w:val="18"/>
         </w:rPr>
+        <w:t>, 1984)</w:t>
+      </w:r>
+      <w:r>
+        <w:rPr>
+          <w:rFonts w:ascii="Times New Roman" w:hAnsi="Times New Roman"/>
+          <w:sz w:val="18"/>
+          <w:szCs w:val="18"/>
+        </w:rPr>
+        <w:fldChar w:fldCharType="end"/>
+      </w:r>
+      <w:r>
+        <w:rPr>
+          <w:rFonts w:ascii="Times New Roman" w:hAnsi="Times New Roman"/>
+          <w:sz w:val="18"/>
+          <w:szCs w:val="18"/>
+        </w:rPr>
+        <w:t xml:space="preserve">, Merlin </w:t>
+      </w:r>
+      <w:r>
+        <w:rPr>
+          <w:rFonts w:ascii="Times New Roman" w:hAnsi="Times New Roman"/>
+          <w:sz w:val="18"/>
+          <w:szCs w:val="18"/>
+        </w:rPr>
+        <w:fldChar w:fldCharType="begin"/>
+      </w:r>
+      <w:r>
+        <w:rPr>
+          <w:rFonts w:ascii="Times New Roman" w:hAnsi="Times New Roman"/>
+          <w:sz w:val="18"/>
+          <w:szCs w:val="18"/>
+        </w:rPr>
+        <w:instrText xml:space="preserve"> ADDIN ZOTERO_ITEM CSL_CITATION {"citationID":"jV7RX9cD","properties":{"formattedCitation":"{\\rtf (Abecasis \\i et al.\\i0{}, 2002)}","plainCitation":"(Abecasis et al., 2002)"},"citationItems":[{"id":308,"uris":["http://zotero.org/users/1116201/items/4JEX8JDR"],"uri":["http://zotero.org/users/1116201/items/4JEX8JDR"],"itemData":{"id":308,"type":"article-journal","title":"Merlin--rapid analysis of dense genetic maps using sparse gene flow trees","container-title":"Nature genetics","page":"97-101","volume":"30","issue":"1","source":"NCBI PubMed","abstract":"Efforts to find disease genes using high-density single-nucleotide polymorphism (SNP) maps will produce data sets that exceed the limitations of current computational tools. Here we describe a new, efficient method for the analysis of dense genetic maps in pedigree data that provides extremely fast solutions to common problems such as allele-sharing analyses and haplotyping. We show that sparse binary trees represent patterns of gene flow in general pedigrees in a parsimonious manner, and derive a family of related algorithms for pedigree traversal. With these trees, exact likelihood calculations can be carried out efficiently for single markers or for multiple linked markers. Using an approximate multipoint calculation that ignores the unlikely possibility of a large number of recombinants further improves speed and provides accurate solutions in dense maps with thousands of markers. Our multipoint engine for rapid likelihood inference (Merlin) is a computer program that uses sparse inheritance trees for pedigree analysis; it performs rapid haplotyping, genotype error detection and affected pair linkage analyses and can handle more markers than other pedigree analysis packages.","DOI":"10.1038/ng786","ISSN":"1061-4036","note":"PMID: 11731797","journalAbbreviation":"Nat. Genet.","language":"eng","author":[{"family":"Abecasis","given":"Gonçalo R"},{"family":"Cherny","given":"Stacey S"},{"family":"Cookson","given":"William O"},{"family":"Cardon","given":"Lon R"}],"issued":{"date-parts":[["2002",1]]},"PMID":"11731797"}}],"schema":"https://github.com/citation-style-language/schema/raw/master/csl-citation.json"} </w:instrText>
+      </w:r>
+      <w:r>
+        <w:rPr>
+          <w:rFonts w:ascii="Times New Roman" w:hAnsi="Times New Roman"/>
+          <w:sz w:val="18"/>
+          <w:szCs w:val="18"/>
+        </w:rPr>
+        <w:fldChar w:fldCharType="separate"/>
+      </w:r>
+      <w:r>
+        <w:rPr>
+          <w:rFonts w:ascii="Times New Roman" w:hAnsi="Times New Roman"/>
+          <w:sz w:val="18"/>
+        </w:rPr>
+        <w:t xml:space="preserve">(Abecasis </w:t>
+      </w:r>
+      <w:r>
+        <w:rPr>
+          <w:rFonts w:ascii="Times New Roman" w:hAnsi="Times New Roman"/>
+          <w:i/>
+          <w:iCs/>
+          <w:sz w:val="18"/>
+        </w:rPr>
+        <w:t>et al.</w:t>
+      </w:r>
+      <w:r>
+        <w:rPr>
+          <w:rFonts w:ascii="Times New Roman" w:hAnsi="Times New Roman"/>
+          <w:sz w:val="18"/>
+        </w:rPr>
+        <w:t>, 2002)</w:t>
+      </w:r>
+      <w:r>
+        <w:rPr>
+          <w:rFonts w:ascii="Times New Roman" w:hAnsi="Times New Roman"/>
+          <w:sz w:val="18"/>
+          <w:szCs w:val="18"/>
+        </w:rPr>
+        <w:fldChar w:fldCharType="end"/>
+      </w:r>
+      <w:r>
+        <w:rPr>
+          <w:rFonts w:ascii="Times New Roman" w:hAnsi="Times New Roman"/>
+          <w:sz w:val="18"/>
+          <w:szCs w:val="18"/>
+        </w:rPr>
+        <w:t xml:space="preserve"> </w:t>
+      </w:r>
+      <w:r>
+        <w:rPr>
+          <w:rFonts w:ascii="Times New Roman" w:hAnsi="Times New Roman"/>
+          <w:sz w:val="18"/>
+          <w:szCs w:val="18"/>
+        </w:rPr>
+        <w:t>and MEGA2</w:t>
+      </w:r>
+      <w:r>
+        <w:rPr>
+          <w:rFonts w:ascii="Times New Roman" w:hAnsi="Times New Roman"/>
+          <w:sz w:val="18"/>
+          <w:szCs w:val="18"/>
+        </w:rPr>
+        <w:t xml:space="preserve"> </w:t>
+      </w:r>
+      <w:r>
+        <w:rPr>
+          <w:rFonts w:ascii="Times New Roman" w:hAnsi="Times New Roman"/>
+          <w:sz w:val="18"/>
+          <w:szCs w:val="18"/>
+        </w:rPr>
+        <w:fldChar w:fldCharType="begin"/>
+      </w:r>
+      <w:r>
+        <w:rPr>
+          <w:rFonts w:ascii="Times New Roman" w:hAnsi="Times New Roman"/>
+          <w:sz w:val="18"/>
+          <w:szCs w:val="18"/>
+        </w:rPr>
+        <w:instrText xml:space="preserve"> ADDIN ZOTERO_ITEM CSL_CITATION {"citationID":"1b8nxrA4","properties":{"formattedCitation":"{\\rtf (Mukhopadhyay \\i et al.\\i0{}, 2005)}","plainCitation":"(Mukhopadhyay et al., 2005)"},"citationItems":[{"id":321,"uris":["http://zotero.org/users/1116201/items/ZCIF3H3A"],"uri":["http://zotero.org/users/1116201/items/ZCIF3H3A"],"itemData":{"id":321,"type":"article-journal","title":"Mega2: data-handling for facilitating genetic linkage and association analyses","container-title":"Bioinformatics","page":"2556-2557","volume":"21","issue":"10","source":"bioinformatics.oxfordjournals.org","abstract":"Summary: Mega2, the manipulation environment for genetic analysis, transparently allows users to process genetic data for family-based or case/control studies accurately and efficiently. In addition to data validation checks, Mega2 provides analysis setup capabilities for a broad choice of commonly used genetic analysis programs, including SimWalk2, ASPEX, GeneHunter, SLINK, SIMULATE, S.A.G.E., SOLAR, Vitesse, Allegro, PREST, PAP, Loki, Merlin and MENDEL.\nAvailability: http://watson.hgen.pitt.edu/register/\nContact: dweeks@watson.hgen.pitt.edu\nSupplementary information: http://watson.hgen.pitt.edu/docs/mega2_html/mega2.html","DOI":"10.1093/bioinformatics/bti364","ISSN":"1367-4803, 1460-2059","note":"PMID: 15746282","shortTitle":"Mega2","journalAbbreviation":"Bioinformatics","language":"en","author":[{"family":"Mukhopadhyay","given":"Nandita"},{"family":"Almasy","given":"Lee"},{"family":"Schroeder","given":"Mark"},{"family":"Mulvihill","given":"William P."},{"family":"Weeks","given":"Daniel E."}],"issued":{"date-parts":[["2005",5,15]]},"accessed":{"date-parts":[["2014",3,17]]},"PMID":"15746282"}}],"schema":"https://github.com/citation-style-language/schema/raw/master/csl-citation.json"} </w:instrText>
+      </w:r>
+      <w:r>
+        <w:rPr>
+          <w:rFonts w:ascii="Times New Roman" w:hAnsi="Times New Roman"/>
+          <w:sz w:val="18"/>
+          <w:szCs w:val="18"/>
+        </w:rPr>
+        <w:fldChar w:fldCharType="separate"/>
+      </w:r>
+      <w:r>
+        <w:rPr>
+          <w:rFonts w:ascii="Times New Roman" w:hAnsi="Times New Roman"/>
+          <w:sz w:val="18"/>
+        </w:rPr>
+        <w:t xml:space="preserve">(Mukhopadhyay </w:t>
+      </w:r>
+      <w:r>
+        <w:rPr>
+          <w:rFonts w:ascii="Times New Roman" w:hAnsi="Times New Roman"/>
+          <w:i/>
+          <w:iCs/>
+          <w:sz w:val="18"/>
+        </w:rPr>
+        <w:t>et al.</w:t>
+      </w:r>
+      <w:r>
+        <w:rPr>
+          <w:rFonts w:ascii="Times New Roman" w:hAnsi="Times New Roman"/>
+          <w:sz w:val="18"/>
+        </w:rPr>
         <w:t>, 2005)</w:t>
       </w:r>
       <w:r>
@@ -2583,23 +2894,7 @@
           <w:sz w:val="18"/>
           <w:szCs w:val="18"/>
         </w:rPr>
-        <w:t>,</w:t>
-      </w:r>
-      <w:commentRangeEnd w:id="4"/>
-      <w:r>
-        <w:rPr>
-          <w:rStyle w:val="CommentReference"/>
-          <w:lang w:val="x-none" w:eastAsia="x-none"/>
-        </w:rPr>
-        <w:commentReference w:id="4"/>
-      </w:r>
-      <w:r>
-        <w:rPr>
-          <w:rFonts w:ascii="Times New Roman" w:hAnsi="Times New Roman"/>
-          <w:sz w:val="18"/>
-          <w:szCs w:val="18"/>
-        </w:rPr>
-        <w:t xml:space="preserve"> with which multipoint and non-parametric linkage analysis can be performed. For multipoint linkage analysis, the median of map distance for variants in the region of interested is extracted from the Rutgers </w:t>
+        <w:t xml:space="preserve">, with which multipoint and non-parametric linkage analysis can be performed. For multipoint linkage analysis, the median of map distance for variants in the region of interested is extracted from the Rutgers </w:t>
       </w:r>
       <w:r>
         <w:rPr>
@@ -2631,7 +2926,7 @@
           <w:sz w:val="18"/>
           <w:szCs w:val="18"/>
         </w:rPr>
-        <w:instrText xml:space="preserve"> ADDIN ZOTERO_ITEM CSL_CITATION {"citationID":"76xmCdiK","properties":{"formattedCitation":"{\\rtf (Matise \\i et al.\\i0{}, 2007)}","plainCitation":"(Matise et al., 2007)"},"citationItems":[{"id":303,"uris":["http://zotero.org/users/1116201/items/2PH9592H"],"uri":["http://zotero.org/users/1116201/items/2PH9592H"],"itemData":{"id":303,"type":"article-journal","title":"A second-generation combined linkage physical map of the human genome","container-title":"Genome research","page":"1783-1786","volume":"17","issue":"12","source":"NCBI PubMed","abstract":"We have completed a second-generation linkage map that incorporates sequence-based positional information. This new map, the Rutgers Map v.2, includes 28,121 polymorphic markers with physical positions corroborated by recombination-based data. Sex-averaged and sex-specific linkage map distances, along with confidence intervals, have been estimated for all map intervals. In addition, a regression-based smoothed map is provided that facilitates interpolation of positions of unmapped markers on this map. With nearly twice as many markers as our first-generation map, the Rutgers Map continues to be a unique and comprehensive resource for obtaining genetic map information for large sets of polymorphic markers.","DOI":"10.1101/gr.7156307","ISSN":"1088-9051","note":"PMID: 17989245 \nPMCID: PMC2099587","journalAbbreviation":"Genome Res.","language":"eng","author":[{"family":"Matise","given":"Tara C"},{"family":"Chen","given":"Fang"},{"family":"Chen","given":"Wenwei"},{"family":"De La Vega","given":"Francisco M"},{"family":"Hansen","given":"Mark"},{"family":"He","given":"Chunsheng"},{"family":"Hyland","given":"Fiona C L"},{"family":"Kennedy","given":"Giulia C"},{"family":"Kong","given":"Xiangyang"},{"family":"Murray","given":"Sarah S"},{"family":"Ziegle","given":"Janet S"},{"family":"Stewart","given":"William C L"},{"family":"Buyske","given":"Steven"}],"issued":{"date-parts":[["2007",12]]},"PMID":"17989245"}}],"schema":"https://github.com/citation-style-language/schema/raw/master/csl-citation.json"} </w:instrText>
+        <w:instrText xml:space="preserve"> ADDIN ZOTERO_ITEM CSL_CITATION {"citationID":"76xmCdiK","properties":{"formattedCitation":"{\\rtf (Matise \\i et al.\\i0{}, 2007)}","plainCitation":"(Matise et al., 2007)"},"citationItems":[{"id":303,"uris":["http://zotero.org/users/1116201/items/2PH9592H"],"uri":["http://zotero.org/users/1116201/items/2PH9592H"],"itemData":{"id":303,"type":"article-journal","title":"A second-generation combined linkage physical map of the human genome","container-title":"Genome research","page":"1783-1786","volume":"17","issue":"12","source":"NCBI PubMed","abstract":"We have completed a second-generation linkage map that incorporates sequence-based positional information. This new map, the Rutgers Map v.2, includes 28,121 polymorphic markers with physical positions corroborated by recombination-based data. Sex-averaged and sex-specific linkage map distances, along with confidence intervals, have been estimated for all map intervals. In addition, a regression-based smoothed map is provided that facilitates interpolation of positions of unmapped markers on this map. With nearly twice as many markers as our first-generation map, the Rutgers Map continues to be a unique and comprehensive resource for obtaining genetic map information for large sets of polymorphic markers.","DOI":"10.1101/gr.7156307","ISSN":"1088-9051","note":"PMID: 17989245 \nPMCID: PMC2099587","journalAbbreviation":"Genome Res.","language":"eng","author":[{"family":"Matise","given":"Tara C"},{"family":"Chen","given":"Fang"},{"family":"Chen","given":"Wenwei"},{"family":"De La Vega","given":"Francisco M"},{"family":"Hansen","given":"Mark"},{"family":"He","given":"Chunsheng"},{"family":"Hyland","given":"Fiona C L"},{"family":"Kennedy","given":"Giulia C"},{"family":"Kong","given":"Xiangyang"},{"family":"Murray","given":"Sarah S"},{"family":"Ziegle","given":"Janet S"},{"family":"Stewart","given":"William C L"},{"family":"Buyske","given":"Steven"}],"issued":{"date-parts":[["2007",12]]},"PMID":"17989245","PMCID":"PMC2099587"}}],"schema":"https://github.com/citation-style-language/schema/raw/master/csl-citation.json"} </w:instrText>
       </w:r>
       <w:r>
         <w:rPr>
@@ -2926,7 +3221,19 @@
         <w:rPr>
           <w:lang w:eastAsia="zh-CN"/>
         </w:rPr>
-        <w:t xml:space="preserve">CHP method, loci that cannot be deterministically phased using available transmission information are assigned an arbitrary phase since all possible phases will yield to the same regional marker coding, as shown in Fig. S2. Definition of regions for marker generation and the choice of window size for variants collapsing can be arbitrary. For </w:t>
+        <w:t xml:space="preserve">CHP method, loci that cannot be deterministically phased using available transmission information are assigned an arbitrary phase since all possible phases will yield to the same regional marker coding, as shown in Fig. S2. Definition of regions for marker generation and the choice of </w:t>
+      </w:r>
+      <w:r>
+        <w:rPr>
+          <w:lang w:eastAsia="zh-CN"/>
+        </w:rPr>
+        <w:t>bin</w:t>
+      </w:r>
+      <w:r>
+        <w:rPr>
+          <w:lang w:eastAsia="zh-CN"/>
+        </w:rPr>
+        <w:t xml:space="preserve"> size for variants collapsing can be arbitrary. For </w:t>
       </w:r>
       <w:r>
         <w:rPr>
@@ -2944,31 +3251,76 @@
         <w:rPr>
           <w:lang w:eastAsia="zh-CN"/>
         </w:rPr>
-        <w:t xml:space="preserve">once can use </w:t>
-      </w:r>
-      <w:r>
-        <w:rPr>
-          <w:lang w:eastAsia="zh-CN"/>
-        </w:rPr>
-        <w:t xml:space="preserve">genes as regional markers. Within each region, commonly used window size options for variants collapsing are </w:t>
-      </w:r>
-      <w:r>
-        <w:rPr>
-          <w:lang w:eastAsia="zh-CN"/>
-        </w:rPr>
-        <w:t xml:space="preserve">LD based collapsing (use estimated LD blocks as windows), </w:t>
-      </w:r>
-      <w:r>
-        <w:rPr>
-          <w:lang w:eastAsia="zh-CN"/>
-        </w:rPr>
-        <w:t>complete collapsing (wi</w:t>
-      </w:r>
-      <w:r>
-        <w:rPr>
-          <w:lang w:eastAsia="zh-CN"/>
-        </w:rPr>
-        <w:t>ndow size equals region length) and</w:t>
+        <w:t>one</w:t>
+      </w:r>
+      <w:bookmarkStart w:id="2" w:name="_GoBack"/>
+      <w:bookmarkEnd w:id="2"/>
+      <w:r>
+        <w:rPr>
+          <w:lang w:eastAsia="zh-CN"/>
+        </w:rPr>
+        <w:t xml:space="preserve"> can use </w:t>
+      </w:r>
+      <w:r>
+        <w:rPr>
+          <w:lang w:eastAsia="zh-CN"/>
+        </w:rPr>
+        <w:t xml:space="preserve">genes as regional markers. Within each region, commonly used </w:t>
+      </w:r>
+      <w:r>
+        <w:rPr>
+          <w:lang w:eastAsia="zh-CN"/>
+        </w:rPr>
+        <w:t>bin</w:t>
+      </w:r>
+      <w:r>
+        <w:rPr>
+          <w:lang w:eastAsia="zh-CN"/>
+        </w:rPr>
+        <w:t xml:space="preserve"> size options for variants collapsing are </w:t>
+      </w:r>
+      <w:r>
+        <w:rPr>
+          <w:lang w:eastAsia="zh-CN"/>
+        </w:rPr>
+        <w:t xml:space="preserve">LD </w:t>
+      </w:r>
+      <w:r>
+        <w:rPr>
+          <w:lang w:eastAsia="zh-CN"/>
+        </w:rPr>
+        <w:lastRenderedPageBreak/>
+        <w:t xml:space="preserve">based collapsing (use estimated LD blocks as </w:t>
+      </w:r>
+      <w:r>
+        <w:rPr>
+          <w:lang w:eastAsia="zh-CN"/>
+        </w:rPr>
+        <w:t>bin</w:t>
+      </w:r>
+      <w:r>
+        <w:rPr>
+          <w:lang w:eastAsia="zh-CN"/>
+        </w:rPr>
+        <w:t xml:space="preserve">s), </w:t>
+      </w:r>
+      <w:r>
+        <w:rPr>
+          <w:lang w:eastAsia="zh-CN"/>
+        </w:rPr>
+        <w:t>complete collapsing (</w:t>
+      </w:r>
+      <w:r>
+        <w:rPr>
+          <w:lang w:eastAsia="zh-CN"/>
+        </w:rPr>
+        <w:t>bin</w:t>
+      </w:r>
+      <w:r>
+        <w:rPr>
+          <w:lang w:eastAsia="zh-CN"/>
+        </w:rPr>
+        <w:t xml:space="preserve"> size equals region length) and</w:t>
       </w:r>
       <w:r>
         <w:rPr>
@@ -2980,20 +3332,31 @@
         <w:rPr>
           <w:lang w:eastAsia="zh-CN"/>
         </w:rPr>
-        <w:t>window size equals one)</w:t>
-      </w:r>
-      <w:r>
-        <w:rPr>
-          <w:lang w:eastAsia="zh-CN"/>
-        </w:rPr>
-        <w:t xml:space="preserve">, although other arbitrary window size </w:t>
-      </w:r>
-      <w:r>
-        <w:rPr>
-          <w:lang w:eastAsia="zh-CN"/>
-        </w:rPr>
-        <w:lastRenderedPageBreak/>
-        <w:t xml:space="preserve">options are also available </w:t>
+        <w:t>bin</w:t>
+      </w:r>
+      <w:r>
+        <w:rPr>
+          <w:lang w:eastAsia="zh-CN"/>
+        </w:rPr>
+        <w:t xml:space="preserve"> size equals one)</w:t>
+      </w:r>
+      <w:r>
+        <w:rPr>
+          <w:lang w:eastAsia="zh-CN"/>
+        </w:rPr>
+        <w:t xml:space="preserve">, although other arbitrary </w:t>
+      </w:r>
+      <w:r>
+        <w:rPr>
+          <w:lang w:eastAsia="zh-CN"/>
+        </w:rPr>
+        <w:t>bin</w:t>
+      </w:r>
+      <w:r>
+        <w:rPr>
+          <w:lang w:eastAsia="zh-CN"/>
+        </w:rPr>
+        <w:t xml:space="preserve"> size options are also available </w:t>
       </w:r>
       <w:r>
         <w:rPr>
@@ -3005,7 +3368,13 @@
         <w:rPr>
           <w:lang w:eastAsia="zh-CN"/>
         </w:rPr>
-        <w:t xml:space="preserve"> XXX</w:t>
+        <w:t xml:space="preserve"> </w:t>
+      </w:r>
+      <w:r>
+        <w:rPr>
+          <w:lang w:eastAsia="zh-CN"/>
+        </w:rPr>
+        <w:t>SEQLinkage</w:t>
       </w:r>
       <w:r>
         <w:rPr>
@@ -3013,8 +3382,6 @@
         </w:rPr>
         <w:t xml:space="preserve"> software</w:t>
       </w:r>
-      <w:bookmarkStart w:id="5" w:name="_GoBack"/>
-      <w:bookmarkEnd w:id="5"/>
       <w:r>
         <w:rPr>
           <w:lang w:eastAsia="zh-CN"/>
@@ -3037,7 +3404,7 @@
         <w:rPr>
           <w:lang w:eastAsia="zh-CN"/>
         </w:rPr>
-        <w:instrText xml:space="preserve"> ADDIN ZOTERO_ITEM CSL_CITATION {"citationID":"96lxz3nS","properties":{"formattedCitation":"{\\rtf (Freimer \\i et al.\\i0{}, 1993)}","plainCitation":"(Freimer et al., 1993)"},"citationItems":[{"id":305,"uris":["http://zotero.org/users/1116201/items/QM5EU9S3"],"uri":["http://zotero.org/users/1116201/items/QM5EU9S3"],"itemData":{"id":305,"type":"article-journal","title":"Incorrect specification of marker allele frequencies: effects on linkage analysis.","container-title":"American Journal of Human Genetics","page":"1102-1110","volume":"52","issue":"6","source":"PubMed Central","abstract":"Most current linkage analyses make use of highly polymorphic DNA markers. Assigning correct allele frequencies for these markers may be extremely difficult in particular study populations. Designation of erroneous frequencies may result in false-positive evidence for linkage, as well as in failure to correctly exclude linkage. These effects are most pronounced in small pedigrees with key individuals unavailable for typing. The power to correctly detect true linkage does not appear to be greatly affected by inaccurate allele frequencies. Before linkage analyses are performed for specific pedigrees, it is recommended that simulation analyses be performed, followed by uncertainty and sensitivity analyses.","ISSN":"0002-9297","note":"PMID: 8503444\nPMCID: PMC1682284","shortTitle":"Incorrect specification of marker allele frequencies","journalAbbreviation":"Am J Hum Genet","author":[{"family":"Freimer","given":"N B"},{"family":"Sandkuijl","given":"L A"},{"family":"Blower","given":"S M"}],"issued":{"date-parts":[["1993",6]]},"accessed":{"date-parts":[["2014",3,17]]},"PMID":"8503444"}}],"schema":"https://github.com/citation-style-language/schema/raw/master/csl-citation.json"} </w:instrText>
+        <w:instrText xml:space="preserve"> ADDIN ZOTERO_ITEM CSL_CITATION {"citationID":"96lxz3nS","properties":{"formattedCitation":"{\\rtf (Freimer \\i et al.\\i0{}, 1993)}","plainCitation":"(Freimer et al., 1993)"},"citationItems":[{"id":305,"uris":["http://zotero.org/users/1116201/items/QM5EU9S3"],"uri":["http://zotero.org/users/1116201/items/QM5EU9S3"],"itemData":{"id":305,"type":"article-journal","title":"Incorrect specification of marker allele frequencies: effects on linkage analysis.","container-title":"American Journal of Human Genetics","page":"1102-1110","volume":"52","issue":"6","source":"PubMed Central","abstract":"Most current linkage analyses make use of highly polymorphic DNA markers. Assigning correct allele frequencies for these markers may be extremely difficult in particular study populations. Designation of erroneous frequencies may result in false-positive evidence for linkage, as well as in failure to correctly exclude linkage. These effects are most pronounced in small pedigrees with key individuals unavailable for typing. The power to correctly detect true linkage does not appear to be greatly affected by inaccurate allele frequencies. Before linkage analyses are performed for specific pedigrees, it is recommended that simulation analyses be performed, followed by uncertainty and sensitivity analyses.","ISSN":"0002-9297","note":"PMID: 8503444\nPMCID: PMC1682284","shortTitle":"Incorrect specification of marker allele frequencies","journalAbbreviation":"Am J Hum Genet","author":[{"family":"Freimer","given":"N B"},{"family":"Sandkuijl","given":"L A"},{"family":"Blower","given":"S M"}],"issued":{"date-parts":[["1993",6]]},"accessed":{"date-parts":[["2014",3,17]]},"PMID":"8503444","PMCID":"PMC1682284"}}],"schema":"https://github.com/citation-style-language/schema/raw/master/csl-citation.json"} </w:instrText>
       </w:r>
       <w:r>
         <w:rPr>
@@ -3077,7 +3444,7 @@
         </w:rPr>
         <w:t xml:space="preserve">. The number of founders with available genotypes in data for linkage analysis might often be too small to obtain a decent allele frequency estimate, thus we recommend the input VCF file be annotated with external source of MAF information such as </w:t>
       </w:r>
-      <w:commentRangeStart w:id="6"/>
+      <w:commentRangeStart w:id="3"/>
       <w:r>
         <w:rPr>
           <w:lang w:eastAsia="zh-CN"/>
@@ -3108,14 +3475,14 @@
         </w:rPr>
         <w:t>erver</w:t>
       </w:r>
-      <w:commentRangeEnd w:id="6"/>
+      <w:commentRangeEnd w:id="3"/>
       <w:r>
         <w:rPr>
           <w:rStyle w:val="CommentReference"/>
           <w:rFonts w:ascii="Times" w:hAnsi="Times"/>
           <w:lang w:val="x-none" w:eastAsia="x-none"/>
         </w:rPr>
-        <w:commentReference w:id="6"/>
+        <w:commentReference w:id="3"/>
       </w:r>
       <w:r>
         <w:rPr>
@@ -3135,7 +3502,19 @@
         <w:rPr>
           <w:lang w:eastAsia="zh-CN"/>
         </w:rPr>
-        <w:t xml:space="preserve">   The XXX package, written in Python and C++, </w:t>
+        <w:t xml:space="preserve">   The </w:t>
+      </w:r>
+      <w:r>
+        <w:rPr>
+          <w:lang w:eastAsia="zh-CN"/>
+        </w:rPr>
+        <w:t>SEQLinkage</w:t>
+      </w:r>
+      <w:r>
+        <w:rPr>
+          <w:lang w:eastAsia="zh-CN"/>
+        </w:rPr>
+        <w:t xml:space="preserve"> package, written in Python and C++, </w:t>
       </w:r>
       <w:r>
         <w:rPr>
@@ -3195,7 +3574,19 @@
         <w:rPr>
           <w:lang w:eastAsia="zh-CN"/>
         </w:rPr>
-        <w:t xml:space="preserve">We recommend the use of XXX in parallel to filtering methods on the same sequence data to </w:t>
+        <w:t xml:space="preserve">We recommend the use of </w:t>
+      </w:r>
+      <w:r>
+        <w:rPr>
+          <w:lang w:eastAsia="zh-CN"/>
+        </w:rPr>
+        <w:t>SEQLinkage</w:t>
+      </w:r>
+      <w:r>
+        <w:rPr>
+          <w:lang w:eastAsia="zh-CN"/>
+        </w:rPr>
+        <w:t xml:space="preserve"> in parallel to filtering methods on the same sequence data to </w:t>
       </w:r>
       <w:r>
         <w:rPr>
@@ -3248,6 +3639,24 @@
         <w:rPr>
           <w:szCs w:val="18"/>
         </w:rPr>
+        <w:t xml:space="preserve">The authors would like to thank Dr. </w:t>
+      </w:r>
+      <w:r>
+        <w:rPr>
+          <w:szCs w:val="18"/>
+        </w:rPr>
+        <w:t>Regie Lyn Santos-Cortez</w:t>
+      </w:r>
+      <w:r>
+        <w:rPr>
+          <w:szCs w:val="18"/>
+        </w:rPr>
+        <w:t xml:space="preserve"> for helpful discussions. </w:t>
+      </w:r>
+      <w:r>
+        <w:rPr>
+          <w:szCs w:val="18"/>
+        </w:rPr>
         <w:t>This work is supported by National Inst</w:t>
       </w:r>
       <w:r>
@@ -3467,7 +3876,7 @@
           <w:rFonts w:ascii="Helvetica" w:hAnsi="Helvetica" w:cs="Helvetica"/>
           <w:sz w:val="14"/>
         </w:rPr>
-        <w:t xml:space="preserve">Freimer,N.B. </w:t>
+        <w:t xml:space="preserve">Cottingham,R.W.,Jr </w:t>
       </w:r>
       <w:r>
         <w:rPr>
@@ -3483,7 +3892,7 @@
           <w:rFonts w:ascii="Helvetica" w:hAnsi="Helvetica" w:cs="Helvetica"/>
           <w:sz w:val="14"/>
         </w:rPr>
-        <w:t xml:space="preserve"> (1993) Incorrect specification of marker allele frequencies: effects on linkage analysis. </w:t>
+        <w:t xml:space="preserve"> (1993) Faster sequential genetic linkage computations. </w:t>
       </w:r>
       <w:r>
         <w:rPr>
@@ -3508,14 +3917,14 @@
           <w:bCs/>
           <w:sz w:val="14"/>
         </w:rPr>
-        <w:t>52</w:t>
-      </w:r>
-      <w:r>
-        <w:rPr>
-          <w:rFonts w:ascii="Helvetica" w:hAnsi="Helvetica" w:cs="Helvetica"/>
-          <w:sz w:val="14"/>
-        </w:rPr>
-        <w:t>, 1102–1110.</w:t>
+        <w:t>53</w:t>
+      </w:r>
+      <w:r>
+        <w:rPr>
+          <w:rFonts w:ascii="Helvetica" w:hAnsi="Helvetica" w:cs="Helvetica"/>
+          <w:sz w:val="14"/>
+        </w:rPr>
+        <w:t>, 252–263.</w:t>
       </w:r>
     </w:p>
     <w:p>
@@ -3531,7 +3940,7 @@
           <w:rFonts w:ascii="Helvetica" w:hAnsi="Helvetica" w:cs="Helvetica"/>
           <w:sz w:val="14"/>
         </w:rPr>
-        <w:t xml:space="preserve">Li,B. and Leal,S.M. (2008) Methods for detecting associations with rare variants for common diseases: application to analysis of sequence data. </w:t>
+        <w:t xml:space="preserve">Freimer,N.B. </w:t>
       </w:r>
       <w:r>
         <w:rPr>
@@ -3540,6 +3949,22 @@
           <w:iCs/>
           <w:sz w:val="14"/>
         </w:rPr>
+        <w:t>et al.</w:t>
+      </w:r>
+      <w:r>
+        <w:rPr>
+          <w:rFonts w:ascii="Helvetica" w:hAnsi="Helvetica" w:cs="Helvetica"/>
+          <w:sz w:val="14"/>
+        </w:rPr>
+        <w:t xml:space="preserve"> (1993) Incorrect specification of marker allele frequencies: effects on linkage analysis. </w:t>
+      </w:r>
+      <w:r>
+        <w:rPr>
+          <w:rFonts w:ascii="Helvetica" w:hAnsi="Helvetica" w:cs="Helvetica"/>
+          <w:i/>
+          <w:iCs/>
+          <w:sz w:val="14"/>
+        </w:rPr>
         <w:t>Am. J. Hum. Genet.</w:t>
       </w:r>
       <w:r>
@@ -3556,14 +3981,14 @@
           <w:bCs/>
           <w:sz w:val="14"/>
         </w:rPr>
-        <w:t>83</w:t>
-      </w:r>
-      <w:r>
-        <w:rPr>
-          <w:rFonts w:ascii="Helvetica" w:hAnsi="Helvetica" w:cs="Helvetica"/>
-          <w:sz w:val="14"/>
-        </w:rPr>
-        <w:t>, 311–321.</w:t>
+        <w:t>52</w:t>
+      </w:r>
+      <w:r>
+        <w:rPr>
+          <w:rFonts w:ascii="Helvetica" w:hAnsi="Helvetica" w:cs="Helvetica"/>
+          <w:sz w:val="14"/>
+        </w:rPr>
+        <w:t>, 1102–1110.</w:t>
       </w:r>
     </w:p>
     <w:p>
@@ -3579,7 +4004,7 @@
           <w:rFonts w:ascii="Helvetica" w:hAnsi="Helvetica" w:cs="Helvetica"/>
           <w:sz w:val="14"/>
         </w:rPr>
-        <w:t xml:space="preserve">Louis-Dit-Picard,H. </w:t>
+        <w:t xml:space="preserve">Lathrop,G.M. </w:t>
       </w:r>
       <w:r>
         <w:rPr>
@@ -3595,7 +4020,7 @@
           <w:rFonts w:ascii="Helvetica" w:hAnsi="Helvetica" w:cs="Helvetica"/>
           <w:sz w:val="14"/>
         </w:rPr>
-        <w:t xml:space="preserve"> (2012) KLHL3 mutations cause familial hyperkalemic hypertension by impairing ion transport in the distal nephron. </w:t>
+        <w:t xml:space="preserve"> (1984) Strategies for multilocus linkage analysis in humans. </w:t>
       </w:r>
       <w:r>
         <w:rPr>
@@ -3604,7 +4029,7 @@
           <w:iCs/>
           <w:sz w:val="14"/>
         </w:rPr>
-        <w:t>Nat. Genet.</w:t>
+        <w:t>Proc. Natl. Acad. Sci.</w:t>
       </w:r>
       <w:r>
         <w:rPr>
@@ -3620,14 +4045,14 @@
           <w:bCs/>
           <w:sz w:val="14"/>
         </w:rPr>
-        <w:t>44</w:t>
-      </w:r>
-      <w:r>
-        <w:rPr>
-          <w:rFonts w:ascii="Helvetica" w:hAnsi="Helvetica" w:cs="Helvetica"/>
-          <w:sz w:val="14"/>
-        </w:rPr>
-        <w:t>, 456–460.</w:t>
+        <w:t>81</w:t>
+      </w:r>
+      <w:r>
+        <w:rPr>
+          <w:rFonts w:ascii="Helvetica" w:hAnsi="Helvetica" w:cs="Helvetica"/>
+          <w:sz w:val="14"/>
+        </w:rPr>
+        <w:t>, 3443–3446.</w:t>
       </w:r>
     </w:p>
     <w:p>
@@ -3643,7 +4068,7 @@
           <w:rFonts w:ascii="Helvetica" w:hAnsi="Helvetica" w:cs="Helvetica"/>
           <w:sz w:val="14"/>
         </w:rPr>
-        <w:t xml:space="preserve">Matise,T.C. </w:t>
+        <w:t xml:space="preserve">Li,B. and Leal,S.M. (2008) Methods for detecting associations with rare variants for common diseases: application to analysis of sequence data. </w:t>
       </w:r>
       <w:r>
         <w:rPr>
@@ -3652,14 +4077,46 @@
           <w:iCs/>
           <w:sz w:val="14"/>
         </w:rPr>
-        <w:t>et al.</w:t>
-      </w:r>
-      <w:r>
-        <w:rPr>
-          <w:rFonts w:ascii="Helvetica" w:hAnsi="Helvetica" w:cs="Helvetica"/>
-          <w:sz w:val="14"/>
-        </w:rPr>
-        <w:t xml:space="preserve"> (2007) A second-generation combined linkage physical map of the human genome. </w:t>
+        <w:t>Am. J. Hum. Genet.</w:t>
+      </w:r>
+      <w:r>
+        <w:rPr>
+          <w:rFonts w:ascii="Helvetica" w:hAnsi="Helvetica" w:cs="Helvetica"/>
+          <w:sz w:val="14"/>
+        </w:rPr>
+        <w:t xml:space="preserve">, </w:t>
+      </w:r>
+      <w:r>
+        <w:rPr>
+          <w:rFonts w:ascii="Helvetica" w:hAnsi="Helvetica" w:cs="Helvetica"/>
+          <w:b/>
+          <w:bCs/>
+          <w:sz w:val="14"/>
+        </w:rPr>
+        <w:t>83</w:t>
+      </w:r>
+      <w:r>
+        <w:rPr>
+          <w:rFonts w:ascii="Helvetica" w:hAnsi="Helvetica" w:cs="Helvetica"/>
+          <w:sz w:val="14"/>
+        </w:rPr>
+        <w:t>, 311–321.</w:t>
+      </w:r>
+    </w:p>
+    <w:p>
+      <w:pPr>
+        <w:pStyle w:val="Bibliography"/>
+        <w:rPr>
+          <w:rFonts w:ascii="Helvetica" w:hAnsi="Helvetica" w:cs="Helvetica"/>
+          <w:sz w:val="14"/>
+        </w:rPr>
+      </w:pPr>
+      <w:r>
+        <w:rPr>
+          <w:rFonts w:ascii="Helvetica" w:hAnsi="Helvetica" w:cs="Helvetica"/>
+          <w:sz w:val="14"/>
+        </w:rPr>
+        <w:t xml:space="preserve">Louis-Dit-Picard,H. </w:t>
       </w:r>
       <w:r>
         <w:rPr>
@@ -3668,7 +4125,23 @@
           <w:iCs/>
           <w:sz w:val="14"/>
         </w:rPr>
-        <w:t>Genome Res.</w:t>
+        <w:t>et al.</w:t>
+      </w:r>
+      <w:r>
+        <w:rPr>
+          <w:rFonts w:ascii="Helvetica" w:hAnsi="Helvetica" w:cs="Helvetica"/>
+          <w:sz w:val="14"/>
+        </w:rPr>
+        <w:t xml:space="preserve"> (2012) KLHL3 mutations cause familial hyperkalemic hypertension by impairing ion transport in the distal nephron. </w:t>
+      </w:r>
+      <w:r>
+        <w:rPr>
+          <w:rFonts w:ascii="Helvetica" w:hAnsi="Helvetica" w:cs="Helvetica"/>
+          <w:i/>
+          <w:iCs/>
+          <w:sz w:val="14"/>
+        </w:rPr>
+        <w:t>Nat. Genet.</w:t>
       </w:r>
       <w:r>
         <w:rPr>
@@ -3684,14 +4157,14 @@
           <w:bCs/>
           <w:sz w:val="14"/>
         </w:rPr>
-        <w:t>17</w:t>
-      </w:r>
-      <w:r>
-        <w:rPr>
-          <w:rFonts w:ascii="Helvetica" w:hAnsi="Helvetica" w:cs="Helvetica"/>
-          <w:sz w:val="14"/>
-        </w:rPr>
-        <w:t>, 1783–1786.</w:t>
+        <w:t>44</w:t>
+      </w:r>
+      <w:r>
+        <w:rPr>
+          <w:rFonts w:ascii="Helvetica" w:hAnsi="Helvetica" w:cs="Helvetica"/>
+          <w:sz w:val="14"/>
+        </w:rPr>
+        <w:t>, 456–460.</w:t>
       </w:r>
     </w:p>
     <w:p>
@@ -3707,7 +4180,7 @@
           <w:rFonts w:ascii="Helvetica" w:hAnsi="Helvetica" w:cs="Helvetica"/>
           <w:sz w:val="14"/>
         </w:rPr>
-        <w:t xml:space="preserve">Mukhopadhyay,N. </w:t>
+        <w:t xml:space="preserve">Matise,T.C. </w:t>
       </w:r>
       <w:r>
         <w:rPr>
@@ -3723,7 +4196,7 @@
           <w:rFonts w:ascii="Helvetica" w:hAnsi="Helvetica" w:cs="Helvetica"/>
           <w:sz w:val="14"/>
         </w:rPr>
-        <w:t xml:space="preserve"> (2005) Mega2: data-handling for facilitating genetic linkage and association analyses. </w:t>
+        <w:t xml:space="preserve"> (2007) A second-generation combined linkage physical map of the human genome. </w:t>
       </w:r>
       <w:r>
         <w:rPr>
@@ -3732,7 +4205,7 @@
           <w:iCs/>
           <w:sz w:val="14"/>
         </w:rPr>
-        <w:t>Bioinformatics</w:t>
+        <w:t>Genome Res.</w:t>
       </w:r>
       <w:r>
         <w:rPr>
@@ -3748,14 +4221,14 @@
           <w:bCs/>
           <w:sz w:val="14"/>
         </w:rPr>
-        <w:t>21</w:t>
-      </w:r>
-      <w:r>
-        <w:rPr>
-          <w:rFonts w:ascii="Helvetica" w:hAnsi="Helvetica" w:cs="Helvetica"/>
-          <w:sz w:val="14"/>
-        </w:rPr>
-        <w:t>, 2556–2557.</w:t>
+        <w:t>17</w:t>
+      </w:r>
+      <w:r>
+        <w:rPr>
+          <w:rFonts w:ascii="Helvetica" w:hAnsi="Helvetica" w:cs="Helvetica"/>
+          <w:sz w:val="14"/>
+        </w:rPr>
+        <w:t>, 1783–1786.</w:t>
       </w:r>
     </w:p>
     <w:p>
@@ -3771,7 +4244,7 @@
           <w:rFonts w:ascii="Helvetica" w:hAnsi="Helvetica" w:cs="Helvetica"/>
           <w:sz w:val="14"/>
         </w:rPr>
-        <w:t xml:space="preserve">Ng,S.B. </w:t>
+        <w:t xml:space="preserve">Mukhopadhyay,N. </w:t>
       </w:r>
       <w:r>
         <w:rPr>
@@ -3787,7 +4260,7 @@
           <w:rFonts w:ascii="Helvetica" w:hAnsi="Helvetica" w:cs="Helvetica"/>
           <w:sz w:val="14"/>
         </w:rPr>
-        <w:t xml:space="preserve"> (2010) Exome sequencing identifies the cause of a Mendelian disorder. </w:t>
+        <w:t xml:space="preserve"> (2005) Mega2: data-handling for facilitating genetic linkage and association analyses. </w:t>
       </w:r>
       <w:r>
         <w:rPr>
@@ -3796,7 +4269,7 @@
           <w:iCs/>
           <w:sz w:val="14"/>
         </w:rPr>
-        <w:t>Nat. Genet.</w:t>
+        <w:t>Bioinformatics</w:t>
       </w:r>
       <w:r>
         <w:rPr>
@@ -3812,14 +4285,14 @@
           <w:bCs/>
           <w:sz w:val="14"/>
         </w:rPr>
-        <w:t>42</w:t>
-      </w:r>
-      <w:r>
-        <w:rPr>
-          <w:rFonts w:ascii="Helvetica" w:hAnsi="Helvetica" w:cs="Helvetica"/>
-          <w:sz w:val="14"/>
-        </w:rPr>
-        <w:t>, 30–35.</w:t>
+        <w:t>21</w:t>
+      </w:r>
+      <w:r>
+        <w:rPr>
+          <w:rFonts w:ascii="Helvetica" w:hAnsi="Helvetica" w:cs="Helvetica"/>
+          <w:sz w:val="14"/>
+        </w:rPr>
+        <w:t>, 2556–2557.</w:t>
       </w:r>
     </w:p>
     <w:p>
@@ -3835,7 +4308,7 @@
           <w:rFonts w:ascii="Helvetica" w:hAnsi="Helvetica" w:cs="Helvetica"/>
           <w:sz w:val="14"/>
         </w:rPr>
-        <w:t xml:space="preserve">Smith,K.R. </w:t>
+        <w:t xml:space="preserve">Ng,S.B. </w:t>
       </w:r>
       <w:r>
         <w:rPr>
@@ -3851,7 +4324,7 @@
           <w:rFonts w:ascii="Helvetica" w:hAnsi="Helvetica" w:cs="Helvetica"/>
           <w:sz w:val="14"/>
         </w:rPr>
-        <w:t xml:space="preserve"> (2011) Reducing the exome search space for Mendelian diseases using genetic linkage analysis of exome genotypes. </w:t>
+        <w:t xml:space="preserve"> (2010) Exome sequencing identifies the cause of a Mendelian disorder. </w:t>
       </w:r>
       <w:r>
         <w:rPr>
@@ -3860,7 +4333,7 @@
           <w:iCs/>
           <w:sz w:val="14"/>
         </w:rPr>
-        <w:t>Genome Biol.</w:t>
+        <w:t>Nat. Genet.</w:t>
       </w:r>
       <w:r>
         <w:rPr>
@@ -3876,14 +4349,14 @@
           <w:bCs/>
           <w:sz w:val="14"/>
         </w:rPr>
-        <w:t>12</w:t>
-      </w:r>
-      <w:r>
-        <w:rPr>
-          <w:rFonts w:ascii="Helvetica" w:hAnsi="Helvetica" w:cs="Helvetica"/>
-          <w:sz w:val="14"/>
-        </w:rPr>
-        <w:t>, R85.</w:t>
+        <w:t>42</w:t>
+      </w:r>
+      <w:r>
+        <w:rPr>
+          <w:rFonts w:ascii="Helvetica" w:hAnsi="Helvetica" w:cs="Helvetica"/>
+          <w:sz w:val="14"/>
+        </w:rPr>
+        <w:t>, 30–35.</w:t>
       </w:r>
     </w:p>
     <w:p>
@@ -3899,7 +4372,7 @@
           <w:rFonts w:ascii="Helvetica" w:hAnsi="Helvetica" w:cs="Helvetica"/>
           <w:sz w:val="14"/>
         </w:rPr>
-        <w:t xml:space="preserve">Yan,J. </w:t>
+        <w:t xml:space="preserve">Smith,K.R. </w:t>
       </w:r>
       <w:r>
         <w:rPr>
@@ -3915,7 +4388,7 @@
           <w:rFonts w:ascii="Helvetica" w:hAnsi="Helvetica" w:cs="Helvetica"/>
           <w:sz w:val="14"/>
         </w:rPr>
-        <w:t xml:space="preserve"> (2013) Combined linkage analysis and exome sequencing identifies novel genes for familial goiter. </w:t>
+        <w:t xml:space="preserve"> (2011) Reducing the exome search space for Mendelian diseases using genetic linkage analysis of exome genotypes. </w:t>
       </w:r>
       <w:r>
         <w:rPr>
@@ -3924,7 +4397,7 @@
           <w:iCs/>
           <w:sz w:val="14"/>
         </w:rPr>
-        <w:t>J. Hum. Genet.</w:t>
+        <w:t>Genome Biol.</w:t>
       </w:r>
       <w:r>
         <w:rPr>
@@ -3940,36 +4413,91 @@
           <w:bCs/>
           <w:sz w:val="14"/>
         </w:rPr>
-        <w:t>58</w:t>
-      </w:r>
-      <w:r>
-        <w:rPr>
-          <w:rFonts w:ascii="Helvetica" w:hAnsi="Helvetica" w:cs="Helvetica"/>
-          <w:sz w:val="14"/>
-        </w:rPr>
-        <w:t>, 366–377.</w:t>
+        <w:t>12</w:t>
+      </w:r>
+      <w:r>
+        <w:rPr>
+          <w:rFonts w:ascii="Helvetica" w:hAnsi="Helvetica" w:cs="Helvetica"/>
+          <w:sz w:val="14"/>
+        </w:rPr>
+        <w:t>, R85.</w:t>
       </w:r>
     </w:p>
     <w:p>
       <w:pPr>
-        <w:pStyle w:val="RefHead"/>
-        <w:rPr>
-          <w:sz w:val="14"/>
-          <w:szCs w:val="14"/>
-        </w:rPr>
-      </w:pPr>
-      <w:r>
-        <w:rPr>
-          <w:sz w:val="14"/>
-          <w:szCs w:val="14"/>
-        </w:rPr>
-        <w:fldChar w:fldCharType="end"/>
+        <w:pStyle w:val="Bibliography"/>
+        <w:rPr>
+          <w:rFonts w:ascii="Helvetica" w:hAnsi="Helvetica" w:cs="Helvetica"/>
+          <w:sz w:val="14"/>
+        </w:rPr>
+      </w:pPr>
+      <w:r>
+        <w:rPr>
+          <w:rFonts w:ascii="Helvetica" w:hAnsi="Helvetica" w:cs="Helvetica"/>
+          <w:sz w:val="14"/>
+        </w:rPr>
+        <w:t xml:space="preserve">Yan,J. </w:t>
+      </w:r>
+      <w:r>
+        <w:rPr>
+          <w:rFonts w:ascii="Helvetica" w:hAnsi="Helvetica" w:cs="Helvetica"/>
+          <w:i/>
+          <w:iCs/>
+          <w:sz w:val="14"/>
+        </w:rPr>
+        <w:t>et al.</w:t>
+      </w:r>
+      <w:r>
+        <w:rPr>
+          <w:rFonts w:ascii="Helvetica" w:hAnsi="Helvetica" w:cs="Helvetica"/>
+          <w:sz w:val="14"/>
+        </w:rPr>
+        <w:t xml:space="preserve"> (2013) Combined linkage analysis and exome sequencing identifies novel genes for familial goiter. </w:t>
+      </w:r>
+      <w:r>
+        <w:rPr>
+          <w:rFonts w:ascii="Helvetica" w:hAnsi="Helvetica" w:cs="Helvetica"/>
+          <w:i/>
+          <w:iCs/>
+          <w:sz w:val="14"/>
+        </w:rPr>
+        <w:t>J. Hum. Genet.</w:t>
+      </w:r>
+      <w:r>
+        <w:rPr>
+          <w:rFonts w:ascii="Helvetica" w:hAnsi="Helvetica" w:cs="Helvetica"/>
+          <w:sz w:val="14"/>
+        </w:rPr>
+        <w:t xml:space="preserve">, </w:t>
+      </w:r>
+      <w:r>
+        <w:rPr>
+          <w:rFonts w:ascii="Helvetica" w:hAnsi="Helvetica" w:cs="Helvetica"/>
+          <w:b/>
+          <w:bCs/>
+          <w:sz w:val="14"/>
+        </w:rPr>
+        <w:t>58</w:t>
+      </w:r>
+      <w:r>
+        <w:rPr>
+          <w:rFonts w:ascii="Helvetica" w:hAnsi="Helvetica" w:cs="Helvetica"/>
+          <w:sz w:val="14"/>
+        </w:rPr>
+        <w:t>, 366–377.</w:t>
       </w:r>
     </w:p>
     <w:p>
       <w:pPr>
         <w:pStyle w:val="RefHead"/>
       </w:pPr>
+      <w:r>
+        <w:rPr>
+          <w:sz w:val="14"/>
+          <w:szCs w:val="14"/>
+        </w:rPr>
+        <w:fldChar w:fldCharType="end"/>
+      </w:r>
     </w:p>
     <w:p>
       <w:pPr>
@@ -3994,7 +4522,7 @@
 
 <file path=word/comments.xml><?xml version="1.0" encoding="utf-8"?>
 <w:comments xmlns:wpc="http://schemas.microsoft.com/office/word/2010/wordprocessingCanvas" xmlns:mc="http://schemas.openxmlformats.org/markup-compatibility/2006" xmlns:o="urn:schemas-microsoft-com:office:office" xmlns:r="http://schemas.openxmlformats.org/officeDocument/2006/relationships" xmlns:m="http://schemas.openxmlformats.org/officeDocument/2006/math" xmlns:v="urn:schemas-microsoft-com:vml" xmlns:wp14="http://schemas.microsoft.com/office/word/2010/wordprocessingDrawing" xmlns:wp="http://schemas.openxmlformats.org/drawingml/2006/wordprocessingDrawing" xmlns:w10="urn:schemas-microsoft-com:office:word" xmlns:w="http://schemas.openxmlformats.org/wordprocessingml/2006/main" xmlns:w14="http://schemas.microsoft.com/office/word/2010/wordml" xmlns:w15="http://schemas.microsoft.com/office/word/2012/wordml" xmlns:wpg="http://schemas.microsoft.com/office/word/2010/wordprocessingGroup" xmlns:wpi="http://schemas.microsoft.com/office/word/2010/wordprocessingInk" xmlns:wne="http://schemas.microsoft.com/office/word/2006/wordml" xmlns:wps="http://schemas.microsoft.com/office/word/2010/wordprocessingShape" mc:Ignorable="w14 w15 wp14">
-  <w:comment w:id="0" w:author="Gao Wang" w:date="2014-03-17T13:03:00Z" w:initials="gw">
+  <w:comment w:id="0" w:author="Gao Wang" w:date="2014-03-17T14:06:00Z" w:initials="gw">
     <w:p>
       <w:pPr>
         <w:pStyle w:val="CommentText"/>
@@ -4012,11 +4540,23 @@
         <w:rPr>
           <w:lang w:val="en-US"/>
         </w:rPr>
-        <w:t>We need to name the software</w:t>
+        <w:t xml:space="preserve">Do we need </w:t>
+      </w:r>
+      <w:r>
+        <w:rPr>
+          <w:lang w:val="en-US"/>
+        </w:rPr>
+        <w:t>more</w:t>
+      </w:r>
+      <w:r>
+        <w:rPr>
+          <w:lang w:val="en-US"/>
+        </w:rPr>
+        <w:t xml:space="preserve"> citations?</w:t>
       </w:r>
     </w:p>
   </w:comment>
-  <w:comment w:id="1" w:author="Gao Wang" w:date="2014-03-17T14:06:00Z" w:initials="gw">
+  <w:comment w:id="1" w:author="Gao Wang" w:date="2014-03-14T10:33:00Z" w:initials="gw">
     <w:p>
       <w:pPr>
         <w:pStyle w:val="CommentText"/>
@@ -4034,95 +4574,11 @@
         <w:rPr>
           <w:lang w:val="en-US"/>
         </w:rPr>
-        <w:t xml:space="preserve">Do we need </w:t>
-      </w:r>
-      <w:r>
-        <w:rPr>
-          <w:lang w:val="en-US"/>
-        </w:rPr>
-        <w:t>more</w:t>
-      </w:r>
-      <w:r>
-        <w:rPr>
-          <w:lang w:val="en-US"/>
-        </w:rPr>
-        <w:t xml:space="preserve"> citations?</w:t>
+        <w:t>Does this make sense?</w:t>
       </w:r>
     </w:p>
   </w:comment>
-  <w:comment w:id="2" w:author="Gao Wang" w:date="2014-03-14T10:33:00Z" w:initials="gw">
-    <w:p>
-      <w:pPr>
-        <w:pStyle w:val="CommentText"/>
-        <w:rPr>
-          <w:lang w:val="en-US"/>
-        </w:rPr>
-      </w:pPr>
-      <w:r>
-        <w:rPr>
-          <w:rStyle w:val="CommentReference"/>
-        </w:rPr>
-        <w:annotationRef/>
-      </w:r>
-      <w:r>
-        <w:rPr>
-          <w:lang w:val="en-US"/>
-        </w:rPr>
-        <w:t>Does this make sense?</w:t>
-      </w:r>
-    </w:p>
-  </w:comment>
-  <w:comment w:id="3" w:author="Gao Wang" w:date="2014-03-17T16:16:00Z" w:initials="gw">
-    <w:p>
-      <w:pPr>
-        <w:pStyle w:val="CommentText"/>
-        <w:rPr>
-          <w:lang w:val="en-US"/>
-        </w:rPr>
-      </w:pPr>
-      <w:r>
-        <w:rPr>
-          <w:rStyle w:val="CommentReference"/>
-        </w:rPr>
-        <w:annotationRef/>
-      </w:r>
-      <w:r>
-        <w:rPr>
-          <w:lang w:val="en-US"/>
-        </w:rPr>
-        <w:t>How to cite MLINK?</w:t>
-      </w:r>
-      <w:r>
-        <w:rPr>
-          <w:lang w:val="en-US"/>
-        </w:rPr>
-        <w:t xml:space="preserve"> Perhaps Jurg’s LINKAGE program?</w:t>
-      </w:r>
-    </w:p>
-  </w:comment>
-  <w:comment w:id="4" w:author="Gao Wang" w:date="2014-03-17T15:37:00Z" w:initials="gw">
-    <w:p>
-      <w:pPr>
-        <w:pStyle w:val="CommentText"/>
-        <w:rPr>
-          <w:lang w:val="en-US"/>
-        </w:rPr>
-      </w:pPr>
-      <w:r>
-        <w:rPr>
-          <w:rStyle w:val="CommentReference"/>
-        </w:rPr>
-        <w:annotationRef/>
-      </w:r>
-      <w:r>
-        <w:rPr>
-          <w:lang w:val="en-US"/>
-        </w:rPr>
-        <w:t>Software supported are yet to be discussed. Right now we support MLINK, MEGA2 and MERLIN</w:t>
-      </w:r>
-    </w:p>
-  </w:comment>
-  <w:comment w:id="6" w:author="Gao Wang" w:date="2014-03-17T12:12:00Z" w:initials="gw">
+  <w:comment w:id="3" w:author="Gao Wang" w:date="2014-03-17T12:12:00Z" w:initials="gw">
     <w:p>
       <w:pPr>
         <w:pStyle w:val="CommentText"/>
@@ -4161,11 +4617,8 @@
 
 <file path=word/commentsExtended.xml><?xml version="1.0" encoding="utf-8"?>
 <w15:commentsEx xmlns:wpc="http://schemas.microsoft.com/office/word/2010/wordprocessingCanvas" xmlns:mc="http://schemas.openxmlformats.org/markup-compatibility/2006" xmlns:o="urn:schemas-microsoft-com:office:office" xmlns:r="http://schemas.openxmlformats.org/officeDocument/2006/relationships" xmlns:m="http://schemas.openxmlformats.org/officeDocument/2006/math" xmlns:v="urn:schemas-microsoft-com:vml" xmlns:wp14="http://schemas.microsoft.com/office/word/2010/wordprocessingDrawing" xmlns:wp="http://schemas.openxmlformats.org/drawingml/2006/wordprocessingDrawing" xmlns:w10="urn:schemas-microsoft-com:office:word" xmlns:w="http://schemas.openxmlformats.org/wordprocessingml/2006/main" xmlns:w14="http://schemas.microsoft.com/office/word/2010/wordml" xmlns:w15="http://schemas.microsoft.com/office/word/2012/wordml" xmlns:wpg="http://schemas.microsoft.com/office/word/2010/wordprocessingGroup" xmlns:wpi="http://schemas.microsoft.com/office/word/2010/wordprocessingInk" xmlns:wne="http://schemas.microsoft.com/office/word/2006/wordml" xmlns:wps="http://schemas.microsoft.com/office/word/2010/wordprocessingShape" mc:Ignorable="w14 w15 wp14">
-  <w15:commentEx w15:paraId="45D2CA03" w15:done="0"/>
   <w15:commentEx w15:paraId="312A0F77" w15:done="0"/>
   <w15:commentEx w15:paraId="30AEBDCA" w15:done="0"/>
-  <w15:commentEx w15:paraId="6B6D39F3" w15:done="0"/>
-  <w15:commentEx w15:paraId="48E0FA1C" w15:done="0"/>
   <w15:commentEx w15:paraId="4ECD3740" w15:done="0"/>
 </w15:commentsEx>
 </file>
@@ -8117,7 +8570,7 @@
 </file>
 
 <file path=customXml/itemProps1.xml><?xml version="1.0" encoding="utf-8"?>
-<ds:datastoreItem xmlns:ds="http://schemas.openxmlformats.org/officeDocument/2006/customXml" ds:itemID="{1B5CE73B-4135-4958-A52A-7EE52632C0A2}">
+<ds:datastoreItem xmlns:ds="http://schemas.openxmlformats.org/officeDocument/2006/customXml" ds:itemID="{EFE1C2F6-1B7B-48E8-8782-A426409206CC}">
   <ds:schemaRefs>
     <ds:schemaRef ds:uri="http://schemas.openxmlformats.org/officeDocument/2006/bibliography"/>
   </ds:schemaRefs>

</xml_diff>

<commit_message>
update manuscript and documentation
</commit_message>
<xml_diff>
--- a/ms/LinkageCoder.docx
+++ b/ms/LinkageCoder.docx
@@ -1970,47 +1970,46 @@
           <w:sz w:val="18"/>
           <w:szCs w:val="18"/>
         </w:rPr>
-        <w:t xml:space="preserve">ith rare </w:t>
-      </w:r>
-      <w:r>
-        <w:rPr>
-          <w:rFonts w:ascii="Times New Roman" w:hAnsi="Times New Roman"/>
-          <w:sz w:val="18"/>
-          <w:szCs w:val="18"/>
+        <w:t xml:space="preserve">ith rare variants </w:t>
+      </w:r>
+      <w:r>
+        <w:rPr>
+          <w:rFonts w:ascii="Times New Roman" w:hAnsi="Times New Roman"/>
+          <w:sz w:val="18"/>
+          <w:szCs w:val="18"/>
+        </w:rPr>
+        <w:fldChar w:fldCharType="begin"/>
+      </w:r>
+      <w:r>
+        <w:rPr>
+          <w:rFonts w:ascii="Times New Roman" w:hAnsi="Times New Roman"/>
+          <w:sz w:val="18"/>
+          <w:szCs w:val="18"/>
+        </w:rPr>
+        <w:instrText xml:space="preserve"> ADDIN ZOTERO_ITEM CSL_CITATION {"citationID":"CB5ksDe0","properties":{"formattedCitation":"(Li and Leal, 2008)","plainCitation":"(Li and Leal, 2008)"},"citationItems":[{"id":30,"uris":["http://zotero.org/users/1116201/items/ICX55P9A"],"uri":["http://zotero.org/users/1116201/items/ICX55P9A"],"itemData":{"id":30,"type":"article-journal","title":"Methods for detecting associations with rare variants for common diseases: application to analysis of sequence data","container-title":"American Journal of Human Genetics","page":"311-321","volume":"83","issue":"3","source":"NCBI PubMed","abstract":"Although whole-genome association studies using tagSNPs are a powerful approach for detecting common variants, they are underpowered for detecting associations with rare variants. Recent studies have demonstrated that common diseases can be due to functional variants with a wide spectrum of allele frequencies, ranging from rare to common. An effective way to identify rare variants is through direct sequencing. The development of cost-effective sequencing technologies enables association studies to use sequence data from candidate genes and, in the future, from the entire genome. Although methods used for analysis of common variants are applicable to sequence data, their performance might not be optimal. In this study, it is shown that the collapsing method, which involves collapsing genotypes across variants and applying a univariate test, is powerful for analyzing rare variants, whereas multivariate analysis is robust against inclusion of noncausal variants. Both methods are superior to analyzing each variant individually with univariate tests. In order to unify the advantages of both collapsing and multiple-marker tests, we developed the Combined Multivariate and Collapsing (CMC) method and demonstrated that the CMC method is both powerful and robust. The CMC method can be applied to either candidate-gene or whole-genome sequence data.","DOI":"10.1016/j.ajhg.2008.06.024","ISSN":"1537-6605","call-number":"0075","note":"PMID: 18691683","shortTitle":"Methods for detecting associations with rare variants for common diseases","journalAbbreviation":"Am. J. Hum. Genet","author":[{"family":"Li","given":"Bingshan"},{"family":"Leal","given":"Suzanne M"}],"issued":{"date-parts":[["2008",9]]},"accessed":{"date-parts":[["2011",3,9]]},"PMID":"18691683"}}],"schema":"https://github.com/citation-style-language/schema/raw/master/csl-citation.json"} </w:instrText>
+      </w:r>
+      <w:r>
+        <w:rPr>
+          <w:rFonts w:ascii="Times New Roman" w:hAnsi="Times New Roman"/>
+          <w:sz w:val="18"/>
+          <w:szCs w:val="18"/>
+        </w:rPr>
+        <w:fldChar w:fldCharType="separate"/>
+      </w:r>
+      <w:r>
+        <w:rPr>
+          <w:rFonts w:ascii="Times New Roman" w:hAnsi="Times New Roman"/>
+          <w:sz w:val="18"/>
+        </w:rPr>
+        <w:t xml:space="preserve">(Li and </w:t>
+      </w:r>
+      <w:r>
+        <w:rPr>
+          <w:rFonts w:ascii="Times New Roman" w:hAnsi="Times New Roman"/>
+          <w:sz w:val="18"/>
         </w:rPr>
         <w:lastRenderedPageBreak/>
-        <w:t xml:space="preserve">variants </w:t>
-      </w:r>
-      <w:r>
-        <w:rPr>
-          <w:rFonts w:ascii="Times New Roman" w:hAnsi="Times New Roman"/>
-          <w:sz w:val="18"/>
-          <w:szCs w:val="18"/>
-        </w:rPr>
-        <w:fldChar w:fldCharType="begin"/>
-      </w:r>
-      <w:r>
-        <w:rPr>
-          <w:rFonts w:ascii="Times New Roman" w:hAnsi="Times New Roman"/>
-          <w:sz w:val="18"/>
-          <w:szCs w:val="18"/>
-        </w:rPr>
-        <w:instrText xml:space="preserve"> ADDIN ZOTERO_ITEM CSL_CITATION {"citationID":"CB5ksDe0","properties":{"formattedCitation":"(Li and Leal, 2008)","plainCitation":"(Li and Leal, 2008)"},"citationItems":[{"id":30,"uris":["http://zotero.org/users/1116201/items/ICX55P9A"],"uri":["http://zotero.org/users/1116201/items/ICX55P9A"],"itemData":{"id":30,"type":"article-journal","title":"Methods for detecting associations with rare variants for common diseases: application to analysis of sequence data","container-title":"American Journal of Human Genetics","page":"311-321","volume":"83","issue":"3","source":"NCBI PubMed","abstract":"Although whole-genome association studies using tagSNPs are a powerful approach for detecting common variants, they are underpowered for detecting associations with rare variants. Recent studies have demonstrated that common diseases can be due to functional variants with a wide spectrum of allele frequencies, ranging from rare to common. An effective way to identify rare variants is through direct sequencing. The development of cost-effective sequencing technologies enables association studies to use sequence data from candidate genes and, in the future, from the entire genome. Although methods used for analysis of common variants are applicable to sequence data, their performance might not be optimal. In this study, it is shown that the collapsing method, which involves collapsing genotypes across variants and applying a univariate test, is powerful for analyzing rare variants, whereas multivariate analysis is robust against inclusion of noncausal variants. Both methods are superior to analyzing each variant individually with univariate tests. In order to unify the advantages of both collapsing and multiple-marker tests, we developed the Combined Multivariate and Collapsing (CMC) method and demonstrated that the CMC method is both powerful and robust. The CMC method can be applied to either candidate-gene or whole-genome sequence data.","DOI":"10.1016/j.ajhg.2008.06.024","ISSN":"1537-6605","call-number":"0075","note":"PMID: 18691683","shortTitle":"Methods for detecting associations with rare variants for common diseases","journalAbbreviation":"Am. J. Hum. Genet","author":[{"family":"Li","given":"Bingshan"},{"family":"Leal","given":"Suzanne M"}],"issued":{"date-parts":[["2008",9]]},"accessed":{"date-parts":[["2011",3,9]]},"PMID":"18691683"}}],"schema":"https://github.com/citation-style-language/schema/raw/master/csl-citation.json"} </w:instrText>
-      </w:r>
-      <w:r>
-        <w:rPr>
-          <w:rFonts w:ascii="Times New Roman" w:hAnsi="Times New Roman"/>
-          <w:sz w:val="18"/>
-          <w:szCs w:val="18"/>
-        </w:rPr>
-        <w:fldChar w:fldCharType="separate"/>
-      </w:r>
-      <w:r>
-        <w:rPr>
-          <w:rFonts w:ascii="Times New Roman" w:hAnsi="Times New Roman"/>
-          <w:sz w:val="18"/>
-        </w:rPr>
-        <w:t>(Li and Leal, 2008)</w:t>
+        <w:t>Leal, 2008)</w:t>
       </w:r>
       <w:r>
         <w:rPr>
@@ -2253,10 +2252,10 @@
             <v:path o:extrusionok="f" gradientshapeok="t" o:connecttype="rect"/>
             <o:lock v:ext="edit" aspectratio="t"/>
           </v:shapetype>
-          <v:shape id="_x0000_i1025" type="#_x0000_t75" style="width:78.8pt;height:15.6pt" o:ole="">
+          <v:shape id="_x0000_i1025" type="#_x0000_t75" style="width:78.9pt;height:15.55pt" o:ole="">
             <v:imagedata r:id="rId15" o:title=""/>
           </v:shape>
-          <o:OLEObject Type="Embed" ProgID="Equation.DSMT4" ShapeID="_x0000_i1025" DrawAspect="Content" ObjectID="_1457849190" r:id="rId16"/>
+          <o:OLEObject Type="Embed" ProgID="Equation.DSMT4" ShapeID="_x0000_i1025" DrawAspect="Content" ObjectID="_1458123776" r:id="rId16"/>
         </w:object>
       </w:r>
       <w:r>
@@ -2275,10 +2274,10 @@
           <w:szCs w:val="18"/>
         </w:rPr>
         <w:object w:dxaOrig="360" w:dyaOrig="380" w14:anchorId="24A0990D">
-          <v:shape id="_x0000_i1026" type="#_x0000_t75" style="width:14.25pt;height:14.95pt" o:ole="">
+          <v:shape id="_x0000_i1026" type="#_x0000_t75" style="width:14.4pt;height:15pt" o:ole="">
             <v:imagedata r:id="rId17" o:title=""/>
           </v:shape>
-          <o:OLEObject Type="Embed" ProgID="Equation.DSMT4" ShapeID="_x0000_i1026" DrawAspect="Content" ObjectID="_1457849191" r:id="rId18"/>
+          <o:OLEObject Type="Embed" ProgID="Equation.DSMT4" ShapeID="_x0000_i1026" DrawAspect="Content" ObjectID="_1458123777" r:id="rId18"/>
         </w:object>
       </w:r>
       <w:r>
@@ -2382,10 +2381,10 @@
           <w:szCs w:val="18"/>
         </w:rPr>
         <w:object w:dxaOrig="2740" w:dyaOrig="360" w14:anchorId="401C3C19">
-          <v:shape id="_x0000_i1027" type="#_x0000_t75" style="width:123.6pt;height:16.3pt" o:ole="">
+          <v:shape id="_x0000_i1027" type="#_x0000_t75" style="width:123.85pt;height:16.15pt" o:ole="">
             <v:imagedata r:id="rId19" o:title=""/>
           </v:shape>
-          <o:OLEObject Type="Embed" ProgID="Equation.DSMT4" ShapeID="_x0000_i1027" DrawAspect="Content" ObjectID="_1457849192" r:id="rId20"/>
+          <o:OLEObject Type="Embed" ProgID="Equation.DSMT4" ShapeID="_x0000_i1027" DrawAspect="Content" ObjectID="_1458123778" r:id="rId20"/>
         </w:object>
       </w:r>
       <w:r>
@@ -2421,10 +2420,10 @@
           <w:szCs w:val="18"/>
         </w:rPr>
         <w:object w:dxaOrig="1719" w:dyaOrig="360" w14:anchorId="163A63A6">
-          <v:shape id="_x0000_i1028" type="#_x0000_t75" style="width:74.05pt;height:14.95pt" o:ole="">
+          <v:shape id="_x0000_i1028" type="#_x0000_t75" style="width:74.3pt;height:15pt" o:ole="">
             <v:imagedata r:id="rId21" o:title=""/>
           </v:shape>
-          <o:OLEObject Type="Embed" ProgID="Equation.DSMT4" ShapeID="_x0000_i1028" DrawAspect="Content" ObjectID="_1457849193" r:id="rId22"/>
+          <o:OLEObject Type="Embed" ProgID="Equation.DSMT4" ShapeID="_x0000_i1028" DrawAspect="Content" ObjectID="_1458123779" r:id="rId22"/>
         </w:object>
       </w:r>
       <w:r>
@@ -3143,23 +3142,33 @@
           <w:sz w:val="18"/>
           <w:szCs w:val="18"/>
         </w:rPr>
-        <w:t xml:space="preserve">From results shown in </w:t>
-      </w:r>
-      <w:r>
-        <w:rPr>
-          <w:rFonts w:ascii="Times New Roman" w:hAnsi="Times New Roman"/>
-          <w:sz w:val="18"/>
-          <w:szCs w:val="18"/>
-        </w:rPr>
-        <w:t>Table 1</w:t>
-      </w:r>
-      <w:r>
-        <w:rPr>
-          <w:rFonts w:ascii="Times New Roman" w:hAnsi="Times New Roman"/>
-          <w:sz w:val="18"/>
-          <w:szCs w:val="18"/>
-        </w:rPr>
-        <w:t xml:space="preserve">, our method …. </w:t>
+        <w:t xml:space="preserve">Power analysis results </w:t>
+      </w:r>
+      <w:r>
+        <w:rPr>
+          <w:rFonts w:ascii="Times New Roman" w:hAnsi="Times New Roman"/>
+          <w:sz w:val="18"/>
+          <w:szCs w:val="18"/>
+        </w:rPr>
+        <w:t>are shown in Figure</w:t>
+      </w:r>
+      <w:r>
+        <w:rPr>
+          <w:rFonts w:ascii="Times New Roman" w:hAnsi="Times New Roman"/>
+          <w:sz w:val="18"/>
+          <w:szCs w:val="18"/>
+        </w:rPr>
+        <w:t>s</w:t>
+      </w:r>
+      <w:bookmarkStart w:id="2" w:name="_GoBack"/>
+      <w:bookmarkEnd w:id="2"/>
+      <w:r>
+        <w:rPr>
+          <w:rFonts w:ascii="Times New Roman" w:hAnsi="Times New Roman"/>
+          <w:sz w:val="18"/>
+          <w:szCs w:val="18"/>
+        </w:rPr>
+        <w:t xml:space="preserve"> S3 ~ SXX</w:t>
       </w:r>
       <w:r>
         <w:rPr>
@@ -3168,6 +3177,22 @@
           <w:szCs w:val="18"/>
         </w:rPr>
         <w:t>.</w:t>
+      </w:r>
+      <w:r>
+        <w:rPr>
+          <w:rFonts w:ascii="Times New Roman" w:hAnsi="Times New Roman"/>
+          <w:sz w:val="18"/>
+          <w:szCs w:val="18"/>
+        </w:rPr>
+        <w:t xml:space="preserve"> </w:t>
+      </w:r>
+      <w:r>
+        <w:rPr>
+          <w:rFonts w:ascii="Times New Roman" w:hAnsi="Times New Roman"/>
+          <w:sz w:val="18"/>
+          <w:szCs w:val="18"/>
+        </w:rPr>
+        <w:t xml:space="preserve">Although CHP is underpowered for dominant model without allelic heterogeneity, it is as good as single marker analysis method for recessive model without allelic heterogeneity, and is substantially more powerful for compound recessive model and for all models in the presence of allelic heterogeneity. </w:t>
       </w:r>
     </w:p>
     <w:p>
@@ -3221,7 +3246,43 @@
         <w:rPr>
           <w:lang w:eastAsia="zh-CN"/>
         </w:rPr>
-        <w:t xml:space="preserve">CHP method, loci that cannot be deterministically phased using available transmission information are assigned an arbitrary phase since all possible phases will yield to the same regional marker coding, as shown in Fig. S2. Definition of regions for marker generation and the choice of </w:t>
+        <w:t xml:space="preserve">CHP method, loci that cannot be deterministically phased using available transmission information are assigned </w:t>
+      </w:r>
+      <w:r>
+        <w:rPr>
+          <w:lang w:eastAsia="zh-CN"/>
+        </w:rPr>
+        <w:t>to the</w:t>
+      </w:r>
+      <w:r>
+        <w:rPr>
+          <w:lang w:eastAsia="zh-CN"/>
+        </w:rPr>
+        <w:t xml:space="preserve"> phase </w:t>
+      </w:r>
+      <w:r>
+        <w:rPr>
+          <w:lang w:eastAsia="zh-CN"/>
+        </w:rPr>
+        <w:t>that results in smallest number of r</w:t>
+      </w:r>
+      <w:r>
+        <w:rPr>
+          <w:lang w:eastAsia="zh-CN"/>
+        </w:rPr>
+        <w:t xml:space="preserve">egional marker </w:t>
+      </w:r>
+      <w:r>
+        <w:rPr>
+          <w:lang w:eastAsia="zh-CN"/>
+        </w:rPr>
+        <w:t>alleles</w:t>
+      </w:r>
+      <w:r>
+        <w:rPr>
+          <w:lang w:eastAsia="zh-CN"/>
+        </w:rPr>
+        <w:t xml:space="preserve">, as shown in Fig. S2. Definition of regions for marker generation and the choice of </w:t>
       </w:r>
       <w:r>
         <w:rPr>
@@ -3233,7 +3294,14 @@
         <w:rPr>
           <w:lang w:eastAsia="zh-CN"/>
         </w:rPr>
-        <w:t xml:space="preserve"> size for variants collapsing can be arbitrary. For </w:t>
+        <w:t xml:space="preserve"> size for variants </w:t>
+      </w:r>
+      <w:r>
+        <w:rPr>
+          <w:lang w:eastAsia="zh-CN"/>
+        </w:rPr>
+        <w:lastRenderedPageBreak/>
+        <w:t xml:space="preserve">collapsing can be arbitrary. For </w:t>
       </w:r>
       <w:r>
         <w:rPr>
@@ -3253,8 +3321,6 @@
         </w:rPr>
         <w:t>one</w:t>
       </w:r>
-      <w:bookmarkStart w:id="2" w:name="_GoBack"/>
-      <w:bookmarkEnd w:id="2"/>
       <w:r>
         <w:rPr>
           <w:lang w:eastAsia="zh-CN"/>
@@ -3283,14 +3349,7 @@
         <w:rPr>
           <w:lang w:eastAsia="zh-CN"/>
         </w:rPr>
-        <w:t xml:space="preserve">LD </w:t>
-      </w:r>
-      <w:r>
-        <w:rPr>
-          <w:lang w:eastAsia="zh-CN"/>
-        </w:rPr>
-        <w:lastRenderedPageBreak/>
-        <w:t xml:space="preserve">based collapsing (use estimated LD blocks as </w:t>
+        <w:t xml:space="preserve">LD based collapsing (use estimated LD blocks as </w:t>
       </w:r>
       <w:r>
         <w:rPr>
@@ -4436,6 +4495,7 @@
           <w:rFonts w:ascii="Helvetica" w:hAnsi="Helvetica" w:cs="Helvetica"/>
           <w:sz w:val="14"/>
         </w:rPr>
+        <w:lastRenderedPageBreak/>
         <w:t xml:space="preserve">Yan,J. </w:t>
       </w:r>
       <w:r>
@@ -8570,7 +8630,7 @@
 </file>
 
 <file path=customXml/itemProps1.xml><?xml version="1.0" encoding="utf-8"?>
-<ds:datastoreItem xmlns:ds="http://schemas.openxmlformats.org/officeDocument/2006/customXml" ds:itemID="{EFE1C2F6-1B7B-48E8-8782-A426409206CC}">
+<ds:datastoreItem xmlns:ds="http://schemas.openxmlformats.org/officeDocument/2006/customXml" ds:itemID="{2979B326-6BE8-42F9-BA1D-E0E277D5265B}">
   <ds:schemaRefs>
     <ds:schemaRef ds:uri="http://schemas.openxmlformats.org/officeDocument/2006/bibliography"/>
   </ds:schemaRefs>

</xml_diff>